<commit_message>
Algebra 2 - Chapter 7: Functions - 7.1 Composite Functions - Check Your Understanding of Section 7.1 - A. Multiple-Choice
</commit_message>
<xml_diff>
--- a/Algebra-2/ch07/Algebra 2 - Chapter 7.docx
+++ b/Algebra-2/ch07/Algebra 2 - Chapter 7.docx
@@ -700,6 +700,9 @@
           <m:t>+3=</m:t>
         </m:r>
         <m:r>
+          <m:rPr>
+            <m:sty m:val="p"/>
+          </m:rPr>
           <w:rPr>
             <w:rFonts w:ascii="Cambria Math" w:eastAsiaTheme="minorEastAsia" w:hAnsi="Cambria Math"/>
           </w:rPr>
@@ -1007,6 +1010,9 @@
           <m:t>=</m:t>
         </m:r>
         <m:r>
+          <m:rPr>
+            <m:sty m:val="p"/>
+          </m:rPr>
           <w:rPr>
             <w:rFonts w:ascii="Cambria Math" w:eastAsiaTheme="minorEastAsia" w:hAnsi="Cambria Math"/>
           </w:rPr>
@@ -1342,6 +1348,9 @@
             <m:t>-2=</m:t>
           </m:r>
           <m:r>
+            <m:rPr>
+              <m:sty m:val="p"/>
+            </m:rPr>
             <w:rPr>
               <w:rFonts w:ascii="Cambria Math" w:eastAsiaTheme="minorEastAsia" w:hAnsi="Cambria Math"/>
             </w:rPr>
@@ -1463,6 +1472,9 @@
             <m:t>+3=</m:t>
           </m:r>
           <m:r>
+            <m:rPr>
+              <m:sty m:val="p"/>
+            </m:rPr>
             <w:rPr>
               <w:rFonts w:ascii="Cambria Math" w:eastAsiaTheme="minorEastAsia" w:hAnsi="Cambria Math"/>
             </w:rPr>
@@ -2925,7 +2937,7 @@
           <w:noProof/>
         </w:rPr>
         <w:drawing>
-          <wp:inline distT="0" distB="0" distL="0" distR="0" wp14:anchorId="69889938" wp14:editId="1D747E6A">
+          <wp:inline distT="0" distB="0" distL="0" distR="0" wp14:anchorId="69889938" wp14:editId="226C886D">
             <wp:extent cx="1444752" cy="2459736"/>
             <wp:effectExtent l="0" t="0" r="3175" b="0"/>
             <wp:docPr id="955042457" name="Picture 1"/>
@@ -2988,8 +3000,18 @@
           <w:b/>
           <w:bCs/>
         </w:rPr>
-        <w:t>Using Geogebra</w:t>
-      </w:r>
+        <w:t xml:space="preserve">Using </w:t>
+      </w:r>
+      <w:proofErr w:type="spellStart"/>
+      <w:r>
+        <w:rPr>
+          <w:rFonts w:eastAsiaTheme="minorEastAsia"/>
+          <w:b/>
+          <w:bCs/>
+        </w:rPr>
+        <w:t>Geogebra</w:t>
+      </w:r>
+      <w:proofErr w:type="spellEnd"/>
     </w:p>
     <w:p>
       <w:pPr>
@@ -3228,8 +3250,18 @@
           <w:b/>
           <w:bCs/>
         </w:rPr>
-        <w:t>Using Geogebra</w:t>
-      </w:r>
+        <w:t xml:space="preserve">Using </w:t>
+      </w:r>
+      <w:proofErr w:type="spellStart"/>
+      <w:r>
+        <w:rPr>
+          <w:rFonts w:eastAsiaTheme="minorEastAsia"/>
+          <w:b/>
+          <w:bCs/>
+        </w:rPr>
+        <w:t>Geogebra</w:t>
+      </w:r>
+      <w:proofErr w:type="spellEnd"/>
     </w:p>
     <w:p>
       <w:pPr>
@@ -3336,6 +3368,7 @@
         </w:rPr>
         <w:t xml:space="preserve">-axis symmetry. A function is called an odd function if its graph has </w:t>
       </w:r>
+      <w:proofErr w:type="gramStart"/>
       <w:r>
         <w:rPr>
           <w:rFonts w:eastAsiaTheme="minorEastAsia"/>
@@ -3344,6 +3377,7 @@
         </w:rPr>
         <w:t>origin</w:t>
       </w:r>
+      <w:proofErr w:type="gramEnd"/>
       <w:r>
         <w:rPr>
           <w:rFonts w:eastAsiaTheme="minorEastAsia"/>
@@ -3717,19 +3751,7 @@
                 <w:rPr>
                   <w:rFonts w:ascii="Cambria Math" w:eastAsiaTheme="minorEastAsia" w:hAnsi="Cambria Math"/>
                 </w:rPr>
-                <m:t>-f(</m:t>
-              </m:r>
-              <m:r>
-                <w:rPr>
-                  <w:rFonts w:ascii="Cambria Math" w:eastAsiaTheme="minorEastAsia" w:hAnsi="Cambria Math"/>
-                </w:rPr>
-                <m:t>1</m:t>
-              </m:r>
-              <m:r>
-                <w:rPr>
-                  <w:rFonts w:ascii="Cambria Math" w:eastAsiaTheme="minorEastAsia" w:hAnsi="Cambria Math"/>
-                </w:rPr>
-                <m:t>)</m:t>
+                <m:t>-f(1)</m:t>
               </m:r>
             </m:num>
             <m:den>
@@ -3737,19 +3759,7 @@
                 <w:rPr>
                   <w:rFonts w:ascii="Cambria Math" w:eastAsiaTheme="minorEastAsia" w:hAnsi="Cambria Math"/>
                 </w:rPr>
-                <m:t>3</m:t>
-              </m:r>
-              <m:r>
-                <w:rPr>
-                  <w:rFonts w:ascii="Cambria Math" w:eastAsiaTheme="minorEastAsia" w:hAnsi="Cambria Math"/>
-                </w:rPr>
-                <m:t>-</m:t>
-              </m:r>
-              <m:r>
-                <w:rPr>
-                  <w:rFonts w:ascii="Cambria Math" w:eastAsiaTheme="minorEastAsia" w:hAnsi="Cambria Math"/>
-                </w:rPr>
-                <m:t>1</m:t>
+                <m:t>3-1</m:t>
               </m:r>
             </m:den>
           </m:f>
@@ -4426,10 +4436,3036 @@
     </w:p>
     <w:p>
       <w:pPr>
-        <w:rPr>
-          <w:rFonts w:eastAsiaTheme="minorEastAsia"/>
-        </w:rPr>
-      </w:pPr>
+        <w:pStyle w:val="Heading3"/>
+        <w:rPr>
+          <w:rFonts w:eastAsiaTheme="minorEastAsia"/>
+        </w:rPr>
+      </w:pPr>
+      <w:r>
+        <w:rPr>
+          <w:rFonts w:eastAsiaTheme="minorEastAsia"/>
+        </w:rPr>
+        <w:br w:type="column"/>
+      </w:r>
+      <w:r>
+        <w:rPr>
+          <w:rFonts w:eastAsiaTheme="minorEastAsia"/>
+        </w:rPr>
+        <w:t>Check Your Understanding of Section 7.1</w:t>
+      </w:r>
+    </w:p>
+    <w:p>
+      <w:pPr>
+        <w:pStyle w:val="ListParagraph"/>
+        <w:numPr>
+          <w:ilvl w:val="0"/>
+          <w:numId w:val="36"/>
+        </w:numPr>
+        <w:rPr>
+          <w:rFonts w:eastAsiaTheme="minorEastAsia"/>
+          <w:i/>
+          <w:iCs/>
+        </w:rPr>
+      </w:pPr>
+      <w:r>
+        <w:rPr>
+          <w:rFonts w:eastAsiaTheme="minorEastAsia"/>
+          <w:i/>
+          <w:iCs/>
+        </w:rPr>
+        <w:t>Multiple-Choice</w:t>
+      </w:r>
+    </w:p>
+    <w:p>
+      <w:pPr>
+        <w:pStyle w:val="ListParagraph"/>
+        <w:numPr>
+          <w:ilvl w:val="0"/>
+          <w:numId w:val="37"/>
+        </w:numPr>
+        <w:rPr>
+          <w:b/>
+          <w:bCs/>
+        </w:rPr>
+      </w:pPr>
+      <w:r>
+        <w:t xml:space="preserve">If </w:t>
+      </w:r>
+      <m:oMath>
+        <m:r>
+          <w:rPr>
+            <w:rFonts w:ascii="Cambria Math" w:hAnsi="Cambria Math"/>
+          </w:rPr>
+          <m:t>f</m:t>
+        </m:r>
+        <m:d>
+          <m:dPr>
+            <m:ctrlPr>
+              <w:rPr>
+                <w:rFonts w:ascii="Cambria Math" w:hAnsi="Cambria Math"/>
+                <w:i/>
+              </w:rPr>
+            </m:ctrlPr>
+          </m:dPr>
+          <m:e>
+            <m:r>
+              <w:rPr>
+                <w:rFonts w:ascii="Cambria Math" w:hAnsi="Cambria Math"/>
+              </w:rPr>
+              <m:t>x</m:t>
+            </m:r>
+          </m:e>
+        </m:d>
+        <m:r>
+          <w:rPr>
+            <w:rFonts w:ascii="Cambria Math" w:hAnsi="Cambria Math"/>
+          </w:rPr>
+          <m:t>=2x+3</m:t>
+        </m:r>
+      </m:oMath>
+      <w:r>
+        <w:rPr>
+          <w:rFonts w:eastAsiaTheme="minorEastAsia"/>
+        </w:rPr>
+        <w:t xml:space="preserve"> and </w:t>
+      </w:r>
+      <m:oMath>
+        <m:r>
+          <w:rPr>
+            <w:rFonts w:ascii="Cambria Math" w:eastAsiaTheme="minorEastAsia" w:hAnsi="Cambria Math"/>
+          </w:rPr>
+          <m:t>g</m:t>
+        </m:r>
+        <m:d>
+          <m:dPr>
+            <m:ctrlPr>
+              <w:rPr>
+                <w:rFonts w:ascii="Cambria Math" w:eastAsiaTheme="minorEastAsia" w:hAnsi="Cambria Math"/>
+                <w:i/>
+              </w:rPr>
+            </m:ctrlPr>
+          </m:dPr>
+          <m:e>
+            <m:r>
+              <w:rPr>
+                <w:rFonts w:ascii="Cambria Math" w:eastAsiaTheme="minorEastAsia" w:hAnsi="Cambria Math"/>
+              </w:rPr>
+              <m:t>x</m:t>
+            </m:r>
+          </m:e>
+        </m:d>
+        <m:r>
+          <w:rPr>
+            <w:rFonts w:ascii="Cambria Math" w:eastAsiaTheme="minorEastAsia" w:hAnsi="Cambria Math"/>
+          </w:rPr>
+          <m:t>=3x-4</m:t>
+        </m:r>
+      </m:oMath>
+      <w:r>
+        <w:rPr>
+          <w:rFonts w:eastAsiaTheme="minorEastAsia"/>
+        </w:rPr>
+        <w:t xml:space="preserve">, what is </w:t>
+      </w:r>
+      <m:oMath>
+        <m:r>
+          <w:rPr>
+            <w:rFonts w:ascii="Cambria Math" w:eastAsiaTheme="minorEastAsia" w:hAnsi="Cambria Math"/>
+          </w:rPr>
+          <m:t>f</m:t>
+        </m:r>
+        <m:d>
+          <m:dPr>
+            <m:ctrlPr>
+              <w:rPr>
+                <w:rFonts w:ascii="Cambria Math" w:eastAsiaTheme="minorEastAsia" w:hAnsi="Cambria Math"/>
+                <w:i/>
+              </w:rPr>
+            </m:ctrlPr>
+          </m:dPr>
+          <m:e>
+            <m:r>
+              <w:rPr>
+                <w:rFonts w:ascii="Cambria Math" w:eastAsiaTheme="minorEastAsia" w:hAnsi="Cambria Math"/>
+              </w:rPr>
+              <m:t>g</m:t>
+            </m:r>
+            <m:d>
+              <m:dPr>
+                <m:ctrlPr>
+                  <w:rPr>
+                    <w:rFonts w:ascii="Cambria Math" w:eastAsiaTheme="minorEastAsia" w:hAnsi="Cambria Math"/>
+                    <w:i/>
+                  </w:rPr>
+                </m:ctrlPr>
+              </m:dPr>
+              <m:e>
+                <m:r>
+                  <w:rPr>
+                    <w:rFonts w:ascii="Cambria Math" w:eastAsiaTheme="minorEastAsia" w:hAnsi="Cambria Math"/>
+                  </w:rPr>
+                  <m:t>5</m:t>
+                </m:r>
+              </m:e>
+            </m:d>
+          </m:e>
+        </m:d>
+      </m:oMath>
+      <w:r>
+        <w:rPr>
+          <w:rFonts w:eastAsiaTheme="minorEastAsia"/>
+        </w:rPr>
+        <w:t>?</w:t>
+      </w:r>
+      <w:r>
+        <w:rPr>
+          <w:rFonts w:eastAsiaTheme="minorEastAsia"/>
+        </w:rPr>
+        <w:br/>
+      </w:r>
+      <m:oMathPara>
+        <m:oMath>
+          <m:r>
+            <w:rPr>
+              <w:rFonts w:ascii="Cambria Math" w:hAnsi="Cambria Math"/>
+            </w:rPr>
+            <m:t>g</m:t>
+          </m:r>
+          <m:d>
+            <m:dPr>
+              <m:ctrlPr>
+                <w:rPr>
+                  <w:rFonts w:ascii="Cambria Math" w:hAnsi="Cambria Math"/>
+                  <w:i/>
+                </w:rPr>
+              </m:ctrlPr>
+            </m:dPr>
+            <m:e>
+              <m:r>
+                <w:rPr>
+                  <w:rFonts w:ascii="Cambria Math" w:hAnsi="Cambria Math"/>
+                </w:rPr>
+                <m:t>5</m:t>
+              </m:r>
+            </m:e>
+          </m:d>
+          <m:r>
+            <w:rPr>
+              <w:rFonts w:ascii="Cambria Math" w:hAnsi="Cambria Math"/>
+            </w:rPr>
+            <m:t>=3∙5-4=15-4=11</m:t>
+          </m:r>
+          <m:r>
+            <w:rPr>
+              <w:rFonts w:ascii="Cambria Math" w:hAnsi="Cambria Math"/>
+            </w:rPr>
+            <w:br/>
+          </m:r>
+        </m:oMath>
+        <m:oMath>
+          <m:r>
+            <w:rPr>
+              <w:rFonts w:ascii="Cambria Math" w:hAnsi="Cambria Math"/>
+            </w:rPr>
+            <m:t>f</m:t>
+          </m:r>
+          <m:d>
+            <m:dPr>
+              <m:ctrlPr>
+                <w:rPr>
+                  <w:rFonts w:ascii="Cambria Math" w:hAnsi="Cambria Math"/>
+                  <w:i/>
+                </w:rPr>
+              </m:ctrlPr>
+            </m:dPr>
+            <m:e>
+              <m:r>
+                <w:rPr>
+                  <w:rFonts w:ascii="Cambria Math" w:hAnsi="Cambria Math"/>
+                </w:rPr>
+                <m:t>g</m:t>
+              </m:r>
+              <m:d>
+                <m:dPr>
+                  <m:ctrlPr>
+                    <w:rPr>
+                      <w:rFonts w:ascii="Cambria Math" w:hAnsi="Cambria Math"/>
+                      <w:i/>
+                    </w:rPr>
+                  </m:ctrlPr>
+                </m:dPr>
+                <m:e>
+                  <m:r>
+                    <w:rPr>
+                      <w:rFonts w:ascii="Cambria Math" w:hAnsi="Cambria Math"/>
+                    </w:rPr>
+                    <m:t>5</m:t>
+                  </m:r>
+                </m:e>
+              </m:d>
+            </m:e>
+          </m:d>
+          <m:r>
+            <w:rPr>
+              <w:rFonts w:ascii="Cambria Math" w:hAnsi="Cambria Math"/>
+            </w:rPr>
+            <m:t>=f</m:t>
+          </m:r>
+          <m:d>
+            <m:dPr>
+              <m:ctrlPr>
+                <w:rPr>
+                  <w:rFonts w:ascii="Cambria Math" w:hAnsi="Cambria Math"/>
+                  <w:i/>
+                </w:rPr>
+              </m:ctrlPr>
+            </m:dPr>
+            <m:e>
+              <m:r>
+                <w:rPr>
+                  <w:rFonts w:ascii="Cambria Math" w:hAnsi="Cambria Math"/>
+                </w:rPr>
+                <m:t>11</m:t>
+              </m:r>
+            </m:e>
+          </m:d>
+          <m:r>
+            <w:rPr>
+              <w:rFonts w:ascii="Cambria Math" w:hAnsi="Cambria Math"/>
+            </w:rPr>
+            <m:t>=2∙11+3</m:t>
+          </m:r>
+          <m:r>
+            <w:rPr>
+              <w:rFonts w:ascii="Cambria Math" w:eastAsiaTheme="minorEastAsia" w:hAnsi="Cambria Math"/>
+            </w:rPr>
+            <m:t>=22+3=25</m:t>
+          </m:r>
+          <m:r>
+            <w:rPr>
+              <w:rFonts w:eastAsiaTheme="minorEastAsia"/>
+            </w:rPr>
+            <w:br/>
+          </m:r>
+        </m:oMath>
+      </m:oMathPara>
+      <w:r>
+        <w:rPr>
+          <w:rFonts w:eastAsiaTheme="minorEastAsia"/>
+          <w:b/>
+          <w:bCs/>
+        </w:rPr>
+        <w:t>(3) 25</w:t>
+      </w:r>
+    </w:p>
+    <w:p>
+      <w:pPr>
+        <w:pStyle w:val="ListParagraph"/>
+        <w:numPr>
+          <w:ilvl w:val="0"/>
+          <w:numId w:val="37"/>
+        </w:numPr>
+        <w:rPr>
+          <w:b/>
+          <w:bCs/>
+        </w:rPr>
+      </w:pPr>
+      <w:r>
+        <w:rPr>
+          <w:rFonts w:eastAsiaTheme="minorEastAsia"/>
+        </w:rPr>
+        <w:t xml:space="preserve">If </w:t>
+      </w:r>
+      <m:oMath>
+        <m:r>
+          <w:rPr>
+            <w:rFonts w:ascii="Cambria Math" w:eastAsiaTheme="minorEastAsia" w:hAnsi="Cambria Math"/>
+          </w:rPr>
+          <m:t>f</m:t>
+        </m:r>
+        <m:d>
+          <m:dPr>
+            <m:ctrlPr>
+              <w:rPr>
+                <w:rFonts w:ascii="Cambria Math" w:eastAsiaTheme="minorEastAsia" w:hAnsi="Cambria Math"/>
+                <w:i/>
+              </w:rPr>
+            </m:ctrlPr>
+          </m:dPr>
+          <m:e>
+            <m:r>
+              <w:rPr>
+                <w:rFonts w:ascii="Cambria Math" w:eastAsiaTheme="minorEastAsia" w:hAnsi="Cambria Math"/>
+              </w:rPr>
+              <m:t>x</m:t>
+            </m:r>
+          </m:e>
+        </m:d>
+        <m:r>
+          <w:rPr>
+            <w:rFonts w:ascii="Cambria Math" w:eastAsiaTheme="minorEastAsia" w:hAnsi="Cambria Math"/>
+          </w:rPr>
+          <m:t>=2x+5</m:t>
+        </m:r>
+      </m:oMath>
+      <w:r>
+        <w:rPr>
+          <w:rFonts w:eastAsiaTheme="minorEastAsia"/>
+        </w:rPr>
+        <w:t xml:space="preserve"> and </w:t>
+      </w:r>
+      <m:oMath>
+        <m:r>
+          <w:rPr>
+            <w:rFonts w:ascii="Cambria Math" w:eastAsiaTheme="minorEastAsia" w:hAnsi="Cambria Math"/>
+          </w:rPr>
+          <m:t>g</m:t>
+        </m:r>
+        <m:d>
+          <m:dPr>
+            <m:ctrlPr>
+              <w:rPr>
+                <w:rFonts w:ascii="Cambria Math" w:eastAsiaTheme="minorEastAsia" w:hAnsi="Cambria Math"/>
+                <w:i/>
+              </w:rPr>
+            </m:ctrlPr>
+          </m:dPr>
+          <m:e>
+            <m:r>
+              <w:rPr>
+                <w:rFonts w:ascii="Cambria Math" w:eastAsiaTheme="minorEastAsia" w:hAnsi="Cambria Math"/>
+              </w:rPr>
+              <m:t>x</m:t>
+            </m:r>
+          </m:e>
+        </m:d>
+        <m:r>
+          <w:rPr>
+            <w:rFonts w:ascii="Cambria Math" w:eastAsiaTheme="minorEastAsia" w:hAnsi="Cambria Math"/>
+          </w:rPr>
+          <m:t>=</m:t>
+        </m:r>
+        <m:f>
+          <m:fPr>
+            <m:ctrlPr>
+              <w:rPr>
+                <w:rFonts w:ascii="Cambria Math" w:eastAsiaTheme="minorEastAsia" w:hAnsi="Cambria Math"/>
+                <w:i/>
+              </w:rPr>
+            </m:ctrlPr>
+          </m:fPr>
+          <m:num>
+            <m:r>
+              <w:rPr>
+                <w:rFonts w:ascii="Cambria Math" w:eastAsiaTheme="minorEastAsia" w:hAnsi="Cambria Math"/>
+              </w:rPr>
+              <m:t>x-5</m:t>
+            </m:r>
+          </m:num>
+          <m:den>
+            <m:r>
+              <w:rPr>
+                <w:rFonts w:ascii="Cambria Math" w:eastAsiaTheme="minorEastAsia" w:hAnsi="Cambria Math"/>
+              </w:rPr>
+              <m:t>2</m:t>
+            </m:r>
+          </m:den>
+        </m:f>
+      </m:oMath>
+      <w:r>
+        <w:rPr>
+          <w:rFonts w:eastAsiaTheme="minorEastAsia"/>
+        </w:rPr>
+        <w:t xml:space="preserve">, what is </w:t>
+      </w:r>
+      <m:oMath>
+        <m:r>
+          <w:rPr>
+            <w:rFonts w:ascii="Cambria Math" w:eastAsiaTheme="minorEastAsia" w:hAnsi="Cambria Math"/>
+          </w:rPr>
+          <m:t>g</m:t>
+        </m:r>
+        <m:d>
+          <m:dPr>
+            <m:ctrlPr>
+              <w:rPr>
+                <w:rFonts w:ascii="Cambria Math" w:eastAsiaTheme="minorEastAsia" w:hAnsi="Cambria Math"/>
+                <w:i/>
+              </w:rPr>
+            </m:ctrlPr>
+          </m:dPr>
+          <m:e>
+            <m:r>
+              <w:rPr>
+                <w:rFonts w:ascii="Cambria Math" w:eastAsiaTheme="minorEastAsia" w:hAnsi="Cambria Math"/>
+              </w:rPr>
+              <m:t>f</m:t>
+            </m:r>
+            <m:d>
+              <m:dPr>
+                <m:ctrlPr>
+                  <w:rPr>
+                    <w:rFonts w:ascii="Cambria Math" w:eastAsiaTheme="minorEastAsia" w:hAnsi="Cambria Math"/>
+                    <w:i/>
+                  </w:rPr>
+                </m:ctrlPr>
+              </m:dPr>
+              <m:e>
+                <m:r>
+                  <w:rPr>
+                    <w:rFonts w:ascii="Cambria Math" w:eastAsiaTheme="minorEastAsia" w:hAnsi="Cambria Math"/>
+                  </w:rPr>
+                  <m:t>7</m:t>
+                </m:r>
+              </m:e>
+            </m:d>
+          </m:e>
+        </m:d>
+      </m:oMath>
+      <w:r>
+        <w:rPr>
+          <w:rFonts w:eastAsiaTheme="minorEastAsia"/>
+        </w:rPr>
+        <w:t>?</w:t>
+      </w:r>
+      <w:r>
+        <w:rPr>
+          <w:rFonts w:eastAsiaTheme="minorEastAsia"/>
+        </w:rPr>
+        <w:br/>
+      </w:r>
+      <m:oMathPara>
+        <m:oMath>
+          <m:r>
+            <w:rPr>
+              <w:rFonts w:ascii="Cambria Math" w:hAnsi="Cambria Math"/>
+            </w:rPr>
+            <m:t>f</m:t>
+          </m:r>
+          <m:d>
+            <m:dPr>
+              <m:ctrlPr>
+                <w:rPr>
+                  <w:rFonts w:ascii="Cambria Math" w:hAnsi="Cambria Math"/>
+                  <w:i/>
+                </w:rPr>
+              </m:ctrlPr>
+            </m:dPr>
+            <m:e>
+              <m:r>
+                <w:rPr>
+                  <w:rFonts w:ascii="Cambria Math" w:hAnsi="Cambria Math"/>
+                </w:rPr>
+                <m:t>7</m:t>
+              </m:r>
+            </m:e>
+          </m:d>
+          <m:r>
+            <w:rPr>
+              <w:rFonts w:ascii="Cambria Math" w:hAnsi="Cambria Math"/>
+            </w:rPr>
+            <m:t>=2∙7+5=14+5=19</m:t>
+          </m:r>
+          <m:r>
+            <w:rPr>
+              <w:rFonts w:ascii="Cambria Math" w:hAnsi="Cambria Math"/>
+            </w:rPr>
+            <w:br/>
+          </m:r>
+        </m:oMath>
+        <m:oMath>
+          <m:r>
+            <w:rPr>
+              <w:rFonts w:ascii="Cambria Math" w:hAnsi="Cambria Math"/>
+            </w:rPr>
+            <m:t>g</m:t>
+          </m:r>
+          <m:d>
+            <m:dPr>
+              <m:ctrlPr>
+                <w:rPr>
+                  <w:rFonts w:ascii="Cambria Math" w:hAnsi="Cambria Math"/>
+                  <w:i/>
+                </w:rPr>
+              </m:ctrlPr>
+            </m:dPr>
+            <m:e>
+              <m:r>
+                <w:rPr>
+                  <w:rFonts w:ascii="Cambria Math" w:hAnsi="Cambria Math"/>
+                </w:rPr>
+                <m:t>f</m:t>
+              </m:r>
+              <m:d>
+                <m:dPr>
+                  <m:ctrlPr>
+                    <w:rPr>
+                      <w:rFonts w:ascii="Cambria Math" w:hAnsi="Cambria Math"/>
+                      <w:i/>
+                    </w:rPr>
+                  </m:ctrlPr>
+                </m:dPr>
+                <m:e>
+                  <m:r>
+                    <w:rPr>
+                      <w:rFonts w:ascii="Cambria Math" w:hAnsi="Cambria Math"/>
+                    </w:rPr>
+                    <m:t>7</m:t>
+                  </m:r>
+                </m:e>
+              </m:d>
+            </m:e>
+          </m:d>
+          <m:r>
+            <w:rPr>
+              <w:rFonts w:ascii="Cambria Math" w:hAnsi="Cambria Math"/>
+            </w:rPr>
+            <m:t>=g</m:t>
+          </m:r>
+          <m:d>
+            <m:dPr>
+              <m:ctrlPr>
+                <w:rPr>
+                  <w:rFonts w:ascii="Cambria Math" w:hAnsi="Cambria Math"/>
+                  <w:i/>
+                </w:rPr>
+              </m:ctrlPr>
+            </m:dPr>
+            <m:e>
+              <m:r>
+                <w:rPr>
+                  <w:rFonts w:ascii="Cambria Math" w:hAnsi="Cambria Math"/>
+                </w:rPr>
+                <m:t>19</m:t>
+              </m:r>
+            </m:e>
+          </m:d>
+          <m:r>
+            <w:rPr>
+              <w:rFonts w:ascii="Cambria Math" w:hAnsi="Cambria Math"/>
+            </w:rPr>
+            <m:t>=</m:t>
+          </m:r>
+          <m:f>
+            <m:fPr>
+              <m:ctrlPr>
+                <w:rPr>
+                  <w:rFonts w:ascii="Cambria Math" w:hAnsi="Cambria Math"/>
+                  <w:i/>
+                </w:rPr>
+              </m:ctrlPr>
+            </m:fPr>
+            <m:num>
+              <m:r>
+                <w:rPr>
+                  <w:rFonts w:ascii="Cambria Math" w:hAnsi="Cambria Math"/>
+                </w:rPr>
+                <m:t>19-5</m:t>
+              </m:r>
+            </m:num>
+            <m:den>
+              <m:r>
+                <w:rPr>
+                  <w:rFonts w:ascii="Cambria Math" w:hAnsi="Cambria Math"/>
+                </w:rPr>
+                <m:t>2</m:t>
+              </m:r>
+            </m:den>
+          </m:f>
+          <m:r>
+            <w:rPr>
+              <w:rFonts w:ascii="Cambria Math" w:hAnsi="Cambria Math"/>
+            </w:rPr>
+            <m:t>=</m:t>
+          </m:r>
+          <m:f>
+            <m:fPr>
+              <m:ctrlPr>
+                <w:rPr>
+                  <w:rFonts w:ascii="Cambria Math" w:hAnsi="Cambria Math"/>
+                  <w:i/>
+                </w:rPr>
+              </m:ctrlPr>
+            </m:fPr>
+            <m:num>
+              <m:r>
+                <w:rPr>
+                  <w:rFonts w:ascii="Cambria Math" w:hAnsi="Cambria Math"/>
+                </w:rPr>
+                <m:t>14</m:t>
+              </m:r>
+            </m:num>
+            <m:den>
+              <m:r>
+                <w:rPr>
+                  <w:rFonts w:ascii="Cambria Math" w:hAnsi="Cambria Math"/>
+                </w:rPr>
+                <m:t>2</m:t>
+              </m:r>
+            </m:den>
+          </m:f>
+          <m:r>
+            <w:rPr>
+              <w:rFonts w:ascii="Cambria Math" w:hAnsi="Cambria Math"/>
+            </w:rPr>
+            <m:t>=7</m:t>
+          </m:r>
+          <m:r>
+            <w:rPr>
+              <w:rFonts w:eastAsiaTheme="minorEastAsia"/>
+            </w:rPr>
+            <w:br/>
+          </m:r>
+        </m:oMath>
+      </m:oMathPara>
+      <w:r>
+        <w:rPr>
+          <w:rFonts w:eastAsiaTheme="minorEastAsia"/>
+          <w:b/>
+          <w:bCs/>
+        </w:rPr>
+        <w:t>(2) 7</w:t>
+      </w:r>
+    </w:p>
+    <w:p>
+      <w:pPr>
+        <w:pStyle w:val="ListParagraph"/>
+        <w:numPr>
+          <w:ilvl w:val="0"/>
+          <w:numId w:val="37"/>
+        </w:numPr>
+        <w:rPr>
+          <w:b/>
+          <w:bCs/>
+        </w:rPr>
+      </w:pPr>
+      <w:r>
+        <w:rPr>
+          <w:rFonts w:eastAsiaTheme="minorEastAsia"/>
+        </w:rPr>
+        <w:t xml:space="preserve">Which of the following could be </w:t>
+      </w:r>
+      <m:oMath>
+        <m:r>
+          <w:rPr>
+            <w:rFonts w:ascii="Cambria Math" w:eastAsiaTheme="minorEastAsia" w:hAnsi="Cambria Math"/>
+          </w:rPr>
+          <m:t>f</m:t>
+        </m:r>
+        <m:d>
+          <m:dPr>
+            <m:ctrlPr>
+              <w:rPr>
+                <w:rFonts w:ascii="Cambria Math" w:eastAsiaTheme="minorEastAsia" w:hAnsi="Cambria Math"/>
+                <w:i/>
+              </w:rPr>
+            </m:ctrlPr>
+          </m:dPr>
+          <m:e>
+            <m:r>
+              <w:rPr>
+                <w:rFonts w:ascii="Cambria Math" w:eastAsiaTheme="minorEastAsia" w:hAnsi="Cambria Math"/>
+              </w:rPr>
+              <m:t>x</m:t>
+            </m:r>
+          </m:e>
+        </m:d>
+      </m:oMath>
+      <w:r>
+        <w:rPr>
+          <w:rFonts w:eastAsiaTheme="minorEastAsia"/>
+        </w:rPr>
+        <w:t xml:space="preserve"> and </w:t>
+      </w:r>
+      <m:oMath>
+        <m:r>
+          <w:rPr>
+            <w:rFonts w:ascii="Cambria Math" w:eastAsiaTheme="minorEastAsia" w:hAnsi="Cambria Math"/>
+          </w:rPr>
+          <m:t>g</m:t>
+        </m:r>
+        <m:d>
+          <m:dPr>
+            <m:ctrlPr>
+              <w:rPr>
+                <w:rFonts w:ascii="Cambria Math" w:eastAsiaTheme="minorEastAsia" w:hAnsi="Cambria Math"/>
+                <w:i/>
+              </w:rPr>
+            </m:ctrlPr>
+          </m:dPr>
+          <m:e>
+            <m:r>
+              <w:rPr>
+                <w:rFonts w:ascii="Cambria Math" w:eastAsiaTheme="minorEastAsia" w:hAnsi="Cambria Math"/>
+              </w:rPr>
+              <m:t>x</m:t>
+            </m:r>
+          </m:e>
+        </m:d>
+      </m:oMath>
+      <w:r>
+        <w:rPr>
+          <w:rFonts w:eastAsiaTheme="minorEastAsia"/>
+        </w:rPr>
+        <w:t xml:space="preserve"> if </w:t>
+      </w:r>
+      <m:oMath>
+        <m:r>
+          <w:rPr>
+            <w:rFonts w:ascii="Cambria Math" w:eastAsiaTheme="minorEastAsia" w:hAnsi="Cambria Math"/>
+          </w:rPr>
+          <m:t>f</m:t>
+        </m:r>
+        <m:d>
+          <m:dPr>
+            <m:ctrlPr>
+              <w:rPr>
+                <w:rFonts w:ascii="Cambria Math" w:eastAsiaTheme="minorEastAsia" w:hAnsi="Cambria Math"/>
+                <w:i/>
+              </w:rPr>
+            </m:ctrlPr>
+          </m:dPr>
+          <m:e>
+            <m:r>
+              <w:rPr>
+                <w:rFonts w:ascii="Cambria Math" w:eastAsiaTheme="minorEastAsia" w:hAnsi="Cambria Math"/>
+              </w:rPr>
+              <m:t>g</m:t>
+            </m:r>
+            <m:d>
+              <m:dPr>
+                <m:ctrlPr>
+                  <w:rPr>
+                    <w:rFonts w:ascii="Cambria Math" w:eastAsiaTheme="minorEastAsia" w:hAnsi="Cambria Math"/>
+                    <w:i/>
+                  </w:rPr>
+                </m:ctrlPr>
+              </m:dPr>
+              <m:e>
+                <m:r>
+                  <w:rPr>
+                    <w:rFonts w:ascii="Cambria Math" w:eastAsiaTheme="minorEastAsia" w:hAnsi="Cambria Math"/>
+                  </w:rPr>
+                  <m:t>x</m:t>
+                </m:r>
+              </m:e>
+            </m:d>
+          </m:e>
+        </m:d>
+        <m:r>
+          <w:rPr>
+            <w:rFonts w:ascii="Cambria Math" w:eastAsiaTheme="minorEastAsia" w:hAnsi="Cambria Math"/>
+          </w:rPr>
+          <m:t>=</m:t>
+        </m:r>
+        <m:sSup>
+          <m:sSupPr>
+            <m:ctrlPr>
+              <w:rPr>
+                <w:rFonts w:ascii="Cambria Math" w:eastAsiaTheme="minorEastAsia" w:hAnsi="Cambria Math"/>
+                <w:i/>
+              </w:rPr>
+            </m:ctrlPr>
+          </m:sSupPr>
+          <m:e>
+            <m:d>
+              <m:dPr>
+                <m:ctrlPr>
+                  <w:rPr>
+                    <w:rFonts w:ascii="Cambria Math" w:eastAsiaTheme="minorEastAsia" w:hAnsi="Cambria Math"/>
+                    <w:i/>
+                  </w:rPr>
+                </m:ctrlPr>
+              </m:dPr>
+              <m:e>
+                <m:r>
+                  <w:rPr>
+                    <w:rFonts w:ascii="Cambria Math" w:eastAsiaTheme="minorEastAsia" w:hAnsi="Cambria Math"/>
+                  </w:rPr>
+                  <m:t>3x-2</m:t>
+                </m:r>
+              </m:e>
+            </m:d>
+          </m:e>
+          <m:sup>
+            <m:r>
+              <w:rPr>
+                <w:rFonts w:ascii="Cambria Math" w:eastAsiaTheme="minorEastAsia" w:hAnsi="Cambria Math"/>
+              </w:rPr>
+              <m:t>2</m:t>
+            </m:r>
+          </m:sup>
+        </m:sSup>
+        <m:r>
+          <w:rPr>
+            <w:rFonts w:ascii="Cambria Math" w:eastAsiaTheme="minorEastAsia" w:hAnsi="Cambria Math"/>
+          </w:rPr>
+          <m:t>=1?</m:t>
+        </m:r>
+        <m:r>
+          <w:rPr>
+            <w:rFonts w:ascii="Cambria Math" w:eastAsiaTheme="minorEastAsia" w:hAnsi="Cambria Math"/>
+          </w:rPr>
+          <w:br/>
+        </m:r>
+      </m:oMath>
+      <w:r>
+        <w:rPr>
+          <w:b/>
+          <w:bCs/>
+        </w:rPr>
+        <w:t xml:space="preserve">(1) </w:t>
+      </w:r>
+      <m:oMath>
+        <m:r>
+          <m:rPr>
+            <m:sty m:val="bi"/>
+          </m:rPr>
+          <w:rPr>
+            <w:rFonts w:ascii="Cambria Math" w:hAnsi="Cambria Math"/>
+          </w:rPr>
+          <m:t>f</m:t>
+        </m:r>
+        <m:d>
+          <m:dPr>
+            <m:ctrlPr>
+              <w:rPr>
+                <w:rFonts w:ascii="Cambria Math" w:hAnsi="Cambria Math"/>
+                <w:b/>
+                <w:bCs/>
+                <w:i/>
+              </w:rPr>
+            </m:ctrlPr>
+          </m:dPr>
+          <m:e>
+            <m:r>
+              <m:rPr>
+                <m:sty m:val="bi"/>
+              </m:rPr>
+              <w:rPr>
+                <w:rFonts w:ascii="Cambria Math" w:hAnsi="Cambria Math"/>
+              </w:rPr>
+              <m:t>x</m:t>
+            </m:r>
+          </m:e>
+        </m:d>
+        <m:r>
+          <m:rPr>
+            <m:sty m:val="bi"/>
+          </m:rPr>
+          <w:rPr>
+            <w:rFonts w:ascii="Cambria Math" w:hAnsi="Cambria Math"/>
+          </w:rPr>
+          <m:t>=</m:t>
+        </m:r>
+        <m:sSup>
+          <m:sSupPr>
+            <m:ctrlPr>
+              <w:rPr>
+                <w:rFonts w:ascii="Cambria Math" w:hAnsi="Cambria Math"/>
+                <w:b/>
+                <w:bCs/>
+                <w:i/>
+              </w:rPr>
+            </m:ctrlPr>
+          </m:sSupPr>
+          <m:e>
+            <m:r>
+              <m:rPr>
+                <m:sty m:val="bi"/>
+              </m:rPr>
+              <w:rPr>
+                <w:rFonts w:ascii="Cambria Math" w:hAnsi="Cambria Math"/>
+              </w:rPr>
+              <m:t>x</m:t>
+            </m:r>
+          </m:e>
+          <m:sup>
+            <m:r>
+              <m:rPr>
+                <m:sty m:val="bi"/>
+              </m:rPr>
+              <w:rPr>
+                <w:rFonts w:ascii="Cambria Math" w:hAnsi="Cambria Math"/>
+              </w:rPr>
+              <m:t>2</m:t>
+            </m:r>
+          </m:sup>
+        </m:sSup>
+        <m:r>
+          <m:rPr>
+            <m:sty m:val="bi"/>
+          </m:rPr>
+          <w:rPr>
+            <w:rFonts w:ascii="Cambria Math" w:hAnsi="Cambria Math"/>
+          </w:rPr>
+          <m:t>+1, g</m:t>
+        </m:r>
+        <m:d>
+          <m:dPr>
+            <m:ctrlPr>
+              <w:rPr>
+                <w:rFonts w:ascii="Cambria Math" w:hAnsi="Cambria Math"/>
+                <w:b/>
+                <w:bCs/>
+                <w:i/>
+              </w:rPr>
+            </m:ctrlPr>
+          </m:dPr>
+          <m:e>
+            <m:r>
+              <m:rPr>
+                <m:sty m:val="bi"/>
+              </m:rPr>
+              <w:rPr>
+                <w:rFonts w:ascii="Cambria Math" w:hAnsi="Cambria Math"/>
+              </w:rPr>
+              <m:t>x</m:t>
+            </m:r>
+          </m:e>
+        </m:d>
+        <m:r>
+          <m:rPr>
+            <m:sty m:val="bi"/>
+          </m:rPr>
+          <w:rPr>
+            <w:rFonts w:ascii="Cambria Math" w:hAnsi="Cambria Math"/>
+          </w:rPr>
+          <m:t>=3x-2</m:t>
+        </m:r>
+      </m:oMath>
+    </w:p>
+    <w:p>
+      <w:pPr>
+        <w:pStyle w:val="ListParagraph"/>
+        <w:numPr>
+          <w:ilvl w:val="0"/>
+          <w:numId w:val="37"/>
+        </w:numPr>
+        <w:rPr>
+          <w:b/>
+          <w:bCs/>
+        </w:rPr>
+      </w:pPr>
+      <w:r>
+        <w:rPr>
+          <w:rFonts w:eastAsiaTheme="minorEastAsia"/>
+        </w:rPr>
+        <w:t xml:space="preserve">If </w:t>
+      </w:r>
+      <m:oMath>
+        <m:r>
+          <w:rPr>
+            <w:rFonts w:ascii="Cambria Math" w:eastAsiaTheme="minorEastAsia" w:hAnsi="Cambria Math"/>
+          </w:rPr>
+          <m:t>f</m:t>
+        </m:r>
+        <m:d>
+          <m:dPr>
+            <m:ctrlPr>
+              <w:rPr>
+                <w:rFonts w:ascii="Cambria Math" w:eastAsiaTheme="minorEastAsia" w:hAnsi="Cambria Math"/>
+                <w:i/>
+              </w:rPr>
+            </m:ctrlPr>
+          </m:dPr>
+          <m:e>
+            <m:r>
+              <w:rPr>
+                <w:rFonts w:ascii="Cambria Math" w:eastAsiaTheme="minorEastAsia" w:hAnsi="Cambria Math"/>
+              </w:rPr>
+              <m:t>g</m:t>
+            </m:r>
+            <m:d>
+              <m:dPr>
+                <m:ctrlPr>
+                  <w:rPr>
+                    <w:rFonts w:ascii="Cambria Math" w:eastAsiaTheme="minorEastAsia" w:hAnsi="Cambria Math"/>
+                    <w:i/>
+                  </w:rPr>
+                </m:ctrlPr>
+              </m:dPr>
+              <m:e>
+                <m:r>
+                  <w:rPr>
+                    <w:rFonts w:ascii="Cambria Math" w:eastAsiaTheme="minorEastAsia" w:hAnsi="Cambria Math"/>
+                  </w:rPr>
+                  <m:t>x</m:t>
+                </m:r>
+              </m:e>
+            </m:d>
+          </m:e>
+        </m:d>
+        <m:r>
+          <w:rPr>
+            <w:rFonts w:ascii="Cambria Math" w:eastAsiaTheme="minorEastAsia" w:hAnsi="Cambria Math"/>
+          </w:rPr>
+          <m:t>=5</m:t>
+        </m:r>
+      </m:oMath>
+      <w:r>
+        <w:rPr>
+          <w:rFonts w:eastAsiaTheme="minorEastAsia"/>
+        </w:rPr>
+        <w:t xml:space="preserve">, what is </w:t>
+      </w:r>
+      <m:oMath>
+        <m:r>
+          <w:rPr>
+            <w:rFonts w:ascii="Cambria Math" w:eastAsiaTheme="minorEastAsia" w:hAnsi="Cambria Math"/>
+          </w:rPr>
+          <m:t>g(f</m:t>
+        </m:r>
+        <m:d>
+          <m:dPr>
+            <m:ctrlPr>
+              <w:rPr>
+                <w:rFonts w:ascii="Cambria Math" w:eastAsiaTheme="minorEastAsia" w:hAnsi="Cambria Math"/>
+                <w:i/>
+              </w:rPr>
+            </m:ctrlPr>
+          </m:dPr>
+          <m:e>
+            <m:r>
+              <w:rPr>
+                <w:rFonts w:ascii="Cambria Math" w:eastAsiaTheme="minorEastAsia" w:hAnsi="Cambria Math"/>
+              </w:rPr>
+              <m:t>x</m:t>
+            </m:r>
+          </m:e>
+        </m:d>
+        <m:r>
+          <w:rPr>
+            <w:rFonts w:ascii="Cambria Math" w:eastAsiaTheme="minorEastAsia" w:hAnsi="Cambria Math"/>
+          </w:rPr>
+          <m:t>)</m:t>
+        </m:r>
+      </m:oMath>
+      <w:r>
+        <w:rPr>
+          <w:rFonts w:eastAsiaTheme="minorEastAsia"/>
+        </w:rPr>
+        <w:t>?</w:t>
+      </w:r>
+      <w:r>
+        <w:rPr>
+          <w:rFonts w:eastAsiaTheme="minorEastAsia"/>
+        </w:rPr>
+        <w:br/>
+      </w:r>
+      <w:r>
+        <w:rPr>
+          <w:rFonts w:eastAsiaTheme="minorEastAsia"/>
+          <w:b/>
+          <w:bCs/>
+        </w:rPr>
+        <w:t>(4) Not enough information to answer</w:t>
+      </w:r>
+    </w:p>
+    <w:p>
+      <w:pPr>
+        <w:pStyle w:val="ListParagraph"/>
+        <w:numPr>
+          <w:ilvl w:val="0"/>
+          <w:numId w:val="37"/>
+        </w:numPr>
+        <w:rPr>
+          <w:b/>
+          <w:bCs/>
+        </w:rPr>
+      </w:pPr>
+      <w:r>
+        <w:rPr>
+          <w:rFonts w:eastAsiaTheme="minorEastAsia"/>
+        </w:rPr>
+        <w:t xml:space="preserve">If </w:t>
+      </w:r>
+      <m:oMath>
+        <m:r>
+          <w:rPr>
+            <w:rFonts w:ascii="Cambria Math" w:eastAsiaTheme="minorEastAsia" w:hAnsi="Cambria Math"/>
+          </w:rPr>
+          <m:t>f</m:t>
+        </m:r>
+        <m:d>
+          <m:dPr>
+            <m:ctrlPr>
+              <w:rPr>
+                <w:rFonts w:ascii="Cambria Math" w:eastAsiaTheme="minorEastAsia" w:hAnsi="Cambria Math"/>
+                <w:i/>
+              </w:rPr>
+            </m:ctrlPr>
+          </m:dPr>
+          <m:e>
+            <m:r>
+              <w:rPr>
+                <w:rFonts w:ascii="Cambria Math" w:eastAsiaTheme="minorEastAsia" w:hAnsi="Cambria Math"/>
+              </w:rPr>
+              <m:t>x</m:t>
+            </m:r>
+          </m:e>
+        </m:d>
+        <m:r>
+          <w:rPr>
+            <w:rFonts w:ascii="Cambria Math" w:eastAsiaTheme="minorEastAsia" w:hAnsi="Cambria Math"/>
+          </w:rPr>
+          <m:t>=x+</m:t>
+        </m:r>
+        <m:r>
+          <w:rPr>
+            <w:rFonts w:ascii="Cambria Math" w:eastAsiaTheme="minorEastAsia" w:hAnsi="Cambria Math"/>
+          </w:rPr>
+          <m:t>4, g</m:t>
+        </m:r>
+        <m:d>
+          <m:dPr>
+            <m:ctrlPr>
+              <w:rPr>
+                <w:rFonts w:ascii="Cambria Math" w:eastAsiaTheme="minorEastAsia" w:hAnsi="Cambria Math"/>
+                <w:i/>
+              </w:rPr>
+            </m:ctrlPr>
+          </m:dPr>
+          <m:e>
+            <m:r>
+              <w:rPr>
+                <w:rFonts w:ascii="Cambria Math" w:eastAsiaTheme="minorEastAsia" w:hAnsi="Cambria Math"/>
+              </w:rPr>
+              <m:t>x</m:t>
+            </m:r>
+          </m:e>
+        </m:d>
+        <m:r>
+          <w:rPr>
+            <w:rFonts w:ascii="Cambria Math" w:eastAsiaTheme="minorEastAsia" w:hAnsi="Cambria Math"/>
+          </w:rPr>
+          <m:t xml:space="preserve">=3x, </m:t>
+        </m:r>
+        <m:r>
+          <m:rPr>
+            <m:sty m:val="p"/>
+          </m:rPr>
+          <w:rPr>
+            <w:rFonts w:ascii="Cambria Math" w:eastAsiaTheme="minorEastAsia" w:hAnsi="Cambria Math"/>
+          </w:rPr>
+          <m:t>and</m:t>
+        </m:r>
+        <m:r>
+          <w:rPr>
+            <w:rFonts w:ascii="Cambria Math" w:eastAsiaTheme="minorEastAsia" w:hAnsi="Cambria Math"/>
+          </w:rPr>
+          <m:t xml:space="preserve"> </m:t>
+        </m:r>
+        <m:r>
+          <w:rPr>
+            <w:rFonts w:ascii="Cambria Math" w:eastAsiaTheme="minorEastAsia" w:hAnsi="Cambria Math"/>
+          </w:rPr>
+          <m:t>h</m:t>
+        </m:r>
+        <m:d>
+          <m:dPr>
+            <m:ctrlPr>
+              <w:rPr>
+                <w:rFonts w:ascii="Cambria Math" w:eastAsiaTheme="minorEastAsia" w:hAnsi="Cambria Math"/>
+                <w:i/>
+              </w:rPr>
+            </m:ctrlPr>
+          </m:dPr>
+          <m:e>
+            <m:r>
+              <w:rPr>
+                <w:rFonts w:ascii="Cambria Math" w:eastAsiaTheme="minorEastAsia" w:hAnsi="Cambria Math"/>
+              </w:rPr>
+              <m:t>x</m:t>
+            </m:r>
+          </m:e>
+        </m:d>
+        <m:r>
+          <w:rPr>
+            <w:rFonts w:ascii="Cambria Math" w:eastAsiaTheme="minorEastAsia" w:hAnsi="Cambria Math"/>
+          </w:rPr>
+          <m:t>=</m:t>
+        </m:r>
+        <m:sSup>
+          <m:sSupPr>
+            <m:ctrlPr>
+              <w:rPr>
+                <w:rFonts w:ascii="Cambria Math" w:eastAsiaTheme="minorEastAsia" w:hAnsi="Cambria Math"/>
+                <w:i/>
+              </w:rPr>
+            </m:ctrlPr>
+          </m:sSupPr>
+          <m:e>
+            <m:r>
+              <w:rPr>
+                <w:rFonts w:ascii="Cambria Math" w:eastAsiaTheme="minorEastAsia" w:hAnsi="Cambria Math"/>
+              </w:rPr>
+              <m:t>x</m:t>
+            </m:r>
+          </m:e>
+          <m:sup>
+            <m:r>
+              <w:rPr>
+                <w:rFonts w:ascii="Cambria Math" w:eastAsiaTheme="minorEastAsia" w:hAnsi="Cambria Math"/>
+              </w:rPr>
+              <m:t>2</m:t>
+            </m:r>
+          </m:sup>
+        </m:sSup>
+      </m:oMath>
+      <w:r>
+        <w:rPr>
+          <w:rFonts w:eastAsiaTheme="minorEastAsia"/>
+        </w:rPr>
+        <w:t xml:space="preserve">, what is </w:t>
+      </w:r>
+      <m:oMath>
+        <m:r>
+          <w:rPr>
+            <w:rFonts w:ascii="Cambria Math" w:eastAsiaTheme="minorEastAsia" w:hAnsi="Cambria Math"/>
+          </w:rPr>
+          <m:t>f(h</m:t>
+        </m:r>
+        <m:d>
+          <m:dPr>
+            <m:ctrlPr>
+              <w:rPr>
+                <w:rFonts w:ascii="Cambria Math" w:eastAsiaTheme="minorEastAsia" w:hAnsi="Cambria Math"/>
+                <w:i/>
+              </w:rPr>
+            </m:ctrlPr>
+          </m:dPr>
+          <m:e>
+            <m:r>
+              <w:rPr>
+                <w:rFonts w:ascii="Cambria Math" w:eastAsiaTheme="minorEastAsia" w:hAnsi="Cambria Math"/>
+              </w:rPr>
+              <m:t>g</m:t>
+            </m:r>
+            <m:d>
+              <m:dPr>
+                <m:ctrlPr>
+                  <w:rPr>
+                    <w:rFonts w:ascii="Cambria Math" w:eastAsiaTheme="minorEastAsia" w:hAnsi="Cambria Math"/>
+                    <w:i/>
+                  </w:rPr>
+                </m:ctrlPr>
+              </m:dPr>
+              <m:e>
+                <m:r>
+                  <w:rPr>
+                    <w:rFonts w:ascii="Cambria Math" w:eastAsiaTheme="minorEastAsia" w:hAnsi="Cambria Math"/>
+                  </w:rPr>
+                  <m:t>x</m:t>
+                </m:r>
+              </m:e>
+            </m:d>
+          </m:e>
+        </m:d>
+        <m:r>
+          <w:rPr>
+            <w:rFonts w:ascii="Cambria Math" w:eastAsiaTheme="minorEastAsia" w:hAnsi="Cambria Math"/>
+          </w:rPr>
+          <m:t>)</m:t>
+        </m:r>
+      </m:oMath>
+      <w:r>
+        <w:rPr>
+          <w:rFonts w:eastAsiaTheme="minorEastAsia"/>
+        </w:rPr>
+        <w:t>?</w:t>
+      </w:r>
+      <w:r>
+        <w:rPr>
+          <w:rFonts w:eastAsiaTheme="minorEastAsia"/>
+        </w:rPr>
+        <w:br/>
+      </w:r>
+      <m:oMathPara>
+        <m:oMath>
+          <m:r>
+            <w:rPr>
+              <w:rFonts w:ascii="Cambria Math" w:hAnsi="Cambria Math"/>
+            </w:rPr>
+            <m:t>g</m:t>
+          </m:r>
+          <m:d>
+            <m:dPr>
+              <m:ctrlPr>
+                <w:rPr>
+                  <w:rFonts w:ascii="Cambria Math" w:hAnsi="Cambria Math"/>
+                  <w:i/>
+                </w:rPr>
+              </m:ctrlPr>
+            </m:dPr>
+            <m:e>
+              <m:r>
+                <w:rPr>
+                  <w:rFonts w:ascii="Cambria Math" w:hAnsi="Cambria Math"/>
+                </w:rPr>
+                <m:t>x</m:t>
+              </m:r>
+            </m:e>
+          </m:d>
+          <m:r>
+            <w:rPr>
+              <w:rFonts w:ascii="Cambria Math" w:hAnsi="Cambria Math"/>
+            </w:rPr>
+            <m:t>=3x, h</m:t>
+          </m:r>
+          <m:d>
+            <m:dPr>
+              <m:ctrlPr>
+                <w:rPr>
+                  <w:rFonts w:ascii="Cambria Math" w:hAnsi="Cambria Math"/>
+                  <w:i/>
+                </w:rPr>
+              </m:ctrlPr>
+            </m:dPr>
+            <m:e>
+              <m:r>
+                <w:rPr>
+                  <w:rFonts w:ascii="Cambria Math" w:hAnsi="Cambria Math"/>
+                </w:rPr>
+                <m:t>g</m:t>
+              </m:r>
+              <m:d>
+                <m:dPr>
+                  <m:ctrlPr>
+                    <w:rPr>
+                      <w:rFonts w:ascii="Cambria Math" w:hAnsi="Cambria Math"/>
+                      <w:i/>
+                    </w:rPr>
+                  </m:ctrlPr>
+                </m:dPr>
+                <m:e>
+                  <m:r>
+                    <w:rPr>
+                      <w:rFonts w:ascii="Cambria Math" w:hAnsi="Cambria Math"/>
+                    </w:rPr>
+                    <m:t>3x</m:t>
+                  </m:r>
+                </m:e>
+              </m:d>
+            </m:e>
+          </m:d>
+          <m:r>
+            <w:rPr>
+              <w:rFonts w:ascii="Cambria Math" w:hAnsi="Cambria Math"/>
+            </w:rPr>
+            <m:t>=</m:t>
+          </m:r>
+          <m:sSup>
+            <m:sSupPr>
+              <m:ctrlPr>
+                <w:rPr>
+                  <w:rFonts w:ascii="Cambria Math" w:hAnsi="Cambria Math"/>
+                  <w:i/>
+                </w:rPr>
+              </m:ctrlPr>
+            </m:sSupPr>
+            <m:e>
+              <m:r>
+                <w:rPr>
+                  <w:rFonts w:ascii="Cambria Math" w:hAnsi="Cambria Math"/>
+                </w:rPr>
+                <m:t>(3x)</m:t>
+              </m:r>
+            </m:e>
+            <m:sup>
+              <m:r>
+                <w:rPr>
+                  <w:rFonts w:ascii="Cambria Math" w:hAnsi="Cambria Math"/>
+                </w:rPr>
+                <m:t>2</m:t>
+              </m:r>
+            </m:sup>
+          </m:sSup>
+          <m:r>
+            <w:rPr>
+              <w:rFonts w:eastAsiaTheme="minorEastAsia"/>
+            </w:rPr>
+            <w:br/>
+          </m:r>
+        </m:oMath>
+        <m:oMath>
+          <m:r>
+            <w:rPr>
+              <w:rFonts w:ascii="Cambria Math" w:hAnsi="Cambria Math"/>
+            </w:rPr>
+            <m:t>f</m:t>
+          </m:r>
+          <m:d>
+            <m:dPr>
+              <m:ctrlPr>
+                <w:rPr>
+                  <w:rFonts w:ascii="Cambria Math" w:hAnsi="Cambria Math"/>
+                  <w:i/>
+                </w:rPr>
+              </m:ctrlPr>
+            </m:dPr>
+            <m:e>
+              <m:r>
+                <w:rPr>
+                  <w:rFonts w:ascii="Cambria Math" w:hAnsi="Cambria Math"/>
+                </w:rPr>
+                <m:t>h</m:t>
+              </m:r>
+              <m:d>
+                <m:dPr>
+                  <m:ctrlPr>
+                    <w:rPr>
+                      <w:rFonts w:ascii="Cambria Math" w:hAnsi="Cambria Math"/>
+                      <w:i/>
+                    </w:rPr>
+                  </m:ctrlPr>
+                </m:dPr>
+                <m:e>
+                  <m:r>
+                    <w:rPr>
+                      <w:rFonts w:ascii="Cambria Math" w:hAnsi="Cambria Math"/>
+                    </w:rPr>
+                    <m:t>g</m:t>
+                  </m:r>
+                  <m:d>
+                    <m:dPr>
+                      <m:ctrlPr>
+                        <w:rPr>
+                          <w:rFonts w:ascii="Cambria Math" w:hAnsi="Cambria Math"/>
+                          <w:i/>
+                        </w:rPr>
+                      </m:ctrlPr>
+                    </m:dPr>
+                    <m:e>
+                      <m:r>
+                        <w:rPr>
+                          <w:rFonts w:ascii="Cambria Math" w:hAnsi="Cambria Math"/>
+                        </w:rPr>
+                        <m:t>x</m:t>
+                      </m:r>
+                    </m:e>
+                  </m:d>
+                </m:e>
+              </m:d>
+            </m:e>
+          </m:d>
+          <m:r>
+            <w:rPr>
+              <w:rFonts w:ascii="Cambria Math" w:hAnsi="Cambria Math"/>
+            </w:rPr>
+            <m:t>=f</m:t>
+          </m:r>
+          <m:d>
+            <m:dPr>
+              <m:ctrlPr>
+                <w:rPr>
+                  <w:rFonts w:ascii="Cambria Math" w:hAnsi="Cambria Math"/>
+                  <w:i/>
+                </w:rPr>
+              </m:ctrlPr>
+            </m:dPr>
+            <m:e>
+              <m:sSup>
+                <m:sSupPr>
+                  <m:ctrlPr>
+                    <w:rPr>
+                      <w:rFonts w:ascii="Cambria Math" w:hAnsi="Cambria Math"/>
+                      <w:i/>
+                    </w:rPr>
+                  </m:ctrlPr>
+                </m:sSupPr>
+                <m:e>
+                  <m:r>
+                    <w:rPr>
+                      <w:rFonts w:ascii="Cambria Math" w:hAnsi="Cambria Math"/>
+                    </w:rPr>
+                    <m:t>(3x)</m:t>
+                  </m:r>
+                </m:e>
+                <m:sup>
+                  <m:r>
+                    <w:rPr>
+                      <w:rFonts w:ascii="Cambria Math" w:hAnsi="Cambria Math"/>
+                    </w:rPr>
+                    <m:t>2</m:t>
+                  </m:r>
+                </m:sup>
+              </m:sSup>
+            </m:e>
+          </m:d>
+          <m:r>
+            <w:rPr>
+              <w:rFonts w:ascii="Cambria Math" w:hAnsi="Cambria Math"/>
+            </w:rPr>
+            <m:t>=</m:t>
+          </m:r>
+          <m:sSup>
+            <m:sSupPr>
+              <m:ctrlPr>
+                <w:rPr>
+                  <w:rFonts w:ascii="Cambria Math" w:hAnsi="Cambria Math"/>
+                  <w:i/>
+                </w:rPr>
+              </m:ctrlPr>
+            </m:sSupPr>
+            <m:e>
+              <m:r>
+                <w:rPr>
+                  <w:rFonts w:ascii="Cambria Math" w:hAnsi="Cambria Math"/>
+                </w:rPr>
+                <m:t>(3x)</m:t>
+              </m:r>
+            </m:e>
+            <m:sup>
+              <m:r>
+                <w:rPr>
+                  <w:rFonts w:ascii="Cambria Math" w:hAnsi="Cambria Math"/>
+                </w:rPr>
+                <m:t>2</m:t>
+              </m:r>
+            </m:sup>
+          </m:sSup>
+          <m:r>
+            <w:rPr>
+              <w:rFonts w:ascii="Cambria Math" w:hAnsi="Cambria Math"/>
+            </w:rPr>
+            <m:t>+4</m:t>
+          </m:r>
+          <m:r>
+            <w:rPr>
+              <w:rFonts w:eastAsiaTheme="minorEastAsia"/>
+            </w:rPr>
+            <w:br/>
+          </m:r>
+        </m:oMath>
+      </m:oMathPara>
+      <w:r>
+        <w:rPr>
+          <w:rFonts w:eastAsiaTheme="minorEastAsia"/>
+          <w:b/>
+          <w:bCs/>
+        </w:rPr>
+        <w:t xml:space="preserve">(4) </w:t>
+      </w:r>
+      <m:oMath>
+        <m:sSup>
+          <m:sSupPr>
+            <m:ctrlPr>
+              <w:rPr>
+                <w:rFonts w:ascii="Cambria Math" w:hAnsi="Cambria Math"/>
+                <w:b/>
+                <w:bCs/>
+                <w:i/>
+              </w:rPr>
+            </m:ctrlPr>
+          </m:sSupPr>
+          <m:e>
+            <m:r>
+              <m:rPr>
+                <m:sty m:val="bi"/>
+              </m:rPr>
+              <w:rPr>
+                <w:rFonts w:ascii="Cambria Math" w:hAnsi="Cambria Math"/>
+              </w:rPr>
+              <m:t>(3</m:t>
+            </m:r>
+            <m:r>
+              <m:rPr>
+                <m:sty m:val="bi"/>
+              </m:rPr>
+              <w:rPr>
+                <w:rFonts w:ascii="Cambria Math" w:hAnsi="Cambria Math"/>
+              </w:rPr>
+              <m:t>x)</m:t>
+            </m:r>
+          </m:e>
+          <m:sup>
+            <m:r>
+              <m:rPr>
+                <m:sty m:val="bi"/>
+              </m:rPr>
+              <w:rPr>
+                <w:rFonts w:ascii="Cambria Math" w:hAnsi="Cambria Math"/>
+              </w:rPr>
+              <m:t>2</m:t>
+            </m:r>
+          </m:sup>
+        </m:sSup>
+        <m:r>
+          <m:rPr>
+            <m:sty m:val="bi"/>
+          </m:rPr>
+          <w:rPr>
+            <w:rFonts w:ascii="Cambria Math" w:hAnsi="Cambria Math"/>
+          </w:rPr>
+          <m:t>+4</m:t>
+        </m:r>
+      </m:oMath>
+    </w:p>
+    <w:p>
+      <w:pPr>
+        <w:pStyle w:val="ListParagraph"/>
+        <w:numPr>
+          <w:ilvl w:val="0"/>
+          <w:numId w:val="37"/>
+        </w:numPr>
+        <w:rPr>
+          <w:b/>
+          <w:bCs/>
+        </w:rPr>
+      </w:pPr>
+      <w:r>
+        <w:rPr>
+          <w:rFonts w:eastAsiaTheme="minorEastAsia"/>
+        </w:rPr>
+        <w:t xml:space="preserve">If </w:t>
+      </w:r>
+      <m:oMath>
+        <m:r>
+          <w:rPr>
+            <w:rFonts w:ascii="Cambria Math" w:eastAsiaTheme="minorEastAsia" w:hAnsi="Cambria Math"/>
+          </w:rPr>
+          <m:t>f</m:t>
+        </m:r>
+        <m:d>
+          <m:dPr>
+            <m:ctrlPr>
+              <w:rPr>
+                <w:rFonts w:ascii="Cambria Math" w:eastAsiaTheme="minorEastAsia" w:hAnsi="Cambria Math"/>
+                <w:i/>
+              </w:rPr>
+            </m:ctrlPr>
+          </m:dPr>
+          <m:e>
+            <m:r>
+              <w:rPr>
+                <w:rFonts w:ascii="Cambria Math" w:eastAsiaTheme="minorEastAsia" w:hAnsi="Cambria Math"/>
+              </w:rPr>
+              <m:t>5</m:t>
+            </m:r>
+          </m:e>
+        </m:d>
+        <m:r>
+          <w:rPr>
+            <w:rFonts w:ascii="Cambria Math" w:eastAsiaTheme="minorEastAsia" w:hAnsi="Cambria Math"/>
+          </w:rPr>
+          <m:t xml:space="preserve">=11 </m:t>
+        </m:r>
+        <m:r>
+          <m:rPr>
+            <m:sty m:val="p"/>
+          </m:rPr>
+          <w:rPr>
+            <w:rFonts w:ascii="Cambria Math" w:eastAsiaTheme="minorEastAsia" w:hAnsi="Cambria Math"/>
+          </w:rPr>
+          <m:t>and</m:t>
+        </m:r>
+        <m:r>
+          <w:rPr>
+            <w:rFonts w:ascii="Cambria Math" w:eastAsiaTheme="minorEastAsia" w:hAnsi="Cambria Math"/>
+          </w:rPr>
+          <m:t xml:space="preserve"> g</m:t>
+        </m:r>
+        <m:d>
+          <m:dPr>
+            <m:ctrlPr>
+              <w:rPr>
+                <w:rFonts w:ascii="Cambria Math" w:eastAsiaTheme="minorEastAsia" w:hAnsi="Cambria Math"/>
+                <w:i/>
+              </w:rPr>
+            </m:ctrlPr>
+          </m:dPr>
+          <m:e>
+            <m:r>
+              <w:rPr>
+                <w:rFonts w:ascii="Cambria Math" w:eastAsiaTheme="minorEastAsia" w:hAnsi="Cambria Math"/>
+              </w:rPr>
+              <m:t>x</m:t>
+            </m:r>
+          </m:e>
+        </m:d>
+        <m:r>
+          <w:rPr>
+            <w:rFonts w:ascii="Cambria Math" w:eastAsiaTheme="minorEastAsia" w:hAnsi="Cambria Math"/>
+          </w:rPr>
+          <m:t>=</m:t>
+        </m:r>
+        <m:sSup>
+          <m:sSupPr>
+            <m:ctrlPr>
+              <w:rPr>
+                <w:rFonts w:ascii="Cambria Math" w:eastAsiaTheme="minorEastAsia" w:hAnsi="Cambria Math"/>
+                <w:i/>
+              </w:rPr>
+            </m:ctrlPr>
+          </m:sSupPr>
+          <m:e>
+            <m:r>
+              <w:rPr>
+                <w:rFonts w:ascii="Cambria Math" w:eastAsiaTheme="minorEastAsia" w:hAnsi="Cambria Math"/>
+              </w:rPr>
+              <m:t>x</m:t>
+            </m:r>
+          </m:e>
+          <m:sup>
+            <m:r>
+              <w:rPr>
+                <w:rFonts w:ascii="Cambria Math" w:eastAsiaTheme="minorEastAsia" w:hAnsi="Cambria Math"/>
+              </w:rPr>
+              <m:t>2</m:t>
+            </m:r>
+          </m:sup>
+        </m:sSup>
+        <m:r>
+          <w:rPr>
+            <w:rFonts w:ascii="Cambria Math" w:eastAsiaTheme="minorEastAsia" w:hAnsi="Cambria Math"/>
+          </w:rPr>
+          <m:t>+5</m:t>
+        </m:r>
+      </m:oMath>
+      <w:r>
+        <w:rPr>
+          <w:rFonts w:eastAsiaTheme="minorEastAsia"/>
+        </w:rPr>
+        <w:t>, what is the value of</w:t>
+      </w:r>
+      <m:oMath>
+        <m:r>
+          <w:rPr>
+            <w:rFonts w:ascii="Cambria Math" w:eastAsiaTheme="minorEastAsia" w:hAnsi="Cambria Math"/>
+          </w:rPr>
+          <m:t>g(f</m:t>
+        </m:r>
+        <m:d>
+          <m:dPr>
+            <m:ctrlPr>
+              <w:rPr>
+                <w:rFonts w:ascii="Cambria Math" w:eastAsiaTheme="minorEastAsia" w:hAnsi="Cambria Math"/>
+                <w:i/>
+              </w:rPr>
+            </m:ctrlPr>
+          </m:dPr>
+          <m:e>
+            <m:r>
+              <w:rPr>
+                <w:rFonts w:ascii="Cambria Math" w:eastAsiaTheme="minorEastAsia" w:hAnsi="Cambria Math"/>
+              </w:rPr>
+              <m:t>5</m:t>
+            </m:r>
+          </m:e>
+        </m:d>
+        <m:r>
+          <w:rPr>
+            <w:rFonts w:ascii="Cambria Math" w:eastAsiaTheme="minorEastAsia" w:hAnsi="Cambria Math"/>
+          </w:rPr>
+          <m:t>)</m:t>
+        </m:r>
+      </m:oMath>
+      <w:r>
+        <w:rPr>
+          <w:rFonts w:eastAsiaTheme="minorEastAsia"/>
+        </w:rPr>
+        <w:t>?</w:t>
+      </w:r>
+      <w:r>
+        <w:rPr>
+          <w:rFonts w:eastAsiaTheme="minorEastAsia"/>
+        </w:rPr>
+        <w:br/>
+      </w:r>
+      <m:oMathPara>
+        <m:oMath>
+          <m:r>
+            <w:rPr>
+              <w:rFonts w:ascii="Cambria Math" w:hAnsi="Cambria Math"/>
+            </w:rPr>
+            <m:t>g</m:t>
+          </m:r>
+          <m:d>
+            <m:dPr>
+              <m:ctrlPr>
+                <w:rPr>
+                  <w:rFonts w:ascii="Cambria Math" w:hAnsi="Cambria Math"/>
+                  <w:i/>
+                </w:rPr>
+              </m:ctrlPr>
+            </m:dPr>
+            <m:e>
+              <m:r>
+                <w:rPr>
+                  <w:rFonts w:ascii="Cambria Math" w:hAnsi="Cambria Math"/>
+                </w:rPr>
+                <m:t>f</m:t>
+              </m:r>
+              <m:d>
+                <m:dPr>
+                  <m:ctrlPr>
+                    <w:rPr>
+                      <w:rFonts w:ascii="Cambria Math" w:hAnsi="Cambria Math"/>
+                      <w:i/>
+                    </w:rPr>
+                  </m:ctrlPr>
+                </m:dPr>
+                <m:e>
+                  <m:r>
+                    <w:rPr>
+                      <w:rFonts w:ascii="Cambria Math" w:hAnsi="Cambria Math"/>
+                    </w:rPr>
+                    <m:t>5</m:t>
+                  </m:r>
+                </m:e>
+              </m:d>
+            </m:e>
+          </m:d>
+          <m:r>
+            <w:rPr>
+              <w:rFonts w:ascii="Cambria Math" w:hAnsi="Cambria Math"/>
+            </w:rPr>
+            <m:t>=g</m:t>
+          </m:r>
+          <m:d>
+            <m:dPr>
+              <m:ctrlPr>
+                <w:rPr>
+                  <w:rFonts w:ascii="Cambria Math" w:hAnsi="Cambria Math"/>
+                  <w:i/>
+                </w:rPr>
+              </m:ctrlPr>
+            </m:dPr>
+            <m:e>
+              <m:r>
+                <w:rPr>
+                  <w:rFonts w:ascii="Cambria Math" w:hAnsi="Cambria Math"/>
+                </w:rPr>
+                <m:t>11</m:t>
+              </m:r>
+            </m:e>
+          </m:d>
+          <m:r>
+            <w:rPr>
+              <w:rFonts w:ascii="Cambria Math" w:hAnsi="Cambria Math"/>
+            </w:rPr>
+            <m:t>=</m:t>
+          </m:r>
+          <m:sSup>
+            <m:sSupPr>
+              <m:ctrlPr>
+                <w:rPr>
+                  <w:rFonts w:ascii="Cambria Math" w:hAnsi="Cambria Math"/>
+                  <w:i/>
+                </w:rPr>
+              </m:ctrlPr>
+            </m:sSupPr>
+            <m:e>
+              <m:r>
+                <w:rPr>
+                  <w:rFonts w:ascii="Cambria Math" w:hAnsi="Cambria Math"/>
+                </w:rPr>
+                <m:t>11</m:t>
+              </m:r>
+            </m:e>
+            <m:sup>
+              <m:r>
+                <w:rPr>
+                  <w:rFonts w:ascii="Cambria Math" w:hAnsi="Cambria Math"/>
+                </w:rPr>
+                <m:t>2</m:t>
+              </m:r>
+            </m:sup>
+          </m:sSup>
+          <m:r>
+            <w:rPr>
+              <w:rFonts w:ascii="Cambria Math" w:hAnsi="Cambria Math"/>
+            </w:rPr>
+            <m:t>+5=121+5=126</m:t>
+          </m:r>
+          <m:r>
+            <w:rPr>
+              <w:rFonts w:eastAsiaTheme="minorEastAsia"/>
+            </w:rPr>
+            <w:br/>
+          </m:r>
+        </m:oMath>
+      </m:oMathPara>
+      <w:r>
+        <w:rPr>
+          <w:rFonts w:eastAsiaTheme="minorEastAsia"/>
+          <w:b/>
+          <w:bCs/>
+        </w:rPr>
+        <w:t>(1) 126</w:t>
+      </w:r>
+    </w:p>
+    <w:p>
+      <w:pPr>
+        <w:pStyle w:val="ListParagraph"/>
+        <w:numPr>
+          <w:ilvl w:val="0"/>
+          <w:numId w:val="37"/>
+        </w:numPr>
+        <w:rPr>
+          <w:b/>
+          <w:bCs/>
+        </w:rPr>
+      </w:pPr>
+      <w:r>
+        <w:rPr>
+          <w:rFonts w:eastAsiaTheme="minorEastAsia"/>
+        </w:rPr>
+        <w:t xml:space="preserve">If </w:t>
+      </w:r>
+      <m:oMath>
+        <m:r>
+          <w:rPr>
+            <w:rFonts w:ascii="Cambria Math" w:eastAsiaTheme="minorEastAsia" w:hAnsi="Cambria Math"/>
+          </w:rPr>
+          <m:t>f</m:t>
+        </m:r>
+        <m:d>
+          <m:dPr>
+            <m:ctrlPr>
+              <w:rPr>
+                <w:rFonts w:ascii="Cambria Math" w:eastAsiaTheme="minorEastAsia" w:hAnsi="Cambria Math"/>
+                <w:i/>
+              </w:rPr>
+            </m:ctrlPr>
+          </m:dPr>
+          <m:e>
+            <m:r>
+              <w:rPr>
+                <w:rFonts w:ascii="Cambria Math" w:eastAsiaTheme="minorEastAsia" w:hAnsi="Cambria Math"/>
+              </w:rPr>
+              <m:t>x</m:t>
+            </m:r>
+          </m:e>
+        </m:d>
+        <m:r>
+          <w:rPr>
+            <w:rFonts w:ascii="Cambria Math" w:eastAsiaTheme="minorEastAsia" w:hAnsi="Cambria Math"/>
+          </w:rPr>
+          <m:t>=3x-7</m:t>
+        </m:r>
+      </m:oMath>
+      <w:r>
+        <w:rPr>
+          <w:rFonts w:eastAsiaTheme="minorEastAsia"/>
+        </w:rPr>
+        <w:t xml:space="preserve">, what is </w:t>
+      </w:r>
+      <m:oMath>
+        <m:r>
+          <w:rPr>
+            <w:rFonts w:ascii="Cambria Math" w:eastAsiaTheme="minorEastAsia" w:hAnsi="Cambria Math"/>
+          </w:rPr>
+          <m:t>f(4x)</m:t>
+        </m:r>
+      </m:oMath>
+      <w:r>
+        <w:rPr>
+          <w:rFonts w:eastAsiaTheme="minorEastAsia"/>
+        </w:rPr>
+        <w:t>?</w:t>
+      </w:r>
+      <w:r>
+        <w:rPr>
+          <w:rFonts w:eastAsiaTheme="minorEastAsia"/>
+        </w:rPr>
+        <w:br/>
+      </w:r>
+      <m:oMathPara>
+        <m:oMath>
+          <m:r>
+            <w:rPr>
+              <w:rFonts w:ascii="Cambria Math" w:hAnsi="Cambria Math"/>
+            </w:rPr>
+            <m:t>f</m:t>
+          </m:r>
+          <m:d>
+            <m:dPr>
+              <m:ctrlPr>
+                <w:rPr>
+                  <w:rFonts w:ascii="Cambria Math" w:hAnsi="Cambria Math"/>
+                  <w:i/>
+                </w:rPr>
+              </m:ctrlPr>
+            </m:dPr>
+            <m:e>
+              <m:r>
+                <w:rPr>
+                  <w:rFonts w:ascii="Cambria Math" w:hAnsi="Cambria Math"/>
+                </w:rPr>
+                <m:t>4x</m:t>
+              </m:r>
+            </m:e>
+          </m:d>
+          <m:r>
+            <w:rPr>
+              <w:rFonts w:ascii="Cambria Math" w:hAnsi="Cambria Math"/>
+            </w:rPr>
+            <m:t>=3</m:t>
+          </m:r>
+          <m:d>
+            <m:dPr>
+              <m:ctrlPr>
+                <w:rPr>
+                  <w:rFonts w:ascii="Cambria Math" w:hAnsi="Cambria Math"/>
+                  <w:i/>
+                </w:rPr>
+              </m:ctrlPr>
+            </m:dPr>
+            <m:e>
+              <m:r>
+                <w:rPr>
+                  <w:rFonts w:ascii="Cambria Math" w:hAnsi="Cambria Math"/>
+                </w:rPr>
+                <m:t>4x</m:t>
+              </m:r>
+            </m:e>
+          </m:d>
+          <m:r>
+            <w:rPr>
+              <w:rFonts w:ascii="Cambria Math" w:hAnsi="Cambria Math"/>
+            </w:rPr>
+            <m:t>-7=12x-7</m:t>
+          </m:r>
+          <m:r>
+            <w:rPr>
+              <w:rFonts w:eastAsiaTheme="minorEastAsia"/>
+            </w:rPr>
+            <w:br/>
+          </m:r>
+        </m:oMath>
+      </m:oMathPara>
+      <w:r>
+        <w:rPr>
+          <w:rFonts w:eastAsiaTheme="minorEastAsia"/>
+          <w:b/>
+          <w:bCs/>
+        </w:rPr>
+        <w:t xml:space="preserve">(1) </w:t>
+      </w:r>
+      <m:oMath>
+        <m:r>
+          <m:rPr>
+            <m:sty m:val="bi"/>
+          </m:rPr>
+          <w:rPr>
+            <w:rFonts w:ascii="Cambria Math" w:eastAsiaTheme="minorEastAsia" w:hAnsi="Cambria Math"/>
+          </w:rPr>
+          <m:t>12</m:t>
+        </m:r>
+        <m:r>
+          <m:rPr>
+            <m:sty m:val="bi"/>
+          </m:rPr>
+          <w:rPr>
+            <w:rFonts w:ascii="Cambria Math" w:eastAsiaTheme="minorEastAsia" w:hAnsi="Cambria Math"/>
+          </w:rPr>
+          <m:t>x-7</m:t>
+        </m:r>
+      </m:oMath>
+    </w:p>
+    <w:p>
+      <w:pPr>
+        <w:pStyle w:val="ListParagraph"/>
+        <w:numPr>
+          <w:ilvl w:val="0"/>
+          <w:numId w:val="37"/>
+        </w:numPr>
+        <w:rPr>
+          <w:b/>
+          <w:bCs/>
+        </w:rPr>
+      </w:pPr>
+      <w:r>
+        <w:rPr>
+          <w:rFonts w:eastAsiaTheme="minorEastAsia"/>
+        </w:rPr>
+        <w:t xml:space="preserve">If </w:t>
+      </w:r>
+      <m:oMath>
+        <m:r>
+          <w:rPr>
+            <w:rFonts w:ascii="Cambria Math" w:eastAsiaTheme="minorEastAsia" w:hAnsi="Cambria Math"/>
+          </w:rPr>
+          <m:t>g</m:t>
+        </m:r>
+        <m:d>
+          <m:dPr>
+            <m:ctrlPr>
+              <w:rPr>
+                <w:rFonts w:ascii="Cambria Math" w:eastAsiaTheme="minorEastAsia" w:hAnsi="Cambria Math"/>
+                <w:i/>
+              </w:rPr>
+            </m:ctrlPr>
+          </m:dPr>
+          <m:e>
+            <m:r>
+              <w:rPr>
+                <w:rFonts w:ascii="Cambria Math" w:eastAsiaTheme="minorEastAsia" w:hAnsi="Cambria Math"/>
+              </w:rPr>
+              <m:t>x</m:t>
+            </m:r>
+          </m:e>
+        </m:d>
+        <m:r>
+          <w:rPr>
+            <w:rFonts w:ascii="Cambria Math" w:eastAsiaTheme="minorEastAsia" w:hAnsi="Cambria Math"/>
+          </w:rPr>
+          <m:t>=3</m:t>
+        </m:r>
+        <m:sSup>
+          <m:sSupPr>
+            <m:ctrlPr>
+              <w:rPr>
+                <w:rFonts w:ascii="Cambria Math" w:eastAsiaTheme="minorEastAsia" w:hAnsi="Cambria Math"/>
+                <w:i/>
+              </w:rPr>
+            </m:ctrlPr>
+          </m:sSupPr>
+          <m:e>
+            <m:r>
+              <w:rPr>
+                <w:rFonts w:ascii="Cambria Math" w:eastAsiaTheme="minorEastAsia" w:hAnsi="Cambria Math"/>
+              </w:rPr>
+              <m:t>x</m:t>
+            </m:r>
+          </m:e>
+          <m:sup>
+            <m:r>
+              <w:rPr>
+                <w:rFonts w:ascii="Cambria Math" w:eastAsiaTheme="minorEastAsia" w:hAnsi="Cambria Math"/>
+              </w:rPr>
+              <m:t>2</m:t>
+            </m:r>
+          </m:sup>
+        </m:sSup>
+        <m:r>
+          <w:rPr>
+            <w:rFonts w:ascii="Cambria Math" w:eastAsiaTheme="minorEastAsia" w:hAnsi="Cambria Math"/>
+          </w:rPr>
+          <m:t>-2</m:t>
+        </m:r>
+      </m:oMath>
+      <w:r>
+        <w:rPr>
+          <w:rFonts w:eastAsiaTheme="minorEastAsia"/>
+        </w:rPr>
+        <w:t>, what is g(f(x))?</w:t>
+      </w:r>
+      <w:r>
+        <w:rPr>
+          <w:rFonts w:eastAsiaTheme="minorEastAsia"/>
+        </w:rPr>
+        <w:br/>
+      </w:r>
+      <w:r>
+        <w:rPr>
+          <w:rFonts w:eastAsiaTheme="minorEastAsia"/>
+          <w:b/>
+          <w:bCs/>
+        </w:rPr>
+        <w:t xml:space="preserve">(3) </w:t>
+      </w:r>
+      <m:oMath>
+        <m:r>
+          <m:rPr>
+            <m:sty m:val="bi"/>
+          </m:rPr>
+          <w:rPr>
+            <w:rFonts w:ascii="Cambria Math" w:eastAsiaTheme="minorEastAsia" w:hAnsi="Cambria Math"/>
+          </w:rPr>
+          <m:t>3</m:t>
+        </m:r>
+        <m:sSup>
+          <m:sSupPr>
+            <m:ctrlPr>
+              <w:rPr>
+                <w:rFonts w:ascii="Cambria Math" w:eastAsiaTheme="minorEastAsia" w:hAnsi="Cambria Math"/>
+                <w:b/>
+                <w:bCs/>
+                <w:i/>
+              </w:rPr>
+            </m:ctrlPr>
+          </m:sSupPr>
+          <m:e>
+            <m:d>
+              <m:dPr>
+                <m:begChr m:val="["/>
+                <m:endChr m:val="]"/>
+                <m:ctrlPr>
+                  <w:rPr>
+                    <w:rFonts w:ascii="Cambria Math" w:eastAsiaTheme="minorEastAsia" w:hAnsi="Cambria Math"/>
+                    <w:b/>
+                    <w:bCs/>
+                    <w:i/>
+                  </w:rPr>
+                </m:ctrlPr>
+              </m:dPr>
+              <m:e>
+                <m:r>
+                  <m:rPr>
+                    <m:sty m:val="bi"/>
+                  </m:rPr>
+                  <w:rPr>
+                    <w:rFonts w:ascii="Cambria Math" w:eastAsiaTheme="minorEastAsia" w:hAnsi="Cambria Math"/>
+                  </w:rPr>
+                  <m:t>f(x)</m:t>
+                </m:r>
+              </m:e>
+            </m:d>
+          </m:e>
+          <m:sup>
+            <m:r>
+              <m:rPr>
+                <m:sty m:val="bi"/>
+              </m:rPr>
+              <w:rPr>
+                <w:rFonts w:ascii="Cambria Math" w:eastAsiaTheme="minorEastAsia" w:hAnsi="Cambria Math"/>
+              </w:rPr>
+              <m:t>2</m:t>
+            </m:r>
+          </m:sup>
+        </m:sSup>
+        <m:r>
+          <m:rPr>
+            <m:sty m:val="bi"/>
+          </m:rPr>
+          <w:rPr>
+            <w:rFonts w:ascii="Cambria Math" w:eastAsiaTheme="minorEastAsia" w:hAnsi="Cambria Math"/>
+          </w:rPr>
+          <m:t>-2</m:t>
+        </m:r>
+      </m:oMath>
+    </w:p>
+    <w:p>
+      <w:pPr>
+        <w:pStyle w:val="ListParagraph"/>
+        <w:numPr>
+          <w:ilvl w:val="0"/>
+          <w:numId w:val="37"/>
+        </w:numPr>
+        <w:rPr>
+          <w:b/>
+          <w:bCs/>
+        </w:rPr>
+      </w:pPr>
+      <w:r>
+        <w:rPr>
+          <w:rFonts w:eastAsiaTheme="minorEastAsia"/>
+        </w:rPr>
+        <w:t xml:space="preserve">If </w:t>
+      </w:r>
+      <m:oMath>
+        <m:r>
+          <w:rPr>
+            <w:rFonts w:ascii="Cambria Math" w:eastAsiaTheme="minorEastAsia" w:hAnsi="Cambria Math"/>
+          </w:rPr>
+          <m:t>f(g</m:t>
+        </m:r>
+        <m:d>
+          <m:dPr>
+            <m:ctrlPr>
+              <w:rPr>
+                <w:rFonts w:ascii="Cambria Math" w:eastAsiaTheme="minorEastAsia" w:hAnsi="Cambria Math"/>
+                <w:i/>
+              </w:rPr>
+            </m:ctrlPr>
+          </m:dPr>
+          <m:e>
+            <m:r>
+              <w:rPr>
+                <w:rFonts w:ascii="Cambria Math" w:eastAsiaTheme="minorEastAsia" w:hAnsi="Cambria Math"/>
+              </w:rPr>
+              <m:t>x)</m:t>
+            </m:r>
+          </m:e>
+        </m:d>
+        <m:r>
+          <w:rPr>
+            <w:rFonts w:ascii="Cambria Math" w:eastAsiaTheme="minorEastAsia" w:hAnsi="Cambria Math"/>
+          </w:rPr>
+          <m:t>=2</m:t>
+        </m:r>
+        <m:d>
+          <m:dPr>
+            <m:ctrlPr>
+              <w:rPr>
+                <w:rFonts w:ascii="Cambria Math" w:eastAsiaTheme="minorEastAsia" w:hAnsi="Cambria Math"/>
+                <w:i/>
+              </w:rPr>
+            </m:ctrlPr>
+          </m:dPr>
+          <m:e>
+            <m:sSup>
+              <m:sSupPr>
+                <m:ctrlPr>
+                  <w:rPr>
+                    <w:rFonts w:ascii="Cambria Math" w:eastAsiaTheme="minorEastAsia" w:hAnsi="Cambria Math"/>
+                    <w:i/>
+                  </w:rPr>
+                </m:ctrlPr>
+              </m:sSupPr>
+              <m:e>
+                <m:r>
+                  <w:rPr>
+                    <w:rFonts w:ascii="Cambria Math" w:eastAsiaTheme="minorEastAsia" w:hAnsi="Cambria Math"/>
+                  </w:rPr>
+                  <m:t>x</m:t>
+                </m:r>
+              </m:e>
+              <m:sup>
+                <m:r>
+                  <w:rPr>
+                    <w:rFonts w:ascii="Cambria Math" w:eastAsiaTheme="minorEastAsia" w:hAnsi="Cambria Math"/>
+                  </w:rPr>
+                  <m:t>2</m:t>
+                </m:r>
+              </m:sup>
+            </m:sSup>
+            <m:r>
+              <w:rPr>
+                <w:rFonts w:ascii="Cambria Math" w:eastAsiaTheme="minorEastAsia" w:hAnsi="Cambria Math"/>
+              </w:rPr>
+              <m:t>+1</m:t>
+            </m:r>
+          </m:e>
+        </m:d>
+        <m:r>
+          <w:rPr>
+            <w:rFonts w:ascii="Cambria Math" w:eastAsiaTheme="minorEastAsia" w:hAnsi="Cambria Math"/>
+          </w:rPr>
+          <m:t>-5</m:t>
+        </m:r>
+      </m:oMath>
+      <w:r>
+        <w:rPr>
+          <w:rFonts w:eastAsiaTheme="minorEastAsia"/>
+        </w:rPr>
+        <w:t xml:space="preserve"> and </w:t>
+      </w:r>
+      <m:oMath>
+        <m:r>
+          <w:rPr>
+            <w:rFonts w:ascii="Cambria Math" w:eastAsiaTheme="minorEastAsia" w:hAnsi="Cambria Math"/>
+          </w:rPr>
+          <w:br/>
+        </m:r>
+        <m:r>
+          <w:rPr>
+            <w:rFonts w:ascii="Cambria Math" w:eastAsiaTheme="minorEastAsia" w:hAnsi="Cambria Math"/>
+          </w:rPr>
+          <m:t>f</m:t>
+        </m:r>
+        <m:d>
+          <m:dPr>
+            <m:ctrlPr>
+              <w:rPr>
+                <w:rFonts w:ascii="Cambria Math" w:eastAsiaTheme="minorEastAsia" w:hAnsi="Cambria Math"/>
+                <w:i/>
+              </w:rPr>
+            </m:ctrlPr>
+          </m:dPr>
+          <m:e>
+            <m:r>
+              <w:rPr>
+                <w:rFonts w:ascii="Cambria Math" w:eastAsiaTheme="minorEastAsia" w:hAnsi="Cambria Math"/>
+              </w:rPr>
+              <m:t>x</m:t>
+            </m:r>
+          </m:e>
+        </m:d>
+        <m:r>
+          <w:rPr>
+            <w:rFonts w:ascii="Cambria Math" w:eastAsiaTheme="minorEastAsia" w:hAnsi="Cambria Math"/>
+          </w:rPr>
+          <m:t>=2x-5</m:t>
+        </m:r>
+      </m:oMath>
+      <w:r>
+        <w:rPr>
+          <w:rFonts w:eastAsiaTheme="minorEastAsia"/>
+        </w:rPr>
+        <w:t>, what is g(x)?</w:t>
+      </w:r>
+      <w:r>
+        <w:rPr>
+          <w:rFonts w:eastAsiaTheme="minorEastAsia"/>
+        </w:rPr>
+        <w:br/>
+      </w:r>
+      <w:r>
+        <w:rPr>
+          <w:rFonts w:eastAsiaTheme="minorEastAsia"/>
+          <w:b/>
+          <w:bCs/>
+        </w:rPr>
+        <w:t xml:space="preserve">(4) </w:t>
+      </w:r>
+      <m:oMath>
+        <m:sSup>
+          <m:sSupPr>
+            <m:ctrlPr>
+              <w:rPr>
+                <w:rFonts w:ascii="Cambria Math" w:eastAsiaTheme="minorEastAsia" w:hAnsi="Cambria Math"/>
+                <w:b/>
+                <w:bCs/>
+                <w:i/>
+              </w:rPr>
+            </m:ctrlPr>
+          </m:sSupPr>
+          <m:e>
+            <m:r>
+              <m:rPr>
+                <m:sty m:val="bi"/>
+              </m:rPr>
+              <w:rPr>
+                <w:rFonts w:ascii="Cambria Math" w:eastAsiaTheme="minorEastAsia" w:hAnsi="Cambria Math"/>
+              </w:rPr>
+              <m:t>x</m:t>
+            </m:r>
+          </m:e>
+          <m:sup>
+            <m:r>
+              <m:rPr>
+                <m:sty m:val="bi"/>
+              </m:rPr>
+              <w:rPr>
+                <w:rFonts w:ascii="Cambria Math" w:eastAsiaTheme="minorEastAsia" w:hAnsi="Cambria Math"/>
+              </w:rPr>
+              <m:t>2</m:t>
+            </m:r>
+          </m:sup>
+        </m:sSup>
+        <m:r>
+          <m:rPr>
+            <m:sty m:val="bi"/>
+          </m:rPr>
+          <w:rPr>
+            <w:rFonts w:ascii="Cambria Math" w:eastAsiaTheme="minorEastAsia" w:hAnsi="Cambria Math"/>
+          </w:rPr>
+          <m:t>+1</m:t>
+        </m:r>
+      </m:oMath>
+    </w:p>
+    <w:p>
+      <w:pPr>
+        <w:pStyle w:val="ListParagraph"/>
+        <w:numPr>
+          <w:ilvl w:val="0"/>
+          <w:numId w:val="37"/>
+        </w:numPr>
+        <w:rPr>
+          <w:b/>
+          <w:bCs/>
+        </w:rPr>
+      </w:pPr>
+      <w:r>
+        <w:rPr>
+          <w:rFonts w:eastAsiaTheme="minorEastAsia"/>
+        </w:rPr>
+        <w:t xml:space="preserve">If </w:t>
+      </w:r>
+      <m:oMath>
+        <m:r>
+          <w:rPr>
+            <w:rFonts w:ascii="Cambria Math" w:eastAsiaTheme="minorEastAsia" w:hAnsi="Cambria Math"/>
+          </w:rPr>
+          <m:t>f</m:t>
+        </m:r>
+        <m:d>
+          <m:dPr>
+            <m:ctrlPr>
+              <w:rPr>
+                <w:rFonts w:ascii="Cambria Math" w:eastAsiaTheme="minorEastAsia" w:hAnsi="Cambria Math"/>
+                <w:i/>
+              </w:rPr>
+            </m:ctrlPr>
+          </m:dPr>
+          <m:e>
+            <m:r>
+              <w:rPr>
+                <w:rFonts w:ascii="Cambria Math" w:eastAsiaTheme="minorEastAsia" w:hAnsi="Cambria Math"/>
+              </w:rPr>
+              <m:t>x</m:t>
+            </m:r>
+          </m:e>
+        </m:d>
+        <m:r>
+          <w:rPr>
+            <w:rFonts w:ascii="Cambria Math" w:eastAsiaTheme="minorEastAsia" w:hAnsi="Cambria Math"/>
+          </w:rPr>
+          <m:t>=</m:t>
+        </m:r>
+        <m:sSup>
+          <m:sSupPr>
+            <m:ctrlPr>
+              <w:rPr>
+                <w:rFonts w:ascii="Cambria Math" w:eastAsiaTheme="minorEastAsia" w:hAnsi="Cambria Math"/>
+                <w:i/>
+              </w:rPr>
+            </m:ctrlPr>
+          </m:sSupPr>
+          <m:e>
+            <m:r>
+              <w:rPr>
+                <w:rFonts w:ascii="Cambria Math" w:eastAsiaTheme="minorEastAsia" w:hAnsi="Cambria Math"/>
+              </w:rPr>
+              <m:t>x</m:t>
+            </m:r>
+          </m:e>
+          <m:sup>
+            <m:r>
+              <w:rPr>
+                <w:rFonts w:ascii="Cambria Math" w:eastAsiaTheme="minorEastAsia" w:hAnsi="Cambria Math"/>
+              </w:rPr>
+              <m:t>2</m:t>
+            </m:r>
+          </m:sup>
+        </m:sSup>
+        <m:r>
+          <w:rPr>
+            <w:rFonts w:ascii="Cambria Math" w:eastAsiaTheme="minorEastAsia" w:hAnsi="Cambria Math"/>
+          </w:rPr>
+          <m:t>+1</m:t>
+        </m:r>
+      </m:oMath>
+      <w:r>
+        <w:rPr>
+          <w:rFonts w:eastAsiaTheme="minorEastAsia"/>
+        </w:rPr>
+        <w:t xml:space="preserve">, what is the value of </w:t>
+      </w:r>
+      <m:oMath>
+        <m:r>
+          <w:rPr>
+            <w:rFonts w:ascii="Cambria Math" w:eastAsiaTheme="minorEastAsia" w:hAnsi="Cambria Math"/>
+          </w:rPr>
+          <m:t>f</m:t>
+        </m:r>
+        <m:d>
+          <m:dPr>
+            <m:ctrlPr>
+              <w:rPr>
+                <w:rFonts w:ascii="Cambria Math" w:eastAsiaTheme="minorEastAsia" w:hAnsi="Cambria Math"/>
+                <w:i/>
+              </w:rPr>
+            </m:ctrlPr>
+          </m:dPr>
+          <m:e>
+            <m:r>
+              <w:rPr>
+                <w:rFonts w:ascii="Cambria Math" w:eastAsiaTheme="minorEastAsia" w:hAnsi="Cambria Math"/>
+              </w:rPr>
+              <m:t>f</m:t>
+            </m:r>
+            <m:d>
+              <m:dPr>
+                <m:ctrlPr>
+                  <w:rPr>
+                    <w:rFonts w:ascii="Cambria Math" w:eastAsiaTheme="minorEastAsia" w:hAnsi="Cambria Math"/>
+                    <w:i/>
+                  </w:rPr>
+                </m:ctrlPr>
+              </m:dPr>
+              <m:e>
+                <m:r>
+                  <w:rPr>
+                    <w:rFonts w:ascii="Cambria Math" w:eastAsiaTheme="minorEastAsia" w:hAnsi="Cambria Math"/>
+                  </w:rPr>
+                  <m:t>f</m:t>
+                </m:r>
+                <m:d>
+                  <m:dPr>
+                    <m:ctrlPr>
+                      <w:rPr>
+                        <w:rFonts w:ascii="Cambria Math" w:eastAsiaTheme="minorEastAsia" w:hAnsi="Cambria Math"/>
+                        <w:i/>
+                      </w:rPr>
+                    </m:ctrlPr>
+                  </m:dPr>
+                  <m:e>
+                    <m:r>
+                      <w:rPr>
+                        <w:rFonts w:ascii="Cambria Math" w:eastAsiaTheme="minorEastAsia" w:hAnsi="Cambria Math"/>
+                      </w:rPr>
+                      <m:t>f</m:t>
+                    </m:r>
+                    <m:d>
+                      <m:dPr>
+                        <m:ctrlPr>
+                          <w:rPr>
+                            <w:rFonts w:ascii="Cambria Math" w:eastAsiaTheme="minorEastAsia" w:hAnsi="Cambria Math"/>
+                            <w:i/>
+                          </w:rPr>
+                        </m:ctrlPr>
+                      </m:dPr>
+                      <m:e>
+                        <m:r>
+                          <w:rPr>
+                            <w:rFonts w:ascii="Cambria Math" w:eastAsiaTheme="minorEastAsia" w:hAnsi="Cambria Math"/>
+                          </w:rPr>
+                          <m:t>0</m:t>
+                        </m:r>
+                      </m:e>
+                    </m:d>
+                  </m:e>
+                </m:d>
+              </m:e>
+            </m:d>
+          </m:e>
+        </m:d>
+      </m:oMath>
+      <w:r>
+        <w:rPr>
+          <w:rFonts w:eastAsiaTheme="minorEastAsia"/>
+        </w:rPr>
+        <w:t>?</w:t>
+      </w:r>
+      <w:r>
+        <w:rPr>
+          <w:rFonts w:eastAsiaTheme="minorEastAsia"/>
+        </w:rPr>
+        <w:br/>
+      </w:r>
+      <m:oMathPara>
+        <m:oMath>
+          <m:r>
+            <w:rPr>
+              <w:rFonts w:ascii="Cambria Math" w:hAnsi="Cambria Math"/>
+            </w:rPr>
+            <m:t>f</m:t>
+          </m:r>
+          <m:d>
+            <m:dPr>
+              <m:ctrlPr>
+                <w:rPr>
+                  <w:rFonts w:ascii="Cambria Math" w:hAnsi="Cambria Math"/>
+                  <w:i/>
+                </w:rPr>
+              </m:ctrlPr>
+            </m:dPr>
+            <m:e>
+              <m:r>
+                <w:rPr>
+                  <w:rFonts w:ascii="Cambria Math" w:hAnsi="Cambria Math"/>
+                </w:rPr>
+                <m:t>0</m:t>
+              </m:r>
+            </m:e>
+          </m:d>
+          <m:r>
+            <w:rPr>
+              <w:rFonts w:ascii="Cambria Math" w:hAnsi="Cambria Math"/>
+            </w:rPr>
+            <m:t>=1, f</m:t>
+          </m:r>
+          <m:d>
+            <m:dPr>
+              <m:ctrlPr>
+                <w:rPr>
+                  <w:rFonts w:ascii="Cambria Math" w:hAnsi="Cambria Math"/>
+                  <w:i/>
+                </w:rPr>
+              </m:ctrlPr>
+            </m:dPr>
+            <m:e>
+              <m:r>
+                <w:rPr>
+                  <w:rFonts w:ascii="Cambria Math" w:hAnsi="Cambria Math"/>
+                </w:rPr>
+                <m:t>f</m:t>
+              </m:r>
+              <m:d>
+                <m:dPr>
+                  <m:ctrlPr>
+                    <w:rPr>
+                      <w:rFonts w:ascii="Cambria Math" w:hAnsi="Cambria Math"/>
+                      <w:i/>
+                    </w:rPr>
+                  </m:ctrlPr>
+                </m:dPr>
+                <m:e>
+                  <m:r>
+                    <w:rPr>
+                      <w:rFonts w:ascii="Cambria Math" w:hAnsi="Cambria Math"/>
+                    </w:rPr>
+                    <m:t>0</m:t>
+                  </m:r>
+                </m:e>
+              </m:d>
+            </m:e>
+          </m:d>
+          <m:r>
+            <w:rPr>
+              <w:rFonts w:ascii="Cambria Math" w:hAnsi="Cambria Math"/>
+            </w:rPr>
+            <m:t>=2</m:t>
+          </m:r>
+          <m:r>
+            <w:rPr>
+              <w:rFonts w:ascii="Cambria Math" w:hAnsi="Cambria Math"/>
+            </w:rPr>
+            <w:br/>
+          </m:r>
+        </m:oMath>
+        <m:oMath>
+          <m:r>
+            <w:rPr>
+              <w:rFonts w:ascii="Cambria Math" w:hAnsi="Cambria Math"/>
+            </w:rPr>
+            <m:t>f</m:t>
+          </m:r>
+          <m:d>
+            <m:dPr>
+              <m:ctrlPr>
+                <w:rPr>
+                  <w:rFonts w:ascii="Cambria Math" w:hAnsi="Cambria Math"/>
+                  <w:i/>
+                </w:rPr>
+              </m:ctrlPr>
+            </m:dPr>
+            <m:e>
+              <m:r>
+                <w:rPr>
+                  <w:rFonts w:ascii="Cambria Math" w:hAnsi="Cambria Math"/>
+                </w:rPr>
+                <m:t xml:space="preserve"> f</m:t>
+              </m:r>
+              <m:d>
+                <m:dPr>
+                  <m:ctrlPr>
+                    <w:rPr>
+                      <w:rFonts w:ascii="Cambria Math" w:hAnsi="Cambria Math"/>
+                      <w:i/>
+                    </w:rPr>
+                  </m:ctrlPr>
+                </m:dPr>
+                <m:e>
+                  <m:r>
+                    <w:rPr>
+                      <w:rFonts w:ascii="Cambria Math" w:hAnsi="Cambria Math"/>
+                    </w:rPr>
+                    <m:t xml:space="preserve"> f</m:t>
+                  </m:r>
+                  <m:d>
+                    <m:dPr>
+                      <m:ctrlPr>
+                        <w:rPr>
+                          <w:rFonts w:ascii="Cambria Math" w:hAnsi="Cambria Math"/>
+                          <w:i/>
+                        </w:rPr>
+                      </m:ctrlPr>
+                    </m:dPr>
+                    <m:e>
+                      <m:r>
+                        <w:rPr>
+                          <w:rFonts w:ascii="Cambria Math" w:hAnsi="Cambria Math"/>
+                        </w:rPr>
+                        <m:t>0</m:t>
+                      </m:r>
+                    </m:e>
+                  </m:d>
+                </m:e>
+              </m:d>
+            </m:e>
+          </m:d>
+          <m:r>
+            <w:rPr>
+              <w:rFonts w:ascii="Cambria Math" w:hAnsi="Cambria Math"/>
+            </w:rPr>
+            <m:t>=</m:t>
+          </m:r>
+          <m:sSup>
+            <m:sSupPr>
+              <m:ctrlPr>
+                <w:rPr>
+                  <w:rFonts w:ascii="Cambria Math" w:hAnsi="Cambria Math"/>
+                  <w:i/>
+                </w:rPr>
+              </m:ctrlPr>
+            </m:sSupPr>
+            <m:e>
+              <m:r>
+                <w:rPr>
+                  <w:rFonts w:ascii="Cambria Math" w:hAnsi="Cambria Math"/>
+                </w:rPr>
+                <m:t>2</m:t>
+              </m:r>
+            </m:e>
+            <m:sup>
+              <m:r>
+                <w:rPr>
+                  <w:rFonts w:ascii="Cambria Math" w:hAnsi="Cambria Math"/>
+                </w:rPr>
+                <m:t>2</m:t>
+              </m:r>
+            </m:sup>
+          </m:sSup>
+          <m:r>
+            <w:rPr>
+              <w:rFonts w:ascii="Cambria Math" w:hAnsi="Cambria Math"/>
+            </w:rPr>
+            <m:t>+1=5</m:t>
+          </m:r>
+          <m:r>
+            <w:rPr>
+              <w:rFonts w:eastAsiaTheme="minorEastAsia"/>
+            </w:rPr>
+            <w:br/>
+          </m:r>
+        </m:oMath>
+        <m:oMath>
+          <m:r>
+            <w:rPr>
+              <w:rFonts w:ascii="Cambria Math" w:hAnsi="Cambria Math"/>
+            </w:rPr>
+            <m:t>f</m:t>
+          </m:r>
+          <m:d>
+            <m:dPr>
+              <m:ctrlPr>
+                <w:rPr>
+                  <w:rFonts w:ascii="Cambria Math" w:hAnsi="Cambria Math"/>
+                  <w:i/>
+                </w:rPr>
+              </m:ctrlPr>
+            </m:dPr>
+            <m:e>
+              <m:r>
+                <w:rPr>
+                  <w:rFonts w:ascii="Cambria Math" w:hAnsi="Cambria Math"/>
+                </w:rPr>
+                <m:t xml:space="preserve"> f</m:t>
+              </m:r>
+              <m:d>
+                <m:dPr>
+                  <m:ctrlPr>
+                    <w:rPr>
+                      <w:rFonts w:ascii="Cambria Math" w:hAnsi="Cambria Math"/>
+                      <w:i/>
+                    </w:rPr>
+                  </m:ctrlPr>
+                </m:dPr>
+                <m:e>
+                  <m:r>
+                    <w:rPr>
+                      <w:rFonts w:ascii="Cambria Math" w:hAnsi="Cambria Math"/>
+                    </w:rPr>
+                    <m:t xml:space="preserve"> f</m:t>
+                  </m:r>
+                  <m:d>
+                    <m:dPr>
+                      <m:ctrlPr>
+                        <w:rPr>
+                          <w:rFonts w:ascii="Cambria Math" w:hAnsi="Cambria Math"/>
+                          <w:i/>
+                        </w:rPr>
+                      </m:ctrlPr>
+                    </m:dPr>
+                    <m:e>
+                      <m:r>
+                        <w:rPr>
+                          <w:rFonts w:ascii="Cambria Math" w:hAnsi="Cambria Math"/>
+                        </w:rPr>
+                        <m:t xml:space="preserve"> f</m:t>
+                      </m:r>
+                      <m:d>
+                        <m:dPr>
+                          <m:ctrlPr>
+                            <w:rPr>
+                              <w:rFonts w:ascii="Cambria Math" w:hAnsi="Cambria Math"/>
+                              <w:i/>
+                            </w:rPr>
+                          </m:ctrlPr>
+                        </m:dPr>
+                        <m:e>
+                          <m:r>
+                            <w:rPr>
+                              <w:rFonts w:ascii="Cambria Math" w:hAnsi="Cambria Math"/>
+                            </w:rPr>
+                            <m:t>0</m:t>
+                          </m:r>
+                        </m:e>
+                      </m:d>
+                      <m:r>
+                        <w:rPr>
+                          <w:rFonts w:ascii="Cambria Math" w:hAnsi="Cambria Math"/>
+                        </w:rPr>
+                        <m:t xml:space="preserve"> </m:t>
+                      </m:r>
+                    </m:e>
+                  </m:d>
+                  <m:r>
+                    <w:rPr>
+                      <w:rFonts w:ascii="Cambria Math" w:hAnsi="Cambria Math"/>
+                    </w:rPr>
+                    <m:t xml:space="preserve"> </m:t>
+                  </m:r>
+                </m:e>
+              </m:d>
+              <m:r>
+                <w:rPr>
+                  <w:rFonts w:ascii="Cambria Math" w:hAnsi="Cambria Math"/>
+                </w:rPr>
+                <m:t xml:space="preserve"> </m:t>
+              </m:r>
+            </m:e>
+          </m:d>
+          <m:r>
+            <w:rPr>
+              <w:rFonts w:ascii="Cambria Math" w:hAnsi="Cambria Math"/>
+            </w:rPr>
+            <m:t>=</m:t>
+          </m:r>
+          <m:sSup>
+            <m:sSupPr>
+              <m:ctrlPr>
+                <w:rPr>
+                  <w:rFonts w:ascii="Cambria Math" w:hAnsi="Cambria Math"/>
+                  <w:i/>
+                </w:rPr>
+              </m:ctrlPr>
+            </m:sSupPr>
+            <m:e>
+              <m:r>
+                <w:rPr>
+                  <w:rFonts w:ascii="Cambria Math" w:hAnsi="Cambria Math"/>
+                </w:rPr>
+                <m:t>5</m:t>
+              </m:r>
+            </m:e>
+            <m:sup>
+              <m:r>
+                <w:rPr>
+                  <w:rFonts w:ascii="Cambria Math" w:hAnsi="Cambria Math"/>
+                </w:rPr>
+                <m:t>2</m:t>
+              </m:r>
+            </m:sup>
+          </m:sSup>
+          <m:r>
+            <w:rPr>
+              <w:rFonts w:ascii="Cambria Math" w:hAnsi="Cambria Math"/>
+            </w:rPr>
+            <m:t>+1=26</m:t>
+          </m:r>
+          <m:r>
+            <w:rPr>
+              <w:rFonts w:eastAsiaTheme="minorEastAsia"/>
+            </w:rPr>
+            <w:br/>
+          </m:r>
+        </m:oMath>
+      </m:oMathPara>
+      <w:r>
+        <w:rPr>
+          <w:rFonts w:eastAsiaTheme="minorEastAsia"/>
+          <w:b/>
+          <w:bCs/>
+        </w:rPr>
+        <w:t>(3) 26</w:t>
+      </w:r>
     </w:p>
     <w:p>
       <w:pPr>
@@ -7270,6 +10306,92 @@
     </w:lvl>
   </w:abstractNum>
   <w:abstractNum w:abstractNumId="31" w15:restartNumberingAfterBreak="0">
+    <w:nsid w:val="590C5B9F"/>
+    <w:multiLevelType w:val="hybridMultilevel"/>
+    <w:tmpl w:val="580C4D66"/>
+    <w:lvl w:ilvl="0" w:tplc="0409000F">
+      <w:start w:val="1"/>
+      <w:numFmt w:val="decimal"/>
+      <w:lvlText w:val="%1."/>
+      <w:lvlJc w:val="left"/>
+      <w:pPr>
+        <w:ind w:left="720" w:hanging="360"/>
+      </w:pPr>
+    </w:lvl>
+    <w:lvl w:ilvl="1" w:tplc="04090019" w:tentative="1">
+      <w:start w:val="1"/>
+      <w:numFmt w:val="lowerLetter"/>
+      <w:lvlText w:val="%2."/>
+      <w:lvlJc w:val="left"/>
+      <w:pPr>
+        <w:ind w:left="1440" w:hanging="360"/>
+      </w:pPr>
+    </w:lvl>
+    <w:lvl w:ilvl="2" w:tplc="0409001B" w:tentative="1">
+      <w:start w:val="1"/>
+      <w:numFmt w:val="lowerRoman"/>
+      <w:lvlText w:val="%3."/>
+      <w:lvlJc w:val="right"/>
+      <w:pPr>
+        <w:ind w:left="2160" w:hanging="180"/>
+      </w:pPr>
+    </w:lvl>
+    <w:lvl w:ilvl="3" w:tplc="0409000F" w:tentative="1">
+      <w:start w:val="1"/>
+      <w:numFmt w:val="decimal"/>
+      <w:lvlText w:val="%4."/>
+      <w:lvlJc w:val="left"/>
+      <w:pPr>
+        <w:ind w:left="2880" w:hanging="360"/>
+      </w:pPr>
+    </w:lvl>
+    <w:lvl w:ilvl="4" w:tplc="04090019" w:tentative="1">
+      <w:start w:val="1"/>
+      <w:numFmt w:val="lowerLetter"/>
+      <w:lvlText w:val="%5."/>
+      <w:lvlJc w:val="left"/>
+      <w:pPr>
+        <w:ind w:left="3600" w:hanging="360"/>
+      </w:pPr>
+    </w:lvl>
+    <w:lvl w:ilvl="5" w:tplc="0409001B" w:tentative="1">
+      <w:start w:val="1"/>
+      <w:numFmt w:val="lowerRoman"/>
+      <w:lvlText w:val="%6."/>
+      <w:lvlJc w:val="right"/>
+      <w:pPr>
+        <w:ind w:left="4320" w:hanging="180"/>
+      </w:pPr>
+    </w:lvl>
+    <w:lvl w:ilvl="6" w:tplc="0409000F" w:tentative="1">
+      <w:start w:val="1"/>
+      <w:numFmt w:val="decimal"/>
+      <w:lvlText w:val="%7."/>
+      <w:lvlJc w:val="left"/>
+      <w:pPr>
+        <w:ind w:left="5040" w:hanging="360"/>
+      </w:pPr>
+    </w:lvl>
+    <w:lvl w:ilvl="7" w:tplc="04090019" w:tentative="1">
+      <w:start w:val="1"/>
+      <w:numFmt w:val="lowerLetter"/>
+      <w:lvlText w:val="%8."/>
+      <w:lvlJc w:val="left"/>
+      <w:pPr>
+        <w:ind w:left="5760" w:hanging="360"/>
+      </w:pPr>
+    </w:lvl>
+    <w:lvl w:ilvl="8" w:tplc="0409001B" w:tentative="1">
+      <w:start w:val="1"/>
+      <w:numFmt w:val="lowerRoman"/>
+      <w:lvlText w:val="%9."/>
+      <w:lvlJc w:val="right"/>
+      <w:pPr>
+        <w:ind w:left="6480" w:hanging="180"/>
+      </w:pPr>
+    </w:lvl>
+  </w:abstractNum>
+  <w:abstractNum w:abstractNumId="32" w15:restartNumberingAfterBreak="0">
     <w:nsid w:val="5C1028A5"/>
     <w:multiLevelType w:val="hybridMultilevel"/>
     <w:tmpl w:val="01F67B0E"/>
@@ -7358,7 +10480,7 @@
       </w:pPr>
     </w:lvl>
   </w:abstractNum>
-  <w:abstractNum w:abstractNumId="32" w15:restartNumberingAfterBreak="0">
+  <w:abstractNum w:abstractNumId="33" w15:restartNumberingAfterBreak="0">
     <w:nsid w:val="6EEA64AD"/>
     <w:multiLevelType w:val="hybridMultilevel"/>
     <w:tmpl w:val="0E18012C"/>
@@ -7447,7 +10569,93 @@
       </w:pPr>
     </w:lvl>
   </w:abstractNum>
-  <w:abstractNum w:abstractNumId="33" w15:restartNumberingAfterBreak="0">
+  <w:abstractNum w:abstractNumId="34" w15:restartNumberingAfterBreak="0">
+    <w:nsid w:val="6EFE441A"/>
+    <w:multiLevelType w:val="hybridMultilevel"/>
+    <w:tmpl w:val="D9AAFB2A"/>
+    <w:lvl w:ilvl="0" w:tplc="04090015">
+      <w:start w:val="1"/>
+      <w:numFmt w:val="upperLetter"/>
+      <w:lvlText w:val="%1."/>
+      <w:lvlJc w:val="left"/>
+      <w:pPr>
+        <w:ind w:left="360" w:hanging="360"/>
+      </w:pPr>
+    </w:lvl>
+    <w:lvl w:ilvl="1" w:tplc="04090019" w:tentative="1">
+      <w:start w:val="1"/>
+      <w:numFmt w:val="lowerLetter"/>
+      <w:lvlText w:val="%2."/>
+      <w:lvlJc w:val="left"/>
+      <w:pPr>
+        <w:ind w:left="1080" w:hanging="360"/>
+      </w:pPr>
+    </w:lvl>
+    <w:lvl w:ilvl="2" w:tplc="0409001B" w:tentative="1">
+      <w:start w:val="1"/>
+      <w:numFmt w:val="lowerRoman"/>
+      <w:lvlText w:val="%3."/>
+      <w:lvlJc w:val="right"/>
+      <w:pPr>
+        <w:ind w:left="1800" w:hanging="180"/>
+      </w:pPr>
+    </w:lvl>
+    <w:lvl w:ilvl="3" w:tplc="0409000F" w:tentative="1">
+      <w:start w:val="1"/>
+      <w:numFmt w:val="decimal"/>
+      <w:lvlText w:val="%4."/>
+      <w:lvlJc w:val="left"/>
+      <w:pPr>
+        <w:ind w:left="2520" w:hanging="360"/>
+      </w:pPr>
+    </w:lvl>
+    <w:lvl w:ilvl="4" w:tplc="04090019" w:tentative="1">
+      <w:start w:val="1"/>
+      <w:numFmt w:val="lowerLetter"/>
+      <w:lvlText w:val="%5."/>
+      <w:lvlJc w:val="left"/>
+      <w:pPr>
+        <w:ind w:left="3240" w:hanging="360"/>
+      </w:pPr>
+    </w:lvl>
+    <w:lvl w:ilvl="5" w:tplc="0409001B" w:tentative="1">
+      <w:start w:val="1"/>
+      <w:numFmt w:val="lowerRoman"/>
+      <w:lvlText w:val="%6."/>
+      <w:lvlJc w:val="right"/>
+      <w:pPr>
+        <w:ind w:left="3960" w:hanging="180"/>
+      </w:pPr>
+    </w:lvl>
+    <w:lvl w:ilvl="6" w:tplc="0409000F" w:tentative="1">
+      <w:start w:val="1"/>
+      <w:numFmt w:val="decimal"/>
+      <w:lvlText w:val="%7."/>
+      <w:lvlJc w:val="left"/>
+      <w:pPr>
+        <w:ind w:left="4680" w:hanging="360"/>
+      </w:pPr>
+    </w:lvl>
+    <w:lvl w:ilvl="7" w:tplc="04090019" w:tentative="1">
+      <w:start w:val="1"/>
+      <w:numFmt w:val="lowerLetter"/>
+      <w:lvlText w:val="%8."/>
+      <w:lvlJc w:val="left"/>
+      <w:pPr>
+        <w:ind w:left="5400" w:hanging="360"/>
+      </w:pPr>
+    </w:lvl>
+    <w:lvl w:ilvl="8" w:tplc="0409001B" w:tentative="1">
+      <w:start w:val="1"/>
+      <w:numFmt w:val="lowerRoman"/>
+      <w:lvlText w:val="%9."/>
+      <w:lvlJc w:val="right"/>
+      <w:pPr>
+        <w:ind w:left="6120" w:hanging="180"/>
+      </w:pPr>
+    </w:lvl>
+  </w:abstractNum>
+  <w:abstractNum w:abstractNumId="35" w15:restartNumberingAfterBreak="0">
     <w:nsid w:val="78093FCD"/>
     <w:multiLevelType w:val="hybridMultilevel"/>
     <w:tmpl w:val="C25E207C"/>
@@ -7533,7 +10741,7 @@
       </w:pPr>
     </w:lvl>
   </w:abstractNum>
-  <w:abstractNum w:abstractNumId="34" w15:restartNumberingAfterBreak="0">
+  <w:abstractNum w:abstractNumId="36" w15:restartNumberingAfterBreak="0">
     <w:nsid w:val="7DAD1F72"/>
     <w:multiLevelType w:val="hybridMultilevel"/>
     <w:tmpl w:val="B4D6052A"/>
@@ -7686,10 +10894,10 @@
     <w:abstractNumId w:val="20"/>
   </w:num>
   <w:num w:numId="22" w16cid:durableId="1001469413">
-    <w:abstractNumId w:val="34"/>
+    <w:abstractNumId w:val="36"/>
   </w:num>
   <w:num w:numId="23" w16cid:durableId="1433471599">
-    <w:abstractNumId w:val="32"/>
+    <w:abstractNumId w:val="33"/>
   </w:num>
   <w:num w:numId="24" w16cid:durableId="1826042255">
     <w:abstractNumId w:val="24"/>
@@ -7701,7 +10909,7 @@
     <w:abstractNumId w:val="18"/>
   </w:num>
   <w:num w:numId="27" w16cid:durableId="2139881585">
-    <w:abstractNumId w:val="31"/>
+    <w:abstractNumId w:val="32"/>
   </w:num>
   <w:num w:numId="28" w16cid:durableId="1738670149">
     <w:abstractNumId w:val="1"/>
@@ -7716,7 +10924,7 @@
     <w:abstractNumId w:val="22"/>
   </w:num>
   <w:num w:numId="32" w16cid:durableId="1240211800">
-    <w:abstractNumId w:val="33"/>
+    <w:abstractNumId w:val="35"/>
   </w:num>
   <w:num w:numId="33" w16cid:durableId="1706635308">
     <w:abstractNumId w:val="25"/>
@@ -7726,6 +10934,12 @@
   </w:num>
   <w:num w:numId="35" w16cid:durableId="1903786256">
     <w:abstractNumId w:val="9"/>
+  </w:num>
+  <w:num w:numId="36" w16cid:durableId="1478958621">
+    <w:abstractNumId w:val="34"/>
+  </w:num>
+  <w:num w:numId="37" w16cid:durableId="1531841925">
+    <w:abstractNumId w:val="31"/>
   </w:num>
   <w:numIdMacAtCleanup w:val="14"/>
 </w:numbering>

</xml_diff>

<commit_message>
Algebra 2 - Chapter 7: Functions - 7.2 Inverse Functions - More Complicated Inverses
</commit_message>
<xml_diff>
--- a/Algebra-2/ch07/Algebra 2 - Chapter 7.docx
+++ b/Algebra-2/ch07/Algebra 2 - Chapter 7.docx
@@ -2937,7 +2937,7 @@
           <w:noProof/>
         </w:rPr>
         <w:drawing>
-          <wp:inline distT="0" distB="0" distL="0" distR="0" wp14:anchorId="69889938" wp14:editId="55C3A938">
+          <wp:inline distT="0" distB="0" distL="0" distR="0" wp14:anchorId="69889938" wp14:editId="010D8175">
             <wp:extent cx="1444752" cy="2459736"/>
             <wp:effectExtent l="0" t="0" r="3175" b="0"/>
             <wp:docPr id="955042457" name="Picture 1"/>
@@ -8558,7 +8558,7 @@
           </m:sSup>
           <m:r>
             <m:rPr>
-              <m:sty m:val="b"/>
+              <m:sty m:val="p"/>
             </m:rPr>
             <w:rPr>
               <w:rFonts w:eastAsiaTheme="minorEastAsia"/>
@@ -9795,7 +9795,7 @@
           </m:r>
           <m:r>
             <m:rPr>
-              <m:sty m:val="b"/>
+              <m:sty m:val="p"/>
             </m:rPr>
             <w:rPr>
               <w:rFonts w:eastAsiaTheme="minorEastAsia"/>
@@ -14387,13 +14387,7 @@
             <w:rPr>
               <w:rFonts w:eastAsiaTheme="minorEastAsia"/>
             </w:rPr>
-            <m:t>x</m:t>
-          </m:r>
-          <m:r>
-            <w:rPr>
-              <w:rFonts w:eastAsiaTheme="minorEastAsia"/>
-            </w:rPr>
-            <m:t>=3</m:t>
+            <m:t>x=3</m:t>
           </m:r>
           <m:sSup>
             <m:sSupPr>
@@ -14479,13 +14473,7 @@
             <w:rPr>
               <w:rFonts w:eastAsiaTheme="minorEastAsia"/>
             </w:rPr>
-            <m:t>x+5=</m:t>
-          </m:r>
-          <m:r>
-            <w:rPr>
-              <w:rFonts w:eastAsiaTheme="minorEastAsia"/>
-            </w:rPr>
-            <m:t>3</m:t>
+            <m:t>x+5=3</m:t>
           </m:r>
           <m:sSup>
             <m:sSupPr>
@@ -14956,6 +14944,9 @@
       </w:r>
       <m:oMath>
         <m:r>
+          <m:rPr>
+            <m:sty m:val="p"/>
+          </m:rPr>
           <w:rPr>
             <w:rFonts w:ascii="Cambria Math" w:eastAsiaTheme="minorEastAsia" w:hAnsi="Cambria Math"/>
           </w:rPr>
@@ -15579,6 +15570,9 @@
             <m:t>-4=-4</m:t>
           </m:r>
           <m:r>
+            <m:rPr>
+              <m:sty m:val="p"/>
+            </m:rPr>
             <w:rPr>
               <w:rFonts w:eastAsiaTheme="minorEastAsia"/>
             </w:rPr>
@@ -16334,6 +16328,745 @@
         <w:t>Inverse Functions on the Graphing Calculator</w:t>
       </w:r>
     </w:p>
+    <w:p>
+      <w:pPr>
+        <w:rPr>
+          <w:b/>
+          <w:bCs/>
+        </w:rPr>
+      </w:pPr>
+      <w:r>
+        <w:rPr>
+          <w:b/>
+          <w:bCs/>
+        </w:rPr>
+        <w:t>More Complicated Inverses</w:t>
+      </w:r>
+    </w:p>
+    <w:p>
+      <w:r>
+        <w:t>Although they were not called inverse functions when introduced, two inverse functions were already presented in this book.</w:t>
+      </w:r>
+    </w:p>
+    <w:p>
+      <w:r>
+        <w:t xml:space="preserve">An exponential equation like </w:t>
+      </w:r>
+      <m:oMath>
+        <m:r>
+          <w:rPr>
+            <w:rFonts w:ascii="Cambria Math" w:hAnsi="Cambria Math"/>
+          </w:rPr>
+          <m:t>f</m:t>
+        </m:r>
+        <m:d>
+          <m:dPr>
+            <m:ctrlPr>
+              <w:rPr>
+                <w:rFonts w:ascii="Cambria Math" w:hAnsi="Cambria Math"/>
+                <w:i/>
+              </w:rPr>
+            </m:ctrlPr>
+          </m:dPr>
+          <m:e>
+            <m:r>
+              <w:rPr>
+                <w:rFonts w:ascii="Cambria Math" w:hAnsi="Cambria Math"/>
+              </w:rPr>
+              <m:t>x</m:t>
+            </m:r>
+          </m:e>
+        </m:d>
+        <m:r>
+          <w:rPr>
+            <w:rFonts w:ascii="Cambria Math" w:hAnsi="Cambria Math"/>
+          </w:rPr>
+          <m:t>=</m:t>
+        </m:r>
+        <m:sSup>
+          <m:sSupPr>
+            <m:ctrlPr>
+              <w:rPr>
+                <w:rFonts w:ascii="Cambria Math" w:hAnsi="Cambria Math"/>
+                <w:i/>
+              </w:rPr>
+            </m:ctrlPr>
+          </m:sSupPr>
+          <m:e>
+            <m:r>
+              <w:rPr>
+                <w:rFonts w:ascii="Cambria Math" w:hAnsi="Cambria Math"/>
+              </w:rPr>
+              <m:t>2</m:t>
+            </m:r>
+          </m:e>
+          <m:sup>
+            <m:r>
+              <w:rPr>
+                <w:rFonts w:ascii="Cambria Math" w:hAnsi="Cambria Math"/>
+              </w:rPr>
+              <m:t>x</m:t>
+            </m:r>
+          </m:sup>
+        </m:sSup>
+      </m:oMath>
+      <w:r>
+        <w:t xml:space="preserve"> has an inverse function. Since </w:t>
+      </w:r>
+      <m:oMath>
+        <m:r>
+          <w:rPr>
+            <w:rFonts w:ascii="Cambria Math" w:hAnsi="Cambria Math"/>
+          </w:rPr>
+          <m:t>f</m:t>
+        </m:r>
+        <m:d>
+          <m:dPr>
+            <m:ctrlPr>
+              <w:rPr>
+                <w:rFonts w:ascii="Cambria Math" w:hAnsi="Cambria Math"/>
+                <w:i/>
+              </w:rPr>
+            </m:ctrlPr>
+          </m:dPr>
+          <m:e>
+            <m:r>
+              <w:rPr>
+                <w:rFonts w:ascii="Cambria Math" w:hAnsi="Cambria Math"/>
+              </w:rPr>
+              <m:t>3</m:t>
+            </m:r>
+          </m:e>
+        </m:d>
+        <m:r>
+          <w:rPr>
+            <w:rFonts w:ascii="Cambria Math" w:hAnsi="Cambria Math"/>
+          </w:rPr>
+          <m:t>=</m:t>
+        </m:r>
+        <m:sSup>
+          <m:sSupPr>
+            <m:ctrlPr>
+              <w:rPr>
+                <w:rFonts w:ascii="Cambria Math" w:hAnsi="Cambria Math"/>
+                <w:i/>
+              </w:rPr>
+            </m:ctrlPr>
+          </m:sSupPr>
+          <m:e>
+            <m:r>
+              <w:rPr>
+                <w:rFonts w:ascii="Cambria Math" w:hAnsi="Cambria Math"/>
+              </w:rPr>
+              <m:t>2</m:t>
+            </m:r>
+          </m:e>
+          <m:sup>
+            <m:r>
+              <w:rPr>
+                <w:rFonts w:ascii="Cambria Math" w:hAnsi="Cambria Math"/>
+              </w:rPr>
+              <m:t>3</m:t>
+            </m:r>
+          </m:sup>
+        </m:sSup>
+        <m:r>
+          <w:rPr>
+            <w:rFonts w:ascii="Cambria Math" w:hAnsi="Cambria Math"/>
+          </w:rPr>
+          <m:t>=8</m:t>
+        </m:r>
+      </m:oMath>
+      <w:r>
+        <w:t xml:space="preserve">, the inverse function must make </w:t>
+      </w:r>
+      <m:oMath>
+        <m:sSup>
+          <m:sSupPr>
+            <m:ctrlPr>
+              <w:rPr>
+                <w:rFonts w:ascii="Cambria Math" w:hAnsi="Cambria Math"/>
+                <w:i/>
+              </w:rPr>
+            </m:ctrlPr>
+          </m:sSupPr>
+          <m:e>
+            <m:r>
+              <w:rPr>
+                <w:rFonts w:ascii="Cambria Math" w:hAnsi="Cambria Math"/>
+              </w:rPr>
+              <m:t>f</m:t>
+            </m:r>
+          </m:e>
+          <m:sup>
+            <m:r>
+              <w:rPr>
+                <w:rFonts w:ascii="Cambria Math" w:hAnsi="Cambria Math"/>
+              </w:rPr>
+              <m:t>-1</m:t>
+            </m:r>
+          </m:sup>
+        </m:sSup>
+        <m:d>
+          <m:dPr>
+            <m:ctrlPr>
+              <w:rPr>
+                <w:rFonts w:ascii="Cambria Math" w:hAnsi="Cambria Math"/>
+                <w:i/>
+              </w:rPr>
+            </m:ctrlPr>
+          </m:dPr>
+          <m:e>
+            <m:r>
+              <w:rPr>
+                <w:rFonts w:ascii="Cambria Math" w:hAnsi="Cambria Math"/>
+              </w:rPr>
+              <m:t>8</m:t>
+            </m:r>
+          </m:e>
+        </m:d>
+        <m:r>
+          <w:rPr>
+            <w:rFonts w:ascii="Cambria Math" w:hAnsi="Cambria Math"/>
+          </w:rPr>
+          <m:t>=3</m:t>
+        </m:r>
+      </m:oMath>
+      <w:r>
+        <w:t xml:space="preserve">. The inverse of </w:t>
+      </w:r>
+      <m:oMath>
+        <m:r>
+          <w:rPr>
+            <w:rFonts w:ascii="Cambria Math" w:hAnsi="Cambria Math"/>
+          </w:rPr>
+          <m:t>f</m:t>
+        </m:r>
+      </m:oMath>
+      <w:r>
+        <w:t xml:space="preserve"> is </w:t>
+      </w:r>
+      <m:oMath>
+        <m:sSup>
+          <m:sSupPr>
+            <m:ctrlPr>
+              <w:rPr>
+                <w:rFonts w:ascii="Cambria Math" w:hAnsi="Cambria Math"/>
+                <w:i/>
+              </w:rPr>
+            </m:ctrlPr>
+          </m:sSupPr>
+          <m:e>
+            <m:r>
+              <w:rPr>
+                <w:rFonts w:ascii="Cambria Math" w:hAnsi="Cambria Math"/>
+              </w:rPr>
+              <m:t>f</m:t>
+            </m:r>
+          </m:e>
+          <m:sup>
+            <m:r>
+              <w:rPr>
+                <w:rFonts w:ascii="Cambria Math" w:hAnsi="Cambria Math"/>
+              </w:rPr>
+              <m:t>-1</m:t>
+            </m:r>
+          </m:sup>
+        </m:sSup>
+        <m:d>
+          <m:dPr>
+            <m:ctrlPr>
+              <w:rPr>
+                <w:rFonts w:ascii="Cambria Math" w:hAnsi="Cambria Math"/>
+                <w:i/>
+              </w:rPr>
+            </m:ctrlPr>
+          </m:dPr>
+          <m:e>
+            <m:r>
+              <w:rPr>
+                <w:rFonts w:ascii="Cambria Math" w:hAnsi="Cambria Math"/>
+              </w:rPr>
+              <m:t>x</m:t>
+            </m:r>
+          </m:e>
+        </m:d>
+        <m:r>
+          <w:rPr>
+            <w:rFonts w:ascii="Cambria Math" w:hAnsi="Cambria Math"/>
+          </w:rPr>
+          <m:t>=</m:t>
+        </m:r>
+        <m:sSub>
+          <m:sSubPr>
+            <m:ctrlPr>
+              <w:rPr>
+                <w:rFonts w:ascii="Cambria Math" w:hAnsi="Cambria Math"/>
+                <w:i/>
+              </w:rPr>
+            </m:ctrlPr>
+          </m:sSubPr>
+          <m:e>
+            <m:r>
+              <w:rPr>
+                <w:rFonts w:ascii="Cambria Math" w:hAnsi="Cambria Math"/>
+              </w:rPr>
+              <m:t>log</m:t>
+            </m:r>
+          </m:e>
+          <m:sub>
+            <m:r>
+              <w:rPr>
+                <w:rFonts w:ascii="Cambria Math" w:hAnsi="Cambria Math"/>
+              </w:rPr>
+              <m:t>2</m:t>
+            </m:r>
+          </m:sub>
+        </m:sSub>
+        <m:r>
+          <w:rPr>
+            <w:rFonts w:ascii="Cambria Math" w:hAnsi="Cambria Math"/>
+          </w:rPr>
+          <m:t>(x)</m:t>
+        </m:r>
+      </m:oMath>
+      <w:r>
+        <w:t xml:space="preserve">, and </w:t>
+      </w:r>
+      <m:oMath>
+        <m:sSub>
+          <m:sSubPr>
+            <m:ctrlPr>
+              <w:rPr>
+                <w:rFonts w:ascii="Cambria Math" w:hAnsi="Cambria Math"/>
+                <w:i/>
+              </w:rPr>
+            </m:ctrlPr>
+          </m:sSubPr>
+          <m:e>
+            <m:r>
+              <w:rPr>
+                <w:rFonts w:ascii="Cambria Math" w:hAnsi="Cambria Math"/>
+              </w:rPr>
+              <m:t>log</m:t>
+            </m:r>
+          </m:e>
+          <m:sub>
+            <m:r>
+              <w:rPr>
+                <w:rFonts w:ascii="Cambria Math" w:hAnsi="Cambria Math"/>
+              </w:rPr>
+              <m:t>2</m:t>
+            </m:r>
+          </m:sub>
+        </m:sSub>
+        <m:d>
+          <m:dPr>
+            <m:ctrlPr>
+              <w:rPr>
+                <w:rFonts w:ascii="Cambria Math" w:hAnsi="Cambria Math"/>
+                <w:i/>
+              </w:rPr>
+            </m:ctrlPr>
+          </m:dPr>
+          <m:e>
+            <m:r>
+              <w:rPr>
+                <w:rFonts w:ascii="Cambria Math" w:hAnsi="Cambria Math"/>
+              </w:rPr>
+              <m:t>8</m:t>
+            </m:r>
+          </m:e>
+        </m:d>
+      </m:oMath>
+      <w:r>
+        <w:t xml:space="preserve"> does equal 3.</w:t>
+      </w:r>
+    </w:p>
+    <w:p>
+      <w:pPr>
+        <w:jc w:val="center"/>
+      </w:pPr>
+      <w:r>
+        <w:rPr>
+          <w:noProof/>
+        </w:rPr>
+        <w:drawing>
+          <wp:inline distT="0" distB="0" distL="0" distR="0" wp14:anchorId="16FF8756" wp14:editId="23342104">
+            <wp:extent cx="2734056" cy="2203704"/>
+            <wp:effectExtent l="0" t="0" r="9525" b="6350"/>
+            <wp:docPr id="1770609011" name="Picture 1" descr="A graph of function and a line&#10;&#10;AI-generated content may be incorrect."/>
+            <wp:cNvGraphicFramePr>
+              <a:graphicFrameLocks xmlns:a="http://schemas.openxmlformats.org/drawingml/2006/main" noChangeAspect="1"/>
+            </wp:cNvGraphicFramePr>
+            <a:graphic xmlns:a="http://schemas.openxmlformats.org/drawingml/2006/main">
+              <a:graphicData uri="http://schemas.openxmlformats.org/drawingml/2006/picture">
+                <pic:pic xmlns:pic="http://schemas.openxmlformats.org/drawingml/2006/picture">
+                  <pic:nvPicPr>
+                    <pic:cNvPr id="1770609011" name="Picture 1" descr="A graph of function and a line&#10;&#10;AI-generated content may be incorrect."/>
+                    <pic:cNvPicPr/>
+                  </pic:nvPicPr>
+                  <pic:blipFill>
+                    <a:blip r:embed="rId23"/>
+                    <a:stretch>
+                      <a:fillRect/>
+                    </a:stretch>
+                  </pic:blipFill>
+                  <pic:spPr>
+                    <a:xfrm>
+                      <a:off x="0" y="0"/>
+                      <a:ext cx="2734056" cy="2203704"/>
+                    </a:xfrm>
+                    <a:prstGeom prst="rect">
+                      <a:avLst/>
+                    </a:prstGeom>
+                  </pic:spPr>
+                </pic:pic>
+              </a:graphicData>
+            </a:graphic>
+          </wp:inline>
+        </w:drawing>
+      </w:r>
+    </w:p>
+    <w:p>
+      <w:pPr>
+        <w:rPr>
+          <w:rFonts w:eastAsiaTheme="minorEastAsia"/>
+        </w:rPr>
+      </w:pPr>
+      <w:r>
+        <w:t xml:space="preserve">The trig function </w:t>
+      </w:r>
+      <m:oMath>
+        <m:r>
+          <w:rPr>
+            <w:rFonts w:ascii="Cambria Math" w:hAnsi="Cambria Math"/>
+          </w:rPr>
+          <m:t>f</m:t>
+        </m:r>
+        <m:d>
+          <m:dPr>
+            <m:ctrlPr>
+              <w:rPr>
+                <w:rFonts w:ascii="Cambria Math" w:hAnsi="Cambria Math"/>
+                <w:i/>
+              </w:rPr>
+            </m:ctrlPr>
+          </m:dPr>
+          <m:e>
+            <m:r>
+              <w:rPr>
+                <w:rFonts w:ascii="Cambria Math" w:hAnsi="Cambria Math"/>
+              </w:rPr>
+              <m:t>x</m:t>
+            </m:r>
+          </m:e>
+        </m:d>
+        <m:r>
+          <w:rPr>
+            <w:rFonts w:ascii="Cambria Math" w:hAnsi="Cambria Math"/>
+          </w:rPr>
+          <m:t>=</m:t>
+        </m:r>
+        <m:func>
+          <m:funcPr>
+            <m:ctrlPr>
+              <w:rPr>
+                <w:rFonts w:ascii="Cambria Math" w:hAnsi="Cambria Math"/>
+              </w:rPr>
+            </m:ctrlPr>
+          </m:funcPr>
+          <m:fName>
+            <m:r>
+              <m:rPr>
+                <m:sty m:val="p"/>
+              </m:rPr>
+              <w:rPr>
+                <w:rFonts w:ascii="Cambria Math" w:hAnsi="Cambria Math"/>
+              </w:rPr>
+              <m:t>cos</m:t>
+            </m:r>
+          </m:fName>
+          <m:e>
+            <m:d>
+              <m:dPr>
+                <m:ctrlPr>
+                  <w:rPr>
+                    <w:rFonts w:ascii="Cambria Math" w:hAnsi="Cambria Math"/>
+                    <w:i/>
+                  </w:rPr>
+                </m:ctrlPr>
+              </m:dPr>
+              <m:e>
+                <m:r>
+                  <w:rPr>
+                    <w:rFonts w:ascii="Cambria Math" w:hAnsi="Cambria Math"/>
+                  </w:rPr>
+                  <m:t>x</m:t>
+                </m:r>
+              </m:e>
+            </m:d>
+          </m:e>
+        </m:func>
+        <m:r>
+          <w:rPr>
+            <w:rFonts w:ascii="Cambria Math" w:hAnsi="Cambria Math"/>
+          </w:rPr>
+          <m:t>, 0°≤x≤180°</m:t>
+        </m:r>
+      </m:oMath>
+      <w:r>
+        <w:rPr>
+          <w:rFonts w:eastAsiaTheme="minorEastAsia"/>
+        </w:rPr>
+        <w:t xml:space="preserve">, has the inverse function </w:t>
+      </w:r>
+      <m:oMath>
+        <m:sSup>
+          <m:sSupPr>
+            <m:ctrlPr>
+              <w:rPr>
+                <w:rFonts w:ascii="Cambria Math" w:eastAsiaTheme="minorEastAsia" w:hAnsi="Cambria Math"/>
+                <w:i/>
+              </w:rPr>
+            </m:ctrlPr>
+          </m:sSupPr>
+          <m:e>
+            <m:r>
+              <w:rPr>
+                <w:rFonts w:ascii="Cambria Math" w:eastAsiaTheme="minorEastAsia" w:hAnsi="Cambria Math"/>
+              </w:rPr>
+              <m:t>f</m:t>
+            </m:r>
+          </m:e>
+          <m:sup>
+            <m:r>
+              <w:rPr>
+                <w:rFonts w:ascii="Cambria Math" w:eastAsiaTheme="minorEastAsia" w:hAnsi="Cambria Math"/>
+              </w:rPr>
+              <m:t>-1</m:t>
+            </m:r>
+          </m:sup>
+        </m:sSup>
+        <m:d>
+          <m:dPr>
+            <m:ctrlPr>
+              <w:rPr>
+                <w:rFonts w:ascii="Cambria Math" w:eastAsiaTheme="minorEastAsia" w:hAnsi="Cambria Math"/>
+                <w:i/>
+              </w:rPr>
+            </m:ctrlPr>
+          </m:dPr>
+          <m:e>
+            <m:r>
+              <w:rPr>
+                <w:rFonts w:ascii="Cambria Math" w:eastAsiaTheme="minorEastAsia" w:hAnsi="Cambria Math"/>
+              </w:rPr>
+              <m:t>x</m:t>
+            </m:r>
+          </m:e>
+        </m:d>
+        <m:r>
+          <w:rPr>
+            <w:rFonts w:ascii="Cambria Math" w:eastAsiaTheme="minorEastAsia" w:hAnsi="Cambria Math"/>
+          </w:rPr>
+          <m:t>=</m:t>
+        </m:r>
+        <m:sSup>
+          <m:sSupPr>
+            <m:ctrlPr>
+              <w:rPr>
+                <w:rFonts w:ascii="Cambria Math" w:eastAsiaTheme="minorEastAsia" w:hAnsi="Cambria Math"/>
+                <w:i/>
+              </w:rPr>
+            </m:ctrlPr>
+          </m:sSupPr>
+          <m:e>
+            <m:r>
+              <w:rPr>
+                <w:rFonts w:ascii="Cambria Math" w:eastAsiaTheme="minorEastAsia" w:hAnsi="Cambria Math"/>
+              </w:rPr>
+              <m:t>cos</m:t>
+            </m:r>
+          </m:e>
+          <m:sup>
+            <m:r>
+              <w:rPr>
+                <w:rFonts w:ascii="Cambria Math" w:eastAsiaTheme="minorEastAsia" w:hAnsi="Cambria Math"/>
+              </w:rPr>
+              <m:t>-1</m:t>
+            </m:r>
+          </m:sup>
+        </m:sSup>
+        <m:r>
+          <w:rPr>
+            <w:rFonts w:ascii="Cambria Math" w:eastAsiaTheme="minorEastAsia" w:hAnsi="Cambria Math"/>
+          </w:rPr>
+          <m:t>(x)</m:t>
+        </m:r>
+      </m:oMath>
+      <w:r>
+        <w:rPr>
+          <w:rFonts w:eastAsiaTheme="minorEastAsia"/>
+        </w:rPr>
+        <w:t xml:space="preserve">.  So </w:t>
+      </w:r>
+      <m:oMath>
+        <m:func>
+          <m:funcPr>
+            <m:ctrlPr>
+              <w:rPr>
+                <w:rFonts w:ascii="Cambria Math" w:eastAsiaTheme="minorEastAsia" w:hAnsi="Cambria Math"/>
+              </w:rPr>
+            </m:ctrlPr>
+          </m:funcPr>
+          <m:fName>
+            <m:r>
+              <m:rPr>
+                <m:sty m:val="p"/>
+              </m:rPr>
+              <w:rPr>
+                <w:rFonts w:ascii="Cambria Math" w:eastAsiaTheme="minorEastAsia" w:hAnsi="Cambria Math"/>
+              </w:rPr>
+              <m:t>cos</m:t>
+            </m:r>
+          </m:fName>
+          <m:e>
+            <m:d>
+              <m:dPr>
+                <m:ctrlPr>
+                  <w:rPr>
+                    <w:rFonts w:ascii="Cambria Math" w:eastAsiaTheme="minorEastAsia" w:hAnsi="Cambria Math"/>
+                    <w:i/>
+                  </w:rPr>
+                </m:ctrlPr>
+              </m:dPr>
+              <m:e>
+                <m:r>
+                  <w:rPr>
+                    <w:rFonts w:ascii="Cambria Math" w:eastAsiaTheme="minorEastAsia" w:hAnsi="Cambria Math"/>
+                  </w:rPr>
+                  <m:t>0°</m:t>
+                </m:r>
+              </m:e>
+            </m:d>
+          </m:e>
+        </m:func>
+        <m:r>
+          <w:rPr>
+            <w:rFonts w:ascii="Cambria Math" w:eastAsiaTheme="minorEastAsia" w:hAnsi="Cambria Math"/>
+          </w:rPr>
+          <m:t>=1</m:t>
+        </m:r>
+      </m:oMath>
+      <w:r>
+        <w:rPr>
+          <w:rFonts w:eastAsiaTheme="minorEastAsia"/>
+        </w:rPr>
+        <w:t xml:space="preserve"> and </w:t>
+      </w:r>
+      <m:oMath>
+        <m:sSup>
+          <m:sSupPr>
+            <m:ctrlPr>
+              <w:rPr>
+                <w:rFonts w:ascii="Cambria Math" w:eastAsiaTheme="minorEastAsia" w:hAnsi="Cambria Math"/>
+                <w:i/>
+              </w:rPr>
+            </m:ctrlPr>
+          </m:sSupPr>
+          <m:e>
+            <m:r>
+              <w:rPr>
+                <w:rFonts w:ascii="Cambria Math" w:eastAsiaTheme="minorEastAsia" w:hAnsi="Cambria Math"/>
+              </w:rPr>
+              <m:t>cos</m:t>
+            </m:r>
+          </m:e>
+          <m:sup>
+            <m:r>
+              <w:rPr>
+                <w:rFonts w:ascii="Cambria Math" w:eastAsiaTheme="minorEastAsia" w:hAnsi="Cambria Math"/>
+              </w:rPr>
+              <m:t>-1</m:t>
+            </m:r>
+          </m:sup>
+        </m:sSup>
+        <m:d>
+          <m:dPr>
+            <m:ctrlPr>
+              <w:rPr>
+                <w:rFonts w:ascii="Cambria Math" w:eastAsiaTheme="minorEastAsia" w:hAnsi="Cambria Math"/>
+                <w:i/>
+              </w:rPr>
+            </m:ctrlPr>
+          </m:dPr>
+          <m:e>
+            <m:r>
+              <w:rPr>
+                <w:rFonts w:ascii="Cambria Math" w:eastAsiaTheme="minorEastAsia" w:hAnsi="Cambria Math"/>
+              </w:rPr>
+              <m:t>1</m:t>
+            </m:r>
+          </m:e>
+        </m:d>
+        <m:r>
+          <w:rPr>
+            <w:rFonts w:ascii="Cambria Math" w:eastAsiaTheme="minorEastAsia" w:hAnsi="Cambria Math"/>
+          </w:rPr>
+          <m:t>=0°</m:t>
+        </m:r>
+      </m:oMath>
+      <w:r>
+        <w:rPr>
+          <w:rFonts w:eastAsiaTheme="minorEastAsia"/>
+        </w:rPr>
+        <w:t>,</w:t>
+      </w:r>
+    </w:p>
+    <w:p>
+      <w:r>
+        <w:rPr>
+          <w:noProof/>
+        </w:rPr>
+        <w:drawing>
+          <wp:inline distT="0" distB="0" distL="0" distR="0" wp14:anchorId="4939E0E1" wp14:editId="4C21C94E">
+            <wp:extent cx="3200400" cy="1605280"/>
+            <wp:effectExtent l="0" t="0" r="0" b="0"/>
+            <wp:docPr id="1336556481" name="Picture 1" descr="A graph of a function&#10;&#10;AI-generated content may be incorrect."/>
+            <wp:cNvGraphicFramePr>
+              <a:graphicFrameLocks xmlns:a="http://schemas.openxmlformats.org/drawingml/2006/main" noChangeAspect="1"/>
+            </wp:cNvGraphicFramePr>
+            <a:graphic xmlns:a="http://schemas.openxmlformats.org/drawingml/2006/main">
+              <a:graphicData uri="http://schemas.openxmlformats.org/drawingml/2006/picture">
+                <pic:pic xmlns:pic="http://schemas.openxmlformats.org/drawingml/2006/picture">
+                  <pic:nvPicPr>
+                    <pic:cNvPr id="1336556481" name="Picture 1" descr="A graph of a function&#10;&#10;AI-generated content may be incorrect."/>
+                    <pic:cNvPicPr/>
+                  </pic:nvPicPr>
+                  <pic:blipFill>
+                    <a:blip r:embed="rId24"/>
+                    <a:stretch>
+                      <a:fillRect/>
+                    </a:stretch>
+                  </pic:blipFill>
+                  <pic:spPr>
+                    <a:xfrm>
+                      <a:off x="0" y="0"/>
+                      <a:ext cx="3200400" cy="1605280"/>
+                    </a:xfrm>
+                    <a:prstGeom prst="rect">
+                      <a:avLst/>
+                    </a:prstGeom>
+                  </pic:spPr>
+                </pic:pic>
+              </a:graphicData>
+            </a:graphic>
+          </wp:inline>
+        </w:drawing>
+      </w:r>
+    </w:p>
+    <w:p/>
     <w:p>
       <w:pPr>
         <w:pStyle w:val="NoSpacing"/>
@@ -21171,8 +21904,12 @@
   </w:compat>
   <w:rsids>
     <w:rsidRoot w:val="00600D83"/>
+    <w:rsid w:val="000B5917"/>
+    <w:rsid w:val="002A46E7"/>
     <w:rsid w:val="003039F9"/>
     <w:rsid w:val="0034177A"/>
+    <w:rsid w:val="00362080"/>
+    <w:rsid w:val="00363FB0"/>
     <w:rsid w:val="00600D83"/>
     <w:rsid w:val="006F34A3"/>
     <w:rsid w:val="009044C8"/>
@@ -21637,10 +22374,6 @@
       <w:color w:val="666666"/>
     </w:rPr>
   </w:style>
-  <w:style w:type="paragraph" w:customStyle="1" w:styleId="89390E07C7614791B9BCBAC98C51C071">
-    <w:name w:val="89390E07C7614791B9BCBAC98C51C071"/>
-    <w:rsid w:val="006F34A3"/>
-  </w:style>
 </w:styles>
 </file>
 

</xml_diff>

<commit_message>
Algebra 2 - Chapter 7: Functions - 7.2 Inverse Functions - More Complicated Inverses - Check Your Understanding of Section 7.2 - A. Multiple-Choice
</commit_message>
<xml_diff>
--- a/Algebra-2/ch07/Algebra 2 - Chapter 7.docx
+++ b/Algebra-2/ch07/Algebra 2 - Chapter 7.docx
@@ -2937,7 +2937,7 @@
           <w:noProof/>
         </w:rPr>
         <w:drawing>
-          <wp:inline distT="0" distB="0" distL="0" distR="0" wp14:anchorId="69889938" wp14:editId="010D8175">
+          <wp:inline distT="0" distB="0" distL="0" distR="0" wp14:anchorId="69889938" wp14:editId="3409F8B6">
             <wp:extent cx="1444752" cy="2459736"/>
             <wp:effectExtent l="0" t="0" r="3175" b="0"/>
             <wp:docPr id="955042457" name="Picture 1"/>
@@ -3368,7 +3368,6 @@
         </w:rPr>
         <w:t xml:space="preserve">-axis symmetry. A function is called an odd function if its graph has </w:t>
       </w:r>
-      <w:proofErr w:type="gramStart"/>
       <w:r>
         <w:rPr>
           <w:rFonts w:eastAsiaTheme="minorEastAsia"/>
@@ -3377,7 +3376,6 @@
         </w:rPr>
         <w:t>origin</w:t>
       </w:r>
-      <w:proofErr w:type="gramEnd"/>
       <w:r>
         <w:rPr>
           <w:rFonts w:eastAsiaTheme="minorEastAsia"/>
@@ -11888,21 +11886,7 @@
         <w:rPr>
           <w:rFonts w:eastAsiaTheme="minorEastAsia"/>
         </w:rPr>
-        <w:t xml:space="preserve"> turned the number 6 into the number 19, the inverse will turn the 19 back into the 6. With the </w:t>
-      </w:r>
-      <w:proofErr w:type="gramStart"/>
-      <w:r>
-        <w:rPr>
-          <w:rFonts w:eastAsiaTheme="minorEastAsia"/>
-        </w:rPr>
-        <w:t>given information</w:t>
-      </w:r>
-      <w:proofErr w:type="gramEnd"/>
-      <w:r>
-        <w:rPr>
-          <w:rFonts w:eastAsiaTheme="minorEastAsia"/>
-        </w:rPr>
-        <w:t xml:space="preserve">, this is the only value for </w:t>
+        <w:t xml:space="preserve"> turned the number 6 into the number 19, the inverse will turn the 19 back into the 6. With the given information, this is the only value for </w:t>
       </w:r>
       <m:oMath>
         <m:sSup>
@@ -11946,15 +11930,7 @@
         </w:rPr>
       </w:pPr>
       <w:r>
-        <w:t xml:space="preserve">An exponent of -1 has a different meaning when it is used in functions </w:t>
-      </w:r>
-      <w:proofErr w:type="gramStart"/>
-      <w:r>
-        <w:t>that</w:t>
-      </w:r>
-      <w:proofErr w:type="gramEnd"/>
-      <w:r>
-        <w:t xml:space="preserve"> when it is used with numbers. Although </w:t>
+        <w:t xml:space="preserve">An exponent of -1 has a different meaning when it is used in functions that when it is used with numbers. Although </w:t>
       </w:r>
       <m:oMath>
         <m:sSup>
@@ -13270,21 +13246,7 @@
         <w:rPr>
           <w:rFonts w:eastAsiaTheme="minorEastAsia"/>
         </w:rPr>
-        <w:t xml:space="preserve">. In this case, subtract 3 from both sides of the equation </w:t>
-      </w:r>
-      <w:proofErr w:type="gramStart"/>
-      <w:r>
-        <w:rPr>
-          <w:rFonts w:eastAsiaTheme="minorEastAsia"/>
-        </w:rPr>
-        <w:t>an</w:t>
-      </w:r>
-      <w:proofErr w:type="gramEnd"/>
-      <w:r>
-        <w:rPr>
-          <w:rFonts w:eastAsiaTheme="minorEastAsia"/>
-        </w:rPr>
-        <w:t xml:space="preserve"> divide both sides of the equation by 2.</w:t>
+        <w:t>. In this case, subtract 3 from both sides of the equation an divide both sides of the equation by 2.</w:t>
       </w:r>
     </w:p>
     <w:p>
@@ -15895,21 +15857,7 @@
         <w:rPr>
           <w:rFonts w:eastAsiaTheme="minorEastAsia"/>
         </w:rPr>
-        <w:t xml:space="preserve"> of the point (3, 9). When this transformation is done to every point on the graph of the function, the graph of the inverse will </w:t>
-      </w:r>
-      <w:proofErr w:type="gramStart"/>
-      <w:r>
-        <w:rPr>
-          <w:rFonts w:eastAsiaTheme="minorEastAsia"/>
-        </w:rPr>
-        <w:t>be a reflection of</w:t>
-      </w:r>
-      <w:proofErr w:type="gramEnd"/>
-      <w:r>
-        <w:rPr>
-          <w:rFonts w:eastAsiaTheme="minorEastAsia"/>
-        </w:rPr>
-        <w:t xml:space="preserve"> the entire graph of the original function over the line </w:t>
+        <w:t xml:space="preserve"> of the point (3, 9). When this transformation is done to every point on the graph of the function, the graph of the inverse will be a reflection of the entire graph of the original function over the line </w:t>
       </w:r>
       <m:oMath>
         <m:r>
@@ -17066,7 +17014,2454 @@
         </w:drawing>
       </w:r>
     </w:p>
-    <w:p/>
+    <w:p>
+      <w:pPr>
+        <w:pStyle w:val="Heading3"/>
+      </w:pPr>
+      <w:r>
+        <w:t>Check Your Understanding of Section 7.2</w:t>
+      </w:r>
+    </w:p>
+    <w:p>
+      <w:pPr>
+        <w:pStyle w:val="ListParagraph"/>
+        <w:numPr>
+          <w:ilvl w:val="0"/>
+          <w:numId w:val="41"/>
+        </w:numPr>
+      </w:pPr>
+      <w:r>
+        <w:t>Multiple-Choice</w:t>
+      </w:r>
+    </w:p>
+    <w:p>
+      <w:pPr>
+        <w:pStyle w:val="ListParagraph"/>
+        <w:numPr>
+          <w:ilvl w:val="0"/>
+          <w:numId w:val="43"/>
+        </w:numPr>
+        <w:rPr>
+          <w:b/>
+          <w:bCs/>
+        </w:rPr>
+      </w:pPr>
+      <w:r>
+        <w:t xml:space="preserve">If </w:t>
+      </w:r>
+      <m:oMath>
+        <m:r>
+          <w:rPr>
+            <w:rFonts w:ascii="Cambria Math" w:hAnsi="Cambria Math"/>
+          </w:rPr>
+          <m:t>g(x)</m:t>
+        </m:r>
+      </m:oMath>
+      <w:r>
+        <w:rPr>
+          <w:rFonts w:eastAsiaTheme="minorEastAsia"/>
+        </w:rPr>
+        <w:t xml:space="preserve"> is the inverse of </w:t>
+      </w:r>
+      <m:oMath>
+        <m:r>
+          <w:rPr>
+            <w:rFonts w:ascii="Cambria Math" w:eastAsiaTheme="minorEastAsia" w:hAnsi="Cambria Math"/>
+          </w:rPr>
+          <m:t>f(x)</m:t>
+        </m:r>
+      </m:oMath>
+      <w:r>
+        <w:rPr>
+          <w:rFonts w:eastAsiaTheme="minorEastAsia"/>
+        </w:rPr>
+        <w:t xml:space="preserve">, which is the following is </w:t>
+      </w:r>
+      <w:r>
+        <w:rPr>
+          <w:rFonts w:eastAsiaTheme="minorEastAsia"/>
+          <w:i/>
+          <w:iCs/>
+        </w:rPr>
+        <w:t>not</w:t>
+      </w:r>
+      <w:r>
+        <w:rPr>
+          <w:rFonts w:eastAsiaTheme="minorEastAsia"/>
+        </w:rPr>
+        <w:t xml:space="preserve"> true?</w:t>
+      </w:r>
+      <w:r>
+        <w:rPr>
+          <w:rFonts w:eastAsiaTheme="minorEastAsia"/>
+        </w:rPr>
+        <w:br/>
+      </w:r>
+      <w:r>
+        <w:rPr>
+          <w:rFonts w:eastAsiaTheme="minorEastAsia"/>
+          <w:b/>
+          <w:bCs/>
+        </w:rPr>
+        <w:t xml:space="preserve">(2) </w:t>
+      </w:r>
+      <m:oMath>
+        <m:r>
+          <m:rPr>
+            <m:sty m:val="bi"/>
+          </m:rPr>
+          <w:rPr>
+            <w:rFonts w:ascii="Cambria Math" w:eastAsiaTheme="minorEastAsia" w:hAnsi="Cambria Math"/>
+          </w:rPr>
+          <m:t>g</m:t>
+        </m:r>
+        <m:d>
+          <m:dPr>
+            <m:ctrlPr>
+              <w:rPr>
+                <w:rFonts w:ascii="Cambria Math" w:eastAsiaTheme="minorEastAsia" w:hAnsi="Cambria Math"/>
+                <w:b/>
+                <w:bCs/>
+                <w:i/>
+              </w:rPr>
+            </m:ctrlPr>
+          </m:dPr>
+          <m:e>
+            <m:r>
+              <m:rPr>
+                <m:sty m:val="bi"/>
+              </m:rPr>
+              <w:rPr>
+                <w:rFonts w:ascii="Cambria Math" w:eastAsiaTheme="minorEastAsia" w:hAnsi="Cambria Math"/>
+              </w:rPr>
+              <m:t>x</m:t>
+            </m:r>
+          </m:e>
+        </m:d>
+        <m:r>
+          <m:rPr>
+            <m:sty m:val="bi"/>
+          </m:rPr>
+          <w:rPr>
+            <w:rFonts w:ascii="Cambria Math" w:eastAsiaTheme="minorEastAsia" w:hAnsi="Cambria Math"/>
+          </w:rPr>
+          <m:t>=</m:t>
+        </m:r>
+        <m:f>
+          <m:fPr>
+            <m:ctrlPr>
+              <w:rPr>
+                <w:rFonts w:ascii="Cambria Math" w:eastAsiaTheme="minorEastAsia" w:hAnsi="Cambria Math"/>
+                <w:b/>
+                <w:bCs/>
+                <w:i/>
+              </w:rPr>
+            </m:ctrlPr>
+          </m:fPr>
+          <m:num>
+            <m:r>
+              <m:rPr>
+                <m:sty m:val="bi"/>
+              </m:rPr>
+              <w:rPr>
+                <w:rFonts w:ascii="Cambria Math" w:eastAsiaTheme="minorEastAsia" w:hAnsi="Cambria Math"/>
+              </w:rPr>
+              <m:t>1</m:t>
+            </m:r>
+          </m:num>
+          <m:den>
+            <m:r>
+              <m:rPr>
+                <m:sty m:val="bi"/>
+              </m:rPr>
+              <w:rPr>
+                <w:rFonts w:ascii="Cambria Math" w:eastAsiaTheme="minorEastAsia" w:hAnsi="Cambria Math"/>
+              </w:rPr>
+              <m:t>f(x)</m:t>
+            </m:r>
+          </m:den>
+        </m:f>
+      </m:oMath>
+    </w:p>
+    <w:p>
+      <w:pPr>
+        <w:pStyle w:val="ListParagraph"/>
+        <w:numPr>
+          <w:ilvl w:val="0"/>
+          <w:numId w:val="43"/>
+        </w:numPr>
+        <w:rPr>
+          <w:b/>
+          <w:bCs/>
+        </w:rPr>
+      </w:pPr>
+      <w:r>
+        <w:rPr>
+          <w:rFonts w:eastAsiaTheme="minorEastAsia"/>
+        </w:rPr>
+        <w:t xml:space="preserve">If </w:t>
+      </w:r>
+      <m:oMath>
+        <m:r>
+          <w:rPr>
+            <w:rFonts w:ascii="Cambria Math" w:eastAsiaTheme="minorEastAsia" w:hAnsi="Cambria Math"/>
+          </w:rPr>
+          <m:t>g</m:t>
+        </m:r>
+        <m:d>
+          <m:dPr>
+            <m:ctrlPr>
+              <w:rPr>
+                <w:rFonts w:ascii="Cambria Math" w:eastAsiaTheme="minorEastAsia" w:hAnsi="Cambria Math"/>
+                <w:i/>
+              </w:rPr>
+            </m:ctrlPr>
+          </m:dPr>
+          <m:e>
+            <m:r>
+              <w:rPr>
+                <w:rFonts w:ascii="Cambria Math" w:eastAsiaTheme="minorEastAsia" w:hAnsi="Cambria Math"/>
+              </w:rPr>
+              <m:t>x</m:t>
+            </m:r>
+          </m:e>
+        </m:d>
+      </m:oMath>
+      <w:r>
+        <w:rPr>
+          <w:rFonts w:eastAsiaTheme="minorEastAsia"/>
+        </w:rPr>
+        <w:t xml:space="preserve"> is the inverse of </w:t>
+      </w:r>
+      <m:oMath>
+        <m:r>
+          <w:rPr>
+            <w:rFonts w:ascii="Cambria Math" w:eastAsiaTheme="minorEastAsia" w:hAnsi="Cambria Math"/>
+          </w:rPr>
+          <m:t>f(x)</m:t>
+        </m:r>
+      </m:oMath>
+      <w:r>
+        <w:rPr>
+          <w:rFonts w:eastAsiaTheme="minorEastAsia"/>
+        </w:rPr>
+        <w:t xml:space="preserve">, what is the value of </w:t>
+      </w:r>
+      <m:oMath>
+        <m:r>
+          <w:rPr>
+            <w:rFonts w:ascii="Cambria Math" w:eastAsiaTheme="minorEastAsia" w:hAnsi="Cambria Math"/>
+          </w:rPr>
+          <m:t>f(g</m:t>
+        </m:r>
+        <m:d>
+          <m:dPr>
+            <m:ctrlPr>
+              <w:rPr>
+                <w:rFonts w:ascii="Cambria Math" w:eastAsiaTheme="minorEastAsia" w:hAnsi="Cambria Math"/>
+                <w:i/>
+              </w:rPr>
+            </m:ctrlPr>
+          </m:dPr>
+          <m:e>
+            <m:r>
+              <w:rPr>
+                <w:rFonts w:ascii="Cambria Math" w:eastAsiaTheme="minorEastAsia" w:hAnsi="Cambria Math"/>
+              </w:rPr>
+              <m:t>9</m:t>
+            </m:r>
+          </m:e>
+        </m:d>
+        <m:r>
+          <w:rPr>
+            <w:rFonts w:ascii="Cambria Math" w:eastAsiaTheme="minorEastAsia" w:hAnsi="Cambria Math"/>
+          </w:rPr>
+          <m:t>)</m:t>
+        </m:r>
+      </m:oMath>
+      <w:r>
+        <w:rPr>
+          <w:rFonts w:eastAsiaTheme="minorEastAsia"/>
+        </w:rPr>
+        <w:t>?</w:t>
+      </w:r>
+      <w:r>
+        <w:rPr>
+          <w:rFonts w:eastAsiaTheme="minorEastAsia"/>
+        </w:rPr>
+        <w:br/>
+      </w:r>
+      <w:r>
+        <w:rPr>
+          <w:rFonts w:eastAsiaTheme="minorEastAsia"/>
+          <w:b/>
+          <w:bCs/>
+        </w:rPr>
+        <w:t>(4) 9</w:t>
+      </w:r>
+    </w:p>
+    <w:p>
+      <w:pPr>
+        <w:pStyle w:val="ListParagraph"/>
+        <w:numPr>
+          <w:ilvl w:val="0"/>
+          <w:numId w:val="43"/>
+        </w:numPr>
+        <w:rPr>
+          <w:b/>
+          <w:bCs/>
+        </w:rPr>
+      </w:pPr>
+      <w:r>
+        <w:rPr>
+          <w:rFonts w:eastAsiaTheme="minorEastAsia"/>
+        </w:rPr>
+        <w:t xml:space="preserve">What is the inverse of </w:t>
+      </w:r>
+      <m:oMath>
+        <m:r>
+          <w:rPr>
+            <w:rFonts w:ascii="Cambria Math" w:eastAsiaTheme="minorEastAsia" w:hAnsi="Cambria Math"/>
+          </w:rPr>
+          <m:t>f</m:t>
+        </m:r>
+        <m:d>
+          <m:dPr>
+            <m:ctrlPr>
+              <w:rPr>
+                <w:rFonts w:ascii="Cambria Math" w:eastAsiaTheme="minorEastAsia" w:hAnsi="Cambria Math"/>
+                <w:i/>
+              </w:rPr>
+            </m:ctrlPr>
+          </m:dPr>
+          <m:e>
+            <m:r>
+              <w:rPr>
+                <w:rFonts w:ascii="Cambria Math" w:eastAsiaTheme="minorEastAsia" w:hAnsi="Cambria Math"/>
+              </w:rPr>
+              <m:t>x</m:t>
+            </m:r>
+          </m:e>
+        </m:d>
+        <m:r>
+          <w:rPr>
+            <w:rFonts w:ascii="Cambria Math" w:eastAsiaTheme="minorEastAsia" w:hAnsi="Cambria Math"/>
+          </w:rPr>
+          <m:t>=x-3</m:t>
+        </m:r>
+      </m:oMath>
+      <w:r>
+        <w:rPr>
+          <w:rFonts w:eastAsiaTheme="minorEastAsia"/>
+        </w:rPr>
+        <w:t>?</w:t>
+      </w:r>
+      <w:r>
+        <w:rPr>
+          <w:rFonts w:eastAsiaTheme="minorEastAsia"/>
+        </w:rPr>
+        <w:br/>
+      </w:r>
+      <w:r>
+        <w:rPr>
+          <w:rFonts w:eastAsiaTheme="minorEastAsia"/>
+          <w:b/>
+          <w:bCs/>
+        </w:rPr>
+        <w:t xml:space="preserve">(1) </w:t>
+      </w:r>
+      <m:oMath>
+        <m:sSup>
+          <m:sSupPr>
+            <m:ctrlPr>
+              <w:rPr>
+                <w:rFonts w:ascii="Cambria Math" w:eastAsiaTheme="minorEastAsia" w:hAnsi="Cambria Math"/>
+                <w:b/>
+                <w:bCs/>
+                <w:i/>
+              </w:rPr>
+            </m:ctrlPr>
+          </m:sSupPr>
+          <m:e>
+            <m:r>
+              <m:rPr>
+                <m:sty m:val="bi"/>
+              </m:rPr>
+              <w:rPr>
+                <w:rFonts w:ascii="Cambria Math" w:eastAsiaTheme="minorEastAsia" w:hAnsi="Cambria Math"/>
+              </w:rPr>
+              <m:t>f</m:t>
+            </m:r>
+          </m:e>
+          <m:sup>
+            <m:r>
+              <m:rPr>
+                <m:sty m:val="bi"/>
+              </m:rPr>
+              <w:rPr>
+                <w:rFonts w:ascii="Cambria Math" w:eastAsiaTheme="minorEastAsia" w:hAnsi="Cambria Math"/>
+              </w:rPr>
+              <m:t>-1</m:t>
+            </m:r>
+          </m:sup>
+        </m:sSup>
+        <m:d>
+          <m:dPr>
+            <m:ctrlPr>
+              <w:rPr>
+                <w:rFonts w:ascii="Cambria Math" w:eastAsiaTheme="minorEastAsia" w:hAnsi="Cambria Math"/>
+                <w:b/>
+                <w:bCs/>
+                <w:i/>
+              </w:rPr>
+            </m:ctrlPr>
+          </m:dPr>
+          <m:e>
+            <m:r>
+              <m:rPr>
+                <m:sty m:val="bi"/>
+              </m:rPr>
+              <w:rPr>
+                <w:rFonts w:ascii="Cambria Math" w:eastAsiaTheme="minorEastAsia" w:hAnsi="Cambria Math"/>
+              </w:rPr>
+              <m:t>x</m:t>
+            </m:r>
+          </m:e>
+        </m:d>
+        <m:r>
+          <m:rPr>
+            <m:sty m:val="bi"/>
+          </m:rPr>
+          <w:rPr>
+            <w:rFonts w:ascii="Cambria Math" w:eastAsiaTheme="minorEastAsia" w:hAnsi="Cambria Math"/>
+          </w:rPr>
+          <m:t>=x+3</m:t>
+        </m:r>
+      </m:oMath>
+    </w:p>
+    <w:p>
+      <w:pPr>
+        <w:pStyle w:val="ListParagraph"/>
+        <w:numPr>
+          <w:ilvl w:val="0"/>
+          <w:numId w:val="43"/>
+        </w:numPr>
+        <w:rPr>
+          <w:b/>
+          <w:bCs/>
+        </w:rPr>
+      </w:pPr>
+      <w:r>
+        <w:rPr>
+          <w:rFonts w:eastAsiaTheme="minorEastAsia"/>
+        </w:rPr>
+        <w:t xml:space="preserve">What is </w:t>
+      </w:r>
+      <w:r>
+        <w:rPr>
+          <w:rFonts w:eastAsiaTheme="minorEastAsia"/>
+        </w:rPr>
+        <w:t xml:space="preserve">the inverse of </w:t>
+      </w:r>
+      <m:oMath>
+        <m:r>
+          <w:rPr>
+            <w:rFonts w:ascii="Cambria Math" w:eastAsiaTheme="minorEastAsia" w:hAnsi="Cambria Math"/>
+          </w:rPr>
+          <m:t>f</m:t>
+        </m:r>
+        <m:d>
+          <m:dPr>
+            <m:ctrlPr>
+              <w:rPr>
+                <w:rFonts w:ascii="Cambria Math" w:eastAsiaTheme="minorEastAsia" w:hAnsi="Cambria Math"/>
+                <w:i/>
+              </w:rPr>
+            </m:ctrlPr>
+          </m:dPr>
+          <m:e>
+            <m:r>
+              <w:rPr>
+                <w:rFonts w:ascii="Cambria Math" w:eastAsiaTheme="minorEastAsia" w:hAnsi="Cambria Math"/>
+              </w:rPr>
+              <m:t>x</m:t>
+            </m:r>
+          </m:e>
+        </m:d>
+        <m:r>
+          <w:rPr>
+            <w:rFonts w:ascii="Cambria Math" w:eastAsiaTheme="minorEastAsia" w:hAnsi="Cambria Math"/>
+          </w:rPr>
+          <m:t>=4x</m:t>
+        </m:r>
+      </m:oMath>
+      <w:r>
+        <w:rPr>
+          <w:rFonts w:eastAsiaTheme="minorEastAsia"/>
+        </w:rPr>
+        <w:t>?</w:t>
+      </w:r>
+      <w:r>
+        <w:rPr>
+          <w:rFonts w:eastAsiaTheme="minorEastAsia"/>
+        </w:rPr>
+        <w:br/>
+      </w:r>
+      <m:oMathPara>
+        <m:oMath>
+          <m:r>
+            <w:rPr>
+              <w:rFonts w:ascii="Cambria Math" w:hAnsi="Cambria Math"/>
+            </w:rPr>
+            <m:t>x=4</m:t>
+          </m:r>
+          <m:sSup>
+            <m:sSupPr>
+              <m:ctrlPr>
+                <w:rPr>
+                  <w:rFonts w:ascii="Cambria Math" w:hAnsi="Cambria Math"/>
+                  <w:i/>
+                </w:rPr>
+              </m:ctrlPr>
+            </m:sSupPr>
+            <m:e>
+              <m:r>
+                <w:rPr>
+                  <w:rFonts w:ascii="Cambria Math" w:hAnsi="Cambria Math"/>
+                </w:rPr>
+                <m:t>f</m:t>
+              </m:r>
+            </m:e>
+            <m:sup>
+              <m:r>
+                <w:rPr>
+                  <w:rFonts w:ascii="Cambria Math" w:hAnsi="Cambria Math"/>
+                </w:rPr>
+                <m:t>-1</m:t>
+              </m:r>
+            </m:sup>
+          </m:sSup>
+          <m:r>
+            <w:rPr>
+              <w:rFonts w:ascii="Cambria Math" w:hAnsi="Cambria Math"/>
+            </w:rPr>
+            <m:t>(x)</m:t>
+          </m:r>
+          <m:r>
+            <w:rPr>
+              <w:rFonts w:eastAsiaTheme="minorEastAsia"/>
+            </w:rPr>
+            <w:br/>
+          </m:r>
+        </m:oMath>
+      </m:oMathPara>
+      <w:r>
+        <w:rPr>
+          <w:rFonts w:eastAsiaTheme="minorEastAsia"/>
+          <w:b/>
+          <w:bCs/>
+        </w:rPr>
+        <w:t xml:space="preserve">(1) </w:t>
+      </w:r>
+      <m:oMath>
+        <m:sSup>
+          <m:sSupPr>
+            <m:ctrlPr>
+              <w:rPr>
+                <w:rFonts w:ascii="Cambria Math" w:hAnsi="Cambria Math"/>
+                <w:b/>
+                <w:bCs/>
+                <w:i/>
+              </w:rPr>
+            </m:ctrlPr>
+          </m:sSupPr>
+          <m:e>
+            <m:r>
+              <m:rPr>
+                <m:sty m:val="bi"/>
+              </m:rPr>
+              <w:rPr>
+                <w:rFonts w:ascii="Cambria Math" w:hAnsi="Cambria Math"/>
+              </w:rPr>
+              <m:t>f</m:t>
+            </m:r>
+          </m:e>
+          <m:sup>
+            <m:r>
+              <m:rPr>
+                <m:sty m:val="bi"/>
+              </m:rPr>
+              <w:rPr>
+                <w:rFonts w:ascii="Cambria Math" w:hAnsi="Cambria Math"/>
+              </w:rPr>
+              <m:t>-1</m:t>
+            </m:r>
+          </m:sup>
+        </m:sSup>
+        <m:d>
+          <m:dPr>
+            <m:ctrlPr>
+              <w:rPr>
+                <w:rFonts w:ascii="Cambria Math" w:hAnsi="Cambria Math"/>
+                <w:b/>
+                <w:bCs/>
+                <w:i/>
+              </w:rPr>
+            </m:ctrlPr>
+          </m:dPr>
+          <m:e>
+            <m:r>
+              <m:rPr>
+                <m:sty m:val="bi"/>
+              </m:rPr>
+              <w:rPr>
+                <w:rFonts w:ascii="Cambria Math" w:hAnsi="Cambria Math"/>
+              </w:rPr>
+              <m:t>x</m:t>
+            </m:r>
+          </m:e>
+        </m:d>
+        <m:r>
+          <m:rPr>
+            <m:sty m:val="bi"/>
+          </m:rPr>
+          <w:rPr>
+            <w:rFonts w:ascii="Cambria Math" w:hAnsi="Cambria Math"/>
+          </w:rPr>
+          <m:t>=</m:t>
+        </m:r>
+        <m:f>
+          <m:fPr>
+            <m:ctrlPr>
+              <w:rPr>
+                <w:rFonts w:ascii="Cambria Math" w:hAnsi="Cambria Math"/>
+                <w:b/>
+                <w:bCs/>
+                <w:i/>
+              </w:rPr>
+            </m:ctrlPr>
+          </m:fPr>
+          <m:num>
+            <m:r>
+              <m:rPr>
+                <m:sty m:val="bi"/>
+              </m:rPr>
+              <w:rPr>
+                <w:rFonts w:ascii="Cambria Math" w:hAnsi="Cambria Math"/>
+              </w:rPr>
+              <m:t>x</m:t>
+            </m:r>
+          </m:num>
+          <m:den>
+            <m:r>
+              <m:rPr>
+                <m:sty m:val="bi"/>
+              </m:rPr>
+              <w:rPr>
+                <w:rFonts w:ascii="Cambria Math" w:hAnsi="Cambria Math"/>
+              </w:rPr>
+              <m:t>4</m:t>
+            </m:r>
+          </m:den>
+        </m:f>
+      </m:oMath>
+    </w:p>
+    <w:p>
+      <w:pPr>
+        <w:pStyle w:val="ListParagraph"/>
+        <w:numPr>
+          <w:ilvl w:val="0"/>
+          <w:numId w:val="43"/>
+        </w:numPr>
+        <w:rPr>
+          <w:b/>
+          <w:bCs/>
+        </w:rPr>
+      </w:pPr>
+      <w:r>
+        <w:rPr>
+          <w:rFonts w:eastAsiaTheme="minorEastAsia"/>
+        </w:rPr>
+        <w:t xml:space="preserve">What is the inverse of </w:t>
+      </w:r>
+      <m:oMath>
+        <m:r>
+          <w:rPr>
+            <w:rFonts w:ascii="Cambria Math" w:eastAsiaTheme="minorEastAsia" w:hAnsi="Cambria Math"/>
+          </w:rPr>
+          <m:t>f</m:t>
+        </m:r>
+        <m:d>
+          <m:dPr>
+            <m:ctrlPr>
+              <w:rPr>
+                <w:rFonts w:ascii="Cambria Math" w:eastAsiaTheme="minorEastAsia" w:hAnsi="Cambria Math"/>
+                <w:i/>
+              </w:rPr>
+            </m:ctrlPr>
+          </m:dPr>
+          <m:e>
+            <m:r>
+              <w:rPr>
+                <w:rFonts w:ascii="Cambria Math" w:eastAsiaTheme="minorEastAsia" w:hAnsi="Cambria Math"/>
+              </w:rPr>
+              <m:t>x</m:t>
+            </m:r>
+          </m:e>
+        </m:d>
+        <m:r>
+          <w:rPr>
+            <w:rFonts w:ascii="Cambria Math" w:eastAsiaTheme="minorEastAsia" w:hAnsi="Cambria Math"/>
+          </w:rPr>
+          <m:t>+2x-7</m:t>
+        </m:r>
+      </m:oMath>
+      <w:r>
+        <w:rPr>
+          <w:rFonts w:eastAsiaTheme="minorEastAsia"/>
+        </w:rPr>
+        <w:t>?</w:t>
+      </w:r>
+      <w:r>
+        <w:rPr>
+          <w:rFonts w:eastAsiaTheme="minorEastAsia"/>
+        </w:rPr>
+        <w:br/>
+      </w:r>
+      <m:oMathPara>
+        <m:oMath>
+          <m:r>
+            <w:rPr>
+              <w:rFonts w:ascii="Cambria Math" w:hAnsi="Cambria Math"/>
+            </w:rPr>
+            <m:t>x=</m:t>
+          </m:r>
+          <m:sSup>
+            <m:sSupPr>
+              <m:ctrlPr>
+                <w:rPr>
+                  <w:rFonts w:ascii="Cambria Math" w:hAnsi="Cambria Math"/>
+                  <w:i/>
+                </w:rPr>
+              </m:ctrlPr>
+            </m:sSupPr>
+            <m:e>
+              <m:r>
+                <w:rPr>
+                  <w:rFonts w:ascii="Cambria Math" w:hAnsi="Cambria Math"/>
+                </w:rPr>
+                <m:t>2f</m:t>
+              </m:r>
+            </m:e>
+            <m:sup>
+              <m:r>
+                <w:rPr>
+                  <w:rFonts w:ascii="Cambria Math" w:hAnsi="Cambria Math"/>
+                </w:rPr>
+                <m:t>-1</m:t>
+              </m:r>
+            </m:sup>
+          </m:sSup>
+          <m:d>
+            <m:dPr>
+              <m:ctrlPr>
+                <w:rPr>
+                  <w:rFonts w:ascii="Cambria Math" w:hAnsi="Cambria Math"/>
+                  <w:i/>
+                </w:rPr>
+              </m:ctrlPr>
+            </m:dPr>
+            <m:e>
+              <m:r>
+                <w:rPr>
+                  <w:rFonts w:ascii="Cambria Math" w:hAnsi="Cambria Math"/>
+                </w:rPr>
+                <m:t>x</m:t>
+              </m:r>
+            </m:e>
+          </m:d>
+          <m:r>
+            <w:rPr>
+              <w:rFonts w:ascii="Cambria Math" w:hAnsi="Cambria Math"/>
+            </w:rPr>
+            <m:t>-7</m:t>
+          </m:r>
+          <m:r>
+            <w:rPr>
+              <w:rFonts w:eastAsiaTheme="minorEastAsia"/>
+            </w:rPr>
+            <w:br/>
+          </m:r>
+        </m:oMath>
+        <m:oMath>
+          <m:r>
+            <w:rPr>
+              <w:rFonts w:ascii="Cambria Math" w:hAnsi="Cambria Math"/>
+            </w:rPr>
+            <m:t>+7=+7</m:t>
+          </m:r>
+          <m:r>
+            <w:rPr>
+              <w:rFonts w:eastAsiaTheme="minorEastAsia"/>
+            </w:rPr>
+            <w:br/>
+          </m:r>
+        </m:oMath>
+        <m:oMath>
+          <m:r>
+            <w:rPr>
+              <w:rFonts w:ascii="Cambria Math" w:hAnsi="Cambria Math"/>
+            </w:rPr>
+            <m:t>x+7=</m:t>
+          </m:r>
+          <m:sSup>
+            <m:sSupPr>
+              <m:ctrlPr>
+                <w:rPr>
+                  <w:rFonts w:ascii="Cambria Math" w:hAnsi="Cambria Math"/>
+                  <w:i/>
+                </w:rPr>
+              </m:ctrlPr>
+            </m:sSupPr>
+            <m:e>
+              <m:r>
+                <w:rPr>
+                  <w:rFonts w:ascii="Cambria Math" w:hAnsi="Cambria Math"/>
+                </w:rPr>
+                <m:t>2f</m:t>
+              </m:r>
+            </m:e>
+            <m:sup>
+              <m:r>
+                <w:rPr>
+                  <w:rFonts w:ascii="Cambria Math" w:hAnsi="Cambria Math"/>
+                </w:rPr>
+                <m:t>-1</m:t>
+              </m:r>
+            </m:sup>
+          </m:sSup>
+          <m:d>
+            <m:dPr>
+              <m:ctrlPr>
+                <w:rPr>
+                  <w:rFonts w:ascii="Cambria Math" w:hAnsi="Cambria Math"/>
+                  <w:i/>
+                </w:rPr>
+              </m:ctrlPr>
+            </m:dPr>
+            <m:e>
+              <m:r>
+                <w:rPr>
+                  <w:rFonts w:ascii="Cambria Math" w:hAnsi="Cambria Math"/>
+                </w:rPr>
+                <m:t>x</m:t>
+              </m:r>
+            </m:e>
+          </m:d>
+          <m:r>
+            <w:rPr>
+              <w:rFonts w:eastAsiaTheme="minorEastAsia"/>
+            </w:rPr>
+            <w:br/>
+          </m:r>
+        </m:oMath>
+      </m:oMathPara>
+      <w:r>
+        <w:rPr>
+          <w:rFonts w:eastAsiaTheme="minorEastAsia"/>
+          <w:b/>
+          <w:bCs/>
+        </w:rPr>
+        <w:t xml:space="preserve">(3) </w:t>
+      </w:r>
+      <m:oMath>
+        <m:sSup>
+          <m:sSupPr>
+            <m:ctrlPr>
+              <w:rPr>
+                <w:rFonts w:ascii="Cambria Math" w:hAnsi="Cambria Math"/>
+                <w:b/>
+                <w:bCs/>
+                <w:i/>
+              </w:rPr>
+            </m:ctrlPr>
+          </m:sSupPr>
+          <m:e>
+            <m:r>
+              <m:rPr>
+                <m:sty m:val="bi"/>
+              </m:rPr>
+              <w:rPr>
+                <w:rFonts w:ascii="Cambria Math" w:hAnsi="Cambria Math"/>
+              </w:rPr>
+              <m:t>f</m:t>
+            </m:r>
+          </m:e>
+          <m:sup>
+            <m:r>
+              <m:rPr>
+                <m:sty m:val="bi"/>
+              </m:rPr>
+              <w:rPr>
+                <w:rFonts w:ascii="Cambria Math" w:hAnsi="Cambria Math"/>
+              </w:rPr>
+              <m:t>-1</m:t>
+            </m:r>
+          </m:sup>
+        </m:sSup>
+        <m:d>
+          <m:dPr>
+            <m:ctrlPr>
+              <w:rPr>
+                <w:rFonts w:ascii="Cambria Math" w:hAnsi="Cambria Math"/>
+                <w:b/>
+                <w:bCs/>
+                <w:i/>
+              </w:rPr>
+            </m:ctrlPr>
+          </m:dPr>
+          <m:e>
+            <m:r>
+              <m:rPr>
+                <m:sty m:val="bi"/>
+              </m:rPr>
+              <w:rPr>
+                <w:rFonts w:ascii="Cambria Math" w:hAnsi="Cambria Math"/>
+              </w:rPr>
+              <m:t>x</m:t>
+            </m:r>
+          </m:e>
+        </m:d>
+        <m:r>
+          <m:rPr>
+            <m:sty m:val="bi"/>
+          </m:rPr>
+          <w:rPr>
+            <w:rFonts w:ascii="Cambria Math" w:hAnsi="Cambria Math"/>
+          </w:rPr>
+          <m:t>=</m:t>
+        </m:r>
+        <m:f>
+          <m:fPr>
+            <m:ctrlPr>
+              <w:rPr>
+                <w:rFonts w:ascii="Cambria Math" w:hAnsi="Cambria Math"/>
+                <w:b/>
+                <w:bCs/>
+                <w:i/>
+              </w:rPr>
+            </m:ctrlPr>
+          </m:fPr>
+          <m:num>
+            <m:r>
+              <m:rPr>
+                <m:sty m:val="bi"/>
+              </m:rPr>
+              <w:rPr>
+                <w:rFonts w:ascii="Cambria Math" w:hAnsi="Cambria Math"/>
+              </w:rPr>
+              <m:t>x+7</m:t>
+            </m:r>
+          </m:num>
+          <m:den>
+            <m:r>
+              <m:rPr>
+                <m:sty m:val="bi"/>
+              </m:rPr>
+              <w:rPr>
+                <w:rFonts w:ascii="Cambria Math" w:hAnsi="Cambria Math"/>
+              </w:rPr>
+              <m:t>2</m:t>
+            </m:r>
+          </m:den>
+        </m:f>
+      </m:oMath>
+    </w:p>
+    <w:p>
+      <w:pPr>
+        <w:pStyle w:val="ListParagraph"/>
+        <w:numPr>
+          <w:ilvl w:val="0"/>
+          <w:numId w:val="43"/>
+        </w:numPr>
+        <w:rPr>
+          <w:b/>
+          <w:bCs/>
+        </w:rPr>
+      </w:pPr>
+      <w:r>
+        <w:t xml:space="preserve">If </w:t>
+      </w:r>
+      <m:oMath>
+        <m:r>
+          <w:rPr>
+            <w:rFonts w:ascii="Cambria Math" w:hAnsi="Cambria Math"/>
+          </w:rPr>
+          <m:t>f</m:t>
+        </m:r>
+        <m:d>
+          <m:dPr>
+            <m:ctrlPr>
+              <w:rPr>
+                <w:rFonts w:ascii="Cambria Math" w:hAnsi="Cambria Math"/>
+                <w:i/>
+              </w:rPr>
+            </m:ctrlPr>
+          </m:dPr>
+          <m:e>
+            <m:r>
+              <w:rPr>
+                <w:rFonts w:ascii="Cambria Math" w:hAnsi="Cambria Math"/>
+              </w:rPr>
+              <m:t>3</m:t>
+            </m:r>
+          </m:e>
+        </m:d>
+        <m:r>
+          <w:rPr>
+            <w:rFonts w:ascii="Cambria Math" w:hAnsi="Cambria Math"/>
+          </w:rPr>
+          <m:t>=11</m:t>
+        </m:r>
+      </m:oMath>
+      <w:r>
+        <w:rPr>
+          <w:rFonts w:eastAsiaTheme="minorEastAsia"/>
+        </w:rPr>
+        <w:t>, what must also be true?</w:t>
+      </w:r>
+      <w:r>
+        <w:rPr>
+          <w:rFonts w:eastAsiaTheme="minorEastAsia"/>
+        </w:rPr>
+        <w:br/>
+      </w:r>
+      <w:r>
+        <w:rPr>
+          <w:rFonts w:eastAsiaTheme="minorEastAsia"/>
+          <w:b/>
+          <w:bCs/>
+        </w:rPr>
+        <w:t xml:space="preserve">(1) </w:t>
+      </w:r>
+      <m:oMath>
+        <m:sSup>
+          <m:sSupPr>
+            <m:ctrlPr>
+              <w:rPr>
+                <w:rFonts w:ascii="Cambria Math" w:eastAsiaTheme="minorEastAsia" w:hAnsi="Cambria Math"/>
+                <w:b/>
+                <w:bCs/>
+                <w:i/>
+              </w:rPr>
+            </m:ctrlPr>
+          </m:sSupPr>
+          <m:e>
+            <m:r>
+              <m:rPr>
+                <m:sty m:val="bi"/>
+              </m:rPr>
+              <w:rPr>
+                <w:rFonts w:ascii="Cambria Math" w:eastAsiaTheme="minorEastAsia" w:hAnsi="Cambria Math"/>
+              </w:rPr>
+              <m:t>f</m:t>
+            </m:r>
+          </m:e>
+          <m:sup>
+            <m:r>
+              <m:rPr>
+                <m:sty m:val="bi"/>
+              </m:rPr>
+              <w:rPr>
+                <w:rFonts w:ascii="Cambria Math" w:eastAsiaTheme="minorEastAsia" w:hAnsi="Cambria Math"/>
+              </w:rPr>
+              <m:t>-1</m:t>
+            </m:r>
+          </m:sup>
+        </m:sSup>
+        <m:d>
+          <m:dPr>
+            <m:ctrlPr>
+              <w:rPr>
+                <w:rFonts w:ascii="Cambria Math" w:eastAsiaTheme="minorEastAsia" w:hAnsi="Cambria Math"/>
+                <w:b/>
+                <w:bCs/>
+                <w:i/>
+              </w:rPr>
+            </m:ctrlPr>
+          </m:dPr>
+          <m:e>
+            <m:r>
+              <m:rPr>
+                <m:sty m:val="bi"/>
+              </m:rPr>
+              <w:rPr>
+                <w:rFonts w:ascii="Cambria Math" w:eastAsiaTheme="minorEastAsia" w:hAnsi="Cambria Math"/>
+              </w:rPr>
+              <m:t>11</m:t>
+            </m:r>
+          </m:e>
+        </m:d>
+        <m:r>
+          <m:rPr>
+            <m:sty m:val="bi"/>
+          </m:rPr>
+          <w:rPr>
+            <w:rFonts w:ascii="Cambria Math" w:eastAsiaTheme="minorEastAsia" w:hAnsi="Cambria Math"/>
+          </w:rPr>
+          <m:t>=3</m:t>
+        </m:r>
+      </m:oMath>
+    </w:p>
+    <w:p>
+      <w:pPr>
+        <w:pStyle w:val="ListParagraph"/>
+        <w:numPr>
+          <w:ilvl w:val="0"/>
+          <w:numId w:val="43"/>
+        </w:numPr>
+        <w:rPr>
+          <w:b/>
+          <w:bCs/>
+        </w:rPr>
+      </w:pPr>
+      <w:r>
+        <w:rPr>
+          <w:rFonts w:eastAsiaTheme="minorEastAsia"/>
+        </w:rPr>
+        <w:t xml:space="preserve">If </w:t>
+      </w:r>
+      <m:oMath>
+        <m:sSup>
+          <m:sSupPr>
+            <m:ctrlPr>
+              <w:rPr>
+                <w:rFonts w:ascii="Cambria Math" w:eastAsiaTheme="minorEastAsia" w:hAnsi="Cambria Math"/>
+                <w:i/>
+              </w:rPr>
+            </m:ctrlPr>
+          </m:sSupPr>
+          <m:e>
+            <m:r>
+              <w:rPr>
+                <w:rFonts w:ascii="Cambria Math" w:eastAsiaTheme="minorEastAsia" w:hAnsi="Cambria Math"/>
+              </w:rPr>
+              <m:t>f</m:t>
+            </m:r>
+          </m:e>
+          <m:sup>
+            <m:r>
+              <w:rPr>
+                <w:rFonts w:ascii="Cambria Math" w:eastAsiaTheme="minorEastAsia" w:hAnsi="Cambria Math"/>
+              </w:rPr>
+              <m:t>-1</m:t>
+            </m:r>
+          </m:sup>
+        </m:sSup>
+        <m:d>
+          <m:dPr>
+            <m:ctrlPr>
+              <w:rPr>
+                <w:rFonts w:ascii="Cambria Math" w:eastAsiaTheme="minorEastAsia" w:hAnsi="Cambria Math"/>
+                <w:i/>
+              </w:rPr>
+            </m:ctrlPr>
+          </m:dPr>
+          <m:e>
+            <m:r>
+              <w:rPr>
+                <w:rFonts w:ascii="Cambria Math" w:eastAsiaTheme="minorEastAsia" w:hAnsi="Cambria Math"/>
+              </w:rPr>
+              <m:t>x</m:t>
+            </m:r>
+          </m:e>
+        </m:d>
+        <m:r>
+          <w:rPr>
+            <w:rFonts w:ascii="Cambria Math" w:eastAsiaTheme="minorEastAsia" w:hAnsi="Cambria Math"/>
+          </w:rPr>
+          <m:t>=3x+2</m:t>
+        </m:r>
+      </m:oMath>
+      <w:r>
+        <w:rPr>
+          <w:rFonts w:eastAsiaTheme="minorEastAsia"/>
+        </w:rPr>
+        <w:t xml:space="preserve">, what is </w:t>
+      </w:r>
+      <m:oMath>
+        <m:r>
+          <w:rPr>
+            <w:rFonts w:ascii="Cambria Math" w:eastAsiaTheme="minorEastAsia" w:hAnsi="Cambria Math"/>
+          </w:rPr>
+          <m:t>f</m:t>
+        </m:r>
+        <m:d>
+          <m:dPr>
+            <m:ctrlPr>
+              <w:rPr>
+                <w:rFonts w:ascii="Cambria Math" w:eastAsiaTheme="minorEastAsia" w:hAnsi="Cambria Math"/>
+                <w:i/>
+              </w:rPr>
+            </m:ctrlPr>
+          </m:dPr>
+          <m:e>
+            <m:r>
+              <w:rPr>
+                <w:rFonts w:ascii="Cambria Math" w:eastAsiaTheme="minorEastAsia" w:hAnsi="Cambria Math"/>
+              </w:rPr>
+              <m:t>x</m:t>
+            </m:r>
+          </m:e>
+        </m:d>
+      </m:oMath>
+      <w:r>
+        <w:rPr>
+          <w:rFonts w:eastAsiaTheme="minorEastAsia"/>
+        </w:rPr>
+        <w:t>?</w:t>
+      </w:r>
+      <w:r>
+        <w:rPr>
+          <w:rFonts w:eastAsiaTheme="minorEastAsia"/>
+        </w:rPr>
+        <w:br/>
+      </w:r>
+      <m:oMathPara>
+        <m:oMath>
+          <m:r>
+            <w:rPr>
+              <w:rFonts w:ascii="Cambria Math" w:hAnsi="Cambria Math"/>
+            </w:rPr>
+            <m:t>x=3f</m:t>
+          </m:r>
+          <m:d>
+            <m:dPr>
+              <m:ctrlPr>
+                <w:rPr>
+                  <w:rFonts w:ascii="Cambria Math" w:hAnsi="Cambria Math"/>
+                  <w:i/>
+                </w:rPr>
+              </m:ctrlPr>
+            </m:dPr>
+            <m:e>
+              <m:r>
+                <w:rPr>
+                  <w:rFonts w:ascii="Cambria Math" w:hAnsi="Cambria Math"/>
+                </w:rPr>
+                <m:t>x</m:t>
+              </m:r>
+            </m:e>
+          </m:d>
+          <m:r>
+            <w:rPr>
+              <w:rFonts w:ascii="Cambria Math" w:hAnsi="Cambria Math"/>
+            </w:rPr>
+            <m:t>+2</m:t>
+          </m:r>
+          <m:r>
+            <w:rPr>
+              <w:rFonts w:ascii="Cambria Math" w:hAnsi="Cambria Math"/>
+            </w:rPr>
+            <w:br/>
+          </m:r>
+        </m:oMath>
+        <m:oMath>
+          <m:r>
+            <w:rPr>
+              <w:rFonts w:ascii="Cambria Math" w:hAnsi="Cambria Math"/>
+            </w:rPr>
+            <m:t>-2=-2</m:t>
+          </m:r>
+          <m:r>
+            <w:rPr>
+              <w:rFonts w:ascii="Cambria Math" w:hAnsi="Cambria Math"/>
+            </w:rPr>
+            <w:br/>
+          </m:r>
+        </m:oMath>
+        <m:oMath>
+          <m:r>
+            <w:rPr>
+              <w:rFonts w:ascii="Cambria Math" w:hAnsi="Cambria Math"/>
+            </w:rPr>
+            <m:t>x-2=3f</m:t>
+          </m:r>
+          <m:d>
+            <m:dPr>
+              <m:ctrlPr>
+                <w:rPr>
+                  <w:rFonts w:ascii="Cambria Math" w:hAnsi="Cambria Math"/>
+                  <w:i/>
+                </w:rPr>
+              </m:ctrlPr>
+            </m:dPr>
+            <m:e>
+              <m:r>
+                <w:rPr>
+                  <w:rFonts w:ascii="Cambria Math" w:hAnsi="Cambria Math"/>
+                </w:rPr>
+                <m:t>x</m:t>
+              </m:r>
+            </m:e>
+          </m:d>
+          <m:r>
+            <w:rPr>
+              <w:rFonts w:ascii="Cambria Math" w:hAnsi="Cambria Math"/>
+            </w:rPr>
+            <w:br/>
+          </m:r>
+        </m:oMath>
+        <m:oMath>
+          <m:r>
+            <w:rPr>
+              <w:rFonts w:ascii="Cambria Math" w:hAnsi="Cambria Math"/>
+            </w:rPr>
+            <m:t>f</m:t>
+          </m:r>
+          <m:d>
+            <m:dPr>
+              <m:ctrlPr>
+                <w:rPr>
+                  <w:rFonts w:ascii="Cambria Math" w:hAnsi="Cambria Math"/>
+                  <w:i/>
+                </w:rPr>
+              </m:ctrlPr>
+            </m:dPr>
+            <m:e>
+              <m:r>
+                <w:rPr>
+                  <w:rFonts w:ascii="Cambria Math" w:hAnsi="Cambria Math"/>
+                </w:rPr>
+                <m:t>x</m:t>
+              </m:r>
+            </m:e>
+          </m:d>
+          <m:r>
+            <w:rPr>
+              <w:rFonts w:ascii="Cambria Math" w:hAnsi="Cambria Math"/>
+            </w:rPr>
+            <m:t>=</m:t>
+          </m:r>
+          <m:f>
+            <m:fPr>
+              <m:ctrlPr>
+                <w:rPr>
+                  <w:rFonts w:ascii="Cambria Math" w:hAnsi="Cambria Math"/>
+                  <w:i/>
+                </w:rPr>
+              </m:ctrlPr>
+            </m:fPr>
+            <m:num>
+              <m:r>
+                <w:rPr>
+                  <w:rFonts w:ascii="Cambria Math" w:hAnsi="Cambria Math"/>
+                </w:rPr>
+                <m:t>x-2</m:t>
+              </m:r>
+            </m:num>
+            <m:den>
+              <m:r>
+                <w:rPr>
+                  <w:rFonts w:ascii="Cambria Math" w:hAnsi="Cambria Math"/>
+                </w:rPr>
+                <m:t>3</m:t>
+              </m:r>
+            </m:den>
+          </m:f>
+          <m:r>
+            <w:rPr>
+              <w:rFonts w:eastAsiaTheme="minorEastAsia"/>
+            </w:rPr>
+            <w:br/>
+          </m:r>
+        </m:oMath>
+      </m:oMathPara>
+      <w:r>
+        <w:rPr>
+          <w:rFonts w:eastAsiaTheme="minorEastAsia"/>
+        </w:rPr>
+        <w:t xml:space="preserve">Check: </w:t>
+      </w:r>
+      <w:r>
+        <w:rPr>
+          <w:rFonts w:eastAsiaTheme="minorEastAsia"/>
+        </w:rPr>
+        <w:br/>
+      </w:r>
+      <m:oMathPara>
+        <m:oMath>
+          <m:r>
+            <w:rPr>
+              <w:rFonts w:ascii="Cambria Math" w:hAnsi="Cambria Math"/>
+            </w:rPr>
+            <m:t>f</m:t>
+          </m:r>
+          <m:d>
+            <m:dPr>
+              <m:ctrlPr>
+                <w:rPr>
+                  <w:rFonts w:ascii="Cambria Math" w:hAnsi="Cambria Math"/>
+                  <w:i/>
+                </w:rPr>
+              </m:ctrlPr>
+            </m:dPr>
+            <m:e>
+              <m:r>
+                <w:rPr>
+                  <w:rFonts w:ascii="Cambria Math" w:hAnsi="Cambria Math"/>
+                </w:rPr>
+                <m:t>1</m:t>
+              </m:r>
+            </m:e>
+          </m:d>
+          <m:r>
+            <w:rPr>
+              <w:rFonts w:ascii="Cambria Math" w:hAnsi="Cambria Math"/>
+            </w:rPr>
+            <m:t>=3</m:t>
+          </m:r>
+          <m:d>
+            <m:dPr>
+              <m:ctrlPr>
+                <w:rPr>
+                  <w:rFonts w:ascii="Cambria Math" w:hAnsi="Cambria Math"/>
+                  <w:i/>
+                </w:rPr>
+              </m:ctrlPr>
+            </m:dPr>
+            <m:e>
+              <m:r>
+                <w:rPr>
+                  <w:rFonts w:ascii="Cambria Math" w:hAnsi="Cambria Math"/>
+                </w:rPr>
+                <m:t>1</m:t>
+              </m:r>
+            </m:e>
+          </m:d>
+          <m:r>
+            <w:rPr>
+              <w:rFonts w:ascii="Cambria Math" w:hAnsi="Cambria Math"/>
+            </w:rPr>
+            <m:t>+2=5</m:t>
+          </m:r>
+          <m:r>
+            <w:rPr>
+              <w:rFonts w:ascii="Cambria Math" w:hAnsi="Cambria Math"/>
+            </w:rPr>
+            <w:br/>
+          </m:r>
+        </m:oMath>
+        <m:oMath>
+          <m:sSup>
+            <m:sSupPr>
+              <m:ctrlPr>
+                <w:rPr>
+                  <w:rFonts w:ascii="Cambria Math" w:hAnsi="Cambria Math"/>
+                  <w:i/>
+                </w:rPr>
+              </m:ctrlPr>
+            </m:sSupPr>
+            <m:e>
+              <m:r>
+                <w:rPr>
+                  <w:rFonts w:ascii="Cambria Math" w:hAnsi="Cambria Math"/>
+                </w:rPr>
+                <m:t>f</m:t>
+              </m:r>
+            </m:e>
+            <m:sup>
+              <m:r>
+                <w:rPr>
+                  <w:rFonts w:ascii="Cambria Math" w:hAnsi="Cambria Math"/>
+                </w:rPr>
+                <m:t>-1</m:t>
+              </m:r>
+            </m:sup>
+          </m:sSup>
+          <m:d>
+            <m:dPr>
+              <m:ctrlPr>
+                <w:rPr>
+                  <w:rFonts w:ascii="Cambria Math" w:hAnsi="Cambria Math"/>
+                  <w:i/>
+                </w:rPr>
+              </m:ctrlPr>
+            </m:dPr>
+            <m:e>
+              <m:r>
+                <w:rPr>
+                  <w:rFonts w:ascii="Cambria Math" w:hAnsi="Cambria Math"/>
+                </w:rPr>
+                <m:t>5</m:t>
+              </m:r>
+            </m:e>
+          </m:d>
+          <m:r>
+            <w:rPr>
+              <w:rFonts w:ascii="Cambria Math" w:hAnsi="Cambria Math"/>
+            </w:rPr>
+            <m:t>=</m:t>
+          </m:r>
+          <m:f>
+            <m:fPr>
+              <m:ctrlPr>
+                <w:rPr>
+                  <w:rFonts w:ascii="Cambria Math" w:hAnsi="Cambria Math"/>
+                  <w:i/>
+                </w:rPr>
+              </m:ctrlPr>
+            </m:fPr>
+            <m:num>
+              <m:r>
+                <w:rPr>
+                  <w:rFonts w:ascii="Cambria Math" w:hAnsi="Cambria Math"/>
+                </w:rPr>
+                <m:t>5-2</m:t>
+              </m:r>
+            </m:num>
+            <m:den>
+              <m:r>
+                <w:rPr>
+                  <w:rFonts w:ascii="Cambria Math" w:hAnsi="Cambria Math"/>
+                </w:rPr>
+                <m:t>3</m:t>
+              </m:r>
+            </m:den>
+          </m:f>
+          <m:r>
+            <w:rPr>
+              <w:rFonts w:ascii="Cambria Math" w:hAnsi="Cambria Math"/>
+            </w:rPr>
+            <m:t>=</m:t>
+          </m:r>
+          <m:f>
+            <m:fPr>
+              <m:ctrlPr>
+                <w:rPr>
+                  <w:rFonts w:ascii="Cambria Math" w:hAnsi="Cambria Math"/>
+                  <w:i/>
+                </w:rPr>
+              </m:ctrlPr>
+            </m:fPr>
+            <m:num>
+              <m:r>
+                <w:rPr>
+                  <w:rFonts w:ascii="Cambria Math" w:hAnsi="Cambria Math"/>
+                </w:rPr>
+                <m:t>3</m:t>
+              </m:r>
+            </m:num>
+            <m:den>
+              <m:r>
+                <w:rPr>
+                  <w:rFonts w:ascii="Cambria Math" w:hAnsi="Cambria Math"/>
+                </w:rPr>
+                <m:t>3</m:t>
+              </m:r>
+            </m:den>
+          </m:f>
+          <m:r>
+            <w:rPr>
+              <w:rFonts w:ascii="Cambria Math" w:hAnsi="Cambria Math"/>
+            </w:rPr>
+            <m:t>=1</m:t>
+          </m:r>
+          <m:r>
+            <w:rPr>
+              <w:rFonts w:eastAsiaTheme="minorEastAsia"/>
+            </w:rPr>
+            <w:br/>
+          </m:r>
+        </m:oMath>
+      </m:oMathPara>
+      <w:r>
+        <w:rPr>
+          <w:rFonts w:eastAsiaTheme="minorEastAsia"/>
+          <w:b/>
+          <w:bCs/>
+        </w:rPr>
+        <w:t xml:space="preserve">(2) </w:t>
+      </w:r>
+      <m:oMath>
+        <m:r>
+          <m:rPr>
+            <m:sty m:val="bi"/>
+          </m:rPr>
+          <w:rPr>
+            <w:rFonts w:ascii="Cambria Math" w:hAnsi="Cambria Math"/>
+          </w:rPr>
+          <m:t>f</m:t>
+        </m:r>
+        <m:d>
+          <m:dPr>
+            <m:ctrlPr>
+              <w:rPr>
+                <w:rFonts w:ascii="Cambria Math" w:hAnsi="Cambria Math"/>
+                <w:b/>
+                <w:bCs/>
+                <w:i/>
+              </w:rPr>
+            </m:ctrlPr>
+          </m:dPr>
+          <m:e>
+            <m:r>
+              <m:rPr>
+                <m:sty m:val="bi"/>
+              </m:rPr>
+              <w:rPr>
+                <w:rFonts w:ascii="Cambria Math" w:hAnsi="Cambria Math"/>
+              </w:rPr>
+              <m:t>x</m:t>
+            </m:r>
+          </m:e>
+        </m:d>
+        <m:r>
+          <m:rPr>
+            <m:sty m:val="bi"/>
+          </m:rPr>
+          <w:rPr>
+            <w:rFonts w:ascii="Cambria Math" w:hAnsi="Cambria Math"/>
+          </w:rPr>
+          <m:t>=</m:t>
+        </m:r>
+        <m:f>
+          <m:fPr>
+            <m:ctrlPr>
+              <w:rPr>
+                <w:rFonts w:ascii="Cambria Math" w:hAnsi="Cambria Math"/>
+                <w:b/>
+                <w:bCs/>
+                <w:i/>
+              </w:rPr>
+            </m:ctrlPr>
+          </m:fPr>
+          <m:num>
+            <m:r>
+              <m:rPr>
+                <m:sty m:val="bi"/>
+              </m:rPr>
+              <w:rPr>
+                <w:rFonts w:ascii="Cambria Math" w:hAnsi="Cambria Math"/>
+              </w:rPr>
+              <m:t>x-2</m:t>
+            </m:r>
+          </m:num>
+          <m:den>
+            <m:r>
+              <m:rPr>
+                <m:sty m:val="bi"/>
+              </m:rPr>
+              <w:rPr>
+                <w:rFonts w:ascii="Cambria Math" w:hAnsi="Cambria Math"/>
+              </w:rPr>
+              <m:t>3</m:t>
+            </m:r>
+          </m:den>
+        </m:f>
+      </m:oMath>
+    </w:p>
+    <w:p>
+      <w:pPr>
+        <w:pStyle w:val="ListParagraph"/>
+        <w:numPr>
+          <w:ilvl w:val="0"/>
+          <w:numId w:val="43"/>
+        </w:numPr>
+      </w:pPr>
+      <w:r>
+        <w:rPr>
+          <w:rFonts w:eastAsiaTheme="minorEastAsia"/>
+        </w:rPr>
+        <w:br w:type="column"/>
+      </w:r>
+      <w:r>
+        <w:rPr>
+          <w:rFonts w:eastAsiaTheme="minorEastAsia"/>
+        </w:rPr>
+        <w:lastRenderedPageBreak/>
+        <w:t xml:space="preserve">If the graph of </w:t>
+      </w:r>
+      <m:oMath>
+        <m:r>
+          <w:rPr>
+            <w:rFonts w:ascii="Cambria Math" w:eastAsiaTheme="minorEastAsia" w:hAnsi="Cambria Math"/>
+          </w:rPr>
+          <m:t>y=f(x)</m:t>
+        </m:r>
+      </m:oMath>
+      <w:r>
+        <w:rPr>
+          <w:rFonts w:eastAsiaTheme="minorEastAsia"/>
+        </w:rPr>
+        <w:t xml:space="preserve"> is shown below, what is the graph of </w:t>
+      </w:r>
+      <m:oMath>
+        <m:r>
+          <w:rPr>
+            <w:rFonts w:ascii="Cambria Math" w:eastAsiaTheme="minorEastAsia" w:hAnsi="Cambria Math"/>
+          </w:rPr>
+          <m:t>y=</m:t>
+        </m:r>
+        <m:sSup>
+          <m:sSupPr>
+            <m:ctrlPr>
+              <w:rPr>
+                <w:rFonts w:ascii="Cambria Math" w:eastAsiaTheme="minorEastAsia" w:hAnsi="Cambria Math"/>
+                <w:i/>
+              </w:rPr>
+            </m:ctrlPr>
+          </m:sSupPr>
+          <m:e>
+            <m:r>
+              <w:rPr>
+                <w:rFonts w:ascii="Cambria Math" w:eastAsiaTheme="minorEastAsia" w:hAnsi="Cambria Math"/>
+              </w:rPr>
+              <m:t>f</m:t>
+            </m:r>
+          </m:e>
+          <m:sup>
+            <m:r>
+              <w:rPr>
+                <w:rFonts w:ascii="Cambria Math" w:eastAsiaTheme="minorEastAsia" w:hAnsi="Cambria Math"/>
+              </w:rPr>
+              <m:t>-1</m:t>
+            </m:r>
+          </m:sup>
+        </m:sSup>
+        <m:r>
+          <w:rPr>
+            <w:rFonts w:ascii="Cambria Math" w:eastAsiaTheme="minorEastAsia" w:hAnsi="Cambria Math"/>
+          </w:rPr>
+          <m:t>(x)</m:t>
+        </m:r>
+      </m:oMath>
+      <w:r>
+        <w:rPr>
+          <w:rFonts w:eastAsiaTheme="minorEastAsia"/>
+        </w:rPr>
+        <w:t>?</w:t>
+      </w:r>
+      <w:r>
+        <w:rPr>
+          <w:rFonts w:eastAsiaTheme="minorEastAsia"/>
+        </w:rPr>
+        <w:br/>
+        <w:t xml:space="preserve">Points for: </w:t>
+      </w:r>
+      <m:oMath>
+        <m:r>
+          <w:rPr>
+            <w:rFonts w:ascii="Cambria Math" w:eastAsiaTheme="minorEastAsia" w:hAnsi="Cambria Math"/>
+          </w:rPr>
+          <m:t>y=f(x)</m:t>
+        </m:r>
+      </m:oMath>
+      <w:r>
+        <w:rPr>
+          <w:rFonts w:eastAsiaTheme="minorEastAsia"/>
+        </w:rPr>
+        <w:t xml:space="preserve">: </w:t>
+      </w:r>
+      <w:r>
+        <w:rPr>
+          <w:rFonts w:eastAsiaTheme="minorEastAsia"/>
+        </w:rPr>
+        <w:br/>
+        <w:t>(-2, -5) to (1, 4), (1,4) to (7, 6)</w:t>
+      </w:r>
+      <w:r>
+        <w:rPr>
+          <w:rFonts w:eastAsiaTheme="minorEastAsia"/>
+        </w:rPr>
+        <w:br/>
+        <w:t xml:space="preserve">Points for: </w:t>
+      </w:r>
+      <m:oMath>
+        <m:r>
+          <w:rPr>
+            <w:rFonts w:ascii="Cambria Math" w:eastAsiaTheme="minorEastAsia" w:hAnsi="Cambria Math"/>
+          </w:rPr>
+          <m:t>y=</m:t>
+        </m:r>
+        <m:sSup>
+          <m:sSupPr>
+            <m:ctrlPr>
+              <w:rPr>
+                <w:rFonts w:ascii="Cambria Math" w:eastAsiaTheme="minorEastAsia" w:hAnsi="Cambria Math"/>
+                <w:i/>
+              </w:rPr>
+            </m:ctrlPr>
+          </m:sSupPr>
+          <m:e>
+            <m:r>
+              <w:rPr>
+                <w:rFonts w:ascii="Cambria Math" w:eastAsiaTheme="minorEastAsia" w:hAnsi="Cambria Math"/>
+              </w:rPr>
+              <m:t>f</m:t>
+            </m:r>
+          </m:e>
+          <m:sup>
+            <m:r>
+              <w:rPr>
+                <w:rFonts w:ascii="Cambria Math" w:eastAsiaTheme="minorEastAsia" w:hAnsi="Cambria Math"/>
+              </w:rPr>
+              <m:t>-1</m:t>
+            </m:r>
+          </m:sup>
+        </m:sSup>
+        <m:r>
+          <w:rPr>
+            <w:rFonts w:ascii="Cambria Math" w:eastAsiaTheme="minorEastAsia" w:hAnsi="Cambria Math"/>
+          </w:rPr>
+          <m:t>(x)</m:t>
+        </m:r>
+      </m:oMath>
+      <w:r>
+        <w:rPr>
+          <w:rFonts w:eastAsiaTheme="minorEastAsia"/>
+        </w:rPr>
+        <w:br/>
+        <w:t>(-5, -2) to (4, 1), (4,1) to (6, 7)</w:t>
+      </w:r>
+      <w:r>
+        <w:rPr>
+          <w:rFonts w:eastAsiaTheme="minorEastAsia"/>
+        </w:rPr>
+        <w:br/>
+      </w:r>
+      <w:r>
+        <w:rPr>
+          <w:noProof/>
+        </w:rPr>
+        <w:drawing>
+          <wp:inline distT="0" distB="0" distL="0" distR="0" wp14:anchorId="5453D7AA" wp14:editId="3F923E6D">
+            <wp:extent cx="2615184" cy="3081528"/>
+            <wp:effectExtent l="0" t="0" r="0" b="5080"/>
+            <wp:docPr id="2138324618" name="Picture 1" descr="A graph of a function&#10;&#10;AI-generated content may be incorrect."/>
+            <wp:cNvGraphicFramePr>
+              <a:graphicFrameLocks xmlns:a="http://schemas.openxmlformats.org/drawingml/2006/main" noChangeAspect="1"/>
+            </wp:cNvGraphicFramePr>
+            <a:graphic xmlns:a="http://schemas.openxmlformats.org/drawingml/2006/main">
+              <a:graphicData uri="http://schemas.openxmlformats.org/drawingml/2006/picture">
+                <pic:pic xmlns:pic="http://schemas.openxmlformats.org/drawingml/2006/picture">
+                  <pic:nvPicPr>
+                    <pic:cNvPr id="2138324618" name="Picture 1" descr="A graph of a function&#10;&#10;AI-generated content may be incorrect."/>
+                    <pic:cNvPicPr/>
+                  </pic:nvPicPr>
+                  <pic:blipFill>
+                    <a:blip r:embed="rId25"/>
+                    <a:stretch>
+                      <a:fillRect/>
+                    </a:stretch>
+                  </pic:blipFill>
+                  <pic:spPr>
+                    <a:xfrm>
+                      <a:off x="0" y="0"/>
+                      <a:ext cx="2615184" cy="3081528"/>
+                    </a:xfrm>
+                    <a:prstGeom prst="rect">
+                      <a:avLst/>
+                    </a:prstGeom>
+                  </pic:spPr>
+                </pic:pic>
+              </a:graphicData>
+            </a:graphic>
+          </wp:inline>
+        </w:drawing>
+      </w:r>
+    </w:p>
+    <w:p>
+      <w:pPr>
+        <w:pStyle w:val="ListParagraph"/>
+        <w:rPr>
+          <w:rFonts w:eastAsiaTheme="minorEastAsia"/>
+        </w:rPr>
+      </w:pPr>
+      <w:r>
+        <w:rPr>
+          <w:rFonts w:eastAsiaTheme="minorEastAsia"/>
+          <w:b/>
+          <w:bCs/>
+        </w:rPr>
+        <w:t>(3)</w:t>
+      </w:r>
+      <w:r>
+        <w:rPr>
+          <w:rFonts w:eastAsiaTheme="minorEastAsia"/>
+          <w:b/>
+          <w:bCs/>
+        </w:rPr>
+        <w:br/>
+      </w:r>
+      <w:r>
+        <w:rPr>
+          <w:noProof/>
+        </w:rPr>
+        <w:drawing>
+          <wp:inline distT="0" distB="0" distL="0" distR="0" wp14:anchorId="2AA7D7AD" wp14:editId="62AAE418">
+            <wp:extent cx="2688336" cy="2350008"/>
+            <wp:effectExtent l="0" t="0" r="0" b="0"/>
+            <wp:docPr id="159902458" name="Picture 1" descr="A graph of a function&#10;&#10;AI-generated content may be incorrect."/>
+            <wp:cNvGraphicFramePr>
+              <a:graphicFrameLocks xmlns:a="http://schemas.openxmlformats.org/drawingml/2006/main" noChangeAspect="1"/>
+            </wp:cNvGraphicFramePr>
+            <a:graphic xmlns:a="http://schemas.openxmlformats.org/drawingml/2006/main">
+              <a:graphicData uri="http://schemas.openxmlformats.org/drawingml/2006/picture">
+                <pic:pic xmlns:pic="http://schemas.openxmlformats.org/drawingml/2006/picture">
+                  <pic:nvPicPr>
+                    <pic:cNvPr id="159902458" name="Picture 1" descr="A graph of a function&#10;&#10;AI-generated content may be incorrect."/>
+                    <pic:cNvPicPr/>
+                  </pic:nvPicPr>
+                  <pic:blipFill>
+                    <a:blip r:embed="rId26"/>
+                    <a:stretch>
+                      <a:fillRect/>
+                    </a:stretch>
+                  </pic:blipFill>
+                  <pic:spPr>
+                    <a:xfrm>
+                      <a:off x="0" y="0"/>
+                      <a:ext cx="2688336" cy="2350008"/>
+                    </a:xfrm>
+                    <a:prstGeom prst="rect">
+                      <a:avLst/>
+                    </a:prstGeom>
+                  </pic:spPr>
+                </pic:pic>
+              </a:graphicData>
+            </a:graphic>
+          </wp:inline>
+        </w:drawing>
+      </w:r>
+    </w:p>
+    <w:p>
+      <w:pPr>
+        <w:pStyle w:val="NoSpacing"/>
+        <w:numPr>
+          <w:ilvl w:val="0"/>
+          <w:numId w:val="43"/>
+        </w:numPr>
+        <w:rPr>
+          <w:b/>
+          <w:bCs/>
+        </w:rPr>
+      </w:pPr>
+      <w:r>
+        <w:t xml:space="preserve">What I the inverse of  </w:t>
+      </w:r>
+      <m:oMath>
+        <m:r>
+          <m:t>f</m:t>
+        </m:r>
+        <m:d>
+          <m:dPr>
+            <m:ctrlPr>
+              <w:rPr>
+                <w:i/>
+              </w:rPr>
+            </m:ctrlPr>
+          </m:dPr>
+          <m:e>
+            <m:r>
+              <m:t>x</m:t>
+            </m:r>
+          </m:e>
+        </m:d>
+        <m:r>
+          <m:t>=</m:t>
+        </m:r>
+        <m:sSup>
+          <m:sSupPr>
+            <m:ctrlPr>
+              <w:rPr>
+                <w:i/>
+              </w:rPr>
+            </m:ctrlPr>
+          </m:sSupPr>
+          <m:e>
+            <m:r>
+              <m:t>3</m:t>
+            </m:r>
+          </m:e>
+          <m:sup>
+            <m:r>
+              <m:t>x</m:t>
+            </m:r>
+          </m:sup>
+        </m:sSup>
+      </m:oMath>
+      <w:r>
+        <w:rPr>
+          <w:rFonts w:eastAsiaTheme="minorEastAsia"/>
+        </w:rPr>
+        <w:t>?</w:t>
+      </w:r>
+      <w:r>
+        <w:rPr>
+          <w:rFonts w:eastAsiaTheme="minorEastAsia"/>
+        </w:rPr>
+        <w:br/>
+      </w:r>
+      <w:r>
+        <w:rPr>
+          <w:rFonts w:eastAsiaTheme="minorEastAsia"/>
+          <w:b/>
+          <w:bCs/>
+        </w:rPr>
+        <w:t xml:space="preserve">(4) </w:t>
+      </w:r>
+      <m:oMath>
+        <m:r>
+          <m:rPr>
+            <m:sty m:val="bi"/>
+          </m:rPr>
+          <m:t>x=</m:t>
+        </m:r>
+        <m:sSub>
+          <m:sSubPr>
+            <m:ctrlPr>
+              <w:rPr>
+                <w:b/>
+                <w:bCs/>
+                <w:i/>
+              </w:rPr>
+            </m:ctrlPr>
+          </m:sSubPr>
+          <m:e>
+            <m:r>
+              <m:rPr>
+                <m:sty m:val="bi"/>
+              </m:rPr>
+              <m:t>log</m:t>
+            </m:r>
+          </m:e>
+          <m:sub>
+            <m:r>
+              <m:rPr>
+                <m:sty m:val="bi"/>
+              </m:rPr>
+              <m:t>3</m:t>
+            </m:r>
+          </m:sub>
+        </m:sSub>
+        <m:r>
+          <m:rPr>
+            <m:sty m:val="bi"/>
+          </m:rPr>
+          <m:t>(x)</m:t>
+        </m:r>
+      </m:oMath>
+    </w:p>
+    <w:p>
+      <w:pPr>
+        <w:pStyle w:val="NoSpacing"/>
+        <w:numPr>
+          <w:ilvl w:val="0"/>
+          <w:numId w:val="43"/>
+        </w:numPr>
+      </w:pPr>
+      <w:r>
+        <w:rPr>
+          <w:rFonts w:eastAsiaTheme="minorEastAsia"/>
+        </w:rPr>
+        <w:t xml:space="preserve">What is the inverse of </w:t>
+      </w:r>
+      <w:r>
+        <w:rPr>
+          <w:rFonts w:eastAsiaTheme="minorEastAsia"/>
+        </w:rPr>
+        <w:br/>
+      </w:r>
+      <m:oMath>
+        <m:r>
+          <w:rPr>
+            <w:rFonts w:eastAsiaTheme="minorEastAsia"/>
+          </w:rPr>
+          <m:t>f</m:t>
+        </m:r>
+        <m:d>
+          <m:dPr>
+            <m:ctrlPr>
+              <w:rPr>
+                <w:rFonts w:eastAsiaTheme="minorEastAsia"/>
+                <w:i/>
+              </w:rPr>
+            </m:ctrlPr>
+          </m:dPr>
+          <m:e>
+            <m:r>
+              <w:rPr>
+                <w:rFonts w:eastAsiaTheme="minorEastAsia"/>
+              </w:rPr>
+              <m:t>x</m:t>
+            </m:r>
+          </m:e>
+        </m:d>
+        <m:r>
+          <w:rPr>
+            <w:rFonts w:eastAsiaTheme="minorEastAsia"/>
+          </w:rPr>
+          <m:t>=</m:t>
+        </m:r>
+        <m:func>
+          <m:funcPr>
+            <m:ctrlPr>
+              <w:rPr>
+                <w:rFonts w:eastAsiaTheme="minorEastAsia"/>
+              </w:rPr>
+            </m:ctrlPr>
+          </m:funcPr>
+          <m:fName>
+            <m:r>
+              <m:rPr>
+                <m:sty m:val="p"/>
+              </m:rPr>
+              <w:rPr>
+                <w:rFonts w:eastAsiaTheme="minorEastAsia"/>
+              </w:rPr>
+              <m:t>sin</m:t>
+            </m:r>
+          </m:fName>
+          <m:e>
+            <m:d>
+              <m:dPr>
+                <m:ctrlPr>
+                  <w:rPr>
+                    <w:rFonts w:eastAsiaTheme="minorEastAsia"/>
+                    <w:i/>
+                  </w:rPr>
+                </m:ctrlPr>
+              </m:dPr>
+              <m:e>
+                <m:r>
+                  <w:rPr>
+                    <w:rFonts w:eastAsiaTheme="minorEastAsia"/>
+                  </w:rPr>
+                  <m:t>x</m:t>
+                </m:r>
+              </m:e>
+            </m:d>
+          </m:e>
+        </m:func>
+        <m:r>
+          <w:rPr>
+            <w:rFonts w:eastAsiaTheme="minorEastAsia"/>
+          </w:rPr>
+          <m:t>, -90°≤90°</m:t>
+        </m:r>
+      </m:oMath>
+      <w:r>
+        <w:rPr>
+          <w:rFonts w:eastAsiaTheme="minorEastAsia"/>
+        </w:rPr>
+        <w:t>?</w:t>
+      </w:r>
+      <w:r>
+        <w:rPr>
+          <w:rFonts w:eastAsiaTheme="minorEastAsia"/>
+        </w:rPr>
+        <w:br/>
+        <w:t>Quadrants I and IV.</w:t>
+      </w:r>
+      <w:r>
+        <w:rPr>
+          <w:rFonts w:eastAsiaTheme="minorEastAsia"/>
+        </w:rPr>
+        <w:br/>
+        <w:t>sin is negative in Quadrant IV, and positive in Quadrant I.</w:t>
+      </w:r>
+      <w:r>
+        <w:rPr>
+          <w:rFonts w:eastAsiaTheme="minorEastAsia"/>
+        </w:rPr>
+        <w:br/>
+      </w:r>
+      <m:oMathPara>
+        <m:oMath>
+          <m:r>
+            <m:t>x=</m:t>
+          </m:r>
+          <m:r>
+            <m:rPr>
+              <m:sty m:val="p"/>
+            </m:rPr>
+            <m:t>sin⁡</m:t>
+          </m:r>
+          <m:r>
+            <m:t>(</m:t>
+          </m:r>
+          <m:sSup>
+            <m:sSupPr>
+              <m:ctrlPr>
+                <w:rPr>
+                  <w:i/>
+                </w:rPr>
+              </m:ctrlPr>
+            </m:sSupPr>
+            <m:e>
+              <m:r>
+                <m:t>f</m:t>
+              </m:r>
+            </m:e>
+            <m:sup>
+              <m:r>
+                <m:t>-1</m:t>
+              </m:r>
+            </m:sup>
+          </m:sSup>
+          <m:d>
+            <m:dPr>
+              <m:ctrlPr>
+                <w:rPr>
+                  <w:i/>
+                </w:rPr>
+              </m:ctrlPr>
+            </m:dPr>
+            <m:e>
+              <m:r>
+                <m:t>x</m:t>
+              </m:r>
+            </m:e>
+          </m:d>
+          <m:r>
+            <m:t>)</m:t>
+          </m:r>
+          <m:r>
+            <w:rPr>
+              <w:rFonts w:eastAsiaTheme="minorEastAsia"/>
+            </w:rPr>
+            <w:br/>
+          </m:r>
+        </m:oMath>
+        <m:oMath>
+          <m:sSup>
+            <m:sSupPr>
+              <m:ctrlPr>
+                <w:rPr>
+                  <w:i/>
+                </w:rPr>
+              </m:ctrlPr>
+            </m:sSupPr>
+            <m:e>
+              <m:r>
+                <m:t>sin</m:t>
+              </m:r>
+            </m:e>
+            <m:sup>
+              <m:r>
+                <m:t>-1</m:t>
+              </m:r>
+            </m:sup>
+          </m:sSup>
+          <m:d>
+            <m:dPr>
+              <m:ctrlPr>
+                <w:rPr>
+                  <w:i/>
+                </w:rPr>
+              </m:ctrlPr>
+            </m:dPr>
+            <m:e>
+              <m:r>
+                <m:t>x</m:t>
+              </m:r>
+            </m:e>
+          </m:d>
+          <m:r>
+            <m:t>=</m:t>
+          </m:r>
+          <m:sSup>
+            <m:sSupPr>
+              <m:ctrlPr>
+                <w:rPr>
+                  <w:i/>
+                </w:rPr>
+              </m:ctrlPr>
+            </m:sSupPr>
+            <m:e>
+              <m:r>
+                <m:t>sin</m:t>
+              </m:r>
+            </m:e>
+            <m:sup>
+              <m:r>
+                <m:t>-1</m:t>
+              </m:r>
+            </m:sup>
+          </m:sSup>
+          <m:r>
+            <m:t>(</m:t>
+          </m:r>
+          <m:r>
+            <m:rPr>
+              <m:sty m:val="p"/>
+            </m:rPr>
+            <m:t>sin⁡</m:t>
+          </m:r>
+          <m:r>
+            <m:t>(</m:t>
+          </m:r>
+          <m:sSup>
+            <m:sSupPr>
+              <m:ctrlPr>
+                <w:rPr>
+                  <w:i/>
+                </w:rPr>
+              </m:ctrlPr>
+            </m:sSupPr>
+            <m:e>
+              <m:r>
+                <m:t>f</m:t>
+              </m:r>
+            </m:e>
+            <m:sup>
+              <m:r>
+                <m:t>-1</m:t>
+              </m:r>
+            </m:sup>
+          </m:sSup>
+          <m:d>
+            <m:dPr>
+              <m:ctrlPr>
+                <w:rPr>
+                  <w:i/>
+                </w:rPr>
+              </m:ctrlPr>
+            </m:dPr>
+            <m:e>
+              <m:r>
+                <m:t>x</m:t>
+              </m:r>
+            </m:e>
+          </m:d>
+          <m:r>
+            <m:t>)</m:t>
+          </m:r>
+          <m:r>
+            <w:rPr>
+              <w:rFonts w:eastAsiaTheme="minorEastAsia"/>
+            </w:rPr>
+            <w:br/>
+          </m:r>
+        </m:oMath>
+      </m:oMathPara>
+      <w:r>
+        <w:rPr>
+          <w:rFonts w:eastAsiaTheme="minorEastAsia"/>
+          <w:b/>
+          <w:bCs/>
+        </w:rPr>
+        <w:t xml:space="preserve">(3) </w:t>
+      </w:r>
+      <m:oMath>
+        <m:sSup>
+          <m:sSupPr>
+            <m:ctrlPr>
+              <w:rPr>
+                <w:b/>
+                <w:bCs/>
+                <w:i/>
+              </w:rPr>
+            </m:ctrlPr>
+          </m:sSupPr>
+          <m:e>
+            <m:r>
+              <m:rPr>
+                <m:sty m:val="bi"/>
+              </m:rPr>
+              <m:t>f</m:t>
+            </m:r>
+          </m:e>
+          <m:sup>
+            <m:r>
+              <m:rPr>
+                <m:sty m:val="bi"/>
+              </m:rPr>
+              <m:t>-1</m:t>
+            </m:r>
+          </m:sup>
+        </m:sSup>
+        <m:d>
+          <m:dPr>
+            <m:ctrlPr>
+              <w:rPr>
+                <w:b/>
+                <w:bCs/>
+                <w:i/>
+              </w:rPr>
+            </m:ctrlPr>
+          </m:dPr>
+          <m:e>
+            <m:r>
+              <m:rPr>
+                <m:sty m:val="bi"/>
+              </m:rPr>
+              <m:t>x</m:t>
+            </m:r>
+          </m:e>
+        </m:d>
+        <m:r>
+          <m:rPr>
+            <m:sty m:val="bi"/>
+          </m:rPr>
+          <m:t>=</m:t>
+        </m:r>
+        <m:sSup>
+          <m:sSupPr>
+            <m:ctrlPr>
+              <w:rPr>
+                <w:b/>
+                <w:bCs/>
+                <w:i/>
+              </w:rPr>
+            </m:ctrlPr>
+          </m:sSupPr>
+          <m:e>
+            <m:r>
+              <m:rPr>
+                <m:sty m:val="bi"/>
+              </m:rPr>
+              <m:t>sin</m:t>
+            </m:r>
+          </m:e>
+          <m:sup>
+            <m:r>
+              <m:rPr>
+                <m:sty m:val="bi"/>
+              </m:rPr>
+              <m:t>-1</m:t>
+            </m:r>
+          </m:sup>
+        </m:sSup>
+        <m:d>
+          <m:dPr>
+            <m:ctrlPr>
+              <w:rPr>
+                <w:b/>
+                <w:bCs/>
+                <w:i/>
+              </w:rPr>
+            </m:ctrlPr>
+          </m:dPr>
+          <m:e>
+            <m:r>
+              <m:rPr>
+                <m:sty m:val="bi"/>
+              </m:rPr>
+              <m:t>x</m:t>
+            </m:r>
+          </m:e>
+        </m:d>
+      </m:oMath>
+      <w:r>
+        <w:rPr>
+          <w:b/>
+          <w:bCs/>
+        </w:rPr>
+        <w:br/>
+      </w:r>
+    </w:p>
     <w:p>
       <w:pPr>
         <w:pStyle w:val="NoSpacing"/>
@@ -17097,6 +19492,92 @@
 <file path=word/numbering.xml><?xml version="1.0" encoding="utf-8"?>
 <w:numbering xmlns:wpc="http://schemas.microsoft.com/office/word/2010/wordprocessingCanvas" xmlns:cx="http://schemas.microsoft.com/office/drawing/2014/chartex" xmlns:cx1="http://schemas.microsoft.com/office/drawing/2015/9/8/chartex" xmlns:cx2="http://schemas.microsoft.com/office/drawing/2015/10/21/chartex" xmlns:cx3="http://schemas.microsoft.com/office/drawing/2016/5/9/chartex" xmlns:cx4="http://schemas.microsoft.com/office/drawing/2016/5/10/chartex" xmlns:cx5="http://schemas.microsoft.com/office/drawing/2016/5/11/chartex" xmlns:cx6="http://schemas.microsoft.com/office/drawing/2016/5/12/chartex" xmlns:cx7="http://schemas.microsoft.com/office/drawing/2016/5/13/chartex" xmlns:cx8="http://schemas.microsoft.com/office/drawing/2016/5/14/chartex" xmlns:mc="http://schemas.openxmlformats.org/markup-compatibility/2006" xmlns:aink="http://schemas.microsoft.com/office/drawing/2016/ink" xmlns:am3d="http://schemas.microsoft.com/office/drawing/2017/model3d" xmlns:o="urn:schemas-microsoft-com:office:office" xmlns:oel="http://schemas.microsoft.com/office/2019/extlst" xmlns:r="http://schemas.openxmlformats.org/officeDocument/2006/relationships" xmlns:m="http://schemas.openxmlformats.org/officeDocument/2006/math" xmlns:v="urn:schemas-microsoft-com:vml" xmlns:wp14="http://schemas.microsoft.com/office/word/2010/wordprocessingDrawing" xmlns:wp="http://schemas.openxmlformats.org/drawingml/2006/wordprocessingDrawing" xmlns:w10="urn:schemas-microsoft-com:office:word" xmlns:w="http://schemas.openxmlformats.org/wordprocessingml/2006/main" xmlns:w14="http://schemas.microsoft.com/office/word/2010/wordml" xmlns:w15="http://schemas.microsoft.com/office/word/2012/wordml" xmlns:w16cex="http://schemas.microsoft.com/office/word/2018/wordml/cex" xmlns:w16cid="http://schemas.microsoft.com/office/word/2016/wordml/cid" xmlns:w16="http://schemas.microsoft.com/office/word/2018/wordml" xmlns:w16du="http://schemas.microsoft.com/office/word/2023/wordml/word16du" xmlns:w16sdtdh="http://schemas.microsoft.com/office/word/2020/wordml/sdtdatahash" xmlns:w16sdtfl="http://schemas.microsoft.com/office/word/2024/wordml/sdtformatlock" xmlns:w16se="http://schemas.microsoft.com/office/word/2015/wordml/symex" xmlns:wpg="http://schemas.microsoft.com/office/word/2010/wordprocessingGroup" xmlns:wpi="http://schemas.microsoft.com/office/word/2010/wordprocessingInk" xmlns:wne="http://schemas.microsoft.com/office/word/2006/wordml" xmlns:wps="http://schemas.microsoft.com/office/word/2010/wordprocessingShape" mc:Ignorable="w14 w15 w16se w16cid w16 w16cex w16sdtdh w16sdtfl w16du wp14">
   <w:abstractNum w:abstractNumId="0" w15:restartNumberingAfterBreak="0">
+    <w:nsid w:val="03586E6D"/>
+    <w:multiLevelType w:val="hybridMultilevel"/>
+    <w:tmpl w:val="510C96CE"/>
+    <w:lvl w:ilvl="0" w:tplc="0409000F">
+      <w:start w:val="1"/>
+      <w:numFmt w:val="decimal"/>
+      <w:lvlText w:val="%1."/>
+      <w:lvlJc w:val="left"/>
+      <w:pPr>
+        <w:ind w:left="720" w:hanging="360"/>
+      </w:pPr>
+    </w:lvl>
+    <w:lvl w:ilvl="1" w:tplc="04090019" w:tentative="1">
+      <w:start w:val="1"/>
+      <w:numFmt w:val="lowerLetter"/>
+      <w:lvlText w:val="%2."/>
+      <w:lvlJc w:val="left"/>
+      <w:pPr>
+        <w:ind w:left="1440" w:hanging="360"/>
+      </w:pPr>
+    </w:lvl>
+    <w:lvl w:ilvl="2" w:tplc="0409001B" w:tentative="1">
+      <w:start w:val="1"/>
+      <w:numFmt w:val="lowerRoman"/>
+      <w:lvlText w:val="%3."/>
+      <w:lvlJc w:val="right"/>
+      <w:pPr>
+        <w:ind w:left="2160" w:hanging="180"/>
+      </w:pPr>
+    </w:lvl>
+    <w:lvl w:ilvl="3" w:tplc="0409000F" w:tentative="1">
+      <w:start w:val="1"/>
+      <w:numFmt w:val="decimal"/>
+      <w:lvlText w:val="%4."/>
+      <w:lvlJc w:val="left"/>
+      <w:pPr>
+        <w:ind w:left="2880" w:hanging="360"/>
+      </w:pPr>
+    </w:lvl>
+    <w:lvl w:ilvl="4" w:tplc="04090019" w:tentative="1">
+      <w:start w:val="1"/>
+      <w:numFmt w:val="lowerLetter"/>
+      <w:lvlText w:val="%5."/>
+      <w:lvlJc w:val="left"/>
+      <w:pPr>
+        <w:ind w:left="3600" w:hanging="360"/>
+      </w:pPr>
+    </w:lvl>
+    <w:lvl w:ilvl="5" w:tplc="0409001B" w:tentative="1">
+      <w:start w:val="1"/>
+      <w:numFmt w:val="lowerRoman"/>
+      <w:lvlText w:val="%6."/>
+      <w:lvlJc w:val="right"/>
+      <w:pPr>
+        <w:ind w:left="4320" w:hanging="180"/>
+      </w:pPr>
+    </w:lvl>
+    <w:lvl w:ilvl="6" w:tplc="0409000F" w:tentative="1">
+      <w:start w:val="1"/>
+      <w:numFmt w:val="decimal"/>
+      <w:lvlText w:val="%7."/>
+      <w:lvlJc w:val="left"/>
+      <w:pPr>
+        <w:ind w:left="5040" w:hanging="360"/>
+      </w:pPr>
+    </w:lvl>
+    <w:lvl w:ilvl="7" w:tplc="04090019" w:tentative="1">
+      <w:start w:val="1"/>
+      <w:numFmt w:val="lowerLetter"/>
+      <w:lvlText w:val="%8."/>
+      <w:lvlJc w:val="left"/>
+      <w:pPr>
+        <w:ind w:left="5760" w:hanging="360"/>
+      </w:pPr>
+    </w:lvl>
+    <w:lvl w:ilvl="8" w:tplc="0409001B" w:tentative="1">
+      <w:start w:val="1"/>
+      <w:numFmt w:val="lowerRoman"/>
+      <w:lvlText w:val="%9."/>
+      <w:lvlJc w:val="right"/>
+      <w:pPr>
+        <w:ind w:left="6480" w:hanging="180"/>
+      </w:pPr>
+    </w:lvl>
+  </w:abstractNum>
+  <w:abstractNum w:abstractNumId="1" w15:restartNumberingAfterBreak="0">
     <w:nsid w:val="05BB0F3E"/>
     <w:multiLevelType w:val="hybridMultilevel"/>
     <w:tmpl w:val="109A5562"/>
@@ -17185,7 +19666,93 @@
       </w:pPr>
     </w:lvl>
   </w:abstractNum>
-  <w:abstractNum w:abstractNumId="1" w15:restartNumberingAfterBreak="0">
+  <w:abstractNum w:abstractNumId="2" w15:restartNumberingAfterBreak="0">
+    <w:nsid w:val="0698360C"/>
+    <w:multiLevelType w:val="hybridMultilevel"/>
+    <w:tmpl w:val="EE5A7888"/>
+    <w:lvl w:ilvl="0" w:tplc="0409000F">
+      <w:start w:val="1"/>
+      <w:numFmt w:val="decimal"/>
+      <w:lvlText w:val="%1."/>
+      <w:lvlJc w:val="left"/>
+      <w:pPr>
+        <w:ind w:left="720" w:hanging="360"/>
+      </w:pPr>
+    </w:lvl>
+    <w:lvl w:ilvl="1" w:tplc="04090019" w:tentative="1">
+      <w:start w:val="1"/>
+      <w:numFmt w:val="lowerLetter"/>
+      <w:lvlText w:val="%2."/>
+      <w:lvlJc w:val="left"/>
+      <w:pPr>
+        <w:ind w:left="1440" w:hanging="360"/>
+      </w:pPr>
+    </w:lvl>
+    <w:lvl w:ilvl="2" w:tplc="0409001B" w:tentative="1">
+      <w:start w:val="1"/>
+      <w:numFmt w:val="lowerRoman"/>
+      <w:lvlText w:val="%3."/>
+      <w:lvlJc w:val="right"/>
+      <w:pPr>
+        <w:ind w:left="2160" w:hanging="180"/>
+      </w:pPr>
+    </w:lvl>
+    <w:lvl w:ilvl="3" w:tplc="0409000F" w:tentative="1">
+      <w:start w:val="1"/>
+      <w:numFmt w:val="decimal"/>
+      <w:lvlText w:val="%4."/>
+      <w:lvlJc w:val="left"/>
+      <w:pPr>
+        <w:ind w:left="2880" w:hanging="360"/>
+      </w:pPr>
+    </w:lvl>
+    <w:lvl w:ilvl="4" w:tplc="04090019" w:tentative="1">
+      <w:start w:val="1"/>
+      <w:numFmt w:val="lowerLetter"/>
+      <w:lvlText w:val="%5."/>
+      <w:lvlJc w:val="left"/>
+      <w:pPr>
+        <w:ind w:left="3600" w:hanging="360"/>
+      </w:pPr>
+    </w:lvl>
+    <w:lvl w:ilvl="5" w:tplc="0409001B" w:tentative="1">
+      <w:start w:val="1"/>
+      <w:numFmt w:val="lowerRoman"/>
+      <w:lvlText w:val="%6."/>
+      <w:lvlJc w:val="right"/>
+      <w:pPr>
+        <w:ind w:left="4320" w:hanging="180"/>
+      </w:pPr>
+    </w:lvl>
+    <w:lvl w:ilvl="6" w:tplc="0409000F" w:tentative="1">
+      <w:start w:val="1"/>
+      <w:numFmt w:val="decimal"/>
+      <w:lvlText w:val="%7."/>
+      <w:lvlJc w:val="left"/>
+      <w:pPr>
+        <w:ind w:left="5040" w:hanging="360"/>
+      </w:pPr>
+    </w:lvl>
+    <w:lvl w:ilvl="7" w:tplc="04090019" w:tentative="1">
+      <w:start w:val="1"/>
+      <w:numFmt w:val="lowerLetter"/>
+      <w:lvlText w:val="%8."/>
+      <w:lvlJc w:val="left"/>
+      <w:pPr>
+        <w:ind w:left="5760" w:hanging="360"/>
+      </w:pPr>
+    </w:lvl>
+    <w:lvl w:ilvl="8" w:tplc="0409001B" w:tentative="1">
+      <w:start w:val="1"/>
+      <w:numFmt w:val="lowerRoman"/>
+      <w:lvlText w:val="%9."/>
+      <w:lvlJc w:val="right"/>
+      <w:pPr>
+        <w:ind w:left="6480" w:hanging="180"/>
+      </w:pPr>
+    </w:lvl>
+  </w:abstractNum>
+  <w:abstractNum w:abstractNumId="3" w15:restartNumberingAfterBreak="0">
     <w:nsid w:val="06CF7365"/>
     <w:multiLevelType w:val="hybridMultilevel"/>
     <w:tmpl w:val="83CCC32C"/>
@@ -17271,7 +19838,7 @@
       </w:pPr>
     </w:lvl>
   </w:abstractNum>
-  <w:abstractNum w:abstractNumId="2" w15:restartNumberingAfterBreak="0">
+  <w:abstractNum w:abstractNumId="4" w15:restartNumberingAfterBreak="0">
     <w:nsid w:val="08717852"/>
     <w:multiLevelType w:val="hybridMultilevel"/>
     <w:tmpl w:val="B0740558"/>
@@ -17360,7 +19927,7 @@
       </w:pPr>
     </w:lvl>
   </w:abstractNum>
-  <w:abstractNum w:abstractNumId="3" w15:restartNumberingAfterBreak="0">
+  <w:abstractNum w:abstractNumId="5" w15:restartNumberingAfterBreak="0">
     <w:nsid w:val="0BD22815"/>
     <w:multiLevelType w:val="hybridMultilevel"/>
     <w:tmpl w:val="BE789460"/>
@@ -17449,7 +20016,7 @@
       </w:pPr>
     </w:lvl>
   </w:abstractNum>
-  <w:abstractNum w:abstractNumId="4" w15:restartNumberingAfterBreak="0">
+  <w:abstractNum w:abstractNumId="6" w15:restartNumberingAfterBreak="0">
     <w:nsid w:val="0DFC3E5D"/>
     <w:multiLevelType w:val="hybridMultilevel"/>
     <w:tmpl w:val="5746B50C"/>
@@ -17538,7 +20105,7 @@
       </w:pPr>
     </w:lvl>
   </w:abstractNum>
-  <w:abstractNum w:abstractNumId="5" w15:restartNumberingAfterBreak="0">
+  <w:abstractNum w:abstractNumId="7" w15:restartNumberingAfterBreak="0">
     <w:nsid w:val="12B963E5"/>
     <w:multiLevelType w:val="hybridMultilevel"/>
     <w:tmpl w:val="48C2AEA2"/>
@@ -17627,7 +20194,7 @@
       </w:pPr>
     </w:lvl>
   </w:abstractNum>
-  <w:abstractNum w:abstractNumId="6" w15:restartNumberingAfterBreak="0">
+  <w:abstractNum w:abstractNumId="8" w15:restartNumberingAfterBreak="0">
     <w:nsid w:val="14B63716"/>
     <w:multiLevelType w:val="multilevel"/>
     <w:tmpl w:val="FDCE9186"/>
@@ -17776,7 +20343,7 @@
       </w:rPr>
     </w:lvl>
   </w:abstractNum>
-  <w:abstractNum w:abstractNumId="7" w15:restartNumberingAfterBreak="0">
+  <w:abstractNum w:abstractNumId="9" w15:restartNumberingAfterBreak="0">
     <w:nsid w:val="189E0D40"/>
     <w:multiLevelType w:val="hybridMultilevel"/>
     <w:tmpl w:val="7F789562"/>
@@ -17865,7 +20432,7 @@
       </w:pPr>
     </w:lvl>
   </w:abstractNum>
-  <w:abstractNum w:abstractNumId="8" w15:restartNumberingAfterBreak="0">
+  <w:abstractNum w:abstractNumId="10" w15:restartNumberingAfterBreak="0">
     <w:nsid w:val="1B386E13"/>
     <w:multiLevelType w:val="hybridMultilevel"/>
     <w:tmpl w:val="3294AD66"/>
@@ -17951,7 +20518,7 @@
       </w:pPr>
     </w:lvl>
   </w:abstractNum>
-  <w:abstractNum w:abstractNumId="9" w15:restartNumberingAfterBreak="0">
+  <w:abstractNum w:abstractNumId="11" w15:restartNumberingAfterBreak="0">
     <w:nsid w:val="1D0A4D6D"/>
     <w:multiLevelType w:val="hybridMultilevel"/>
     <w:tmpl w:val="B532DC5A"/>
@@ -18042,7 +20609,7 @@
       </w:pPr>
     </w:lvl>
   </w:abstractNum>
-  <w:abstractNum w:abstractNumId="10" w15:restartNumberingAfterBreak="0">
+  <w:abstractNum w:abstractNumId="12" w15:restartNumberingAfterBreak="0">
     <w:nsid w:val="1DFA499E"/>
     <w:multiLevelType w:val="hybridMultilevel"/>
     <w:tmpl w:val="0F0CB012"/>
@@ -18128,7 +20695,7 @@
       </w:pPr>
     </w:lvl>
   </w:abstractNum>
-  <w:abstractNum w:abstractNumId="11" w15:restartNumberingAfterBreak="0">
+  <w:abstractNum w:abstractNumId="13" w15:restartNumberingAfterBreak="0">
     <w:nsid w:val="20E057DD"/>
     <w:multiLevelType w:val="hybridMultilevel"/>
     <w:tmpl w:val="F18E7A9A"/>
@@ -18217,7 +20784,7 @@
       </w:pPr>
     </w:lvl>
   </w:abstractNum>
-  <w:abstractNum w:abstractNumId="12" w15:restartNumberingAfterBreak="0">
+  <w:abstractNum w:abstractNumId="14" w15:restartNumberingAfterBreak="0">
     <w:nsid w:val="20F86FCD"/>
     <w:multiLevelType w:val="hybridMultilevel"/>
     <w:tmpl w:val="9AC0380E"/>
@@ -18307,7 +20874,7 @@
       </w:pPr>
     </w:lvl>
   </w:abstractNum>
-  <w:abstractNum w:abstractNumId="13" w15:restartNumberingAfterBreak="0">
+  <w:abstractNum w:abstractNumId="15" w15:restartNumberingAfterBreak="0">
     <w:nsid w:val="264C736A"/>
     <w:multiLevelType w:val="hybridMultilevel"/>
     <w:tmpl w:val="B810C032"/>
@@ -18398,7 +20965,7 @@
       </w:pPr>
     </w:lvl>
   </w:abstractNum>
-  <w:abstractNum w:abstractNumId="14" w15:restartNumberingAfterBreak="0">
+  <w:abstractNum w:abstractNumId="16" w15:restartNumberingAfterBreak="0">
     <w:nsid w:val="26CA3F23"/>
     <w:multiLevelType w:val="hybridMultilevel"/>
     <w:tmpl w:val="654ED1D6"/>
@@ -18487,7 +21054,7 @@
       </w:pPr>
     </w:lvl>
   </w:abstractNum>
-  <w:abstractNum w:abstractNumId="15" w15:restartNumberingAfterBreak="0">
+  <w:abstractNum w:abstractNumId="17" w15:restartNumberingAfterBreak="0">
     <w:nsid w:val="2AFC3AF5"/>
     <w:multiLevelType w:val="hybridMultilevel"/>
     <w:tmpl w:val="D526B388"/>
@@ -18578,7 +21145,7 @@
       </w:pPr>
     </w:lvl>
   </w:abstractNum>
-  <w:abstractNum w:abstractNumId="16" w15:restartNumberingAfterBreak="0">
+  <w:abstractNum w:abstractNumId="18" w15:restartNumberingAfterBreak="0">
     <w:nsid w:val="2C545507"/>
     <w:multiLevelType w:val="hybridMultilevel"/>
     <w:tmpl w:val="358A6FBE"/>
@@ -18667,7 +21234,7 @@
       </w:pPr>
     </w:lvl>
   </w:abstractNum>
-  <w:abstractNum w:abstractNumId="17" w15:restartNumberingAfterBreak="0">
+  <w:abstractNum w:abstractNumId="19" w15:restartNumberingAfterBreak="0">
     <w:nsid w:val="2CFE39D7"/>
     <w:multiLevelType w:val="hybridMultilevel"/>
     <w:tmpl w:val="7E0AB338"/>
@@ -18756,7 +21323,7 @@
       </w:pPr>
     </w:lvl>
   </w:abstractNum>
-  <w:abstractNum w:abstractNumId="18" w15:restartNumberingAfterBreak="0">
+  <w:abstractNum w:abstractNumId="20" w15:restartNumberingAfterBreak="0">
     <w:nsid w:val="2DB22F91"/>
     <w:multiLevelType w:val="hybridMultilevel"/>
     <w:tmpl w:val="0E320E54"/>
@@ -18842,7 +21409,7 @@
       </w:pPr>
     </w:lvl>
   </w:abstractNum>
-  <w:abstractNum w:abstractNumId="19" w15:restartNumberingAfterBreak="0">
+  <w:abstractNum w:abstractNumId="21" w15:restartNumberingAfterBreak="0">
     <w:nsid w:val="34195DC4"/>
     <w:multiLevelType w:val="hybridMultilevel"/>
     <w:tmpl w:val="4B52E4C8"/>
@@ -18933,7 +21500,7 @@
       </w:pPr>
     </w:lvl>
   </w:abstractNum>
-  <w:abstractNum w:abstractNumId="20" w15:restartNumberingAfterBreak="0">
+  <w:abstractNum w:abstractNumId="22" w15:restartNumberingAfterBreak="0">
     <w:nsid w:val="35CD30E4"/>
     <w:multiLevelType w:val="hybridMultilevel"/>
     <w:tmpl w:val="64B2635A"/>
@@ -19022,7 +21589,7 @@
       </w:pPr>
     </w:lvl>
   </w:abstractNum>
-  <w:abstractNum w:abstractNumId="21" w15:restartNumberingAfterBreak="0">
+  <w:abstractNum w:abstractNumId="23" w15:restartNumberingAfterBreak="0">
     <w:nsid w:val="3BE15F8F"/>
     <w:multiLevelType w:val="hybridMultilevel"/>
     <w:tmpl w:val="39BC593A"/>
@@ -19111,7 +21678,7 @@
       </w:pPr>
     </w:lvl>
   </w:abstractNum>
-  <w:abstractNum w:abstractNumId="22" w15:restartNumberingAfterBreak="0">
+  <w:abstractNum w:abstractNumId="24" w15:restartNumberingAfterBreak="0">
     <w:nsid w:val="3D2D27E4"/>
     <w:multiLevelType w:val="hybridMultilevel"/>
     <w:tmpl w:val="97A4DDEC"/>
@@ -19200,7 +21767,7 @@
       </w:pPr>
     </w:lvl>
   </w:abstractNum>
-  <w:abstractNum w:abstractNumId="23" w15:restartNumberingAfterBreak="0">
+  <w:abstractNum w:abstractNumId="25" w15:restartNumberingAfterBreak="0">
     <w:nsid w:val="3E5B7795"/>
     <w:multiLevelType w:val="hybridMultilevel"/>
     <w:tmpl w:val="2D740A28"/>
@@ -19289,7 +21856,93 @@
       </w:pPr>
     </w:lvl>
   </w:abstractNum>
-  <w:abstractNum w:abstractNumId="24" w15:restartNumberingAfterBreak="0">
+  <w:abstractNum w:abstractNumId="26" w15:restartNumberingAfterBreak="0">
+    <w:nsid w:val="40F37E49"/>
+    <w:multiLevelType w:val="hybridMultilevel"/>
+    <w:tmpl w:val="9BC2FCEA"/>
+    <w:lvl w:ilvl="0" w:tplc="FFFFFFFF">
+      <w:start w:val="1"/>
+      <w:numFmt w:val="upperLetter"/>
+      <w:lvlText w:val="%1."/>
+      <w:lvlJc w:val="left"/>
+      <w:pPr>
+        <w:ind w:left="360" w:hanging="360"/>
+      </w:pPr>
+    </w:lvl>
+    <w:lvl w:ilvl="1" w:tplc="FFFFFFFF" w:tentative="1">
+      <w:start w:val="1"/>
+      <w:numFmt w:val="lowerLetter"/>
+      <w:lvlText w:val="%2."/>
+      <w:lvlJc w:val="left"/>
+      <w:pPr>
+        <w:ind w:left="1080" w:hanging="360"/>
+      </w:pPr>
+    </w:lvl>
+    <w:lvl w:ilvl="2" w:tplc="FFFFFFFF" w:tentative="1">
+      <w:start w:val="1"/>
+      <w:numFmt w:val="lowerRoman"/>
+      <w:lvlText w:val="%3."/>
+      <w:lvlJc w:val="right"/>
+      <w:pPr>
+        <w:ind w:left="1800" w:hanging="180"/>
+      </w:pPr>
+    </w:lvl>
+    <w:lvl w:ilvl="3" w:tplc="FFFFFFFF" w:tentative="1">
+      <w:start w:val="1"/>
+      <w:numFmt w:val="decimal"/>
+      <w:lvlText w:val="%4."/>
+      <w:lvlJc w:val="left"/>
+      <w:pPr>
+        <w:ind w:left="2520" w:hanging="360"/>
+      </w:pPr>
+    </w:lvl>
+    <w:lvl w:ilvl="4" w:tplc="FFFFFFFF" w:tentative="1">
+      <w:start w:val="1"/>
+      <w:numFmt w:val="lowerLetter"/>
+      <w:lvlText w:val="%5."/>
+      <w:lvlJc w:val="left"/>
+      <w:pPr>
+        <w:ind w:left="3240" w:hanging="360"/>
+      </w:pPr>
+    </w:lvl>
+    <w:lvl w:ilvl="5" w:tplc="FFFFFFFF" w:tentative="1">
+      <w:start w:val="1"/>
+      <w:numFmt w:val="lowerRoman"/>
+      <w:lvlText w:val="%6."/>
+      <w:lvlJc w:val="right"/>
+      <w:pPr>
+        <w:ind w:left="3960" w:hanging="180"/>
+      </w:pPr>
+    </w:lvl>
+    <w:lvl w:ilvl="6" w:tplc="FFFFFFFF" w:tentative="1">
+      <w:start w:val="1"/>
+      <w:numFmt w:val="decimal"/>
+      <w:lvlText w:val="%7."/>
+      <w:lvlJc w:val="left"/>
+      <w:pPr>
+        <w:ind w:left="4680" w:hanging="360"/>
+      </w:pPr>
+    </w:lvl>
+    <w:lvl w:ilvl="7" w:tplc="FFFFFFFF" w:tentative="1">
+      <w:start w:val="1"/>
+      <w:numFmt w:val="lowerLetter"/>
+      <w:lvlText w:val="%8."/>
+      <w:lvlJc w:val="left"/>
+      <w:pPr>
+        <w:ind w:left="5400" w:hanging="360"/>
+      </w:pPr>
+    </w:lvl>
+    <w:lvl w:ilvl="8" w:tplc="FFFFFFFF" w:tentative="1">
+      <w:start w:val="1"/>
+      <w:numFmt w:val="lowerRoman"/>
+      <w:lvlText w:val="%9."/>
+      <w:lvlJc w:val="right"/>
+      <w:pPr>
+        <w:ind w:left="6120" w:hanging="180"/>
+      </w:pPr>
+    </w:lvl>
+  </w:abstractNum>
+  <w:abstractNum w:abstractNumId="27" w15:restartNumberingAfterBreak="0">
     <w:nsid w:val="41CF6F6F"/>
     <w:multiLevelType w:val="hybridMultilevel"/>
     <w:tmpl w:val="F85208F8"/>
@@ -19375,7 +22028,7 @@
       </w:pPr>
     </w:lvl>
   </w:abstractNum>
-  <w:abstractNum w:abstractNumId="25" w15:restartNumberingAfterBreak="0">
+  <w:abstractNum w:abstractNumId="28" w15:restartNumberingAfterBreak="0">
     <w:nsid w:val="468516F9"/>
     <w:multiLevelType w:val="hybridMultilevel"/>
     <w:tmpl w:val="360E1960"/>
@@ -19464,7 +22117,7 @@
       </w:pPr>
     </w:lvl>
   </w:abstractNum>
-  <w:abstractNum w:abstractNumId="26" w15:restartNumberingAfterBreak="0">
+  <w:abstractNum w:abstractNumId="29" w15:restartNumberingAfterBreak="0">
     <w:nsid w:val="4CBE51C3"/>
     <w:multiLevelType w:val="hybridMultilevel"/>
     <w:tmpl w:val="08C02216"/>
@@ -19553,7 +22206,7 @@
       </w:pPr>
     </w:lvl>
   </w:abstractNum>
-  <w:abstractNum w:abstractNumId="27" w15:restartNumberingAfterBreak="0">
+  <w:abstractNum w:abstractNumId="30" w15:restartNumberingAfterBreak="0">
     <w:nsid w:val="50854A89"/>
     <w:multiLevelType w:val="hybridMultilevel"/>
     <w:tmpl w:val="5922EDFA"/>
@@ -19639,7 +22292,7 @@
       </w:pPr>
     </w:lvl>
   </w:abstractNum>
-  <w:abstractNum w:abstractNumId="28" w15:restartNumberingAfterBreak="0">
+  <w:abstractNum w:abstractNumId="31" w15:restartNumberingAfterBreak="0">
     <w:nsid w:val="50DF441B"/>
     <w:multiLevelType w:val="hybridMultilevel"/>
     <w:tmpl w:val="FEEC6C4E"/>
@@ -19728,7 +22381,7 @@
       </w:pPr>
     </w:lvl>
   </w:abstractNum>
-  <w:abstractNum w:abstractNumId="29" w15:restartNumberingAfterBreak="0">
+  <w:abstractNum w:abstractNumId="32" w15:restartNumberingAfterBreak="0">
     <w:nsid w:val="535934BA"/>
     <w:multiLevelType w:val="hybridMultilevel"/>
     <w:tmpl w:val="494C742E"/>
@@ -19817,7 +22470,7 @@
       </w:pPr>
     </w:lvl>
   </w:abstractNum>
-  <w:abstractNum w:abstractNumId="30" w15:restartNumberingAfterBreak="0">
+  <w:abstractNum w:abstractNumId="33" w15:restartNumberingAfterBreak="0">
     <w:nsid w:val="54AA4BBE"/>
     <w:multiLevelType w:val="hybridMultilevel"/>
     <w:tmpl w:val="1D7A1E7A"/>
@@ -19903,7 +22556,7 @@
       </w:pPr>
     </w:lvl>
   </w:abstractNum>
-  <w:abstractNum w:abstractNumId="31" w15:restartNumberingAfterBreak="0">
+  <w:abstractNum w:abstractNumId="34" w15:restartNumberingAfterBreak="0">
     <w:nsid w:val="565B3B5F"/>
     <w:multiLevelType w:val="hybridMultilevel"/>
     <w:tmpl w:val="C25CF020"/>
@@ -19989,7 +22642,7 @@
       </w:pPr>
     </w:lvl>
   </w:abstractNum>
-  <w:abstractNum w:abstractNumId="32" w15:restartNumberingAfterBreak="0">
+  <w:abstractNum w:abstractNumId="35" w15:restartNumberingAfterBreak="0">
     <w:nsid w:val="582B237B"/>
     <w:multiLevelType w:val="hybridMultilevel"/>
     <w:tmpl w:val="F7B2F010"/>
@@ -20078,7 +22731,7 @@
       </w:pPr>
     </w:lvl>
   </w:abstractNum>
-  <w:abstractNum w:abstractNumId="33" w15:restartNumberingAfterBreak="0">
+  <w:abstractNum w:abstractNumId="36" w15:restartNumberingAfterBreak="0">
     <w:nsid w:val="590C5B9F"/>
     <w:multiLevelType w:val="hybridMultilevel"/>
     <w:tmpl w:val="4760AA92"/>
@@ -20164,7 +22817,7 @@
       </w:pPr>
     </w:lvl>
   </w:abstractNum>
-  <w:abstractNum w:abstractNumId="34" w15:restartNumberingAfterBreak="0">
+  <w:abstractNum w:abstractNumId="37" w15:restartNumberingAfterBreak="0">
     <w:nsid w:val="5C1028A5"/>
     <w:multiLevelType w:val="hybridMultilevel"/>
     <w:tmpl w:val="01F67B0E"/>
@@ -20253,7 +22906,7 @@
       </w:pPr>
     </w:lvl>
   </w:abstractNum>
-  <w:abstractNum w:abstractNumId="35" w15:restartNumberingAfterBreak="0">
+  <w:abstractNum w:abstractNumId="38" w15:restartNumberingAfterBreak="0">
     <w:nsid w:val="6EEA64AD"/>
     <w:multiLevelType w:val="hybridMultilevel"/>
     <w:tmpl w:val="0E18012C"/>
@@ -20342,10 +22995,10 @@
       </w:pPr>
     </w:lvl>
   </w:abstractNum>
-  <w:abstractNum w:abstractNumId="36" w15:restartNumberingAfterBreak="0">
+  <w:abstractNum w:abstractNumId="39" w15:restartNumberingAfterBreak="0">
     <w:nsid w:val="6EFE441A"/>
     <w:multiLevelType w:val="hybridMultilevel"/>
-    <w:tmpl w:val="C23C04B2"/>
+    <w:tmpl w:val="9BC2FCEA"/>
     <w:lvl w:ilvl="0" w:tplc="04090015">
       <w:start w:val="1"/>
       <w:numFmt w:val="upperLetter"/>
@@ -20428,7 +23081,7 @@
       </w:pPr>
     </w:lvl>
   </w:abstractNum>
-  <w:abstractNum w:abstractNumId="37" w15:restartNumberingAfterBreak="0">
+  <w:abstractNum w:abstractNumId="40" w15:restartNumberingAfterBreak="0">
     <w:nsid w:val="72660DD0"/>
     <w:multiLevelType w:val="hybridMultilevel"/>
     <w:tmpl w:val="2BA24A7C"/>
@@ -20514,7 +23167,7 @@
       </w:pPr>
     </w:lvl>
   </w:abstractNum>
-  <w:abstractNum w:abstractNumId="38" w15:restartNumberingAfterBreak="0">
+  <w:abstractNum w:abstractNumId="41" w15:restartNumberingAfterBreak="0">
     <w:nsid w:val="78093FCD"/>
     <w:multiLevelType w:val="hybridMultilevel"/>
     <w:tmpl w:val="C25E207C"/>
@@ -20600,7 +23253,7 @@
       </w:pPr>
     </w:lvl>
   </w:abstractNum>
-  <w:abstractNum w:abstractNumId="39" w15:restartNumberingAfterBreak="0">
+  <w:abstractNum w:abstractNumId="42" w15:restartNumberingAfterBreak="0">
     <w:nsid w:val="7DAD1F72"/>
     <w:multiLevelType w:val="hybridMultilevel"/>
     <w:tmpl w:val="B4D6052A"/>
@@ -20690,124 +23343,133 @@
     </w:lvl>
   </w:abstractNum>
   <w:num w:numId="1" w16cid:durableId="332102753">
+    <w:abstractNumId w:val="35"/>
+  </w:num>
+  <w:num w:numId="2" w16cid:durableId="1379428125">
+    <w:abstractNumId w:val="7"/>
+  </w:num>
+  <w:num w:numId="3" w16cid:durableId="982393518">
     <w:abstractNumId w:val="32"/>
   </w:num>
-  <w:num w:numId="2" w16cid:durableId="1379428125">
+  <w:num w:numId="4" w16cid:durableId="1752892429">
+    <w:abstractNumId w:val="1"/>
+  </w:num>
+  <w:num w:numId="5" w16cid:durableId="87237186">
+    <w:abstractNumId w:val="15"/>
+  </w:num>
+  <w:num w:numId="6" w16cid:durableId="737241610">
+    <w:abstractNumId w:val="19"/>
+  </w:num>
+  <w:num w:numId="7" w16cid:durableId="1142888846">
+    <w:abstractNumId w:val="25"/>
+  </w:num>
+  <w:num w:numId="8" w16cid:durableId="1719012536">
+    <w:abstractNumId w:val="21"/>
+  </w:num>
+  <w:num w:numId="9" w16cid:durableId="241065129">
+    <w:abstractNumId w:val="13"/>
+  </w:num>
+  <w:num w:numId="10" w16cid:durableId="2096779101">
+    <w:abstractNumId w:val="34"/>
+  </w:num>
+  <w:num w:numId="11" w16cid:durableId="1167135762">
+    <w:abstractNumId w:val="10"/>
+  </w:num>
+  <w:num w:numId="12" w16cid:durableId="1790972052">
+    <w:abstractNumId w:val="16"/>
+  </w:num>
+  <w:num w:numId="13" w16cid:durableId="2902597">
+    <w:abstractNumId w:val="17"/>
+  </w:num>
+  <w:num w:numId="14" w16cid:durableId="2023822308">
+    <w:abstractNumId w:val="9"/>
+  </w:num>
+  <w:num w:numId="15" w16cid:durableId="1714111239">
+    <w:abstractNumId w:val="28"/>
+  </w:num>
+  <w:num w:numId="16" w16cid:durableId="2010060555">
+    <w:abstractNumId w:val="11"/>
+  </w:num>
+  <w:num w:numId="17" w16cid:durableId="525296370">
+    <w:abstractNumId w:val="18"/>
+  </w:num>
+  <w:num w:numId="18" w16cid:durableId="583877622">
+    <w:abstractNumId w:val="8"/>
+  </w:num>
+  <w:num w:numId="19" w16cid:durableId="2088645367">
+    <w:abstractNumId w:val="4"/>
+  </w:num>
+  <w:num w:numId="20" w16cid:durableId="125507532">
+    <w:abstractNumId w:val="6"/>
+  </w:num>
+  <w:num w:numId="21" w16cid:durableId="215240283">
+    <w:abstractNumId w:val="24"/>
+  </w:num>
+  <w:num w:numId="22" w16cid:durableId="1001469413">
+    <w:abstractNumId w:val="42"/>
+  </w:num>
+  <w:num w:numId="23" w16cid:durableId="1433471599">
+    <w:abstractNumId w:val="38"/>
+  </w:num>
+  <w:num w:numId="24" w16cid:durableId="1826042255">
+    <w:abstractNumId w:val="29"/>
+  </w:num>
+  <w:num w:numId="25" w16cid:durableId="1260484616">
+    <w:abstractNumId w:val="23"/>
+  </w:num>
+  <w:num w:numId="26" w16cid:durableId="564489878">
+    <w:abstractNumId w:val="22"/>
+  </w:num>
+  <w:num w:numId="27" w16cid:durableId="2139881585">
+    <w:abstractNumId w:val="37"/>
+  </w:num>
+  <w:num w:numId="28" w16cid:durableId="1738670149">
+    <w:abstractNumId w:val="3"/>
+  </w:num>
+  <w:num w:numId="29" w16cid:durableId="2065449319">
+    <w:abstractNumId w:val="33"/>
+  </w:num>
+  <w:num w:numId="30" w16cid:durableId="1961446666">
+    <w:abstractNumId w:val="20"/>
+  </w:num>
+  <w:num w:numId="31" w16cid:durableId="1999184896">
+    <w:abstractNumId w:val="27"/>
+  </w:num>
+  <w:num w:numId="32" w16cid:durableId="1240211800">
+    <w:abstractNumId w:val="41"/>
+  </w:num>
+  <w:num w:numId="33" w16cid:durableId="1706635308">
+    <w:abstractNumId w:val="30"/>
+  </w:num>
+  <w:num w:numId="34" w16cid:durableId="1558080013">
+    <w:abstractNumId w:val="31"/>
+  </w:num>
+  <w:num w:numId="35" w16cid:durableId="1903786256">
+    <w:abstractNumId w:val="12"/>
+  </w:num>
+  <w:num w:numId="36" w16cid:durableId="1478958621">
+    <w:abstractNumId w:val="39"/>
+  </w:num>
+  <w:num w:numId="37" w16cid:durableId="1531841925">
+    <w:abstractNumId w:val="36"/>
+  </w:num>
+  <w:num w:numId="38" w16cid:durableId="916213081">
+    <w:abstractNumId w:val="14"/>
+  </w:num>
+  <w:num w:numId="39" w16cid:durableId="488327422">
+    <w:abstractNumId w:val="40"/>
+  </w:num>
+  <w:num w:numId="40" w16cid:durableId="879974545">
     <w:abstractNumId w:val="5"/>
   </w:num>
-  <w:num w:numId="3" w16cid:durableId="982393518">
-    <w:abstractNumId w:val="29"/>
+  <w:num w:numId="41" w16cid:durableId="411203297">
+    <w:abstractNumId w:val="26"/>
   </w:num>
-  <w:num w:numId="4" w16cid:durableId="1752892429">
+  <w:num w:numId="42" w16cid:durableId="696855317">
     <w:abstractNumId w:val="0"/>
   </w:num>
-  <w:num w:numId="5" w16cid:durableId="87237186">
-    <w:abstractNumId w:val="13"/>
-  </w:num>
-  <w:num w:numId="6" w16cid:durableId="737241610">
-    <w:abstractNumId w:val="17"/>
-  </w:num>
-  <w:num w:numId="7" w16cid:durableId="1142888846">
-    <w:abstractNumId w:val="23"/>
-  </w:num>
-  <w:num w:numId="8" w16cid:durableId="1719012536">
-    <w:abstractNumId w:val="19"/>
-  </w:num>
-  <w:num w:numId="9" w16cid:durableId="241065129">
-    <w:abstractNumId w:val="11"/>
-  </w:num>
-  <w:num w:numId="10" w16cid:durableId="2096779101">
-    <w:abstractNumId w:val="31"/>
-  </w:num>
-  <w:num w:numId="11" w16cid:durableId="1167135762">
-    <w:abstractNumId w:val="8"/>
-  </w:num>
-  <w:num w:numId="12" w16cid:durableId="1790972052">
-    <w:abstractNumId w:val="14"/>
-  </w:num>
-  <w:num w:numId="13" w16cid:durableId="2902597">
-    <w:abstractNumId w:val="15"/>
-  </w:num>
-  <w:num w:numId="14" w16cid:durableId="2023822308">
-    <w:abstractNumId w:val="7"/>
-  </w:num>
-  <w:num w:numId="15" w16cid:durableId="1714111239">
-    <w:abstractNumId w:val="25"/>
-  </w:num>
-  <w:num w:numId="16" w16cid:durableId="2010060555">
-    <w:abstractNumId w:val="9"/>
-  </w:num>
-  <w:num w:numId="17" w16cid:durableId="525296370">
-    <w:abstractNumId w:val="16"/>
-  </w:num>
-  <w:num w:numId="18" w16cid:durableId="583877622">
-    <w:abstractNumId w:val="6"/>
-  </w:num>
-  <w:num w:numId="19" w16cid:durableId="2088645367">
+  <w:num w:numId="43" w16cid:durableId="736048631">
     <w:abstractNumId w:val="2"/>
-  </w:num>
-  <w:num w:numId="20" w16cid:durableId="125507532">
-    <w:abstractNumId w:val="4"/>
-  </w:num>
-  <w:num w:numId="21" w16cid:durableId="215240283">
-    <w:abstractNumId w:val="22"/>
-  </w:num>
-  <w:num w:numId="22" w16cid:durableId="1001469413">
-    <w:abstractNumId w:val="39"/>
-  </w:num>
-  <w:num w:numId="23" w16cid:durableId="1433471599">
-    <w:abstractNumId w:val="35"/>
-  </w:num>
-  <w:num w:numId="24" w16cid:durableId="1826042255">
-    <w:abstractNumId w:val="26"/>
-  </w:num>
-  <w:num w:numId="25" w16cid:durableId="1260484616">
-    <w:abstractNumId w:val="21"/>
-  </w:num>
-  <w:num w:numId="26" w16cid:durableId="564489878">
-    <w:abstractNumId w:val="20"/>
-  </w:num>
-  <w:num w:numId="27" w16cid:durableId="2139881585">
-    <w:abstractNumId w:val="34"/>
-  </w:num>
-  <w:num w:numId="28" w16cid:durableId="1738670149">
-    <w:abstractNumId w:val="1"/>
-  </w:num>
-  <w:num w:numId="29" w16cid:durableId="2065449319">
-    <w:abstractNumId w:val="30"/>
-  </w:num>
-  <w:num w:numId="30" w16cid:durableId="1961446666">
-    <w:abstractNumId w:val="18"/>
-  </w:num>
-  <w:num w:numId="31" w16cid:durableId="1999184896">
-    <w:abstractNumId w:val="24"/>
-  </w:num>
-  <w:num w:numId="32" w16cid:durableId="1240211800">
-    <w:abstractNumId w:val="38"/>
-  </w:num>
-  <w:num w:numId="33" w16cid:durableId="1706635308">
-    <w:abstractNumId w:val="27"/>
-  </w:num>
-  <w:num w:numId="34" w16cid:durableId="1558080013">
-    <w:abstractNumId w:val="28"/>
-  </w:num>
-  <w:num w:numId="35" w16cid:durableId="1903786256">
-    <w:abstractNumId w:val="10"/>
-  </w:num>
-  <w:num w:numId="36" w16cid:durableId="1478958621">
-    <w:abstractNumId w:val="36"/>
-  </w:num>
-  <w:num w:numId="37" w16cid:durableId="1531841925">
-    <w:abstractNumId w:val="33"/>
-  </w:num>
-  <w:num w:numId="38" w16cid:durableId="916213081">
-    <w:abstractNumId w:val="12"/>
-  </w:num>
-  <w:num w:numId="39" w16cid:durableId="488327422">
-    <w:abstractNumId w:val="37"/>
-  </w:num>
-  <w:num w:numId="40" w16cid:durableId="879974545">
-    <w:abstractNumId w:val="3"/>
   </w:num>
   <w:numIdMacAtCleanup w:val="14"/>
 </w:numbering>
@@ -21904,16 +24566,19 @@
   </w:compat>
   <w:rsids>
     <w:rsidRoot w:val="00600D83"/>
+    <w:rsid w:val="00027CB8"/>
     <w:rsid w:val="000B5917"/>
     <w:rsid w:val="002A46E7"/>
     <w:rsid w:val="003039F9"/>
     <w:rsid w:val="0034177A"/>
     <w:rsid w:val="00362080"/>
     <w:rsid w:val="00363FB0"/>
+    <w:rsid w:val="003D1D5B"/>
     <w:rsid w:val="00600D83"/>
     <w:rsid w:val="006F34A3"/>
     <w:rsid w:val="009044C8"/>
     <w:rsid w:val="00BF2C2C"/>
+    <w:rsid w:val="00FA3A1C"/>
   </w:rsids>
   <m:mathPr>
     <m:mathFont m:val="Cambria Math"/>

</xml_diff>

<commit_message>
Algebra 2 - Chapter 7: Functions - 7.2 Inverse Functions - More Complicated Inverses - Check Your Understanding of Section 7.2 - B. Show how you arrived at hour answers.
</commit_message>
<xml_diff>
--- a/Algebra-2/ch07/Algebra 2 - Chapter 7.docx
+++ b/Algebra-2/ch07/Algebra 2 - Chapter 7.docx
@@ -2937,7 +2937,7 @@
           <w:noProof/>
         </w:rPr>
         <w:drawing>
-          <wp:inline distT="0" distB="0" distL="0" distR="0" wp14:anchorId="69889938" wp14:editId="3409F8B6">
+          <wp:inline distT="0" distB="0" distL="0" distR="0" wp14:anchorId="69889938" wp14:editId="6D8BDB0B">
             <wp:extent cx="1444752" cy="2459736"/>
             <wp:effectExtent l="0" t="0" r="3175" b="0"/>
             <wp:docPr id="955042457" name="Picture 1"/>
@@ -17548,6 +17548,9 @@
             <m:t>(x)</m:t>
           </m:r>
           <m:r>
+            <m:rPr>
+              <m:sty m:val="p"/>
+            </m:rPr>
             <w:rPr>
               <w:rFonts w:eastAsiaTheme="minorEastAsia"/>
             </w:rPr>
@@ -17787,6 +17790,9 @@
             <m:t>-7</m:t>
           </m:r>
           <m:r>
+            <m:rPr>
+              <m:sty m:val="p"/>
+            </m:rPr>
             <w:rPr>
               <w:rFonts w:eastAsiaTheme="minorEastAsia"/>
             </w:rPr>
@@ -17801,6 +17807,9 @@
             <m:t>+7=+7</m:t>
           </m:r>
           <m:r>
+            <m:rPr>
+              <m:sty m:val="p"/>
+            </m:rPr>
             <w:rPr>
               <w:rFonts w:eastAsiaTheme="minorEastAsia"/>
             </w:rPr>
@@ -17859,6 +17868,9 @@
             </m:e>
           </m:d>
           <m:r>
+            <m:rPr>
+              <m:sty m:val="p"/>
+            </m:rPr>
             <w:rPr>
               <w:rFonts w:eastAsiaTheme="minorEastAsia"/>
             </w:rPr>
@@ -18260,6 +18272,9 @@
             <m:t>+2</m:t>
           </m:r>
           <m:r>
+            <m:rPr>
+              <m:sty m:val="p"/>
+            </m:rPr>
             <w:rPr>
               <w:rFonts w:ascii="Cambria Math" w:hAnsi="Cambria Math"/>
             </w:rPr>
@@ -18274,6 +18289,9 @@
             <m:t>-2=-2</m:t>
           </m:r>
           <m:r>
+            <m:rPr>
+              <m:sty m:val="p"/>
+            </m:rPr>
             <w:rPr>
               <w:rFonts w:ascii="Cambria Math" w:hAnsi="Cambria Math"/>
             </w:rPr>
@@ -18306,6 +18324,9 @@
             </m:e>
           </m:d>
           <m:r>
+            <m:rPr>
+              <m:sty m:val="p"/>
+            </m:rPr>
             <w:rPr>
               <w:rFonts w:ascii="Cambria Math" w:hAnsi="Cambria Math"/>
             </w:rPr>
@@ -18370,6 +18391,9 @@
             </m:den>
           </m:f>
           <m:r>
+            <m:rPr>
+              <m:sty m:val="p"/>
+            </m:rPr>
             <w:rPr>
               <w:rFonts w:eastAsiaTheme="minorEastAsia"/>
             </w:rPr>
@@ -18446,6 +18470,9 @@
             <m:t>+2=5</m:t>
           </m:r>
           <m:r>
+            <m:rPr>
+              <m:sty m:val="p"/>
+            </m:rPr>
             <w:rPr>
               <w:rFonts w:ascii="Cambria Math" w:hAnsi="Cambria Math"/>
             </w:rPr>
@@ -18568,6 +18595,9 @@
             <m:t>=1</m:t>
           </m:r>
           <m:r>
+            <m:rPr>
+              <m:sty m:val="p"/>
+            </m:rPr>
             <w:rPr>
               <w:rFonts w:eastAsiaTheme="minorEastAsia"/>
             </w:rPr>
@@ -19228,6 +19258,9 @@
             <m:t>)</m:t>
           </m:r>
           <m:r>
+            <m:rPr>
+              <m:sty m:val="p"/>
+            </m:rPr>
             <w:rPr>
               <w:rFonts w:eastAsiaTheme="minorEastAsia"/>
             </w:rPr>
@@ -19339,6 +19372,9 @@
             <m:t>)</m:t>
           </m:r>
           <m:r>
+            <m:rPr>
+              <m:sty m:val="p"/>
+            </m:rPr>
             <w:rPr>
               <w:rFonts w:eastAsiaTheme="minorEastAsia"/>
             </w:rPr>
@@ -19465,19 +19501,2586 @@
     <w:p>
       <w:pPr>
         <w:pStyle w:val="NoSpacing"/>
-        <w:rPr>
-          <w:rFonts w:eastAsiaTheme="minorEastAsia"/>
-        </w:rPr>
-      </w:pPr>
+        <w:numPr>
+          <w:ilvl w:val="0"/>
+          <w:numId w:val="44"/>
+        </w:numPr>
+        <w:rPr>
+          <w:rFonts w:eastAsiaTheme="minorEastAsia"/>
+        </w:rPr>
+      </w:pPr>
+      <w:r>
+        <w:rPr>
+          <w:rFonts w:eastAsiaTheme="minorEastAsia"/>
+        </w:rPr>
+        <w:br w:type="column"/>
+      </w:r>
+      <w:r>
+        <w:rPr>
+          <w:rFonts w:eastAsiaTheme="minorEastAsia"/>
+          <w:i/>
+          <w:iCs/>
+        </w:rPr>
+        <w:t>Show how you arrived at your answers</w:t>
+      </w:r>
+      <w:r>
+        <w:rPr>
+          <w:rFonts w:eastAsiaTheme="minorEastAsia"/>
+        </w:rPr>
+        <w:t>.</w:t>
+      </w:r>
     </w:p>
     <w:p>
       <w:pPr>
-        <w:rPr>
-          <w:rFonts w:eastAsiaTheme="minorEastAsia"/>
-        </w:rPr>
-      </w:pPr>
+        <w:pStyle w:val="ListParagraph"/>
+        <w:numPr>
+          <w:ilvl w:val="0"/>
+          <w:numId w:val="45"/>
+        </w:numPr>
+      </w:pPr>
+      <w:r>
+        <w:t xml:space="preserve">If </w:t>
+      </w:r>
+      <m:oMath>
+        <m:r>
+          <w:rPr>
+            <w:rFonts w:ascii="Cambria Math" w:hAnsi="Cambria Math"/>
+          </w:rPr>
+          <m:t>f</m:t>
+        </m:r>
+        <m:d>
+          <m:dPr>
+            <m:ctrlPr>
+              <w:rPr>
+                <w:rFonts w:ascii="Cambria Math" w:hAnsi="Cambria Math"/>
+                <w:i/>
+              </w:rPr>
+            </m:ctrlPr>
+          </m:dPr>
+          <m:e>
+            <m:r>
+              <w:rPr>
+                <w:rFonts w:ascii="Cambria Math" w:hAnsi="Cambria Math"/>
+              </w:rPr>
+              <m:t>x</m:t>
+            </m:r>
+          </m:e>
+        </m:d>
+        <m:r>
+          <w:rPr>
+            <w:rFonts w:ascii="Cambria Math" w:hAnsi="Cambria Math"/>
+          </w:rPr>
+          <m:t>=5x+4</m:t>
+        </m:r>
+      </m:oMath>
+      <w:r>
+        <w:rPr>
+          <w:rFonts w:eastAsiaTheme="minorEastAsia"/>
+        </w:rPr>
+        <w:t xml:space="preserve">, what is </w:t>
+      </w:r>
+      <m:oMath>
+        <m:sSup>
+          <m:sSupPr>
+            <m:ctrlPr>
+              <w:rPr>
+                <w:rFonts w:ascii="Cambria Math" w:eastAsiaTheme="minorEastAsia" w:hAnsi="Cambria Math"/>
+                <w:i/>
+              </w:rPr>
+            </m:ctrlPr>
+          </m:sSupPr>
+          <m:e>
+            <m:r>
+              <w:rPr>
+                <w:rFonts w:ascii="Cambria Math" w:eastAsiaTheme="minorEastAsia" w:hAnsi="Cambria Math"/>
+              </w:rPr>
+              <m:t>f</m:t>
+            </m:r>
+          </m:e>
+          <m:sup>
+            <m:r>
+              <w:rPr>
+                <w:rFonts w:ascii="Cambria Math" w:eastAsiaTheme="minorEastAsia" w:hAnsi="Cambria Math"/>
+              </w:rPr>
+              <m:t>-1</m:t>
+            </m:r>
+          </m:sup>
+        </m:sSup>
+        <m:d>
+          <m:dPr>
+            <m:ctrlPr>
+              <w:rPr>
+                <w:rFonts w:ascii="Cambria Math" w:eastAsiaTheme="minorEastAsia" w:hAnsi="Cambria Math"/>
+                <w:i/>
+              </w:rPr>
+            </m:ctrlPr>
+          </m:dPr>
+          <m:e>
+            <m:r>
+              <w:rPr>
+                <w:rFonts w:ascii="Cambria Math" w:eastAsiaTheme="minorEastAsia" w:hAnsi="Cambria Math"/>
+              </w:rPr>
+              <m:t>34</m:t>
+            </m:r>
+          </m:e>
+        </m:d>
+      </m:oMath>
+      <w:r>
+        <w:rPr>
+          <w:rFonts w:eastAsiaTheme="minorEastAsia"/>
+        </w:rPr>
+        <w:t>?</w:t>
+      </w:r>
+      <w:r>
+        <w:rPr>
+          <w:rFonts w:eastAsiaTheme="minorEastAsia"/>
+        </w:rPr>
+        <w:br/>
+      </w:r>
+      <m:oMathPara>
+        <m:oMath>
+          <m:r>
+            <w:rPr>
+              <w:rFonts w:ascii="Cambria Math" w:eastAsiaTheme="minorEastAsia" w:hAnsi="Cambria Math"/>
+            </w:rPr>
+            <m:t>34=5x+4</m:t>
+          </m:r>
+          <m:r>
+            <w:rPr>
+              <w:rFonts w:ascii="Cambria Math" w:eastAsiaTheme="minorEastAsia" w:hAnsi="Cambria Math"/>
+            </w:rPr>
+            <w:br/>
+          </m:r>
+        </m:oMath>
+        <m:oMath>
+          <m:r>
+            <w:rPr>
+              <w:rFonts w:ascii="Cambria Math" w:eastAsiaTheme="minorEastAsia" w:hAnsi="Cambria Math"/>
+            </w:rPr>
+            <m:t>-4=-4</m:t>
+          </m:r>
+          <m:r>
+            <w:rPr>
+              <w:rFonts w:ascii="Cambria Math" w:eastAsiaTheme="minorEastAsia" w:hAnsi="Cambria Math"/>
+            </w:rPr>
+            <w:br/>
+          </m:r>
+        </m:oMath>
+        <m:oMath>
+          <m:r>
+            <w:rPr>
+              <w:rFonts w:ascii="Cambria Math" w:eastAsiaTheme="minorEastAsia" w:hAnsi="Cambria Math"/>
+            </w:rPr>
+            <m:t>30=5x</m:t>
+          </m:r>
+          <m:r>
+            <w:rPr>
+              <w:rFonts w:ascii="Cambria Math" w:eastAsiaTheme="minorEastAsia" w:hAnsi="Cambria Math"/>
+            </w:rPr>
+            <w:br/>
+          </m:r>
+        </m:oMath>
+        <m:oMath>
+          <m:f>
+            <m:fPr>
+              <m:ctrlPr>
+                <w:rPr>
+                  <w:rFonts w:ascii="Cambria Math" w:eastAsiaTheme="minorEastAsia" w:hAnsi="Cambria Math"/>
+                  <w:i/>
+                </w:rPr>
+              </m:ctrlPr>
+            </m:fPr>
+            <m:num>
+              <m:r>
+                <w:rPr>
+                  <w:rFonts w:ascii="Cambria Math" w:eastAsiaTheme="minorEastAsia" w:hAnsi="Cambria Math"/>
+                </w:rPr>
+                <m:t>30</m:t>
+              </m:r>
+            </m:num>
+            <m:den>
+              <m:r>
+                <w:rPr>
+                  <w:rFonts w:ascii="Cambria Math" w:eastAsiaTheme="minorEastAsia" w:hAnsi="Cambria Math"/>
+                </w:rPr>
+                <m:t>5</m:t>
+              </m:r>
+            </m:den>
+          </m:f>
+          <m:r>
+            <w:rPr>
+              <w:rFonts w:ascii="Cambria Math" w:eastAsiaTheme="minorEastAsia" w:hAnsi="Cambria Math"/>
+            </w:rPr>
+            <m:t>=</m:t>
+          </m:r>
+          <m:f>
+            <m:fPr>
+              <m:ctrlPr>
+                <w:rPr>
+                  <w:rFonts w:ascii="Cambria Math" w:eastAsiaTheme="minorEastAsia" w:hAnsi="Cambria Math"/>
+                  <w:i/>
+                </w:rPr>
+              </m:ctrlPr>
+            </m:fPr>
+            <m:num>
+              <m:r>
+                <w:rPr>
+                  <w:rFonts w:ascii="Cambria Math" w:eastAsiaTheme="minorEastAsia" w:hAnsi="Cambria Math"/>
+                </w:rPr>
+                <m:t>5x</m:t>
+              </m:r>
+            </m:num>
+            <m:den>
+              <m:r>
+                <w:rPr>
+                  <w:rFonts w:ascii="Cambria Math" w:eastAsiaTheme="minorEastAsia" w:hAnsi="Cambria Math"/>
+                </w:rPr>
+                <m:t>5</m:t>
+              </m:r>
+            </m:den>
+          </m:f>
+          <m:r>
+            <w:rPr>
+              <w:rFonts w:eastAsiaTheme="minorEastAsia"/>
+            </w:rPr>
+            <w:br/>
+          </m:r>
+        </m:oMath>
+        <m:oMath>
+          <m:r>
+            <w:rPr>
+              <w:rFonts w:ascii="Cambria Math" w:hAnsi="Cambria Math"/>
+            </w:rPr>
+            <m:t>x=6</m:t>
+          </m:r>
+          <m:r>
+            <w:rPr>
+              <w:rFonts w:eastAsiaTheme="minorEastAsia"/>
+            </w:rPr>
+            <w:br/>
+          </m:r>
+        </m:oMath>
+      </m:oMathPara>
+      <w:r>
+        <w:rPr>
+          <w:rFonts w:eastAsiaTheme="minorEastAsia"/>
+        </w:rPr>
+        <w:t>Point: (6, 34)</w:t>
+      </w:r>
+      <w:r>
+        <w:rPr>
+          <w:rFonts w:eastAsiaTheme="minorEastAsia"/>
+        </w:rPr>
+        <w:br/>
+      </w:r>
+      <m:oMathPara>
+        <m:oMath>
+          <m:sSup>
+            <m:sSupPr>
+              <m:ctrlPr>
+                <w:rPr>
+                  <w:rFonts w:ascii="Cambria Math" w:eastAsiaTheme="minorEastAsia" w:hAnsi="Cambria Math"/>
+                  <w:i/>
+                </w:rPr>
+              </m:ctrlPr>
+            </m:sSupPr>
+            <m:e>
+              <m:r>
+                <w:rPr>
+                  <w:rFonts w:ascii="Cambria Math" w:eastAsiaTheme="minorEastAsia" w:hAnsi="Cambria Math"/>
+                </w:rPr>
+                <m:t>f</m:t>
+              </m:r>
+            </m:e>
+            <m:sup>
+              <m:r>
+                <w:rPr>
+                  <w:rFonts w:ascii="Cambria Math" w:eastAsiaTheme="minorEastAsia" w:hAnsi="Cambria Math"/>
+                </w:rPr>
+                <m:t>-1</m:t>
+              </m:r>
+            </m:sup>
+          </m:sSup>
+          <m:d>
+            <m:dPr>
+              <m:ctrlPr>
+                <w:rPr>
+                  <w:rFonts w:ascii="Cambria Math" w:eastAsiaTheme="minorEastAsia" w:hAnsi="Cambria Math"/>
+                  <w:i/>
+                </w:rPr>
+              </m:ctrlPr>
+            </m:dPr>
+            <m:e>
+              <m:r>
+                <w:rPr>
+                  <w:rFonts w:ascii="Cambria Math" w:eastAsiaTheme="minorEastAsia" w:hAnsi="Cambria Math"/>
+                </w:rPr>
+                <m:t>34</m:t>
+              </m:r>
+            </m:e>
+          </m:d>
+          <m:r>
+            <w:rPr>
+              <w:rFonts w:ascii="Cambria Math" w:eastAsiaTheme="minorEastAsia" w:hAnsi="Cambria Math"/>
+            </w:rPr>
+            <m:t>=6</m:t>
+          </m:r>
+        </m:oMath>
+      </m:oMathPara>
     </w:p>
-    <w:p/>
+    <w:p>
+      <w:pPr>
+        <w:pStyle w:val="ListParagraph"/>
+        <w:numPr>
+          <w:ilvl w:val="0"/>
+          <w:numId w:val="45"/>
+        </w:numPr>
+      </w:pPr>
+      <w:r>
+        <w:rPr>
+          <w:rFonts w:eastAsiaTheme="minorEastAsia"/>
+        </w:rPr>
+        <w:t xml:space="preserve">If the graph of </w:t>
+      </w:r>
+      <m:oMath>
+        <m:r>
+          <w:rPr>
+            <w:rFonts w:ascii="Cambria Math" w:eastAsiaTheme="minorEastAsia" w:hAnsi="Cambria Math"/>
+          </w:rPr>
+          <m:t>y=f</m:t>
+        </m:r>
+        <m:d>
+          <m:dPr>
+            <m:ctrlPr>
+              <w:rPr>
+                <w:rFonts w:ascii="Cambria Math" w:eastAsiaTheme="minorEastAsia" w:hAnsi="Cambria Math"/>
+                <w:i/>
+              </w:rPr>
+            </m:ctrlPr>
+          </m:dPr>
+          <m:e>
+            <m:r>
+              <w:rPr>
+                <w:rFonts w:ascii="Cambria Math" w:eastAsiaTheme="minorEastAsia" w:hAnsi="Cambria Math"/>
+              </w:rPr>
+              <m:t>x</m:t>
+            </m:r>
+          </m:e>
+        </m:d>
+      </m:oMath>
+      <w:r>
+        <w:rPr>
+          <w:rFonts w:eastAsiaTheme="minorEastAsia"/>
+        </w:rPr>
+        <w:t xml:space="preserve"> is shown below, sketch on the same axes the graph of </w:t>
+      </w:r>
+      <w:r>
+        <w:rPr>
+          <w:rFonts w:eastAsiaTheme="minorEastAsia"/>
+        </w:rPr>
+        <w:br/>
+      </w:r>
+      <m:oMath>
+        <m:r>
+          <w:rPr>
+            <w:rFonts w:ascii="Cambria Math" w:eastAsiaTheme="minorEastAsia" w:hAnsi="Cambria Math"/>
+          </w:rPr>
+          <m:t>y=</m:t>
+        </m:r>
+        <m:sSup>
+          <m:sSupPr>
+            <m:ctrlPr>
+              <w:rPr>
+                <w:rFonts w:ascii="Cambria Math" w:eastAsiaTheme="minorEastAsia" w:hAnsi="Cambria Math"/>
+                <w:i/>
+              </w:rPr>
+            </m:ctrlPr>
+          </m:sSupPr>
+          <m:e>
+            <m:r>
+              <w:rPr>
+                <w:rFonts w:ascii="Cambria Math" w:eastAsiaTheme="minorEastAsia" w:hAnsi="Cambria Math"/>
+              </w:rPr>
+              <m:t>f</m:t>
+            </m:r>
+          </m:e>
+          <m:sup>
+            <m:r>
+              <w:rPr>
+                <w:rFonts w:ascii="Cambria Math" w:eastAsiaTheme="minorEastAsia" w:hAnsi="Cambria Math"/>
+              </w:rPr>
+              <m:t>-1</m:t>
+            </m:r>
+          </m:sup>
+        </m:sSup>
+        <m:r>
+          <w:rPr>
+            <w:rFonts w:ascii="Cambria Math" w:eastAsiaTheme="minorEastAsia" w:hAnsi="Cambria Math"/>
+          </w:rPr>
+          <m:t>(x)</m:t>
+        </m:r>
+      </m:oMath>
+      <w:r>
+        <w:rPr>
+          <w:rFonts w:eastAsiaTheme="minorEastAsia"/>
+        </w:rPr>
+        <w:t>.</w:t>
+      </w:r>
+      <w:r>
+        <w:rPr>
+          <w:rFonts w:eastAsiaTheme="minorEastAsia"/>
+        </w:rPr>
+        <w:br/>
+      </w:r>
+      <w:r>
+        <w:rPr>
+          <w:noProof/>
+        </w:rPr>
+        <w:drawing>
+          <wp:inline distT="0" distB="0" distL="0" distR="0" wp14:anchorId="0479C517" wp14:editId="69276E30">
+            <wp:extent cx="2825496" cy="2212848"/>
+            <wp:effectExtent l="0" t="0" r="0" b="0"/>
+            <wp:docPr id="1356286208" name="Picture 1" descr="A graph of a function&#10;&#10;AI-generated content may be incorrect."/>
+            <wp:cNvGraphicFramePr>
+              <a:graphicFrameLocks xmlns:a="http://schemas.openxmlformats.org/drawingml/2006/main" noChangeAspect="1"/>
+            </wp:cNvGraphicFramePr>
+            <a:graphic xmlns:a="http://schemas.openxmlformats.org/drawingml/2006/main">
+              <a:graphicData uri="http://schemas.openxmlformats.org/drawingml/2006/picture">
+                <pic:pic xmlns:pic="http://schemas.openxmlformats.org/drawingml/2006/picture">
+                  <pic:nvPicPr>
+                    <pic:cNvPr id="1356286208" name="Picture 1" descr="A graph of a function&#10;&#10;AI-generated content may be incorrect."/>
+                    <pic:cNvPicPr/>
+                  </pic:nvPicPr>
+                  <pic:blipFill>
+                    <a:blip r:embed="rId27"/>
+                    <a:stretch>
+                      <a:fillRect/>
+                    </a:stretch>
+                  </pic:blipFill>
+                  <pic:spPr>
+                    <a:xfrm>
+                      <a:off x="0" y="0"/>
+                      <a:ext cx="2825496" cy="2212848"/>
+                    </a:xfrm>
+                    <a:prstGeom prst="rect">
+                      <a:avLst/>
+                    </a:prstGeom>
+                  </pic:spPr>
+                </pic:pic>
+              </a:graphicData>
+            </a:graphic>
+          </wp:inline>
+        </w:drawing>
+      </w:r>
+      <w:r>
+        <w:rPr>
+          <w:rFonts w:eastAsiaTheme="minorEastAsia"/>
+        </w:rPr>
+        <w:br/>
+      </w:r>
+      <m:oMath>
+        <m:r>
+          <w:rPr>
+            <w:rFonts w:ascii="Cambria Math" w:eastAsiaTheme="minorEastAsia" w:hAnsi="Cambria Math"/>
+          </w:rPr>
+          <m:t>y=f</m:t>
+        </m:r>
+        <m:d>
+          <m:dPr>
+            <m:ctrlPr>
+              <w:rPr>
+                <w:rFonts w:ascii="Cambria Math" w:eastAsiaTheme="minorEastAsia" w:hAnsi="Cambria Math"/>
+                <w:i/>
+              </w:rPr>
+            </m:ctrlPr>
+          </m:dPr>
+          <m:e>
+            <m:r>
+              <w:rPr>
+                <w:rFonts w:ascii="Cambria Math" w:eastAsiaTheme="minorEastAsia" w:hAnsi="Cambria Math"/>
+              </w:rPr>
+              <m:t>x</m:t>
+            </m:r>
+          </m:e>
+        </m:d>
+      </m:oMath>
+      <w:r>
+        <w:rPr>
+          <w:rFonts w:eastAsiaTheme="minorEastAsia"/>
+        </w:rPr>
+        <w:t xml:space="preserve"> </w:t>
+      </w:r>
+      <w:r>
+        <w:rPr>
+          <w:rFonts w:eastAsiaTheme="minorEastAsia"/>
+        </w:rPr>
+        <w:t xml:space="preserve">Line Segments: </w:t>
+      </w:r>
+      <w:r>
+        <w:rPr>
+          <w:rFonts w:eastAsiaTheme="minorEastAsia"/>
+        </w:rPr>
+        <w:br/>
+      </w:r>
+      <w:r>
+        <w:rPr>
+          <w:rFonts w:eastAsiaTheme="minorEastAsia"/>
+        </w:rPr>
+        <w:t>(-5, -4) to (0, 5), (0, 5) to (8, 6)</w:t>
+      </w:r>
+      <w:r>
+        <w:rPr>
+          <w:rFonts w:eastAsiaTheme="minorEastAsia"/>
+        </w:rPr>
+        <w:br/>
+      </w:r>
+      <m:oMath>
+        <m:r>
+          <w:rPr>
+            <w:rFonts w:ascii="Cambria Math" w:eastAsiaTheme="minorEastAsia" w:hAnsi="Cambria Math"/>
+          </w:rPr>
+          <m:t>y=</m:t>
+        </m:r>
+        <m:sSup>
+          <m:sSupPr>
+            <m:ctrlPr>
+              <w:rPr>
+                <w:rFonts w:ascii="Cambria Math" w:eastAsiaTheme="minorEastAsia" w:hAnsi="Cambria Math"/>
+                <w:i/>
+              </w:rPr>
+            </m:ctrlPr>
+          </m:sSupPr>
+          <m:e>
+            <m:r>
+              <w:rPr>
+                <w:rFonts w:ascii="Cambria Math" w:eastAsiaTheme="minorEastAsia" w:hAnsi="Cambria Math"/>
+              </w:rPr>
+              <m:t>f</m:t>
+            </m:r>
+          </m:e>
+          <m:sup>
+            <m:r>
+              <w:rPr>
+                <w:rFonts w:ascii="Cambria Math" w:eastAsiaTheme="minorEastAsia" w:hAnsi="Cambria Math"/>
+              </w:rPr>
+              <m:t>-1</m:t>
+            </m:r>
+          </m:sup>
+        </m:sSup>
+        <m:r>
+          <w:rPr>
+            <w:rFonts w:ascii="Cambria Math" w:eastAsiaTheme="minorEastAsia" w:hAnsi="Cambria Math"/>
+          </w:rPr>
+          <m:t>(x)</m:t>
+        </m:r>
+      </m:oMath>
+      <w:r>
+        <w:rPr>
+          <w:rFonts w:eastAsiaTheme="minorEastAsia"/>
+        </w:rPr>
+        <w:t xml:space="preserve"> Line Segments:</w:t>
+      </w:r>
+      <w:r>
+        <w:rPr>
+          <w:rFonts w:eastAsiaTheme="minorEastAsia"/>
+        </w:rPr>
+        <w:br/>
+        <w:t>(-4, -5) to (5, 0), (5, 0) to (6, 8)</w:t>
+      </w:r>
+      <w:r>
+        <w:rPr>
+          <w:rFonts w:eastAsiaTheme="minorEastAsia"/>
+        </w:rPr>
+        <w:br/>
+      </w:r>
+      <w:r>
+        <w:rPr>
+          <w:rFonts w:eastAsiaTheme="minorEastAsia"/>
+        </w:rPr>
+        <w:br/>
+      </w:r>
+      <w:r>
+        <w:rPr>
+          <w:noProof/>
+        </w:rPr>
+        <w:drawing>
+          <wp:inline distT="0" distB="0" distL="0" distR="0" wp14:anchorId="7967C55C" wp14:editId="4D25FA14">
+            <wp:extent cx="2825496" cy="2633472"/>
+            <wp:effectExtent l="0" t="0" r="0" b="0"/>
+            <wp:docPr id="1048962436" name="Picture 1" descr="A graph of a function&#10;&#10;AI-generated content may be incorrect."/>
+            <wp:cNvGraphicFramePr>
+              <a:graphicFrameLocks xmlns:a="http://schemas.openxmlformats.org/drawingml/2006/main" noChangeAspect="1"/>
+            </wp:cNvGraphicFramePr>
+            <a:graphic xmlns:a="http://schemas.openxmlformats.org/drawingml/2006/main">
+              <a:graphicData uri="http://schemas.openxmlformats.org/drawingml/2006/picture">
+                <pic:pic xmlns:pic="http://schemas.openxmlformats.org/drawingml/2006/picture">
+                  <pic:nvPicPr>
+                    <pic:cNvPr id="1048962436" name="Picture 1" descr="A graph of a function&#10;&#10;AI-generated content may be incorrect."/>
+                    <pic:cNvPicPr/>
+                  </pic:nvPicPr>
+                  <pic:blipFill>
+                    <a:blip r:embed="rId28"/>
+                    <a:stretch>
+                      <a:fillRect/>
+                    </a:stretch>
+                  </pic:blipFill>
+                  <pic:spPr>
+                    <a:xfrm>
+                      <a:off x="0" y="0"/>
+                      <a:ext cx="2825496" cy="2633472"/>
+                    </a:xfrm>
+                    <a:prstGeom prst="rect">
+                      <a:avLst/>
+                    </a:prstGeom>
+                  </pic:spPr>
+                </pic:pic>
+              </a:graphicData>
+            </a:graphic>
+          </wp:inline>
+        </w:drawing>
+      </w:r>
+    </w:p>
+    <w:p>
+      <w:pPr>
+        <w:pStyle w:val="ListParagraph"/>
+        <w:numPr>
+          <w:ilvl w:val="0"/>
+          <w:numId w:val="45"/>
+        </w:numPr>
+      </w:pPr>
+      <w:r>
+        <w:rPr>
+          <w:rFonts w:eastAsiaTheme="minorEastAsia"/>
+        </w:rPr>
+        <w:br w:type="column"/>
+      </w:r>
+      <w:r>
+        <w:rPr>
+          <w:rFonts w:eastAsiaTheme="minorEastAsia"/>
+        </w:rPr>
+        <w:lastRenderedPageBreak/>
+        <w:t xml:space="preserve">If </w:t>
+      </w:r>
+      <m:oMath>
+        <m:r>
+          <w:rPr>
+            <w:rFonts w:ascii="Cambria Math" w:eastAsiaTheme="minorEastAsia" w:hAnsi="Cambria Math"/>
+          </w:rPr>
+          <m:t>f</m:t>
+        </m:r>
+        <m:d>
+          <m:dPr>
+            <m:ctrlPr>
+              <w:rPr>
+                <w:rFonts w:ascii="Cambria Math" w:eastAsiaTheme="minorEastAsia" w:hAnsi="Cambria Math"/>
+                <w:i/>
+              </w:rPr>
+            </m:ctrlPr>
+          </m:dPr>
+          <m:e>
+            <m:r>
+              <w:rPr>
+                <w:rFonts w:ascii="Cambria Math" w:eastAsiaTheme="minorEastAsia" w:hAnsi="Cambria Math"/>
+              </w:rPr>
+              <m:t>x</m:t>
+            </m:r>
+          </m:e>
+        </m:d>
+        <m:r>
+          <w:rPr>
+            <w:rFonts w:ascii="Cambria Math" w:eastAsiaTheme="minorEastAsia" w:hAnsi="Cambria Math"/>
+          </w:rPr>
+          <m:t>=7x+3</m:t>
+        </m:r>
+      </m:oMath>
+      <w:r>
+        <w:rPr>
+          <w:rFonts w:eastAsiaTheme="minorEastAsia"/>
+        </w:rPr>
+        <w:t xml:space="preserve">, what is </w:t>
+      </w:r>
+      <m:oMath>
+        <m:sSup>
+          <m:sSupPr>
+            <m:ctrlPr>
+              <w:rPr>
+                <w:rFonts w:ascii="Cambria Math" w:eastAsiaTheme="minorEastAsia" w:hAnsi="Cambria Math"/>
+                <w:i/>
+              </w:rPr>
+            </m:ctrlPr>
+          </m:sSupPr>
+          <m:e>
+            <m:r>
+              <w:rPr>
+                <w:rFonts w:ascii="Cambria Math" w:eastAsiaTheme="minorEastAsia" w:hAnsi="Cambria Math"/>
+              </w:rPr>
+              <m:t>f</m:t>
+            </m:r>
+          </m:e>
+          <m:sup>
+            <m:r>
+              <w:rPr>
+                <w:rFonts w:ascii="Cambria Math" w:eastAsiaTheme="minorEastAsia" w:hAnsi="Cambria Math"/>
+              </w:rPr>
+              <m:t>1</m:t>
+            </m:r>
+          </m:sup>
+        </m:sSup>
+        <m:d>
+          <m:dPr>
+            <m:ctrlPr>
+              <w:rPr>
+                <w:rFonts w:ascii="Cambria Math" w:eastAsiaTheme="minorEastAsia" w:hAnsi="Cambria Math"/>
+                <w:i/>
+              </w:rPr>
+            </m:ctrlPr>
+          </m:dPr>
+          <m:e>
+            <m:r>
+              <w:rPr>
+                <w:rFonts w:ascii="Cambria Math" w:eastAsiaTheme="minorEastAsia" w:hAnsi="Cambria Math"/>
+              </w:rPr>
+              <m:t>x</m:t>
+            </m:r>
+          </m:e>
+        </m:d>
+      </m:oMath>
+      <w:r>
+        <w:rPr>
+          <w:rFonts w:eastAsiaTheme="minorEastAsia"/>
+        </w:rPr>
+        <w:t>?</w:t>
+      </w:r>
+      <w:r>
+        <w:rPr>
+          <w:rFonts w:eastAsiaTheme="minorEastAsia"/>
+        </w:rPr>
+        <w:br/>
+      </w:r>
+      <m:oMathPara>
+        <m:oMath>
+          <m:r>
+            <w:rPr>
+              <w:rFonts w:ascii="Cambria Math" w:hAnsi="Cambria Math"/>
+            </w:rPr>
+            <m:t>x=7</m:t>
+          </m:r>
+          <m:sSup>
+            <m:sSupPr>
+              <m:ctrlPr>
+                <w:rPr>
+                  <w:rFonts w:ascii="Cambria Math" w:hAnsi="Cambria Math"/>
+                  <w:i/>
+                </w:rPr>
+              </m:ctrlPr>
+            </m:sSupPr>
+            <m:e>
+              <m:r>
+                <w:rPr>
+                  <w:rFonts w:ascii="Cambria Math" w:hAnsi="Cambria Math"/>
+                </w:rPr>
+                <m:t>f</m:t>
+              </m:r>
+            </m:e>
+            <m:sup>
+              <m:r>
+                <w:rPr>
+                  <w:rFonts w:ascii="Cambria Math" w:hAnsi="Cambria Math"/>
+                </w:rPr>
+                <m:t>-1</m:t>
+              </m:r>
+            </m:sup>
+          </m:sSup>
+          <m:d>
+            <m:dPr>
+              <m:ctrlPr>
+                <w:rPr>
+                  <w:rFonts w:ascii="Cambria Math" w:hAnsi="Cambria Math"/>
+                  <w:i/>
+                </w:rPr>
+              </m:ctrlPr>
+            </m:dPr>
+            <m:e>
+              <m:r>
+                <w:rPr>
+                  <w:rFonts w:ascii="Cambria Math" w:hAnsi="Cambria Math"/>
+                </w:rPr>
+                <m:t>x</m:t>
+              </m:r>
+            </m:e>
+          </m:d>
+          <m:r>
+            <w:rPr>
+              <w:rFonts w:ascii="Cambria Math" w:hAnsi="Cambria Math"/>
+            </w:rPr>
+            <m:t>+3</m:t>
+          </m:r>
+          <m:r>
+            <w:rPr>
+              <w:rFonts w:ascii="Cambria Math" w:hAnsi="Cambria Math"/>
+            </w:rPr>
+            <w:br/>
+          </m:r>
+        </m:oMath>
+        <m:oMath>
+          <m:r>
+            <w:rPr>
+              <w:rFonts w:ascii="Cambria Math" w:hAnsi="Cambria Math"/>
+            </w:rPr>
+            <m:t>-3=-3</m:t>
+          </m:r>
+          <m:r>
+            <w:rPr>
+              <w:rFonts w:ascii="Cambria Math" w:hAnsi="Cambria Math"/>
+            </w:rPr>
+            <w:br/>
+          </m:r>
+        </m:oMath>
+        <m:oMath>
+          <m:r>
+            <w:rPr>
+              <w:rFonts w:ascii="Cambria Math" w:hAnsi="Cambria Math"/>
+            </w:rPr>
+            <m:t>x-3=</m:t>
+          </m:r>
+          <m:r>
+            <w:rPr>
+              <w:rFonts w:ascii="Cambria Math" w:hAnsi="Cambria Math"/>
+            </w:rPr>
+            <m:t>7</m:t>
+          </m:r>
+          <m:sSup>
+            <m:sSupPr>
+              <m:ctrlPr>
+                <w:rPr>
+                  <w:rFonts w:ascii="Cambria Math" w:hAnsi="Cambria Math"/>
+                  <w:i/>
+                </w:rPr>
+              </m:ctrlPr>
+            </m:sSupPr>
+            <m:e>
+              <m:r>
+                <w:rPr>
+                  <w:rFonts w:ascii="Cambria Math" w:hAnsi="Cambria Math"/>
+                </w:rPr>
+                <m:t>f</m:t>
+              </m:r>
+            </m:e>
+            <m:sup>
+              <m:r>
+                <w:rPr>
+                  <w:rFonts w:ascii="Cambria Math" w:hAnsi="Cambria Math"/>
+                </w:rPr>
+                <m:t>-1</m:t>
+              </m:r>
+            </m:sup>
+          </m:sSup>
+          <m:d>
+            <m:dPr>
+              <m:ctrlPr>
+                <w:rPr>
+                  <w:rFonts w:ascii="Cambria Math" w:hAnsi="Cambria Math"/>
+                  <w:i/>
+                </w:rPr>
+              </m:ctrlPr>
+            </m:dPr>
+            <m:e>
+              <m:r>
+                <w:rPr>
+                  <w:rFonts w:ascii="Cambria Math" w:hAnsi="Cambria Math"/>
+                </w:rPr>
+                <m:t>x</m:t>
+              </m:r>
+            </m:e>
+          </m:d>
+          <m:r>
+            <w:rPr>
+              <w:rFonts w:eastAsiaTheme="minorEastAsia"/>
+            </w:rPr>
+            <w:br/>
+          </m:r>
+        </m:oMath>
+        <m:oMath>
+          <m:f>
+            <m:fPr>
+              <m:ctrlPr>
+                <w:rPr>
+                  <w:rFonts w:ascii="Cambria Math" w:hAnsi="Cambria Math"/>
+                  <w:i/>
+                </w:rPr>
+              </m:ctrlPr>
+            </m:fPr>
+            <m:num>
+              <m:r>
+                <w:rPr>
+                  <w:rFonts w:ascii="Cambria Math" w:hAnsi="Cambria Math"/>
+                </w:rPr>
+                <m:t>x-3</m:t>
+              </m:r>
+            </m:num>
+            <m:den>
+              <m:r>
+                <w:rPr>
+                  <w:rFonts w:ascii="Cambria Math" w:hAnsi="Cambria Math"/>
+                </w:rPr>
+                <m:t>7</m:t>
+              </m:r>
+            </m:den>
+          </m:f>
+          <m:r>
+            <w:rPr>
+              <w:rFonts w:ascii="Cambria Math" w:hAnsi="Cambria Math"/>
+            </w:rPr>
+            <m:t>=</m:t>
+          </m:r>
+          <m:f>
+            <m:fPr>
+              <m:ctrlPr>
+                <w:rPr>
+                  <w:rFonts w:ascii="Cambria Math" w:hAnsi="Cambria Math"/>
+                  <w:i/>
+                </w:rPr>
+              </m:ctrlPr>
+            </m:fPr>
+            <m:num>
+              <m:r>
+                <w:rPr>
+                  <w:rFonts w:ascii="Cambria Math" w:hAnsi="Cambria Math"/>
+                </w:rPr>
+                <m:t>7</m:t>
+              </m:r>
+              <m:sSup>
+                <m:sSupPr>
+                  <m:ctrlPr>
+                    <w:rPr>
+                      <w:rFonts w:ascii="Cambria Math" w:hAnsi="Cambria Math"/>
+                      <w:i/>
+                    </w:rPr>
+                  </m:ctrlPr>
+                </m:sSupPr>
+                <m:e>
+                  <m:r>
+                    <w:rPr>
+                      <w:rFonts w:ascii="Cambria Math" w:hAnsi="Cambria Math"/>
+                    </w:rPr>
+                    <m:t>f</m:t>
+                  </m:r>
+                </m:e>
+                <m:sup>
+                  <m:r>
+                    <w:rPr>
+                      <w:rFonts w:ascii="Cambria Math" w:hAnsi="Cambria Math"/>
+                    </w:rPr>
+                    <m:t>-1</m:t>
+                  </m:r>
+                </m:sup>
+              </m:sSup>
+              <m:d>
+                <m:dPr>
+                  <m:ctrlPr>
+                    <w:rPr>
+                      <w:rFonts w:ascii="Cambria Math" w:hAnsi="Cambria Math"/>
+                      <w:i/>
+                    </w:rPr>
+                  </m:ctrlPr>
+                </m:dPr>
+                <m:e>
+                  <m:r>
+                    <w:rPr>
+                      <w:rFonts w:ascii="Cambria Math" w:hAnsi="Cambria Math"/>
+                    </w:rPr>
+                    <m:t>x</m:t>
+                  </m:r>
+                </m:e>
+              </m:d>
+            </m:num>
+            <m:den>
+              <m:r>
+                <w:rPr>
+                  <w:rFonts w:ascii="Cambria Math" w:hAnsi="Cambria Math"/>
+                </w:rPr>
+                <m:t>7</m:t>
+              </m:r>
+            </m:den>
+          </m:f>
+          <m:r>
+            <w:rPr>
+              <w:rFonts w:eastAsiaTheme="minorEastAsia"/>
+            </w:rPr>
+            <w:br/>
+          </m:r>
+        </m:oMath>
+        <m:oMath>
+          <m:sSup>
+            <m:sSupPr>
+              <m:ctrlPr>
+                <w:rPr>
+                  <w:rFonts w:ascii="Cambria Math" w:hAnsi="Cambria Math"/>
+                  <w:i/>
+                </w:rPr>
+              </m:ctrlPr>
+            </m:sSupPr>
+            <m:e>
+              <m:r>
+                <w:rPr>
+                  <w:rFonts w:ascii="Cambria Math" w:hAnsi="Cambria Math"/>
+                </w:rPr>
+                <m:t>f</m:t>
+              </m:r>
+            </m:e>
+            <m:sup>
+              <m:r>
+                <w:rPr>
+                  <w:rFonts w:ascii="Cambria Math" w:hAnsi="Cambria Math"/>
+                </w:rPr>
+                <m:t>-1</m:t>
+              </m:r>
+            </m:sup>
+          </m:sSup>
+          <m:d>
+            <m:dPr>
+              <m:ctrlPr>
+                <w:rPr>
+                  <w:rFonts w:ascii="Cambria Math" w:hAnsi="Cambria Math"/>
+                  <w:i/>
+                </w:rPr>
+              </m:ctrlPr>
+            </m:dPr>
+            <m:e>
+              <m:r>
+                <w:rPr>
+                  <w:rFonts w:ascii="Cambria Math" w:hAnsi="Cambria Math"/>
+                </w:rPr>
+                <m:t>x</m:t>
+              </m:r>
+            </m:e>
+          </m:d>
+          <m:r>
+            <w:rPr>
+              <w:rFonts w:ascii="Cambria Math" w:hAnsi="Cambria Math"/>
+            </w:rPr>
+            <m:t>=</m:t>
+          </m:r>
+          <m:f>
+            <m:fPr>
+              <m:ctrlPr>
+                <w:rPr>
+                  <w:rFonts w:ascii="Cambria Math" w:hAnsi="Cambria Math"/>
+                  <w:i/>
+                </w:rPr>
+              </m:ctrlPr>
+            </m:fPr>
+            <m:num>
+              <m:r>
+                <w:rPr>
+                  <w:rFonts w:ascii="Cambria Math" w:hAnsi="Cambria Math"/>
+                </w:rPr>
+                <m:t>x-3</m:t>
+              </m:r>
+            </m:num>
+            <m:den>
+              <m:r>
+                <w:rPr>
+                  <w:rFonts w:ascii="Cambria Math" w:hAnsi="Cambria Math"/>
+                </w:rPr>
+                <m:t>7</m:t>
+              </m:r>
+            </m:den>
+          </m:f>
+        </m:oMath>
+      </m:oMathPara>
+    </w:p>
+    <w:p>
+      <w:pPr>
+        <w:pStyle w:val="ListParagraph"/>
+      </w:pPr>
+      <w:r>
+        <w:rPr>
+          <w:rFonts w:eastAsiaTheme="minorEastAsia"/>
+        </w:rPr>
+        <w:t>Check:</w:t>
+      </w:r>
+      <w:r>
+        <w:rPr>
+          <w:rFonts w:eastAsiaTheme="minorEastAsia"/>
+        </w:rPr>
+        <w:br/>
+      </w:r>
+      <m:oMathPara>
+        <m:oMath>
+          <m:r>
+            <w:rPr>
+              <w:rFonts w:ascii="Cambria Math" w:hAnsi="Cambria Math"/>
+            </w:rPr>
+            <m:t>f</m:t>
+          </m:r>
+          <m:d>
+            <m:dPr>
+              <m:ctrlPr>
+                <w:rPr>
+                  <w:rFonts w:ascii="Cambria Math" w:hAnsi="Cambria Math"/>
+                  <w:i/>
+                </w:rPr>
+              </m:ctrlPr>
+            </m:dPr>
+            <m:e>
+              <m:r>
+                <w:rPr>
+                  <w:rFonts w:ascii="Cambria Math" w:hAnsi="Cambria Math"/>
+                </w:rPr>
+                <m:t>3</m:t>
+              </m:r>
+            </m:e>
+          </m:d>
+          <m:r>
+            <w:rPr>
+              <w:rFonts w:ascii="Cambria Math" w:hAnsi="Cambria Math"/>
+            </w:rPr>
+            <m:t>=7∙3+3=21+3=24</m:t>
+          </m:r>
+        </m:oMath>
+      </m:oMathPara>
+    </w:p>
+    <w:p>
+      <w:pPr>
+        <w:rPr>
+          <w:rFonts w:eastAsiaTheme="minorEastAsia"/>
+        </w:rPr>
+      </w:pPr>
+      <m:oMathPara>
+        <m:oMath>
+          <m:sSup>
+            <m:sSupPr>
+              <m:ctrlPr>
+                <w:rPr>
+                  <w:rFonts w:ascii="Cambria Math" w:hAnsi="Cambria Math"/>
+                  <w:i/>
+                </w:rPr>
+              </m:ctrlPr>
+            </m:sSupPr>
+            <m:e>
+              <m:r>
+                <w:rPr>
+                  <w:rFonts w:ascii="Cambria Math" w:hAnsi="Cambria Math"/>
+                </w:rPr>
+                <m:t>f</m:t>
+              </m:r>
+            </m:e>
+            <m:sup>
+              <m:r>
+                <w:rPr>
+                  <w:rFonts w:ascii="Cambria Math" w:hAnsi="Cambria Math"/>
+                </w:rPr>
+                <m:t>-1</m:t>
+              </m:r>
+            </m:sup>
+          </m:sSup>
+          <m:d>
+            <m:dPr>
+              <m:ctrlPr>
+                <w:rPr>
+                  <w:rFonts w:ascii="Cambria Math" w:hAnsi="Cambria Math"/>
+                  <w:i/>
+                </w:rPr>
+              </m:ctrlPr>
+            </m:dPr>
+            <m:e>
+              <m:r>
+                <w:rPr>
+                  <w:rFonts w:ascii="Cambria Math" w:hAnsi="Cambria Math"/>
+                </w:rPr>
+                <m:t>24</m:t>
+              </m:r>
+            </m:e>
+          </m:d>
+          <m:r>
+            <w:rPr>
+              <w:rFonts w:ascii="Cambria Math" w:hAnsi="Cambria Math"/>
+            </w:rPr>
+            <m:t>=</m:t>
+          </m:r>
+          <m:f>
+            <m:fPr>
+              <m:ctrlPr>
+                <w:rPr>
+                  <w:rFonts w:ascii="Cambria Math" w:hAnsi="Cambria Math"/>
+                  <w:i/>
+                </w:rPr>
+              </m:ctrlPr>
+            </m:fPr>
+            <m:num>
+              <m:r>
+                <w:rPr>
+                  <w:rFonts w:ascii="Cambria Math" w:hAnsi="Cambria Math"/>
+                </w:rPr>
+                <m:t>24</m:t>
+              </m:r>
+              <m:r>
+                <w:rPr>
+                  <w:rFonts w:ascii="Cambria Math" w:hAnsi="Cambria Math"/>
+                </w:rPr>
+                <m:t>-3</m:t>
+              </m:r>
+            </m:num>
+            <m:den>
+              <m:r>
+                <w:rPr>
+                  <w:rFonts w:ascii="Cambria Math" w:hAnsi="Cambria Math"/>
+                </w:rPr>
+                <m:t>7</m:t>
+              </m:r>
+            </m:den>
+          </m:f>
+          <m:r>
+            <w:rPr>
+              <w:rFonts w:ascii="Cambria Math" w:hAnsi="Cambria Math"/>
+            </w:rPr>
+            <m:t>=</m:t>
+          </m:r>
+          <m:f>
+            <m:fPr>
+              <m:ctrlPr>
+                <w:rPr>
+                  <w:rFonts w:ascii="Cambria Math" w:hAnsi="Cambria Math"/>
+                  <w:i/>
+                </w:rPr>
+              </m:ctrlPr>
+            </m:fPr>
+            <m:num>
+              <m:r>
+                <w:rPr>
+                  <w:rFonts w:ascii="Cambria Math" w:hAnsi="Cambria Math"/>
+                </w:rPr>
+                <m:t>21</m:t>
+              </m:r>
+            </m:num>
+            <m:den>
+              <m:r>
+                <w:rPr>
+                  <w:rFonts w:ascii="Cambria Math" w:hAnsi="Cambria Math"/>
+                </w:rPr>
+                <m:t>7</m:t>
+              </m:r>
+            </m:den>
+          </m:f>
+          <m:r>
+            <w:rPr>
+              <w:rFonts w:ascii="Cambria Math" w:hAnsi="Cambria Math"/>
+            </w:rPr>
+            <m:t>=</m:t>
+          </m:r>
+          <m:r>
+            <w:rPr>
+              <w:rFonts w:ascii="Cambria Math" w:hAnsi="Cambria Math"/>
+            </w:rPr>
+            <m:t>3</m:t>
+          </m:r>
+        </m:oMath>
+      </m:oMathPara>
+    </w:p>
+    <w:p>
+      <w:pPr>
+        <w:pStyle w:val="ListParagraph"/>
+        <w:numPr>
+          <w:ilvl w:val="0"/>
+          <w:numId w:val="45"/>
+        </w:numPr>
+        <w:rPr>
+          <w:b/>
+          <w:bCs/>
+        </w:rPr>
+      </w:pPr>
+      <w:r>
+        <w:t xml:space="preserve">If </w:t>
+      </w:r>
+      <m:oMath>
+        <m:r>
+          <w:rPr>
+            <w:rFonts w:ascii="Cambria Math" w:hAnsi="Cambria Math"/>
+          </w:rPr>
+          <m:t>f</m:t>
+        </m:r>
+        <m:d>
+          <m:dPr>
+            <m:ctrlPr>
+              <w:rPr>
+                <w:rFonts w:ascii="Cambria Math" w:hAnsi="Cambria Math"/>
+                <w:i/>
+              </w:rPr>
+            </m:ctrlPr>
+          </m:dPr>
+          <m:e>
+            <m:r>
+              <w:rPr>
+                <w:rFonts w:ascii="Cambria Math" w:hAnsi="Cambria Math"/>
+              </w:rPr>
+              <m:t>x</m:t>
+            </m:r>
+          </m:e>
+        </m:d>
+        <m:r>
+          <w:rPr>
+            <w:rFonts w:ascii="Cambria Math" w:hAnsi="Cambria Math"/>
+          </w:rPr>
+          <m:t>=</m:t>
+        </m:r>
+        <m:rad>
+          <m:radPr>
+            <m:ctrlPr>
+              <w:rPr>
+                <w:rFonts w:ascii="Cambria Math" w:hAnsi="Cambria Math"/>
+                <w:i/>
+              </w:rPr>
+            </m:ctrlPr>
+          </m:radPr>
+          <m:deg>
+            <m:r>
+              <w:rPr>
+                <w:rFonts w:ascii="Cambria Math" w:hAnsi="Cambria Math"/>
+              </w:rPr>
+              <m:t>3</m:t>
+            </m:r>
+          </m:deg>
+          <m:e>
+            <m:r>
+              <w:rPr>
+                <w:rFonts w:ascii="Cambria Math" w:hAnsi="Cambria Math"/>
+              </w:rPr>
+              <m:t>5x+19</m:t>
+            </m:r>
+          </m:e>
+        </m:rad>
+      </m:oMath>
+      <w:r>
+        <w:rPr>
+          <w:rFonts w:eastAsiaTheme="minorEastAsia"/>
+        </w:rPr>
+        <w:t xml:space="preserve">, what is </w:t>
+      </w:r>
+      <m:oMath>
+        <m:sSup>
+          <m:sSupPr>
+            <m:ctrlPr>
+              <w:rPr>
+                <w:rFonts w:ascii="Cambria Math" w:eastAsiaTheme="minorEastAsia" w:hAnsi="Cambria Math"/>
+                <w:i/>
+              </w:rPr>
+            </m:ctrlPr>
+          </m:sSupPr>
+          <m:e>
+            <m:r>
+              <w:rPr>
+                <w:rFonts w:ascii="Cambria Math" w:eastAsiaTheme="minorEastAsia" w:hAnsi="Cambria Math"/>
+              </w:rPr>
+              <m:t>f</m:t>
+            </m:r>
+          </m:e>
+          <m:sup>
+            <m:r>
+              <w:rPr>
+                <w:rFonts w:ascii="Cambria Math" w:eastAsiaTheme="minorEastAsia" w:hAnsi="Cambria Math"/>
+              </w:rPr>
+              <m:t>-1</m:t>
+            </m:r>
+          </m:sup>
+        </m:sSup>
+        <m:r>
+          <w:rPr>
+            <w:rFonts w:ascii="Cambria Math" w:eastAsiaTheme="minorEastAsia" w:hAnsi="Cambria Math"/>
+          </w:rPr>
+          <m:t>(f</m:t>
+        </m:r>
+        <m:d>
+          <m:dPr>
+            <m:ctrlPr>
+              <w:rPr>
+                <w:rFonts w:ascii="Cambria Math" w:eastAsiaTheme="minorEastAsia" w:hAnsi="Cambria Math"/>
+                <w:i/>
+              </w:rPr>
+            </m:ctrlPr>
+          </m:dPr>
+          <m:e>
+            <m:r>
+              <w:rPr>
+                <w:rFonts w:ascii="Cambria Math" w:eastAsiaTheme="minorEastAsia" w:hAnsi="Cambria Math"/>
+              </w:rPr>
+              <m:t>x</m:t>
+            </m:r>
+          </m:e>
+        </m:d>
+        <m:r>
+          <w:rPr>
+            <w:rFonts w:ascii="Cambria Math" w:eastAsiaTheme="minorEastAsia" w:hAnsi="Cambria Math"/>
+          </w:rPr>
+          <m:t>)</m:t>
+        </m:r>
+      </m:oMath>
+      <w:r>
+        <w:rPr>
+          <w:rFonts w:eastAsiaTheme="minorEastAsia"/>
+        </w:rPr>
+        <w:t>?</w:t>
+      </w:r>
+      <w:r>
+        <w:rPr>
+          <w:rFonts w:eastAsiaTheme="minorEastAsia"/>
+        </w:rPr>
+        <w:br/>
+      </w:r>
+      <w:r>
+        <w:rPr>
+          <w:rFonts w:eastAsiaTheme="minorEastAsia"/>
+          <w:b/>
+          <w:bCs/>
+        </w:rPr>
+        <w:t xml:space="preserve">The inverse function can take </w:t>
+      </w:r>
+      <w:r>
+        <w:rPr>
+          <w:rFonts w:eastAsiaTheme="minorEastAsia"/>
+          <w:b/>
+          <w:bCs/>
+        </w:rPr>
+        <w:t xml:space="preserve">what </w:t>
+      </w:r>
+      <w:r>
+        <w:rPr>
+          <w:rFonts w:eastAsiaTheme="minorEastAsia"/>
+          <w:b/>
+          <w:bCs/>
+        </w:rPr>
+        <w:t>was output from the original equation and turn it back into the original input.</w:t>
+      </w:r>
+      <w:r>
+        <w:rPr>
+          <w:rFonts w:eastAsiaTheme="minorEastAsia"/>
+          <w:b/>
+          <w:bCs/>
+        </w:rPr>
+        <w:br/>
+      </w:r>
+      <m:oMathPara>
+        <m:oMath>
+          <m:sSup>
+            <m:sSupPr>
+              <m:ctrlPr>
+                <w:rPr>
+                  <w:rFonts w:ascii="Cambria Math" w:eastAsiaTheme="minorEastAsia" w:hAnsi="Cambria Math"/>
+                  <w:b/>
+                  <w:bCs/>
+                  <w:i/>
+                </w:rPr>
+              </m:ctrlPr>
+            </m:sSupPr>
+            <m:e>
+              <m:r>
+                <m:rPr>
+                  <m:sty m:val="bi"/>
+                </m:rPr>
+                <w:rPr>
+                  <w:rFonts w:ascii="Cambria Math" w:eastAsiaTheme="minorEastAsia" w:hAnsi="Cambria Math"/>
+                </w:rPr>
+                <m:t>f</m:t>
+              </m:r>
+            </m:e>
+            <m:sup>
+              <m:r>
+                <m:rPr>
+                  <m:sty m:val="bi"/>
+                </m:rPr>
+                <w:rPr>
+                  <w:rFonts w:ascii="Cambria Math" w:eastAsiaTheme="minorEastAsia" w:hAnsi="Cambria Math"/>
+                </w:rPr>
+                <m:t>-1</m:t>
+              </m:r>
+            </m:sup>
+          </m:sSup>
+          <m:d>
+            <m:dPr>
+              <m:ctrlPr>
+                <w:rPr>
+                  <w:rFonts w:ascii="Cambria Math" w:eastAsiaTheme="minorEastAsia" w:hAnsi="Cambria Math"/>
+                  <w:b/>
+                  <w:bCs/>
+                  <w:i/>
+                </w:rPr>
+              </m:ctrlPr>
+            </m:dPr>
+            <m:e>
+              <m:r>
+                <m:rPr>
+                  <m:sty m:val="bi"/>
+                </m:rPr>
+                <w:rPr>
+                  <w:rFonts w:ascii="Cambria Math" w:eastAsiaTheme="minorEastAsia" w:hAnsi="Cambria Math"/>
+                </w:rPr>
+                <m:t>f</m:t>
+              </m:r>
+              <m:d>
+                <m:dPr>
+                  <m:ctrlPr>
+                    <w:rPr>
+                      <w:rFonts w:ascii="Cambria Math" w:eastAsiaTheme="minorEastAsia" w:hAnsi="Cambria Math"/>
+                      <w:b/>
+                      <w:bCs/>
+                      <w:i/>
+                    </w:rPr>
+                  </m:ctrlPr>
+                </m:dPr>
+                <m:e>
+                  <m:r>
+                    <m:rPr>
+                      <m:sty m:val="bi"/>
+                    </m:rPr>
+                    <w:rPr>
+                      <w:rFonts w:ascii="Cambria Math" w:eastAsiaTheme="minorEastAsia" w:hAnsi="Cambria Math"/>
+                    </w:rPr>
+                    <m:t>x</m:t>
+                  </m:r>
+                </m:e>
+              </m:d>
+            </m:e>
+          </m:d>
+          <m:r>
+            <m:rPr>
+              <m:sty m:val="bi"/>
+            </m:rPr>
+            <w:rPr>
+              <w:rFonts w:ascii="Cambria Math" w:eastAsiaTheme="minorEastAsia" w:hAnsi="Cambria Math"/>
+            </w:rPr>
+            <m:t>=x</m:t>
+          </m:r>
+        </m:oMath>
+      </m:oMathPara>
+    </w:p>
+    <w:p>
+      <w:pPr>
+        <w:pStyle w:val="ListParagraph"/>
+        <w:numPr>
+          <w:ilvl w:val="0"/>
+          <w:numId w:val="45"/>
+        </w:numPr>
+      </w:pPr>
+      <w:r>
+        <w:t xml:space="preserve">If </w:t>
+      </w:r>
+      <m:oMath>
+        <m:r>
+          <w:rPr>
+            <w:rFonts w:ascii="Cambria Math" w:hAnsi="Cambria Math"/>
+          </w:rPr>
+          <m:t>f</m:t>
+        </m:r>
+        <m:d>
+          <m:dPr>
+            <m:ctrlPr>
+              <w:rPr>
+                <w:rFonts w:ascii="Cambria Math" w:hAnsi="Cambria Math"/>
+                <w:i/>
+              </w:rPr>
+            </m:ctrlPr>
+          </m:dPr>
+          <m:e>
+            <m:r>
+              <w:rPr>
+                <w:rFonts w:ascii="Cambria Math" w:eastAsiaTheme="minorEastAsia" w:hAnsi="Cambria Math"/>
+              </w:rPr>
+              <m:t>x</m:t>
+            </m:r>
+            <m:ctrlPr>
+              <w:rPr>
+                <w:rFonts w:ascii="Cambria Math" w:eastAsiaTheme="minorEastAsia" w:hAnsi="Cambria Math"/>
+                <w:i/>
+              </w:rPr>
+            </m:ctrlPr>
+          </m:e>
+        </m:d>
+        <m:r>
+          <w:rPr>
+            <w:rFonts w:ascii="Cambria Math" w:eastAsiaTheme="minorEastAsia" w:hAnsi="Cambria Math"/>
+          </w:rPr>
+          <m:t>=2x</m:t>
+        </m:r>
+      </m:oMath>
+      <w:r>
+        <w:rPr>
+          <w:rFonts w:eastAsiaTheme="minorEastAsia"/>
+        </w:rPr>
+        <w:t xml:space="preserve"> and </w:t>
+      </w:r>
+      <m:oMath>
+        <m:r>
+          <w:rPr>
+            <w:rFonts w:ascii="Cambria Math" w:eastAsiaTheme="minorEastAsia" w:hAnsi="Cambria Math"/>
+          </w:rPr>
+          <m:t>g</m:t>
+        </m:r>
+        <m:d>
+          <m:dPr>
+            <m:ctrlPr>
+              <w:rPr>
+                <w:rFonts w:ascii="Cambria Math" w:eastAsiaTheme="minorEastAsia" w:hAnsi="Cambria Math"/>
+                <w:i/>
+              </w:rPr>
+            </m:ctrlPr>
+          </m:dPr>
+          <m:e>
+            <m:r>
+              <w:rPr>
+                <w:rFonts w:ascii="Cambria Math" w:eastAsiaTheme="minorEastAsia" w:hAnsi="Cambria Math"/>
+              </w:rPr>
+              <m:t>x</m:t>
+            </m:r>
+          </m:e>
+        </m:d>
+        <m:r>
+          <w:rPr>
+            <w:rFonts w:ascii="Cambria Math" w:eastAsiaTheme="minorEastAsia" w:hAnsi="Cambria Math"/>
+          </w:rPr>
+          <m:t>=x+7</m:t>
+        </m:r>
+      </m:oMath>
+      <w:r>
+        <w:rPr>
+          <w:rFonts w:eastAsiaTheme="minorEastAsia"/>
+        </w:rPr>
+        <w:t xml:space="preserve">, show how you would solve </w:t>
+      </w:r>
+      <m:oMath>
+        <m:r>
+          <w:rPr>
+            <w:rFonts w:ascii="Cambria Math" w:eastAsiaTheme="minorEastAsia" w:hAnsi="Cambria Math"/>
+          </w:rPr>
+          <m:t>2x+7=17</m:t>
+        </m:r>
+      </m:oMath>
+      <w:r>
+        <w:rPr>
+          <w:rFonts w:eastAsiaTheme="minorEastAsia"/>
+        </w:rPr>
+        <w:t xml:space="preserve"> by using the inverse functions </w:t>
+      </w:r>
+      <m:oMath>
+        <m:sSup>
+          <m:sSupPr>
+            <m:ctrlPr>
+              <w:rPr>
+                <w:rFonts w:ascii="Cambria Math" w:eastAsiaTheme="minorEastAsia" w:hAnsi="Cambria Math"/>
+                <w:i/>
+              </w:rPr>
+            </m:ctrlPr>
+          </m:sSupPr>
+          <m:e>
+            <m:r>
+              <w:rPr>
+                <w:rFonts w:ascii="Cambria Math" w:eastAsiaTheme="minorEastAsia" w:hAnsi="Cambria Math"/>
+              </w:rPr>
+              <m:t>f</m:t>
+            </m:r>
+          </m:e>
+          <m:sup>
+            <m:r>
+              <w:rPr>
+                <w:rFonts w:ascii="Cambria Math" w:eastAsiaTheme="minorEastAsia" w:hAnsi="Cambria Math"/>
+              </w:rPr>
+              <m:t>-1</m:t>
+            </m:r>
+          </m:sup>
+        </m:sSup>
+        <m:d>
+          <m:dPr>
+            <m:ctrlPr>
+              <w:rPr>
+                <w:rFonts w:ascii="Cambria Math" w:eastAsiaTheme="minorEastAsia" w:hAnsi="Cambria Math"/>
+                <w:i/>
+              </w:rPr>
+            </m:ctrlPr>
+          </m:dPr>
+          <m:e>
+            <m:r>
+              <w:rPr>
+                <w:rFonts w:ascii="Cambria Math" w:eastAsiaTheme="minorEastAsia" w:hAnsi="Cambria Math"/>
+              </w:rPr>
+              <m:t>x</m:t>
+            </m:r>
+          </m:e>
+        </m:d>
+      </m:oMath>
+      <w:r>
+        <w:rPr>
+          <w:rFonts w:eastAsiaTheme="minorEastAsia"/>
+        </w:rPr>
+        <w:t xml:space="preserve"> and </w:t>
+      </w:r>
+      <m:oMath>
+        <m:sSup>
+          <m:sSupPr>
+            <m:ctrlPr>
+              <w:rPr>
+                <w:rFonts w:ascii="Cambria Math" w:eastAsiaTheme="minorEastAsia" w:hAnsi="Cambria Math"/>
+                <w:i/>
+              </w:rPr>
+            </m:ctrlPr>
+          </m:sSupPr>
+          <m:e>
+            <m:r>
+              <w:rPr>
+                <w:rFonts w:ascii="Cambria Math" w:eastAsiaTheme="minorEastAsia" w:hAnsi="Cambria Math"/>
+              </w:rPr>
+              <m:t>g</m:t>
+            </m:r>
+          </m:e>
+          <m:sup>
+            <m:r>
+              <w:rPr>
+                <w:rFonts w:ascii="Cambria Math" w:eastAsiaTheme="minorEastAsia" w:hAnsi="Cambria Math"/>
+              </w:rPr>
+              <m:t>-1</m:t>
+            </m:r>
+          </m:sup>
+        </m:sSup>
+        <m:d>
+          <m:dPr>
+            <m:ctrlPr>
+              <w:rPr>
+                <w:rFonts w:ascii="Cambria Math" w:eastAsiaTheme="minorEastAsia" w:hAnsi="Cambria Math"/>
+                <w:i/>
+              </w:rPr>
+            </m:ctrlPr>
+          </m:dPr>
+          <m:e>
+            <m:r>
+              <w:rPr>
+                <w:rFonts w:ascii="Cambria Math" w:eastAsiaTheme="minorEastAsia" w:hAnsi="Cambria Math"/>
+              </w:rPr>
+              <m:t>x</m:t>
+            </m:r>
+          </m:e>
+        </m:d>
+      </m:oMath>
+      <w:r>
+        <w:rPr>
+          <w:rFonts w:eastAsiaTheme="minorEastAsia"/>
+        </w:rPr>
+        <w:t>.</w:t>
+      </w:r>
+      <w:r>
+        <w:rPr>
+          <w:rFonts w:eastAsiaTheme="minorEastAsia"/>
+        </w:rPr>
+        <w:br/>
+      </w:r>
+      <w:r>
+        <w:rPr>
+          <w:rFonts w:eastAsiaTheme="minorEastAsia"/>
+        </w:rPr>
+        <w:br/>
+        <w:t xml:space="preserve">I don’t understand the logic here, and the </w:t>
+      </w:r>
+      <w:r>
+        <w:rPr>
+          <w:rFonts w:eastAsiaTheme="minorEastAsia"/>
+        </w:rPr>
+        <w:t xml:space="preserve">answer in the </w:t>
+      </w:r>
+      <w:r>
+        <w:rPr>
+          <w:rFonts w:eastAsiaTheme="minorEastAsia"/>
+        </w:rPr>
+        <w:t>book isn’t helping.</w:t>
+      </w:r>
+      <w:r>
+        <w:rPr>
+          <w:rFonts w:eastAsiaTheme="minorEastAsia"/>
+        </w:rPr>
+        <w:br/>
+      </w:r>
+      <w:r>
+        <w:rPr>
+          <w:rFonts w:eastAsiaTheme="minorEastAsia"/>
+        </w:rPr>
+        <w:br/>
+      </w:r>
+      <m:oMathPara>
+        <m:oMath>
+          <m:r>
+            <w:rPr>
+              <w:rFonts w:ascii="Cambria Math" w:hAnsi="Cambria Math"/>
+            </w:rPr>
+            <m:t>g</m:t>
+          </m:r>
+          <m:d>
+            <m:dPr>
+              <m:ctrlPr>
+                <w:rPr>
+                  <w:rFonts w:ascii="Cambria Math" w:hAnsi="Cambria Math"/>
+                  <w:i/>
+                </w:rPr>
+              </m:ctrlPr>
+            </m:dPr>
+            <m:e>
+              <m:r>
+                <w:rPr>
+                  <w:rFonts w:ascii="Cambria Math" w:hAnsi="Cambria Math"/>
+                </w:rPr>
+                <m:t>f</m:t>
+              </m:r>
+              <m:d>
+                <m:dPr>
+                  <m:ctrlPr>
+                    <w:rPr>
+                      <w:rFonts w:ascii="Cambria Math" w:hAnsi="Cambria Math"/>
+                      <w:i/>
+                    </w:rPr>
+                  </m:ctrlPr>
+                </m:dPr>
+                <m:e>
+                  <m:r>
+                    <w:rPr>
+                      <w:rFonts w:ascii="Cambria Math" w:hAnsi="Cambria Math"/>
+                    </w:rPr>
+                    <m:t>x</m:t>
+                  </m:r>
+                </m:e>
+              </m:d>
+            </m:e>
+          </m:d>
+          <m:r>
+            <w:rPr>
+              <w:rFonts w:ascii="Cambria Math" w:hAnsi="Cambria Math"/>
+            </w:rPr>
+            <m:t>=g</m:t>
+          </m:r>
+          <m:d>
+            <m:dPr>
+              <m:ctrlPr>
+                <w:rPr>
+                  <w:rFonts w:ascii="Cambria Math" w:hAnsi="Cambria Math"/>
+                  <w:i/>
+                </w:rPr>
+              </m:ctrlPr>
+            </m:dPr>
+            <m:e>
+              <m:r>
+                <w:rPr>
+                  <w:rFonts w:ascii="Cambria Math" w:hAnsi="Cambria Math"/>
+                </w:rPr>
+                <m:t>2x</m:t>
+              </m:r>
+            </m:e>
+          </m:d>
+          <m:r>
+            <w:rPr>
+              <w:rFonts w:ascii="Cambria Math" w:hAnsi="Cambria Math"/>
+            </w:rPr>
+            <m:t>=2x+7</m:t>
+          </m:r>
+          <m:r>
+            <w:rPr>
+              <w:rFonts w:ascii="Cambria Math" w:eastAsiaTheme="minorEastAsia" w:hAnsi="Cambria Math"/>
+            </w:rPr>
+            <m:t>=17</m:t>
+          </m:r>
+          <m:r>
+            <w:rPr>
+              <w:rFonts w:eastAsiaTheme="minorEastAsia"/>
+            </w:rPr>
+            <w:br/>
+          </m:r>
+          <m:r>
+            <w:rPr>
+              <w:rFonts w:eastAsiaTheme="minorEastAsia"/>
+            </w:rPr>
+            <w:br/>
+          </m:r>
+        </m:oMath>
+        <m:oMath>
+          <m:r>
+            <w:rPr>
+              <w:rFonts w:ascii="Cambria Math" w:hAnsi="Cambria Math"/>
+            </w:rPr>
+            <m:t>x=2</m:t>
+          </m:r>
+          <m:sSup>
+            <m:sSupPr>
+              <m:ctrlPr>
+                <w:rPr>
+                  <w:rFonts w:ascii="Cambria Math" w:hAnsi="Cambria Math"/>
+                  <w:i/>
+                </w:rPr>
+              </m:ctrlPr>
+            </m:sSupPr>
+            <m:e>
+              <m:r>
+                <w:rPr>
+                  <w:rFonts w:ascii="Cambria Math" w:hAnsi="Cambria Math"/>
+                </w:rPr>
+                <m:t>f</m:t>
+              </m:r>
+            </m:e>
+            <m:sup>
+              <m:r>
+                <w:rPr>
+                  <w:rFonts w:ascii="Cambria Math" w:hAnsi="Cambria Math"/>
+                </w:rPr>
+                <m:t>-1</m:t>
+              </m:r>
+            </m:sup>
+          </m:sSup>
+          <m:d>
+            <m:dPr>
+              <m:ctrlPr>
+                <w:rPr>
+                  <w:rFonts w:ascii="Cambria Math" w:hAnsi="Cambria Math"/>
+                  <w:i/>
+                </w:rPr>
+              </m:ctrlPr>
+            </m:dPr>
+            <m:e>
+              <m:r>
+                <w:rPr>
+                  <w:rFonts w:ascii="Cambria Math" w:hAnsi="Cambria Math"/>
+                </w:rPr>
+                <m:t>x</m:t>
+              </m:r>
+            </m:e>
+          </m:d>
+          <m:r>
+            <w:rPr>
+              <w:rFonts w:ascii="Cambria Math" w:hAnsi="Cambria Math"/>
+            </w:rPr>
+            <w:br/>
+          </m:r>
+        </m:oMath>
+        <m:oMath>
+          <m:f>
+            <m:fPr>
+              <m:ctrlPr>
+                <w:rPr>
+                  <w:rFonts w:ascii="Cambria Math" w:hAnsi="Cambria Math"/>
+                  <w:i/>
+                  <w:iCs/>
+                </w:rPr>
+              </m:ctrlPr>
+            </m:fPr>
+            <m:num>
+              <m:r>
+                <w:rPr>
+                  <w:rFonts w:ascii="Cambria Math" w:hAnsi="Cambria Math"/>
+                </w:rPr>
+                <m:t>x</m:t>
+              </m:r>
+            </m:num>
+            <m:den>
+              <m:r>
+                <w:rPr>
+                  <w:rFonts w:ascii="Cambria Math" w:hAnsi="Cambria Math"/>
+                </w:rPr>
+                <m:t>2</m:t>
+              </m:r>
+            </m:den>
+          </m:f>
+          <m:r>
+            <m:rPr>
+              <m:sty m:val="p"/>
+            </m:rPr>
+            <w:rPr>
+              <w:rFonts w:ascii="Cambria Math" w:hAnsi="Cambria Math"/>
+            </w:rPr>
+            <m:t>=</m:t>
+          </m:r>
+          <m:f>
+            <m:fPr>
+              <m:ctrlPr>
+                <w:rPr>
+                  <w:rFonts w:ascii="Cambria Math" w:hAnsi="Cambria Math"/>
+                </w:rPr>
+              </m:ctrlPr>
+            </m:fPr>
+            <m:num>
+              <m:r>
+                <m:rPr>
+                  <m:sty m:val="p"/>
+                </m:rPr>
+                <w:rPr>
+                  <w:rFonts w:ascii="Cambria Math" w:hAnsi="Cambria Math"/>
+                </w:rPr>
+                <m:t>2</m:t>
+              </m:r>
+              <m:sSup>
+                <m:sSupPr>
+                  <m:ctrlPr>
+                    <w:rPr>
+                      <w:rFonts w:ascii="Cambria Math" w:hAnsi="Cambria Math"/>
+                    </w:rPr>
+                  </m:ctrlPr>
+                </m:sSupPr>
+                <m:e>
+                  <m:r>
+                    <w:rPr>
+                      <w:rFonts w:ascii="Cambria Math" w:hAnsi="Cambria Math"/>
+                    </w:rPr>
+                    <m:t>f</m:t>
+                  </m:r>
+                </m:e>
+                <m:sup>
+                  <m:r>
+                    <m:rPr>
+                      <m:sty m:val="p"/>
+                    </m:rPr>
+                    <w:rPr>
+                      <w:rFonts w:ascii="Cambria Math" w:hAnsi="Cambria Math"/>
+                    </w:rPr>
+                    <m:t>-1</m:t>
+                  </m:r>
+                </m:sup>
+              </m:sSup>
+              <m:d>
+                <m:dPr>
+                  <m:ctrlPr>
+                    <w:rPr>
+                      <w:rFonts w:ascii="Cambria Math" w:hAnsi="Cambria Math"/>
+                    </w:rPr>
+                  </m:ctrlPr>
+                </m:dPr>
+                <m:e>
+                  <m:r>
+                    <w:rPr>
+                      <w:rFonts w:ascii="Cambria Math" w:hAnsi="Cambria Math"/>
+                    </w:rPr>
+                    <m:t>x</m:t>
+                  </m:r>
+                </m:e>
+              </m:d>
+            </m:num>
+            <m:den>
+              <m:r>
+                <w:rPr>
+                  <w:rFonts w:ascii="Cambria Math" w:hAnsi="Cambria Math"/>
+                </w:rPr>
+                <m:t>2</m:t>
+              </m:r>
+            </m:den>
+          </m:f>
+          <m:r>
+            <w:rPr>
+              <w:rFonts w:eastAsiaTheme="minorEastAsia"/>
+            </w:rPr>
+            <w:br/>
+          </m:r>
+        </m:oMath>
+        <m:oMath>
+          <m:sSup>
+            <m:sSupPr>
+              <m:ctrlPr>
+                <w:rPr>
+                  <w:rFonts w:ascii="Cambria Math" w:hAnsi="Cambria Math"/>
+                  <w:i/>
+                </w:rPr>
+              </m:ctrlPr>
+            </m:sSupPr>
+            <m:e>
+              <m:r>
+                <w:rPr>
+                  <w:rFonts w:ascii="Cambria Math" w:hAnsi="Cambria Math"/>
+                </w:rPr>
+                <m:t>f</m:t>
+              </m:r>
+            </m:e>
+            <m:sup>
+              <m:r>
+                <w:rPr>
+                  <w:rFonts w:ascii="Cambria Math" w:hAnsi="Cambria Math"/>
+                </w:rPr>
+                <m:t>-1</m:t>
+              </m:r>
+            </m:sup>
+          </m:sSup>
+          <m:d>
+            <m:dPr>
+              <m:ctrlPr>
+                <w:rPr>
+                  <w:rFonts w:ascii="Cambria Math" w:hAnsi="Cambria Math"/>
+                  <w:i/>
+                </w:rPr>
+              </m:ctrlPr>
+            </m:dPr>
+            <m:e>
+              <m:r>
+                <w:rPr>
+                  <w:rFonts w:ascii="Cambria Math" w:hAnsi="Cambria Math"/>
+                </w:rPr>
+                <m:t>x</m:t>
+              </m:r>
+            </m:e>
+          </m:d>
+          <m:r>
+            <w:rPr>
+              <w:rFonts w:ascii="Cambria Math" w:eastAsiaTheme="minorEastAsia" w:hAnsi="Cambria Math"/>
+            </w:rPr>
+            <m:t>=</m:t>
+          </m:r>
+          <m:f>
+            <m:fPr>
+              <m:ctrlPr>
+                <w:rPr>
+                  <w:rFonts w:ascii="Cambria Math" w:hAnsi="Cambria Math"/>
+                  <w:i/>
+                  <w:iCs/>
+                </w:rPr>
+              </m:ctrlPr>
+            </m:fPr>
+            <m:num>
+              <m:r>
+                <w:rPr>
+                  <w:rFonts w:ascii="Cambria Math" w:hAnsi="Cambria Math"/>
+                </w:rPr>
+                <m:t>x</m:t>
+              </m:r>
+            </m:num>
+            <m:den>
+              <m:r>
+                <w:rPr>
+                  <w:rFonts w:ascii="Cambria Math" w:hAnsi="Cambria Math"/>
+                </w:rPr>
+                <m:t>2</m:t>
+              </m:r>
+            </m:den>
+          </m:f>
+          <m:r>
+            <w:rPr>
+              <w:rFonts w:eastAsiaTheme="minorEastAsia"/>
+              <w:iCs/>
+            </w:rPr>
+            <w:br/>
+          </m:r>
+        </m:oMath>
+        <m:oMath>
+          <m:sSup>
+            <m:sSupPr>
+              <m:ctrlPr>
+                <w:rPr>
+                  <w:rFonts w:ascii="Cambria Math" w:eastAsiaTheme="minorEastAsia" w:hAnsi="Cambria Math"/>
+                  <w:i/>
+                  <w:iCs/>
+                </w:rPr>
+              </m:ctrlPr>
+            </m:sSupPr>
+            <m:e>
+              <m:r>
+                <w:rPr>
+                  <w:rFonts w:ascii="Cambria Math" w:eastAsiaTheme="minorEastAsia" w:hAnsi="Cambria Math"/>
+                </w:rPr>
+                <m:t>f</m:t>
+              </m:r>
+            </m:e>
+            <m:sup>
+              <m:r>
+                <w:rPr>
+                  <w:rFonts w:ascii="Cambria Math" w:eastAsiaTheme="minorEastAsia" w:hAnsi="Cambria Math"/>
+                </w:rPr>
+                <m:t>-1</m:t>
+              </m:r>
+            </m:sup>
+          </m:sSup>
+          <m:d>
+            <m:dPr>
+              <m:ctrlPr>
+                <w:rPr>
+                  <w:rFonts w:ascii="Cambria Math" w:eastAsiaTheme="minorEastAsia" w:hAnsi="Cambria Math"/>
+                  <w:i/>
+                  <w:iCs/>
+                </w:rPr>
+              </m:ctrlPr>
+            </m:dPr>
+            <m:e>
+              <m:r>
+                <w:rPr>
+                  <w:rFonts w:ascii="Cambria Math" w:eastAsiaTheme="minorEastAsia" w:hAnsi="Cambria Math"/>
+                </w:rPr>
+                <m:t>f</m:t>
+              </m:r>
+              <m:d>
+                <m:dPr>
+                  <m:ctrlPr>
+                    <w:rPr>
+                      <w:rFonts w:ascii="Cambria Math" w:eastAsiaTheme="minorEastAsia" w:hAnsi="Cambria Math"/>
+                      <w:i/>
+                      <w:iCs/>
+                    </w:rPr>
+                  </m:ctrlPr>
+                </m:dPr>
+                <m:e>
+                  <m:r>
+                    <w:rPr>
+                      <w:rFonts w:ascii="Cambria Math" w:eastAsiaTheme="minorEastAsia" w:hAnsi="Cambria Math"/>
+                    </w:rPr>
+                    <m:t>x</m:t>
+                  </m:r>
+                </m:e>
+              </m:d>
+            </m:e>
+          </m:d>
+          <m:r>
+            <w:rPr>
+              <w:rFonts w:ascii="Cambria Math" w:eastAsiaTheme="minorEastAsia" w:hAnsi="Cambria Math"/>
+            </w:rPr>
+            <m:t>=x</m:t>
+          </m:r>
+          <m:r>
+            <w:rPr>
+              <w:rFonts w:eastAsiaTheme="minorEastAsia"/>
+              <w:iCs/>
+            </w:rPr>
+            <w:br/>
+          </m:r>
+          <m:r>
+            <w:rPr>
+              <w:rFonts w:eastAsiaTheme="minorEastAsia"/>
+              <w:iCs/>
+            </w:rPr>
+            <w:br/>
+          </m:r>
+          <m:r>
+            <w:rPr>
+              <w:rFonts w:eastAsiaTheme="minorEastAsia"/>
+              <w:iCs/>
+            </w:rPr>
+            <w:br/>
+          </m:r>
+        </m:oMath>
+        <m:oMath>
+          <m:r>
+            <w:rPr>
+              <w:rFonts w:ascii="Cambria Math" w:eastAsiaTheme="minorEastAsia" w:hAnsi="Cambria Math"/>
+            </w:rPr>
+            <m:t>x=</m:t>
+          </m:r>
+          <m:sSup>
+            <m:sSupPr>
+              <m:ctrlPr>
+                <w:rPr>
+                  <w:rFonts w:ascii="Cambria Math" w:eastAsiaTheme="minorEastAsia" w:hAnsi="Cambria Math"/>
+                  <w:i/>
+                  <w:iCs/>
+                </w:rPr>
+              </m:ctrlPr>
+            </m:sSupPr>
+            <m:e>
+              <m:r>
+                <w:rPr>
+                  <w:rFonts w:ascii="Cambria Math" w:eastAsiaTheme="minorEastAsia" w:hAnsi="Cambria Math"/>
+                </w:rPr>
+                <m:t>g</m:t>
+              </m:r>
+            </m:e>
+            <m:sup>
+              <m:r>
+                <w:rPr>
+                  <w:rFonts w:ascii="Cambria Math" w:eastAsiaTheme="minorEastAsia" w:hAnsi="Cambria Math"/>
+                </w:rPr>
+                <m:t>-1</m:t>
+              </m:r>
+            </m:sup>
+          </m:sSup>
+          <m:d>
+            <m:dPr>
+              <m:ctrlPr>
+                <w:rPr>
+                  <w:rFonts w:ascii="Cambria Math" w:eastAsiaTheme="minorEastAsia" w:hAnsi="Cambria Math"/>
+                  <w:i/>
+                  <w:iCs/>
+                </w:rPr>
+              </m:ctrlPr>
+            </m:dPr>
+            <m:e>
+              <m:r>
+                <w:rPr>
+                  <w:rFonts w:ascii="Cambria Math" w:eastAsiaTheme="minorEastAsia" w:hAnsi="Cambria Math"/>
+                </w:rPr>
+                <m:t>x</m:t>
+              </m:r>
+            </m:e>
+          </m:d>
+          <m:r>
+            <w:rPr>
+              <w:rFonts w:ascii="Cambria Math" w:eastAsiaTheme="minorEastAsia" w:hAnsi="Cambria Math"/>
+            </w:rPr>
+            <m:t>+7</m:t>
+          </m:r>
+          <m:r>
+            <w:rPr>
+              <w:rFonts w:eastAsiaTheme="minorEastAsia"/>
+              <w:iCs/>
+            </w:rPr>
+            <w:br/>
+          </m:r>
+        </m:oMath>
+        <m:oMath>
+          <m:r>
+            <w:rPr>
+              <w:rFonts w:ascii="Cambria Math" w:eastAsiaTheme="minorEastAsia" w:hAnsi="Cambria Math"/>
+            </w:rPr>
+            <m:t>-7=-7</m:t>
+          </m:r>
+          <m:r>
+            <w:rPr>
+              <w:rFonts w:ascii="Cambria Math" w:eastAsiaTheme="minorEastAsia" w:hAnsi="Cambria Math"/>
+            </w:rPr>
+            <w:br/>
+          </m:r>
+        </m:oMath>
+        <m:oMath>
+          <m:sSup>
+            <m:sSupPr>
+              <m:ctrlPr>
+                <w:rPr>
+                  <w:rFonts w:ascii="Cambria Math" w:eastAsiaTheme="minorEastAsia" w:hAnsi="Cambria Math"/>
+                  <w:i/>
+                  <w:iCs/>
+                </w:rPr>
+              </m:ctrlPr>
+            </m:sSupPr>
+            <m:e>
+              <m:r>
+                <w:rPr>
+                  <w:rFonts w:ascii="Cambria Math" w:eastAsiaTheme="minorEastAsia" w:hAnsi="Cambria Math"/>
+                </w:rPr>
+                <m:t>g</m:t>
+              </m:r>
+            </m:e>
+            <m:sup>
+              <m:r>
+                <w:rPr>
+                  <w:rFonts w:ascii="Cambria Math" w:eastAsiaTheme="minorEastAsia" w:hAnsi="Cambria Math"/>
+                </w:rPr>
+                <m:t>-1</m:t>
+              </m:r>
+            </m:sup>
+          </m:sSup>
+          <m:d>
+            <m:dPr>
+              <m:ctrlPr>
+                <w:rPr>
+                  <w:rFonts w:ascii="Cambria Math" w:eastAsiaTheme="minorEastAsia" w:hAnsi="Cambria Math"/>
+                  <w:i/>
+                  <w:iCs/>
+                </w:rPr>
+              </m:ctrlPr>
+            </m:dPr>
+            <m:e>
+              <m:r>
+                <w:rPr>
+                  <w:rFonts w:ascii="Cambria Math" w:eastAsiaTheme="minorEastAsia" w:hAnsi="Cambria Math"/>
+                </w:rPr>
+                <m:t>x</m:t>
+              </m:r>
+            </m:e>
+          </m:d>
+          <m:r>
+            <w:rPr>
+              <w:rFonts w:ascii="Cambria Math" w:eastAsiaTheme="minorEastAsia" w:hAnsi="Cambria Math"/>
+            </w:rPr>
+            <m:t>=</m:t>
+          </m:r>
+          <m:r>
+            <w:rPr>
+              <w:rFonts w:ascii="Cambria Math" w:eastAsiaTheme="minorEastAsia" w:hAnsi="Cambria Math"/>
+            </w:rPr>
+            <m:t>x-7</m:t>
+          </m:r>
+          <m:r>
+            <w:rPr>
+              <w:rFonts w:eastAsiaTheme="minorEastAsia"/>
+              <w:iCs/>
+            </w:rPr>
+            <w:br/>
+          </m:r>
+        </m:oMath>
+        <m:oMath>
+          <m:sSup>
+            <m:sSupPr>
+              <m:ctrlPr>
+                <w:rPr>
+                  <w:rFonts w:ascii="Cambria Math" w:eastAsiaTheme="minorEastAsia" w:hAnsi="Cambria Math"/>
+                  <w:i/>
+                  <w:iCs/>
+                </w:rPr>
+              </m:ctrlPr>
+            </m:sSupPr>
+            <m:e>
+              <m:r>
+                <w:rPr>
+                  <w:rFonts w:ascii="Cambria Math" w:eastAsiaTheme="minorEastAsia" w:hAnsi="Cambria Math"/>
+                </w:rPr>
+                <m:t>g</m:t>
+              </m:r>
+            </m:e>
+            <m:sup>
+              <m:r>
+                <w:rPr>
+                  <w:rFonts w:ascii="Cambria Math" w:eastAsiaTheme="minorEastAsia" w:hAnsi="Cambria Math"/>
+                </w:rPr>
+                <m:t>-1</m:t>
+              </m:r>
+            </m:sup>
+          </m:sSup>
+          <m:d>
+            <m:dPr>
+              <m:ctrlPr>
+                <w:rPr>
+                  <w:rFonts w:ascii="Cambria Math" w:eastAsiaTheme="minorEastAsia" w:hAnsi="Cambria Math"/>
+                  <w:i/>
+                  <w:iCs/>
+                </w:rPr>
+              </m:ctrlPr>
+            </m:dPr>
+            <m:e>
+              <m:r>
+                <w:rPr>
+                  <w:rFonts w:ascii="Cambria Math" w:eastAsiaTheme="minorEastAsia" w:hAnsi="Cambria Math"/>
+                </w:rPr>
+                <m:t>g(</m:t>
+              </m:r>
+              <m:r>
+                <w:rPr>
+                  <w:rFonts w:ascii="Cambria Math" w:eastAsiaTheme="minorEastAsia" w:hAnsi="Cambria Math"/>
+                </w:rPr>
+                <m:t>x</m:t>
+              </m:r>
+            </m:e>
+          </m:d>
+          <m:r>
+            <w:rPr>
+              <w:rFonts w:ascii="Cambria Math" w:eastAsiaTheme="minorEastAsia" w:hAnsi="Cambria Math"/>
+            </w:rPr>
+            <m:t>)</m:t>
+          </m:r>
+          <m:r>
+            <w:rPr>
+              <w:rFonts w:ascii="Cambria Math" w:eastAsiaTheme="minorEastAsia" w:hAnsi="Cambria Math"/>
+            </w:rPr>
+            <m:t>=x</m:t>
+          </m:r>
+          <m:r>
+            <w:rPr>
+              <w:rFonts w:eastAsiaTheme="minorEastAsia"/>
+              <w:iCs/>
+            </w:rPr>
+            <w:br/>
+          </m:r>
+          <m:r>
+            <w:rPr>
+              <w:rFonts w:eastAsiaTheme="minorEastAsia"/>
+              <w:iCs/>
+            </w:rPr>
+            <w:br/>
+          </m:r>
+        </m:oMath>
+        <m:oMath>
+          <m:sSup>
+            <m:sSupPr>
+              <m:ctrlPr>
+                <w:rPr>
+                  <w:rFonts w:ascii="Cambria Math" w:hAnsi="Cambria Math"/>
+                  <w:i/>
+                </w:rPr>
+              </m:ctrlPr>
+            </m:sSupPr>
+            <m:e>
+              <m:r>
+                <w:rPr>
+                  <w:rFonts w:ascii="Cambria Math" w:hAnsi="Cambria Math"/>
+                </w:rPr>
+                <m:t>g</m:t>
+              </m:r>
+            </m:e>
+            <m:sup>
+              <m:r>
+                <w:rPr>
+                  <w:rFonts w:ascii="Cambria Math" w:hAnsi="Cambria Math"/>
+                </w:rPr>
+                <m:t>-1</m:t>
+              </m:r>
+            </m:sup>
+          </m:sSup>
+          <m:r>
+            <w:rPr>
+              <w:rFonts w:ascii="Cambria Math" w:hAnsi="Cambria Math"/>
+            </w:rPr>
+            <m:t>(g(</m:t>
+          </m:r>
+          <m:r>
+            <w:rPr>
+              <w:rFonts w:ascii="Cambria Math" w:hAnsi="Cambria Math"/>
+            </w:rPr>
+            <m:t>f(x)</m:t>
+          </m:r>
+          <m:r>
+            <w:rPr>
+              <w:rFonts w:ascii="Cambria Math" w:hAnsi="Cambria Math"/>
+            </w:rPr>
+            <m:t>))</m:t>
+          </m:r>
+          <m:r>
+            <w:rPr>
+              <w:rFonts w:ascii="Cambria Math" w:eastAsiaTheme="minorEastAsia" w:hAnsi="Cambria Math"/>
+            </w:rPr>
+            <m:t>=</m:t>
+          </m:r>
+          <m:sSup>
+            <m:sSupPr>
+              <m:ctrlPr>
+                <w:rPr>
+                  <w:rFonts w:ascii="Cambria Math" w:eastAsiaTheme="minorEastAsia" w:hAnsi="Cambria Math"/>
+                  <w:i/>
+                </w:rPr>
+              </m:ctrlPr>
+            </m:sSupPr>
+            <m:e>
+              <m:r>
+                <w:rPr>
+                  <w:rFonts w:ascii="Cambria Math" w:eastAsiaTheme="minorEastAsia" w:hAnsi="Cambria Math"/>
+                </w:rPr>
+                <m:t>g</m:t>
+              </m:r>
+            </m:e>
+            <m:sup>
+              <m:r>
+                <w:rPr>
+                  <w:rFonts w:ascii="Cambria Math" w:eastAsiaTheme="minorEastAsia" w:hAnsi="Cambria Math"/>
+                </w:rPr>
+                <m:t>-1</m:t>
+              </m:r>
+            </m:sup>
+          </m:sSup>
+          <m:r>
+            <w:rPr>
+              <w:rFonts w:ascii="Cambria Math" w:eastAsiaTheme="minorEastAsia" w:hAnsi="Cambria Math"/>
+            </w:rPr>
+            <m:t>(</m:t>
+          </m:r>
+          <m:r>
+            <w:rPr>
+              <w:rFonts w:ascii="Cambria Math" w:eastAsiaTheme="minorEastAsia" w:hAnsi="Cambria Math"/>
+            </w:rPr>
+            <m:t>17</m:t>
+          </m:r>
+          <m:r>
+            <w:rPr>
+              <w:rFonts w:ascii="Cambria Math" w:eastAsiaTheme="minorEastAsia" w:hAnsi="Cambria Math"/>
+            </w:rPr>
+            <m:t>)</m:t>
+          </m:r>
+          <m:r>
+            <w:rPr>
+              <w:rFonts w:eastAsiaTheme="minorEastAsia"/>
+            </w:rPr>
+            <w:br/>
+          </m:r>
+        </m:oMath>
+      </m:oMathPara>
+    </w:p>
     <w:sectPr>
       <w:type w:val="continuous"/>
       <w:pgSz w:w="12240" w:h="15840"/>
@@ -20344,6 +22947,96 @@
     </w:lvl>
   </w:abstractNum>
   <w:abstractNum w:abstractNumId="9" w15:restartNumberingAfterBreak="0">
+    <w:nsid w:val="179F614B"/>
+    <w:multiLevelType w:val="hybridMultilevel"/>
+    <w:tmpl w:val="4760A958"/>
+    <w:lvl w:ilvl="0" w:tplc="14929286">
+      <w:start w:val="1"/>
+      <w:numFmt w:val="decimal"/>
+      <w:lvlText w:val="%1."/>
+      <w:lvlJc w:val="left"/>
+      <w:pPr>
+        <w:ind w:left="720" w:hanging="360"/>
+      </w:pPr>
+      <w:rPr>
+        <w:b w:val="0"/>
+        <w:bCs w:val="0"/>
+      </w:rPr>
+    </w:lvl>
+    <w:lvl w:ilvl="1" w:tplc="04090019" w:tentative="1">
+      <w:start w:val="1"/>
+      <w:numFmt w:val="lowerLetter"/>
+      <w:lvlText w:val="%2."/>
+      <w:lvlJc w:val="left"/>
+      <w:pPr>
+        <w:ind w:left="1440" w:hanging="360"/>
+      </w:pPr>
+    </w:lvl>
+    <w:lvl w:ilvl="2" w:tplc="0409001B" w:tentative="1">
+      <w:start w:val="1"/>
+      <w:numFmt w:val="lowerRoman"/>
+      <w:lvlText w:val="%3."/>
+      <w:lvlJc w:val="right"/>
+      <w:pPr>
+        <w:ind w:left="2160" w:hanging="180"/>
+      </w:pPr>
+    </w:lvl>
+    <w:lvl w:ilvl="3" w:tplc="0409000F" w:tentative="1">
+      <w:start w:val="1"/>
+      <w:numFmt w:val="decimal"/>
+      <w:lvlText w:val="%4."/>
+      <w:lvlJc w:val="left"/>
+      <w:pPr>
+        <w:ind w:left="2880" w:hanging="360"/>
+      </w:pPr>
+    </w:lvl>
+    <w:lvl w:ilvl="4" w:tplc="04090019" w:tentative="1">
+      <w:start w:val="1"/>
+      <w:numFmt w:val="lowerLetter"/>
+      <w:lvlText w:val="%5."/>
+      <w:lvlJc w:val="left"/>
+      <w:pPr>
+        <w:ind w:left="3600" w:hanging="360"/>
+      </w:pPr>
+    </w:lvl>
+    <w:lvl w:ilvl="5" w:tplc="0409001B" w:tentative="1">
+      <w:start w:val="1"/>
+      <w:numFmt w:val="lowerRoman"/>
+      <w:lvlText w:val="%6."/>
+      <w:lvlJc w:val="right"/>
+      <w:pPr>
+        <w:ind w:left="4320" w:hanging="180"/>
+      </w:pPr>
+    </w:lvl>
+    <w:lvl w:ilvl="6" w:tplc="0409000F" w:tentative="1">
+      <w:start w:val="1"/>
+      <w:numFmt w:val="decimal"/>
+      <w:lvlText w:val="%7."/>
+      <w:lvlJc w:val="left"/>
+      <w:pPr>
+        <w:ind w:left="5040" w:hanging="360"/>
+      </w:pPr>
+    </w:lvl>
+    <w:lvl w:ilvl="7" w:tplc="04090019" w:tentative="1">
+      <w:start w:val="1"/>
+      <w:numFmt w:val="lowerLetter"/>
+      <w:lvlText w:val="%8."/>
+      <w:lvlJc w:val="left"/>
+      <w:pPr>
+        <w:ind w:left="5760" w:hanging="360"/>
+      </w:pPr>
+    </w:lvl>
+    <w:lvl w:ilvl="8" w:tplc="0409001B" w:tentative="1">
+      <w:start w:val="1"/>
+      <w:numFmt w:val="lowerRoman"/>
+      <w:lvlText w:val="%9."/>
+      <w:lvlJc w:val="right"/>
+      <w:pPr>
+        <w:ind w:left="6480" w:hanging="180"/>
+      </w:pPr>
+    </w:lvl>
+  </w:abstractNum>
+  <w:abstractNum w:abstractNumId="10" w15:restartNumberingAfterBreak="0">
     <w:nsid w:val="189E0D40"/>
     <w:multiLevelType w:val="hybridMultilevel"/>
     <w:tmpl w:val="7F789562"/>
@@ -20432,7 +23125,7 @@
       </w:pPr>
     </w:lvl>
   </w:abstractNum>
-  <w:abstractNum w:abstractNumId="10" w15:restartNumberingAfterBreak="0">
+  <w:abstractNum w:abstractNumId="11" w15:restartNumberingAfterBreak="0">
     <w:nsid w:val="1B386E13"/>
     <w:multiLevelType w:val="hybridMultilevel"/>
     <w:tmpl w:val="3294AD66"/>
@@ -20518,7 +23211,7 @@
       </w:pPr>
     </w:lvl>
   </w:abstractNum>
-  <w:abstractNum w:abstractNumId="11" w15:restartNumberingAfterBreak="0">
+  <w:abstractNum w:abstractNumId="12" w15:restartNumberingAfterBreak="0">
     <w:nsid w:val="1D0A4D6D"/>
     <w:multiLevelType w:val="hybridMultilevel"/>
     <w:tmpl w:val="B532DC5A"/>
@@ -20609,7 +23302,7 @@
       </w:pPr>
     </w:lvl>
   </w:abstractNum>
-  <w:abstractNum w:abstractNumId="12" w15:restartNumberingAfterBreak="0">
+  <w:abstractNum w:abstractNumId="13" w15:restartNumberingAfterBreak="0">
     <w:nsid w:val="1DFA499E"/>
     <w:multiLevelType w:val="hybridMultilevel"/>
     <w:tmpl w:val="0F0CB012"/>
@@ -20695,7 +23388,7 @@
       </w:pPr>
     </w:lvl>
   </w:abstractNum>
-  <w:abstractNum w:abstractNumId="13" w15:restartNumberingAfterBreak="0">
+  <w:abstractNum w:abstractNumId="14" w15:restartNumberingAfterBreak="0">
     <w:nsid w:val="20E057DD"/>
     <w:multiLevelType w:val="hybridMultilevel"/>
     <w:tmpl w:val="F18E7A9A"/>
@@ -20784,7 +23477,7 @@
       </w:pPr>
     </w:lvl>
   </w:abstractNum>
-  <w:abstractNum w:abstractNumId="14" w15:restartNumberingAfterBreak="0">
+  <w:abstractNum w:abstractNumId="15" w15:restartNumberingAfterBreak="0">
     <w:nsid w:val="20F86FCD"/>
     <w:multiLevelType w:val="hybridMultilevel"/>
     <w:tmpl w:val="9AC0380E"/>
@@ -20874,7 +23567,7 @@
       </w:pPr>
     </w:lvl>
   </w:abstractNum>
-  <w:abstractNum w:abstractNumId="15" w15:restartNumberingAfterBreak="0">
+  <w:abstractNum w:abstractNumId="16" w15:restartNumberingAfterBreak="0">
     <w:nsid w:val="264C736A"/>
     <w:multiLevelType w:val="hybridMultilevel"/>
     <w:tmpl w:val="B810C032"/>
@@ -20965,7 +23658,7 @@
       </w:pPr>
     </w:lvl>
   </w:abstractNum>
-  <w:abstractNum w:abstractNumId="16" w15:restartNumberingAfterBreak="0">
+  <w:abstractNum w:abstractNumId="17" w15:restartNumberingAfterBreak="0">
     <w:nsid w:val="26CA3F23"/>
     <w:multiLevelType w:val="hybridMultilevel"/>
     <w:tmpl w:val="654ED1D6"/>
@@ -21054,7 +23747,96 @@
       </w:pPr>
     </w:lvl>
   </w:abstractNum>
-  <w:abstractNum w:abstractNumId="17" w15:restartNumberingAfterBreak="0">
+  <w:abstractNum w:abstractNumId="18" w15:restartNumberingAfterBreak="0">
+    <w:nsid w:val="273D00FA"/>
+    <w:multiLevelType w:val="hybridMultilevel"/>
+    <w:tmpl w:val="498255FA"/>
+    <w:lvl w:ilvl="0" w:tplc="F75E7CE0">
+      <w:start w:val="2"/>
+      <w:numFmt w:val="upperLetter"/>
+      <w:lvlText w:val="%1."/>
+      <w:lvlJc w:val="left"/>
+      <w:pPr>
+        <w:ind w:left="360" w:hanging="360"/>
+      </w:pPr>
+      <w:rPr>
+        <w:rFonts w:hint="default"/>
+      </w:rPr>
+    </w:lvl>
+    <w:lvl w:ilvl="1" w:tplc="04090019" w:tentative="1">
+      <w:start w:val="1"/>
+      <w:numFmt w:val="lowerLetter"/>
+      <w:lvlText w:val="%2."/>
+      <w:lvlJc w:val="left"/>
+      <w:pPr>
+        <w:ind w:left="1440" w:hanging="360"/>
+      </w:pPr>
+    </w:lvl>
+    <w:lvl w:ilvl="2" w:tplc="0409001B" w:tentative="1">
+      <w:start w:val="1"/>
+      <w:numFmt w:val="lowerRoman"/>
+      <w:lvlText w:val="%3."/>
+      <w:lvlJc w:val="right"/>
+      <w:pPr>
+        <w:ind w:left="2160" w:hanging="180"/>
+      </w:pPr>
+    </w:lvl>
+    <w:lvl w:ilvl="3" w:tplc="0409000F" w:tentative="1">
+      <w:start w:val="1"/>
+      <w:numFmt w:val="decimal"/>
+      <w:lvlText w:val="%4."/>
+      <w:lvlJc w:val="left"/>
+      <w:pPr>
+        <w:ind w:left="2880" w:hanging="360"/>
+      </w:pPr>
+    </w:lvl>
+    <w:lvl w:ilvl="4" w:tplc="04090019" w:tentative="1">
+      <w:start w:val="1"/>
+      <w:numFmt w:val="lowerLetter"/>
+      <w:lvlText w:val="%5."/>
+      <w:lvlJc w:val="left"/>
+      <w:pPr>
+        <w:ind w:left="3600" w:hanging="360"/>
+      </w:pPr>
+    </w:lvl>
+    <w:lvl w:ilvl="5" w:tplc="0409001B" w:tentative="1">
+      <w:start w:val="1"/>
+      <w:numFmt w:val="lowerRoman"/>
+      <w:lvlText w:val="%6."/>
+      <w:lvlJc w:val="right"/>
+      <w:pPr>
+        <w:ind w:left="4320" w:hanging="180"/>
+      </w:pPr>
+    </w:lvl>
+    <w:lvl w:ilvl="6" w:tplc="0409000F" w:tentative="1">
+      <w:start w:val="1"/>
+      <w:numFmt w:val="decimal"/>
+      <w:lvlText w:val="%7."/>
+      <w:lvlJc w:val="left"/>
+      <w:pPr>
+        <w:ind w:left="5040" w:hanging="360"/>
+      </w:pPr>
+    </w:lvl>
+    <w:lvl w:ilvl="7" w:tplc="04090019" w:tentative="1">
+      <w:start w:val="1"/>
+      <w:numFmt w:val="lowerLetter"/>
+      <w:lvlText w:val="%8."/>
+      <w:lvlJc w:val="left"/>
+      <w:pPr>
+        <w:ind w:left="5760" w:hanging="360"/>
+      </w:pPr>
+    </w:lvl>
+    <w:lvl w:ilvl="8" w:tplc="0409001B" w:tentative="1">
+      <w:start w:val="1"/>
+      <w:numFmt w:val="lowerRoman"/>
+      <w:lvlText w:val="%9."/>
+      <w:lvlJc w:val="right"/>
+      <w:pPr>
+        <w:ind w:left="6480" w:hanging="180"/>
+      </w:pPr>
+    </w:lvl>
+  </w:abstractNum>
+  <w:abstractNum w:abstractNumId="19" w15:restartNumberingAfterBreak="0">
     <w:nsid w:val="2AFC3AF5"/>
     <w:multiLevelType w:val="hybridMultilevel"/>
     <w:tmpl w:val="D526B388"/>
@@ -21145,7 +23927,7 @@
       </w:pPr>
     </w:lvl>
   </w:abstractNum>
-  <w:abstractNum w:abstractNumId="18" w15:restartNumberingAfterBreak="0">
+  <w:abstractNum w:abstractNumId="20" w15:restartNumberingAfterBreak="0">
     <w:nsid w:val="2C545507"/>
     <w:multiLevelType w:val="hybridMultilevel"/>
     <w:tmpl w:val="358A6FBE"/>
@@ -21234,7 +24016,7 @@
       </w:pPr>
     </w:lvl>
   </w:abstractNum>
-  <w:abstractNum w:abstractNumId="19" w15:restartNumberingAfterBreak="0">
+  <w:abstractNum w:abstractNumId="21" w15:restartNumberingAfterBreak="0">
     <w:nsid w:val="2CFE39D7"/>
     <w:multiLevelType w:val="hybridMultilevel"/>
     <w:tmpl w:val="7E0AB338"/>
@@ -21323,7 +24105,7 @@
       </w:pPr>
     </w:lvl>
   </w:abstractNum>
-  <w:abstractNum w:abstractNumId="20" w15:restartNumberingAfterBreak="0">
+  <w:abstractNum w:abstractNumId="22" w15:restartNumberingAfterBreak="0">
     <w:nsid w:val="2DB22F91"/>
     <w:multiLevelType w:val="hybridMultilevel"/>
     <w:tmpl w:val="0E320E54"/>
@@ -21409,7 +24191,7 @@
       </w:pPr>
     </w:lvl>
   </w:abstractNum>
-  <w:abstractNum w:abstractNumId="21" w15:restartNumberingAfterBreak="0">
+  <w:abstractNum w:abstractNumId="23" w15:restartNumberingAfterBreak="0">
     <w:nsid w:val="34195DC4"/>
     <w:multiLevelType w:val="hybridMultilevel"/>
     <w:tmpl w:val="4B52E4C8"/>
@@ -21500,7 +24282,7 @@
       </w:pPr>
     </w:lvl>
   </w:abstractNum>
-  <w:abstractNum w:abstractNumId="22" w15:restartNumberingAfterBreak="0">
+  <w:abstractNum w:abstractNumId="24" w15:restartNumberingAfterBreak="0">
     <w:nsid w:val="35CD30E4"/>
     <w:multiLevelType w:val="hybridMultilevel"/>
     <w:tmpl w:val="64B2635A"/>
@@ -21589,7 +24371,7 @@
       </w:pPr>
     </w:lvl>
   </w:abstractNum>
-  <w:abstractNum w:abstractNumId="23" w15:restartNumberingAfterBreak="0">
+  <w:abstractNum w:abstractNumId="25" w15:restartNumberingAfterBreak="0">
     <w:nsid w:val="3BE15F8F"/>
     <w:multiLevelType w:val="hybridMultilevel"/>
     <w:tmpl w:val="39BC593A"/>
@@ -21678,7 +24460,7 @@
       </w:pPr>
     </w:lvl>
   </w:abstractNum>
-  <w:abstractNum w:abstractNumId="24" w15:restartNumberingAfterBreak="0">
+  <w:abstractNum w:abstractNumId="26" w15:restartNumberingAfterBreak="0">
     <w:nsid w:val="3D2D27E4"/>
     <w:multiLevelType w:val="hybridMultilevel"/>
     <w:tmpl w:val="97A4DDEC"/>
@@ -21767,7 +24549,7 @@
       </w:pPr>
     </w:lvl>
   </w:abstractNum>
-  <w:abstractNum w:abstractNumId="25" w15:restartNumberingAfterBreak="0">
+  <w:abstractNum w:abstractNumId="27" w15:restartNumberingAfterBreak="0">
     <w:nsid w:val="3E5B7795"/>
     <w:multiLevelType w:val="hybridMultilevel"/>
     <w:tmpl w:val="2D740A28"/>
@@ -21856,7 +24638,7 @@
       </w:pPr>
     </w:lvl>
   </w:abstractNum>
-  <w:abstractNum w:abstractNumId="26" w15:restartNumberingAfterBreak="0">
+  <w:abstractNum w:abstractNumId="28" w15:restartNumberingAfterBreak="0">
     <w:nsid w:val="40F37E49"/>
     <w:multiLevelType w:val="hybridMultilevel"/>
     <w:tmpl w:val="9BC2FCEA"/>
@@ -21942,7 +24724,7 @@
       </w:pPr>
     </w:lvl>
   </w:abstractNum>
-  <w:abstractNum w:abstractNumId="27" w15:restartNumberingAfterBreak="0">
+  <w:abstractNum w:abstractNumId="29" w15:restartNumberingAfterBreak="0">
     <w:nsid w:val="41CF6F6F"/>
     <w:multiLevelType w:val="hybridMultilevel"/>
     <w:tmpl w:val="F85208F8"/>
@@ -22028,7 +24810,7 @@
       </w:pPr>
     </w:lvl>
   </w:abstractNum>
-  <w:abstractNum w:abstractNumId="28" w15:restartNumberingAfterBreak="0">
+  <w:abstractNum w:abstractNumId="30" w15:restartNumberingAfterBreak="0">
     <w:nsid w:val="468516F9"/>
     <w:multiLevelType w:val="hybridMultilevel"/>
     <w:tmpl w:val="360E1960"/>
@@ -22117,7 +24899,7 @@
       </w:pPr>
     </w:lvl>
   </w:abstractNum>
-  <w:abstractNum w:abstractNumId="29" w15:restartNumberingAfterBreak="0">
+  <w:abstractNum w:abstractNumId="31" w15:restartNumberingAfterBreak="0">
     <w:nsid w:val="4CBE51C3"/>
     <w:multiLevelType w:val="hybridMultilevel"/>
     <w:tmpl w:val="08C02216"/>
@@ -22206,7 +24988,7 @@
       </w:pPr>
     </w:lvl>
   </w:abstractNum>
-  <w:abstractNum w:abstractNumId="30" w15:restartNumberingAfterBreak="0">
+  <w:abstractNum w:abstractNumId="32" w15:restartNumberingAfterBreak="0">
     <w:nsid w:val="50854A89"/>
     <w:multiLevelType w:val="hybridMultilevel"/>
     <w:tmpl w:val="5922EDFA"/>
@@ -22292,7 +25074,7 @@
       </w:pPr>
     </w:lvl>
   </w:abstractNum>
-  <w:abstractNum w:abstractNumId="31" w15:restartNumberingAfterBreak="0">
+  <w:abstractNum w:abstractNumId="33" w15:restartNumberingAfterBreak="0">
     <w:nsid w:val="50DF441B"/>
     <w:multiLevelType w:val="hybridMultilevel"/>
     <w:tmpl w:val="FEEC6C4E"/>
@@ -22381,7 +25163,7 @@
       </w:pPr>
     </w:lvl>
   </w:abstractNum>
-  <w:abstractNum w:abstractNumId="32" w15:restartNumberingAfterBreak="0">
+  <w:abstractNum w:abstractNumId="34" w15:restartNumberingAfterBreak="0">
     <w:nsid w:val="535934BA"/>
     <w:multiLevelType w:val="hybridMultilevel"/>
     <w:tmpl w:val="494C742E"/>
@@ -22470,7 +25252,93 @@
       </w:pPr>
     </w:lvl>
   </w:abstractNum>
-  <w:abstractNum w:abstractNumId="33" w15:restartNumberingAfterBreak="0">
+  <w:abstractNum w:abstractNumId="35" w15:restartNumberingAfterBreak="0">
+    <w:nsid w:val="542D1019"/>
+    <w:multiLevelType w:val="hybridMultilevel"/>
+    <w:tmpl w:val="A64ADA3A"/>
+    <w:lvl w:ilvl="0" w:tplc="0409000F">
+      <w:start w:val="1"/>
+      <w:numFmt w:val="decimal"/>
+      <w:lvlText w:val="%1."/>
+      <w:lvlJc w:val="left"/>
+      <w:pPr>
+        <w:ind w:left="720" w:hanging="360"/>
+      </w:pPr>
+    </w:lvl>
+    <w:lvl w:ilvl="1" w:tplc="04090019" w:tentative="1">
+      <w:start w:val="1"/>
+      <w:numFmt w:val="lowerLetter"/>
+      <w:lvlText w:val="%2."/>
+      <w:lvlJc w:val="left"/>
+      <w:pPr>
+        <w:ind w:left="1440" w:hanging="360"/>
+      </w:pPr>
+    </w:lvl>
+    <w:lvl w:ilvl="2" w:tplc="0409001B" w:tentative="1">
+      <w:start w:val="1"/>
+      <w:numFmt w:val="lowerRoman"/>
+      <w:lvlText w:val="%3."/>
+      <w:lvlJc w:val="right"/>
+      <w:pPr>
+        <w:ind w:left="2160" w:hanging="180"/>
+      </w:pPr>
+    </w:lvl>
+    <w:lvl w:ilvl="3" w:tplc="0409000F" w:tentative="1">
+      <w:start w:val="1"/>
+      <w:numFmt w:val="decimal"/>
+      <w:lvlText w:val="%4."/>
+      <w:lvlJc w:val="left"/>
+      <w:pPr>
+        <w:ind w:left="2880" w:hanging="360"/>
+      </w:pPr>
+    </w:lvl>
+    <w:lvl w:ilvl="4" w:tplc="04090019" w:tentative="1">
+      <w:start w:val="1"/>
+      <w:numFmt w:val="lowerLetter"/>
+      <w:lvlText w:val="%5."/>
+      <w:lvlJc w:val="left"/>
+      <w:pPr>
+        <w:ind w:left="3600" w:hanging="360"/>
+      </w:pPr>
+    </w:lvl>
+    <w:lvl w:ilvl="5" w:tplc="0409001B" w:tentative="1">
+      <w:start w:val="1"/>
+      <w:numFmt w:val="lowerRoman"/>
+      <w:lvlText w:val="%6."/>
+      <w:lvlJc w:val="right"/>
+      <w:pPr>
+        <w:ind w:left="4320" w:hanging="180"/>
+      </w:pPr>
+    </w:lvl>
+    <w:lvl w:ilvl="6" w:tplc="0409000F" w:tentative="1">
+      <w:start w:val="1"/>
+      <w:numFmt w:val="decimal"/>
+      <w:lvlText w:val="%7."/>
+      <w:lvlJc w:val="left"/>
+      <w:pPr>
+        <w:ind w:left="5040" w:hanging="360"/>
+      </w:pPr>
+    </w:lvl>
+    <w:lvl w:ilvl="7" w:tplc="04090019" w:tentative="1">
+      <w:start w:val="1"/>
+      <w:numFmt w:val="lowerLetter"/>
+      <w:lvlText w:val="%8."/>
+      <w:lvlJc w:val="left"/>
+      <w:pPr>
+        <w:ind w:left="5760" w:hanging="360"/>
+      </w:pPr>
+    </w:lvl>
+    <w:lvl w:ilvl="8" w:tplc="0409001B" w:tentative="1">
+      <w:start w:val="1"/>
+      <w:numFmt w:val="lowerRoman"/>
+      <w:lvlText w:val="%9."/>
+      <w:lvlJc w:val="right"/>
+      <w:pPr>
+        <w:ind w:left="6480" w:hanging="180"/>
+      </w:pPr>
+    </w:lvl>
+  </w:abstractNum>
+  <w:abstractNum w:abstractNumId="36" w15:restartNumberingAfterBreak="0">
     <w:nsid w:val="54AA4BBE"/>
     <w:multiLevelType w:val="hybridMultilevel"/>
     <w:tmpl w:val="1D7A1E7A"/>
@@ -22556,7 +25424,7 @@
       </w:pPr>
     </w:lvl>
   </w:abstractNum>
-  <w:abstractNum w:abstractNumId="34" w15:restartNumberingAfterBreak="0">
+  <w:abstractNum w:abstractNumId="37" w15:restartNumberingAfterBreak="0">
     <w:nsid w:val="565B3B5F"/>
     <w:multiLevelType w:val="hybridMultilevel"/>
     <w:tmpl w:val="C25CF020"/>
@@ -22642,7 +25510,7 @@
       </w:pPr>
     </w:lvl>
   </w:abstractNum>
-  <w:abstractNum w:abstractNumId="35" w15:restartNumberingAfterBreak="0">
+  <w:abstractNum w:abstractNumId="38" w15:restartNumberingAfterBreak="0">
     <w:nsid w:val="582B237B"/>
     <w:multiLevelType w:val="hybridMultilevel"/>
     <w:tmpl w:val="F7B2F010"/>
@@ -22731,7 +25599,7 @@
       </w:pPr>
     </w:lvl>
   </w:abstractNum>
-  <w:abstractNum w:abstractNumId="36" w15:restartNumberingAfterBreak="0">
+  <w:abstractNum w:abstractNumId="39" w15:restartNumberingAfterBreak="0">
     <w:nsid w:val="590C5B9F"/>
     <w:multiLevelType w:val="hybridMultilevel"/>
     <w:tmpl w:val="4760AA92"/>
@@ -22817,7 +25685,7 @@
       </w:pPr>
     </w:lvl>
   </w:abstractNum>
-  <w:abstractNum w:abstractNumId="37" w15:restartNumberingAfterBreak="0">
+  <w:abstractNum w:abstractNumId="40" w15:restartNumberingAfterBreak="0">
     <w:nsid w:val="5C1028A5"/>
     <w:multiLevelType w:val="hybridMultilevel"/>
     <w:tmpl w:val="01F67B0E"/>
@@ -22906,7 +25774,7 @@
       </w:pPr>
     </w:lvl>
   </w:abstractNum>
-  <w:abstractNum w:abstractNumId="38" w15:restartNumberingAfterBreak="0">
+  <w:abstractNum w:abstractNumId="41" w15:restartNumberingAfterBreak="0">
     <w:nsid w:val="6EEA64AD"/>
     <w:multiLevelType w:val="hybridMultilevel"/>
     <w:tmpl w:val="0E18012C"/>
@@ -22995,10 +25863,10 @@
       </w:pPr>
     </w:lvl>
   </w:abstractNum>
-  <w:abstractNum w:abstractNumId="39" w15:restartNumberingAfterBreak="0">
+  <w:abstractNum w:abstractNumId="42" w15:restartNumberingAfterBreak="0">
     <w:nsid w:val="6EFE441A"/>
     <w:multiLevelType w:val="hybridMultilevel"/>
-    <w:tmpl w:val="9BC2FCEA"/>
+    <w:tmpl w:val="27B0E466"/>
     <w:lvl w:ilvl="0" w:tplc="04090015">
       <w:start w:val="1"/>
       <w:numFmt w:val="upperLetter"/>
@@ -23081,7 +25949,7 @@
       </w:pPr>
     </w:lvl>
   </w:abstractNum>
-  <w:abstractNum w:abstractNumId="40" w15:restartNumberingAfterBreak="0">
+  <w:abstractNum w:abstractNumId="43" w15:restartNumberingAfterBreak="0">
     <w:nsid w:val="72660DD0"/>
     <w:multiLevelType w:val="hybridMultilevel"/>
     <w:tmpl w:val="2BA24A7C"/>
@@ -23167,7 +26035,7 @@
       </w:pPr>
     </w:lvl>
   </w:abstractNum>
-  <w:abstractNum w:abstractNumId="41" w15:restartNumberingAfterBreak="0">
+  <w:abstractNum w:abstractNumId="44" w15:restartNumberingAfterBreak="0">
     <w:nsid w:val="78093FCD"/>
     <w:multiLevelType w:val="hybridMultilevel"/>
     <w:tmpl w:val="C25E207C"/>
@@ -23253,7 +26121,7 @@
       </w:pPr>
     </w:lvl>
   </w:abstractNum>
-  <w:abstractNum w:abstractNumId="42" w15:restartNumberingAfterBreak="0">
+  <w:abstractNum w:abstractNumId="45" w15:restartNumberingAfterBreak="0">
     <w:nsid w:val="7DAD1F72"/>
     <w:multiLevelType w:val="hybridMultilevel"/>
     <w:tmpl w:val="B4D6052A"/>
@@ -23343,55 +26211,55 @@
     </w:lvl>
   </w:abstractNum>
   <w:num w:numId="1" w16cid:durableId="332102753">
-    <w:abstractNumId w:val="35"/>
+    <w:abstractNumId w:val="38"/>
   </w:num>
   <w:num w:numId="2" w16cid:durableId="1379428125">
     <w:abstractNumId w:val="7"/>
   </w:num>
   <w:num w:numId="3" w16cid:durableId="982393518">
-    <w:abstractNumId w:val="32"/>
+    <w:abstractNumId w:val="34"/>
   </w:num>
   <w:num w:numId="4" w16cid:durableId="1752892429">
     <w:abstractNumId w:val="1"/>
   </w:num>
   <w:num w:numId="5" w16cid:durableId="87237186">
-    <w:abstractNumId w:val="15"/>
+    <w:abstractNumId w:val="16"/>
   </w:num>
   <w:num w:numId="6" w16cid:durableId="737241610">
+    <w:abstractNumId w:val="21"/>
+  </w:num>
+  <w:num w:numId="7" w16cid:durableId="1142888846">
+    <w:abstractNumId w:val="27"/>
+  </w:num>
+  <w:num w:numId="8" w16cid:durableId="1719012536">
+    <w:abstractNumId w:val="23"/>
+  </w:num>
+  <w:num w:numId="9" w16cid:durableId="241065129">
+    <w:abstractNumId w:val="14"/>
+  </w:num>
+  <w:num w:numId="10" w16cid:durableId="2096779101">
+    <w:abstractNumId w:val="37"/>
+  </w:num>
+  <w:num w:numId="11" w16cid:durableId="1167135762">
+    <w:abstractNumId w:val="11"/>
+  </w:num>
+  <w:num w:numId="12" w16cid:durableId="1790972052">
+    <w:abstractNumId w:val="17"/>
+  </w:num>
+  <w:num w:numId="13" w16cid:durableId="2902597">
     <w:abstractNumId w:val="19"/>
   </w:num>
-  <w:num w:numId="7" w16cid:durableId="1142888846">
-    <w:abstractNumId w:val="25"/>
-  </w:num>
-  <w:num w:numId="8" w16cid:durableId="1719012536">
-    <w:abstractNumId w:val="21"/>
-  </w:num>
-  <w:num w:numId="9" w16cid:durableId="241065129">
-    <w:abstractNumId w:val="13"/>
-  </w:num>
-  <w:num w:numId="10" w16cid:durableId="2096779101">
-    <w:abstractNumId w:val="34"/>
-  </w:num>
-  <w:num w:numId="11" w16cid:durableId="1167135762">
+  <w:num w:numId="14" w16cid:durableId="2023822308">
     <w:abstractNumId w:val="10"/>
   </w:num>
-  <w:num w:numId="12" w16cid:durableId="1790972052">
-    <w:abstractNumId w:val="16"/>
-  </w:num>
-  <w:num w:numId="13" w16cid:durableId="2902597">
-    <w:abstractNumId w:val="17"/>
-  </w:num>
-  <w:num w:numId="14" w16cid:durableId="2023822308">
-    <w:abstractNumId w:val="9"/>
-  </w:num>
   <w:num w:numId="15" w16cid:durableId="1714111239">
-    <w:abstractNumId w:val="28"/>
+    <w:abstractNumId w:val="30"/>
   </w:num>
   <w:num w:numId="16" w16cid:durableId="2010060555">
-    <w:abstractNumId w:val="11"/>
+    <w:abstractNumId w:val="12"/>
   </w:num>
   <w:num w:numId="17" w16cid:durableId="525296370">
-    <w:abstractNumId w:val="18"/>
+    <w:abstractNumId w:val="20"/>
   </w:num>
   <w:num w:numId="18" w16cid:durableId="583877622">
     <w:abstractNumId w:val="8"/>
@@ -23403,73 +26271,82 @@
     <w:abstractNumId w:val="6"/>
   </w:num>
   <w:num w:numId="21" w16cid:durableId="215240283">
+    <w:abstractNumId w:val="26"/>
+  </w:num>
+  <w:num w:numId="22" w16cid:durableId="1001469413">
+    <w:abstractNumId w:val="45"/>
+  </w:num>
+  <w:num w:numId="23" w16cid:durableId="1433471599">
+    <w:abstractNumId w:val="41"/>
+  </w:num>
+  <w:num w:numId="24" w16cid:durableId="1826042255">
+    <w:abstractNumId w:val="31"/>
+  </w:num>
+  <w:num w:numId="25" w16cid:durableId="1260484616">
+    <w:abstractNumId w:val="25"/>
+  </w:num>
+  <w:num w:numId="26" w16cid:durableId="564489878">
     <w:abstractNumId w:val="24"/>
   </w:num>
-  <w:num w:numId="22" w16cid:durableId="1001469413">
-    <w:abstractNumId w:val="42"/>
-  </w:num>
-  <w:num w:numId="23" w16cid:durableId="1433471599">
-    <w:abstractNumId w:val="38"/>
-  </w:num>
-  <w:num w:numId="24" w16cid:durableId="1826042255">
-    <w:abstractNumId w:val="29"/>
-  </w:num>
-  <w:num w:numId="25" w16cid:durableId="1260484616">
-    <w:abstractNumId w:val="23"/>
-  </w:num>
-  <w:num w:numId="26" w16cid:durableId="564489878">
-    <w:abstractNumId w:val="22"/>
-  </w:num>
   <w:num w:numId="27" w16cid:durableId="2139881585">
-    <w:abstractNumId w:val="37"/>
+    <w:abstractNumId w:val="40"/>
   </w:num>
   <w:num w:numId="28" w16cid:durableId="1738670149">
     <w:abstractNumId w:val="3"/>
   </w:num>
   <w:num w:numId="29" w16cid:durableId="2065449319">
+    <w:abstractNumId w:val="36"/>
+  </w:num>
+  <w:num w:numId="30" w16cid:durableId="1961446666">
+    <w:abstractNumId w:val="22"/>
+  </w:num>
+  <w:num w:numId="31" w16cid:durableId="1999184896">
+    <w:abstractNumId w:val="29"/>
+  </w:num>
+  <w:num w:numId="32" w16cid:durableId="1240211800">
+    <w:abstractNumId w:val="44"/>
+  </w:num>
+  <w:num w:numId="33" w16cid:durableId="1706635308">
+    <w:abstractNumId w:val="32"/>
+  </w:num>
+  <w:num w:numId="34" w16cid:durableId="1558080013">
     <w:abstractNumId w:val="33"/>
   </w:num>
-  <w:num w:numId="30" w16cid:durableId="1961446666">
-    <w:abstractNumId w:val="20"/>
-  </w:num>
-  <w:num w:numId="31" w16cid:durableId="1999184896">
-    <w:abstractNumId w:val="27"/>
-  </w:num>
-  <w:num w:numId="32" w16cid:durableId="1240211800">
-    <w:abstractNumId w:val="41"/>
-  </w:num>
-  <w:num w:numId="33" w16cid:durableId="1706635308">
-    <w:abstractNumId w:val="30"/>
-  </w:num>
-  <w:num w:numId="34" w16cid:durableId="1558080013">
-    <w:abstractNumId w:val="31"/>
-  </w:num>
   <w:num w:numId="35" w16cid:durableId="1903786256">
-    <w:abstractNumId w:val="12"/>
+    <w:abstractNumId w:val="13"/>
   </w:num>
   <w:num w:numId="36" w16cid:durableId="1478958621">
+    <w:abstractNumId w:val="42"/>
+  </w:num>
+  <w:num w:numId="37" w16cid:durableId="1531841925">
     <w:abstractNumId w:val="39"/>
   </w:num>
-  <w:num w:numId="37" w16cid:durableId="1531841925">
-    <w:abstractNumId w:val="36"/>
-  </w:num>
   <w:num w:numId="38" w16cid:durableId="916213081">
-    <w:abstractNumId w:val="14"/>
+    <w:abstractNumId w:val="15"/>
   </w:num>
   <w:num w:numId="39" w16cid:durableId="488327422">
-    <w:abstractNumId w:val="40"/>
+    <w:abstractNumId w:val="43"/>
   </w:num>
   <w:num w:numId="40" w16cid:durableId="879974545">
     <w:abstractNumId w:val="5"/>
   </w:num>
   <w:num w:numId="41" w16cid:durableId="411203297">
-    <w:abstractNumId w:val="26"/>
+    <w:abstractNumId w:val="28"/>
   </w:num>
   <w:num w:numId="42" w16cid:durableId="696855317">
     <w:abstractNumId w:val="0"/>
   </w:num>
   <w:num w:numId="43" w16cid:durableId="736048631">
     <w:abstractNumId w:val="2"/>
+  </w:num>
+  <w:num w:numId="44" w16cid:durableId="227962067">
+    <w:abstractNumId w:val="18"/>
+  </w:num>
+  <w:num w:numId="45" w16cid:durableId="1893542160">
+    <w:abstractNumId w:val="9"/>
+  </w:num>
+  <w:num w:numId="46" w16cid:durableId="1176845471">
+    <w:abstractNumId w:val="35"/>
   </w:num>
   <w:numIdMacAtCleanup w:val="14"/>
 </w:numbering>
@@ -24567,6 +27444,7 @@
   <w:rsids>
     <w:rsidRoot w:val="00600D83"/>
     <w:rsid w:val="00027CB8"/>
+    <w:rsid w:val="00041DB4"/>
     <w:rsid w:val="000B5917"/>
     <w:rsid w:val="002A46E7"/>
     <w:rsid w:val="003039F9"/>
@@ -24574,9 +27452,11 @@
     <w:rsid w:val="00362080"/>
     <w:rsid w:val="00363FB0"/>
     <w:rsid w:val="003D1D5B"/>
+    <w:rsid w:val="00586DEF"/>
     <w:rsid w:val="00600D83"/>
     <w:rsid w:val="006F34A3"/>
     <w:rsid w:val="009044C8"/>
+    <w:rsid w:val="00A83375"/>
     <w:rsid w:val="00BF2C2C"/>
     <w:rsid w:val="00FA3A1C"/>
   </w:rsids>

</xml_diff>